<commit_message>
Updated descriptions of clid and seid
</commit_message>
<xml_diff>
--- a/machine_reference.docx
+++ b/machine_reference.docx
@@ -10291,10 +10291,10 @@
             <v:path o:extrusionok="f" gradientshapeok="t" o:connecttype="rect"/>
             <o:lock v:ext="edit" aspectratio="t"/>
           </v:shapetype>
-          <v:shape id="_x0000_i1025" type="#_x0000_t75" style="width:189.5pt;height:171.05pt" o:ole="">
+          <v:shape id="_x0000_i1025" type="#_x0000_t75" style="width:189.2pt;height:170.8pt" o:ole="">
             <v:imagedata r:id="rId8" o:title=""/>
           </v:shape>
-          <o:OLEObject Type="Embed" ProgID="Word.Picture.8" ShapeID="_x0000_i1025" DrawAspect="Content" ObjectID="_1527510314" r:id="rId9"/>
+          <o:OLEObject Type="Embed" ProgID="Word.Picture.8" ShapeID="_x0000_i1025" DrawAspect="Content" ObjectID="_1528090850" r:id="rId9"/>
         </w:object>
       </w:r>
     </w:p>
@@ -13509,12 +13509,12 @@
       <w:pPr>
         <w:pStyle w:val="Heading2"/>
       </w:pPr>
-      <w:bookmarkStart w:id="43" w:name="_Toc453767741"/>
-      <w:bookmarkStart w:id="44" w:name="_Toc453767740"/>
+      <w:bookmarkStart w:id="43" w:name="_Toc453767740"/>
+      <w:bookmarkStart w:id="44" w:name="_Toc453767741"/>
       <w:r>
         <w:t>BAND</w:t>
       </w:r>
-      <w:bookmarkEnd w:id="44"/>
+      <w:bookmarkEnd w:id="43"/>
     </w:p>
     <w:p>
       <w:r>
@@ -13556,21 +13556,12 @@
         <w:pStyle w:val="Heading2"/>
       </w:pPr>
       <w:r>
-        <w:t>B</w:t>
-      </w:r>
-      <w:r>
-        <w:t>OR</w:t>
-      </w:r>
-    </w:p>
-    <w:p>
-      <w:r>
-        <w:t xml:space="preserve">This opcode performs a binary </w:t>
-      </w:r>
-      <w:r>
-        <w:t>OR</w:t>
-      </w:r>
-      <w:r>
-        <w:t>. This instruction has the following effect:</w:t>
+        <w:t>BOR</w:t>
+      </w:r>
+    </w:p>
+    <w:p>
+      <w:r>
+        <w:t>This opcode performs a binary OR. This instruction has the following effect:</w:t>
       </w:r>
     </w:p>
     <w:p>
@@ -13584,13 +13575,7 @@
       </w:r>
       <w:proofErr w:type="gramEnd"/>
       <w:r>
-        <w:t xml:space="preserve">SP-2] = Memory[SP-2] </w:t>
-      </w:r>
-      <w:r>
-        <w:t>|</w:t>
-      </w:r>
-      <w:r>
-        <w:t xml:space="preserve"> Memory[SP-1]</w:t>
+        <w:t>SP-2] = Memory[SP-2] | Memory[SP-1]</w:t>
       </w:r>
     </w:p>
     <w:p>
@@ -13689,7 +13674,7 @@
       <w:r>
         <w:t>&gt;</w:t>
       </w:r>
-      <w:bookmarkEnd w:id="43"/>
+      <w:bookmarkEnd w:id="44"/>
     </w:p>
     <w:p>
       <w:r>
@@ -13864,16 +13849,22 @@
       <w:pPr>
         <w:pStyle w:val="Heading2"/>
       </w:pPr>
-      <w:bookmarkStart w:id="46" w:name="_Toc453767744"/>
-      <w:bookmarkStart w:id="47" w:name="_Toc453767743"/>
+      <w:bookmarkStart w:id="46" w:name="_Toc453767743"/>
+      <w:bookmarkStart w:id="47" w:name="_Toc453767744"/>
       <w:r>
         <w:t>CLID</w:t>
       </w:r>
-      <w:bookmarkEnd w:id="47"/>
-    </w:p>
-    <w:p>
-      <w:r>
-        <w:t>This opcode is used to clear the interrupt disable bit in the FLAG register. This opcode has the following effect:</w:t>
+      <w:bookmarkEnd w:id="46"/>
+    </w:p>
+    <w:p>
+      <w:r>
+        <w:t>This opcode is used to clear the interrupt disable bit in the FLAG register.</w:t>
+      </w:r>
+      <w:r>
+        <w:t xml:space="preserve"> The current value of the flag is left on the top of the stack.</w:t>
+      </w:r>
+      <w:r>
+        <w:t xml:space="preserve"> This opcode has the following effect:</w:t>
       </w:r>
     </w:p>
     <w:p>
@@ -13883,17 +13874,19 @@
           <w:rFonts w:ascii="Courier New" w:hAnsi="Courier New" w:cs="Courier New"/>
         </w:rPr>
       </w:pPr>
-      <w:r>
-        <w:rPr>
-          <w:rFonts w:ascii="Courier New" w:hAnsi="Courier New" w:cs="Courier New"/>
-        </w:rPr>
-        <w:t>FLAG &amp;= ~</w:t>
-      </w:r>
-      <w:r>
-        <w:rPr>
-          <w:rFonts w:ascii="Courier New" w:hAnsi="Courier New" w:cs="Courier New"/>
-        </w:rPr>
-        <w:t>FL_INT_DIS</w:t>
+      <w:proofErr w:type="gramStart"/>
+      <w:r>
+        <w:rPr>
+          <w:rFonts w:ascii="Courier New" w:hAnsi="Courier New" w:cs="Courier New"/>
+        </w:rPr>
+        <w:t>Memory[</w:t>
+      </w:r>
+      <w:proofErr w:type="gramEnd"/>
+      <w:r>
+        <w:rPr>
+          <w:rFonts w:ascii="Courier New" w:hAnsi="Courier New" w:cs="Courier New"/>
+        </w:rPr>
+        <w:t>SP] = FLAG &amp; FL_INT_DIS</w:t>
       </w:r>
     </w:p>
     <w:p>
@@ -13908,6 +13901,42 @@
         <w:rPr>
           <w:rFonts w:ascii="Courier New" w:hAnsi="Courier New" w:cs="Courier New"/>
         </w:rPr>
+        <w:t>FLAG &amp;= ~</w:t>
+      </w:r>
+      <w:r>
+        <w:rPr>
+          <w:rFonts w:ascii="Courier New" w:hAnsi="Courier New" w:cs="Courier New"/>
+        </w:rPr>
+        <w:t>FL_INT_DIS</w:t>
+      </w:r>
+    </w:p>
+    <w:p>
+      <w:pPr>
+        <w:spacing w:before="0"/>
+        <w:ind w:left="576"/>
+        <w:rPr>
+          <w:rFonts w:ascii="Courier New" w:hAnsi="Courier New" w:cs="Courier New"/>
+        </w:rPr>
+      </w:pPr>
+      <w:r>
+        <w:rPr>
+          <w:rFonts w:ascii="Courier New" w:hAnsi="Courier New" w:cs="Courier New"/>
+        </w:rPr>
+        <w:t>SP++</w:t>
+      </w:r>
+    </w:p>
+    <w:p>
+      <w:pPr>
+        <w:spacing w:before="0"/>
+        <w:ind w:left="576"/>
+        <w:rPr>
+          <w:rFonts w:ascii="Courier New" w:hAnsi="Courier New" w:cs="Courier New"/>
+        </w:rPr>
+      </w:pPr>
+      <w:r>
+        <w:rPr>
+          <w:rFonts w:ascii="Courier New" w:hAnsi="Courier New" w:cs="Courier New"/>
+        </w:rPr>
         <w:t>IP++</w:t>
       </w:r>
     </w:p>
@@ -13926,13 +13955,7 @@
     </w:p>
     <w:p>
       <w:r>
-        <w:t xml:space="preserve">This opcode </w:t>
-      </w:r>
-      <w:r>
-        <w:t>complements the value at the top of the stack.</w:t>
-      </w:r>
-      <w:r>
-        <w:t xml:space="preserve"> This opcode has the following effect:</w:t>
+        <w:t>This opcode complements the value at the top of the stack. This opcode has the following effect:</w:t>
       </w:r>
     </w:p>
     <w:p>
@@ -13948,22 +13971,7 @@
       </w:r>
       <w:proofErr w:type="gramEnd"/>
       <w:r>
-        <w:t>SP-</w:t>
-      </w:r>
-      <w:r>
-        <w:t>1</w:t>
-      </w:r>
-      <w:r>
-        <w:t xml:space="preserve">] = </w:t>
-      </w:r>
-      <w:r>
-        <w:t>~</w:t>
-      </w:r>
-      <w:r>
-        <w:t>Memory[SP-</w:t>
-      </w:r>
-      <w:r>
-        <w:t>1]</w:t>
+        <w:t>SP-1] = ~Memory[SP-1]</w:t>
       </w:r>
     </w:p>
     <w:p>
@@ -13986,7 +13994,7 @@
       <w:r>
         <w:t>DIVIDE</w:t>
       </w:r>
-      <w:bookmarkEnd w:id="46"/>
+      <w:bookmarkEnd w:id="47"/>
     </w:p>
     <w:p>
       <w:r>
@@ -14497,8 +14505,8 @@
           <w:lang w:val="fr-FR"/>
         </w:rPr>
       </w:pPr>
-      <w:bookmarkStart w:id="57" w:name="_Toc453767755"/>
-      <w:bookmarkStart w:id="58" w:name="_Toc453767753"/>
+      <w:bookmarkStart w:id="57" w:name="_Toc453767753"/>
+      <w:bookmarkStart w:id="58" w:name="_Toc453767755"/>
       <w:r>
         <w:rPr>
           <w:lang w:val="fr-FR"/>
@@ -14519,7 +14527,7 @@
         </w:rPr>
         <w:t>&gt;</w:t>
       </w:r>
-      <w:bookmarkEnd w:id="58"/>
+      <w:bookmarkEnd w:id="57"/>
     </w:p>
     <w:p>
       <w:r>
@@ -14645,7 +14653,7 @@
         </w:rPr>
       </w:pPr>
       <w:bookmarkStart w:id="59" w:name="_Toc453767756"/>
-      <w:bookmarkEnd w:id="57"/>
+      <w:bookmarkEnd w:id="58"/>
       <w:r>
         <w:rPr>
           <w:lang w:val="fr-FR"/>
@@ -14964,12 +14972,12 @@
       <w:pPr>
         <w:pStyle w:val="Heading2"/>
       </w:pPr>
-      <w:bookmarkStart w:id="64" w:name="_Toc453767764"/>
-      <w:bookmarkStart w:id="65" w:name="_Toc453767762"/>
+      <w:bookmarkStart w:id="64" w:name="_Toc453767762"/>
+      <w:bookmarkStart w:id="65" w:name="_Toc453767764"/>
       <w:r>
         <w:t>NEG</w:t>
       </w:r>
-      <w:bookmarkEnd w:id="65"/>
+      <w:bookmarkEnd w:id="64"/>
     </w:p>
     <w:p>
       <w:r>
@@ -15006,7 +15014,7 @@
         <w:lastRenderedPageBreak/>
         <w:t>NOP</w:t>
       </w:r>
-      <w:bookmarkEnd w:id="64"/>
+      <w:bookmarkEnd w:id="65"/>
     </w:p>
     <w:p>
       <w:r>
@@ -15038,19 +15046,7 @@
     </w:p>
     <w:p>
       <w:r>
-        <w:t xml:space="preserve">This opcode </w:t>
-      </w:r>
-      <w:r>
-        <w:t xml:space="preserve">performs a logical </w:t>
-      </w:r>
-      <w:r>
-        <w:t>negat</w:t>
-      </w:r>
-      <w:r>
-        <w:t>ion of</w:t>
-      </w:r>
-      <w:r>
-        <w:t xml:space="preserve"> the value on the top of the stack. This instruction has the following effect:</w:t>
+        <w:t>This opcode performs a logical negation of the value on the top of the stack. This instruction has the following effect:</w:t>
       </w:r>
     </w:p>
     <w:p>
@@ -15064,13 +15060,7 @@
       </w:r>
       <w:proofErr w:type="gramEnd"/>
       <w:r>
-        <w:t xml:space="preserve">SP-1] = </w:t>
-      </w:r>
-      <w:r>
-        <w:t>!</w:t>
-      </w:r>
-      <w:r>
-        <w:t xml:space="preserve"> Memory[SP-1]</w:t>
+        <w:t>SP-1] = ! Memory[SP-1]</w:t>
       </w:r>
     </w:p>
     <w:p>
@@ -15213,12 +15203,12 @@
       <w:pPr>
         <w:pStyle w:val="Heading2"/>
       </w:pPr>
-      <w:bookmarkStart w:id="69" w:name="_Toc453767768"/>
-      <w:bookmarkStart w:id="70" w:name="_Toc453767772"/>
+      <w:bookmarkStart w:id="69" w:name="_Toc453767772"/>
+      <w:bookmarkStart w:id="70" w:name="_Toc453767768"/>
       <w:r>
         <w:t>POP</w:t>
       </w:r>
-      <w:bookmarkEnd w:id="70"/>
+      <w:bookmarkEnd w:id="69"/>
     </w:p>
     <w:p>
       <w:r>
@@ -15247,7 +15237,7 @@
         <w:pStyle w:val="Heading2"/>
       </w:pPr>
       <w:bookmarkStart w:id="71" w:name="_Toc453767769"/>
-      <w:bookmarkEnd w:id="69"/>
+      <w:bookmarkEnd w:id="70"/>
       <w:r>
         <w:lastRenderedPageBreak/>
         <w:t>POPCVAR &lt;offset&gt;</w:t>
@@ -15645,8 +15635,8 @@
       <w:pPr>
         <w:pStyle w:val="Heading2"/>
       </w:pPr>
-      <w:bookmarkStart w:id="74" w:name="_Toc453767774"/>
-      <w:bookmarkStart w:id="75" w:name="_Toc453767773"/>
+      <w:bookmarkStart w:id="74" w:name="_Toc453767773"/>
+      <w:bookmarkStart w:id="75" w:name="_Toc453767774"/>
       <w:r>
         <w:lastRenderedPageBreak/>
         <w:t>POPCVARIND</w:t>
@@ -15732,7 +15722,7 @@
         <w:t>IP++</w:t>
       </w:r>
     </w:p>
-    <w:bookmarkEnd w:id="75"/>
+    <w:bookmarkEnd w:id="74"/>
     <w:p>
       <w:pPr>
         <w:pStyle w:val="Heading2"/>
@@ -15743,7 +15733,7 @@
       <w:r>
         <w:t xml:space="preserve"> &lt;offset&gt;</w:t>
       </w:r>
-      <w:bookmarkEnd w:id="74"/>
+      <w:bookmarkEnd w:id="75"/>
     </w:p>
     <w:p>
       <w:r>
@@ -16470,7 +16460,13 @@
     </w:p>
     <w:p>
       <w:r>
-        <w:t>This opcode is used to set the interrupt disable bit in the FLAG register. This opcode has the following effect:</w:t>
+        <w:t xml:space="preserve">This opcode is used to </w:t>
+      </w:r>
+      <w:r>
+        <w:t>set</w:t>
+      </w:r>
+      <w:r>
+        <w:t xml:space="preserve"> the interrupt disable bit in the FLAG register. The current value of the flag is left on the top of the stack. This opcode has the following effect:</w:t>
       </w:r>
     </w:p>
     <w:p>
@@ -16480,17 +16476,19 @@
           <w:rFonts w:ascii="Courier New" w:hAnsi="Courier New" w:cs="Courier New"/>
         </w:rPr>
       </w:pPr>
-      <w:r>
-        <w:rPr>
-          <w:rFonts w:ascii="Courier New" w:hAnsi="Courier New" w:cs="Courier New"/>
-        </w:rPr>
-        <w:t xml:space="preserve">FLAG |= </w:t>
-      </w:r>
-      <w:r>
-        <w:rPr>
-          <w:rFonts w:ascii="Courier New" w:hAnsi="Courier New" w:cs="Courier New"/>
-        </w:rPr>
-        <w:t>FL_INT_DIS</w:t>
+      <w:proofErr w:type="gramStart"/>
+      <w:r>
+        <w:rPr>
+          <w:rFonts w:ascii="Courier New" w:hAnsi="Courier New" w:cs="Courier New"/>
+        </w:rPr>
+        <w:t>Memory[</w:t>
+      </w:r>
+      <w:proofErr w:type="gramEnd"/>
+      <w:r>
+        <w:rPr>
+          <w:rFonts w:ascii="Courier New" w:hAnsi="Courier New" w:cs="Courier New"/>
+        </w:rPr>
+        <w:t>SP] = FLAG &amp; FL_INT_DIS</w:t>
       </w:r>
     </w:p>
     <w:p>
@@ -16505,10 +16503,60 @@
         <w:rPr>
           <w:rFonts w:ascii="Courier New" w:hAnsi="Courier New" w:cs="Courier New"/>
         </w:rPr>
+        <w:t xml:space="preserve">FLAG </w:t>
+      </w:r>
+      <w:r>
+        <w:rPr>
+          <w:rFonts w:ascii="Courier New" w:hAnsi="Courier New" w:cs="Courier New"/>
+        </w:rPr>
+        <w:t>|</w:t>
+      </w:r>
+      <w:r>
+        <w:rPr>
+          <w:rFonts w:ascii="Courier New" w:hAnsi="Courier New" w:cs="Courier New"/>
+        </w:rPr>
+        <w:t xml:space="preserve">= </w:t>
+      </w:r>
+      <w:r>
+        <w:rPr>
+          <w:rFonts w:ascii="Courier New" w:hAnsi="Courier New" w:cs="Courier New"/>
+        </w:rPr>
+        <w:t>FL_INT_DIS</w:t>
+      </w:r>
+    </w:p>
+    <w:p>
+      <w:pPr>
+        <w:spacing w:before="0"/>
+        <w:ind w:left="576"/>
+        <w:rPr>
+          <w:rFonts w:ascii="Courier New" w:hAnsi="Courier New" w:cs="Courier New"/>
+        </w:rPr>
+      </w:pPr>
+      <w:r>
+        <w:rPr>
+          <w:rFonts w:ascii="Courier New" w:hAnsi="Courier New" w:cs="Courier New"/>
+        </w:rPr>
+        <w:t>SP++</w:t>
+      </w:r>
+    </w:p>
+    <w:p>
+      <w:pPr>
+        <w:spacing w:before="0"/>
+        <w:ind w:left="576"/>
+        <w:rPr>
+          <w:rFonts w:ascii="Courier New" w:hAnsi="Courier New" w:cs="Courier New"/>
+        </w:rPr>
+      </w:pPr>
+      <w:r>
+        <w:rPr>
+          <w:rFonts w:ascii="Courier New" w:hAnsi="Courier New" w:cs="Courier New"/>
+        </w:rPr>
         <w:t>IP++</w:t>
       </w:r>
     </w:p>
     <w:p>
+      <w:bookmarkStart w:id="84" w:name="_GoBack"/>
+      <w:bookmarkEnd w:id="84"/>
       <w:r>
         <w:t>Following this instruction, interrupts will be disabled.</w:t>
       </w:r>
@@ -16517,14 +16565,14 @@
       <w:pPr>
         <w:pStyle w:val="Heading2"/>
       </w:pPr>
-      <w:bookmarkStart w:id="84" w:name="_Toc453767783"/>
+      <w:bookmarkStart w:id="85" w:name="_Toc453767783"/>
       <w:r>
         <w:t>SETMODE</w:t>
       </w:r>
       <w:r>
         <w:t xml:space="preserve"> &lt;mode&gt;</w:t>
       </w:r>
-      <w:bookmarkEnd w:id="84"/>
+      <w:bookmarkEnd w:id="85"/>
     </w:p>
     <w:p>
       <w:pPr>
@@ -16568,11 +16616,11 @@
       <w:pPr>
         <w:pStyle w:val="Heading2"/>
       </w:pPr>
-      <w:bookmarkStart w:id="85" w:name="_Toc453767784"/>
+      <w:bookmarkStart w:id="86" w:name="_Toc453767784"/>
       <w:r>
         <w:t>SHIFTL</w:t>
       </w:r>
-      <w:bookmarkEnd w:id="85"/>
+      <w:bookmarkEnd w:id="86"/>
     </w:p>
     <w:p>
       <w:r>
@@ -16613,11 +16661,12 @@
       <w:pPr>
         <w:pStyle w:val="Heading2"/>
       </w:pPr>
-      <w:bookmarkStart w:id="86" w:name="_Toc453767785"/>
-      <w:r>
+      <w:bookmarkStart w:id="87" w:name="_Toc453767785"/>
+      <w:r>
+        <w:lastRenderedPageBreak/>
         <w:t>SHIFTR</w:t>
       </w:r>
-      <w:bookmarkEnd w:id="86"/>
+      <w:bookmarkEnd w:id="87"/>
     </w:p>
     <w:p>
       <w:r>
@@ -16631,7 +16680,6 @@
       </w:pPr>
       <w:proofErr w:type="gramStart"/>
       <w:r>
-        <w:lastRenderedPageBreak/>
         <w:t>Memory[</w:t>
       </w:r>
       <w:proofErr w:type="gramEnd"/>
@@ -16659,11 +16707,11 @@
       <w:pPr>
         <w:pStyle w:val="Heading2"/>
       </w:pPr>
-      <w:bookmarkStart w:id="87" w:name="_Toc453767786"/>
+      <w:bookmarkStart w:id="88" w:name="_Toc453767786"/>
       <w:r>
         <w:t>SWAP</w:t>
       </w:r>
-      <w:bookmarkEnd w:id="87"/>
+      <w:bookmarkEnd w:id="88"/>
     </w:p>
     <w:p>
       <w:r>
@@ -16725,11 +16773,11 @@
       <w:pPr>
         <w:pStyle w:val="Heading2"/>
       </w:pPr>
-      <w:bookmarkStart w:id="88" w:name="_Toc453767787"/>
+      <w:bookmarkStart w:id="89" w:name="_Toc453767787"/>
       <w:r>
         <w:t>TIMES</w:t>
       </w:r>
-      <w:bookmarkEnd w:id="88"/>
+      <w:bookmarkEnd w:id="89"/>
     </w:p>
     <w:p>
       <w:r>
@@ -16782,11 +16830,11 @@
       <w:pPr>
         <w:pStyle w:val="Heading2"/>
       </w:pPr>
-      <w:bookmarkStart w:id="89" w:name="_Toc453767788"/>
+      <w:bookmarkStart w:id="90" w:name="_Toc453767788"/>
       <w:r>
         <w:t>TRACE_OFF</w:t>
       </w:r>
-      <w:bookmarkEnd w:id="89"/>
+      <w:bookmarkEnd w:id="90"/>
     </w:p>
     <w:p>
       <w:r>
@@ -16806,11 +16854,11 @@
       <w:pPr>
         <w:pStyle w:val="Heading2"/>
       </w:pPr>
-      <w:bookmarkStart w:id="90" w:name="_Toc453767789"/>
+      <w:bookmarkStart w:id="91" w:name="_Toc453767789"/>
       <w:r>
         <w:t>TRACE_ON</w:t>
       </w:r>
-      <w:bookmarkEnd w:id="90"/>
+      <w:bookmarkEnd w:id="91"/>
     </w:p>
     <w:p>
       <w:r>
@@ -16830,11 +16878,11 @@
       <w:pPr>
         <w:pStyle w:val="Heading2"/>
       </w:pPr>
-      <w:bookmarkStart w:id="91" w:name="_Toc453767790"/>
+      <w:bookmarkStart w:id="92" w:name="_Toc453767790"/>
       <w:r>
         <w:t>TRAP</w:t>
       </w:r>
-      <w:bookmarkEnd w:id="91"/>
+      <w:bookmarkEnd w:id="92"/>
     </w:p>
     <w:p>
       <w:r>
@@ -16894,7 +16942,7 @@
       <w:r>
         <w:br w:type="page"/>
       </w:r>
-      <w:bookmarkStart w:id="92" w:name="_Toc453767791"/>
+      <w:bookmarkStart w:id="93" w:name="_Toc453767791"/>
       <w:proofErr w:type="spellStart"/>
       <w:proofErr w:type="gramStart"/>
       <w:r>
@@ -16906,13 +16954,12 @@
       <w:r>
         <w:t xml:space="preserve"> grammar</w:t>
       </w:r>
-      <w:bookmarkEnd w:id="92"/>
+      <w:bookmarkEnd w:id="93"/>
     </w:p>
     <w:p>
       <w:r>
         <w:t xml:space="preserve">The </w:t>
       </w:r>
-      <w:bookmarkStart w:id="93" w:name="_GoBack"/>
       <w:proofErr w:type="spellStart"/>
       <w:r>
         <w:rPr>
@@ -16922,11 +16969,7 @@
       </w:r>
       <w:proofErr w:type="spellEnd"/>
       <w:r>
-        <w:t xml:space="preserve"> </w:t>
-      </w:r>
-      <w:bookmarkEnd w:id="93"/>
-      <w:r>
-        <w:t>grammar is defined below:</w:t>
+        <w:t xml:space="preserve"> grammar is defined below:</w:t>
       </w:r>
     </w:p>
     <w:p>
@@ -21015,7 +21058,7 @@
           <w:rPr>
             <w:noProof/>
           </w:rPr>
-          <w:t>29</w:t>
+          <w:t>30</w:t>
         </w:r>
         <w:r>
           <w:rPr>
@@ -26259,7 +26302,7 @@
 </file>
 
 <file path=customXml/itemProps1.xml><?xml version="1.0" encoding="utf-8"?>
-<ds:datastoreItem xmlns:ds="http://schemas.openxmlformats.org/officeDocument/2006/customXml" ds:itemID="{CD3965CE-E50D-4CB1-AFCE-BD57CA9C36E2}">
+<ds:datastoreItem xmlns:ds="http://schemas.openxmlformats.org/officeDocument/2006/customXml" ds:itemID="{1ADE33B9-3A4F-43A4-B530-6A09B2F6E92F}">
   <ds:schemaRefs>
     <ds:schemaRef ds:uri="http://schemas.openxmlformats.org/officeDocument/2006/bibliography"/>
   </ds:schemaRefs>

</xml_diff>

<commit_message>
Updated version number in doc
Also adding phantom ~$chine_reference.docx in an attempt to ultimately
remove it
</commit_message>
<xml_diff>
--- a/machine_reference.docx
+++ b/machine_reference.docx
@@ -10034,7 +10034,6 @@
       <w:r>
         <w:t xml:space="preserve"> is the name of the entry point for the executable. The assembler will generate a jump instruction to jump to this routine at the beginning of execution. If the assembler does not encounter a </w:t>
       </w:r>
-      <w:bookmarkStart w:id="15" w:name="_GoBack"/>
       <w:r>
         <w:rPr>
           <w:rFonts w:ascii="Courier New" w:hAnsi="Courier New" w:cs="Courier New"/>
@@ -10042,647 +10041,643 @@
         <w:t>#startup</w:t>
       </w:r>
       <w:r>
+        <w:t xml:space="preserve"> command, it will generate code that calls </w:t>
+      </w:r>
+      <w:proofErr w:type="gramStart"/>
+      <w:r>
+        <w:rPr>
+          <w:rFonts w:ascii="Courier New" w:hAnsi="Courier New" w:cs="Courier New"/>
+        </w:rPr>
+        <w:t>main(</w:t>
+      </w:r>
+      <w:proofErr w:type="gramEnd"/>
+      <w:r>
+        <w:rPr>
+          <w:rFonts w:ascii="Courier New" w:hAnsi="Courier New" w:cs="Courier New"/>
+        </w:rPr>
+        <w:t>)</w:t>
+      </w:r>
+      <w:r>
+        <w:t xml:space="preserve"> and then halts the CPU.</w:t>
+      </w:r>
+    </w:p>
+    <w:p>
+      <w:pPr>
+        <w:ind w:left="630"/>
+      </w:pPr>
+      <w:r>
+        <w:t>Any other line beginning with a pound sign (‘#’) will be appended to the .</w:t>
+      </w:r>
+      <w:proofErr w:type="spellStart"/>
+      <w:r>
+        <w:t>slb</w:t>
+      </w:r>
+      <w:proofErr w:type="spellEnd"/>
+      <w:r>
+        <w:t xml:space="preserve"> header to be handled by the interpreter.</w:t>
+      </w:r>
+    </w:p>
+    <w:p>
+      <w:pPr>
+        <w:pStyle w:val="Heading2"/>
+      </w:pPr>
+      <w:bookmarkStart w:id="15" w:name="_Toc454370688"/>
+      <w:r>
+        <w:t>Command line options</w:t>
+      </w:r>
+      <w:bookmarkEnd w:id="15"/>
+    </w:p>
+    <w:p>
+      <w:r>
+        <w:t>The assembler recognizes the following command line options:</w:t>
+      </w:r>
+    </w:p>
+    <w:p>
+      <w:pPr>
+        <w:ind w:left="1890" w:hanging="1458"/>
+      </w:pPr>
+      <w:r>
+        <w:rPr>
+          <w:rFonts w:ascii="Courier New" w:hAnsi="Courier New" w:cs="Courier New"/>
+        </w:rPr>
+        <w:t>-</w:t>
+      </w:r>
+      <w:proofErr w:type="spellStart"/>
+      <w:r>
+        <w:rPr>
+          <w:rFonts w:ascii="Courier New" w:hAnsi="Courier New" w:cs="Courier New"/>
+        </w:rPr>
+        <w:t>defs</w:t>
+      </w:r>
+      <w:proofErr w:type="spellEnd"/>
+      <w:r>
+        <w:tab/>
+        <w:t xml:space="preserve">Output </w:t>
+      </w:r>
+      <w:proofErr w:type="gramStart"/>
+      <w:r>
+        <w:t>a</w:t>
+      </w:r>
+      <w:proofErr w:type="gramEnd"/>
+      <w:r>
         <w:t xml:space="preserve"> </w:t>
       </w:r>
-      <w:bookmarkEnd w:id="15"/>
-      <w:r>
-        <w:t xml:space="preserve">command, it will generate code that calls </w:t>
-      </w:r>
+      <w:r>
+        <w:rPr>
+          <w:rFonts w:ascii="Courier New" w:hAnsi="Courier New" w:cs="Courier New"/>
+        </w:rPr>
+        <w:t>.h</w:t>
+      </w:r>
+      <w:r>
+        <w:t xml:space="preserve"> file that defines constants for all the </w:t>
+      </w:r>
+      <w:proofErr w:type="spellStart"/>
+      <w:r>
+        <w:rPr>
+          <w:rFonts w:ascii="Courier New" w:hAnsi="Courier New" w:cs="Courier New"/>
+        </w:rPr>
+        <w:t>stackl</w:t>
+      </w:r>
+      <w:proofErr w:type="spellEnd"/>
+      <w:r>
+        <w:t xml:space="preserve"> machine instructions. This option is used internally by the compiler build.</w:t>
+      </w:r>
+    </w:p>
+    <w:p>
+      <w:pPr>
+        <w:ind w:left="1890" w:hanging="1458"/>
+      </w:pPr>
+      <w:r>
+        <w:rPr>
+          <w:rFonts w:ascii="Courier New" w:hAnsi="Courier New" w:cs="Courier New"/>
+        </w:rPr>
+        <w:t>-help</w:t>
+      </w:r>
+      <w:r>
+        <w:tab/>
+        <w:t>Outputs a short help string then exits.</w:t>
+      </w:r>
+    </w:p>
+    <w:p>
+      <w:pPr>
+        <w:ind w:left="1890" w:hanging="1458"/>
+      </w:pPr>
+      <w:r>
+        <w:rPr>
+          <w:rFonts w:ascii="Courier New" w:hAnsi="Courier New" w:cs="Courier New"/>
+        </w:rPr>
+        <w:t>-list</w:t>
+      </w:r>
+      <w:r>
+        <w:tab/>
+        <w:t xml:space="preserve">In addition to the </w:t>
+      </w:r>
+      <w:r>
+        <w:rPr>
+          <w:rFonts w:ascii="Courier New" w:hAnsi="Courier New" w:cs="Courier New"/>
+        </w:rPr>
+        <w:t>.</w:t>
+      </w:r>
+      <w:proofErr w:type="spellStart"/>
+      <w:r>
+        <w:rPr>
+          <w:rFonts w:ascii="Courier New" w:hAnsi="Courier New" w:cs="Courier New"/>
+        </w:rPr>
+        <w:t>slb</w:t>
+      </w:r>
+      <w:proofErr w:type="spellEnd"/>
+      <w:r>
+        <w:t xml:space="preserve"> file, the assembler will output a listing file.</w:t>
+      </w:r>
+    </w:p>
+    <w:p>
+      <w:pPr>
+        <w:ind w:left="1890" w:hanging="1458"/>
+      </w:pPr>
+      <w:r>
+        <w:rPr>
+          <w:rFonts w:ascii="Courier New" w:hAnsi="Courier New" w:cs="Courier New"/>
+        </w:rPr>
+        <w:t>-version</w:t>
+      </w:r>
+      <w:r>
+        <w:tab/>
+        <w:t>Outputs the assembler version, then exits.</w:t>
+      </w:r>
+    </w:p>
+    <w:p>
+      <w:pPr>
+        <w:pStyle w:val="Heading1"/>
+      </w:pPr>
+      <w:bookmarkStart w:id="16" w:name="_Toc454370689"/>
+      <w:r>
+        <w:t xml:space="preserve">The </w:t>
+      </w:r>
+      <w:proofErr w:type="spellStart"/>
+      <w:r>
+        <w:t>stackl</w:t>
+      </w:r>
+      <w:proofErr w:type="spellEnd"/>
+      <w:r>
+        <w:t xml:space="preserve"> machine</w:t>
+      </w:r>
+      <w:bookmarkEnd w:id="16"/>
+    </w:p>
+    <w:p>
+      <w:r>
+        <w:t xml:space="preserve">The </w:t>
+      </w:r>
+      <w:proofErr w:type="spellStart"/>
+      <w:r>
+        <w:t>stackl</w:t>
+      </w:r>
+      <w:proofErr w:type="spellEnd"/>
+      <w:r>
+        <w:t xml:space="preserve"> machine is a stack based machine. As such, there are no general purpose registers. All operations make use of the stack. Typically, </w:t>
+      </w:r>
+      <w:r>
+        <w:t xml:space="preserve">the </w:t>
+      </w:r>
+      <w:r>
+        <w:t xml:space="preserve">operands </w:t>
+      </w:r>
+      <w:r>
+        <w:t xml:space="preserve">of an opcode </w:t>
+      </w:r>
+      <w:r>
+        <w:t xml:space="preserve">are popped off the stack and the result of </w:t>
+      </w:r>
+      <w:r>
+        <w:t>the</w:t>
+      </w:r>
+      <w:r>
+        <w:t xml:space="preserve"> operation is pushed back onto the stack.</w:t>
+      </w:r>
+    </w:p>
+    <w:p>
+      <w:r>
+        <w:t xml:space="preserve">There are two categories of special purpose registers: execution and memory management. The execution registers are used for general instructions. The memory management </w:t>
+      </w:r>
+      <w:r>
+        <w:t>registers</w:t>
+      </w:r>
+      <w:r>
+        <w:t xml:space="preserve"> are used to manage memory when multiple processes are running on the machine. The registers are described in the following sections.</w:t>
+      </w:r>
+    </w:p>
+    <w:p>
+      <w:pPr>
+        <w:pStyle w:val="Heading2"/>
+      </w:pPr>
+      <w:bookmarkStart w:id="17" w:name="_Toc454370690"/>
+      <w:r>
+        <w:t>Execution Registers</w:t>
+      </w:r>
+      <w:bookmarkEnd w:id="17"/>
+    </w:p>
+    <w:p>
+      <w:pPr>
+        <w:pStyle w:val="Heading3"/>
+      </w:pPr>
+      <w:bookmarkStart w:id="18" w:name="_Toc454370691"/>
+      <w:r>
+        <w:t>Instruction Pointer (IP)</w:t>
+      </w:r>
+      <w:bookmarkEnd w:id="18"/>
+    </w:p>
+    <w:p>
+      <w:r>
+        <w:t xml:space="preserve">The instruction pointer contains the address of the next instruction to be executed. </w:t>
+      </w:r>
+    </w:p>
+    <w:p>
+      <w:pPr>
+        <w:pStyle w:val="Heading3"/>
+      </w:pPr>
+      <w:bookmarkStart w:id="19" w:name="_Toc454370692"/>
+      <w:r>
+        <w:t>Stack Pointer (SP)</w:t>
+      </w:r>
+      <w:bookmarkEnd w:id="19"/>
+    </w:p>
+    <w:p>
+      <w:r>
+        <w:t>The stack pointer contains the address of the first unused memory location at the top of the stack.  The stack always contains word aligned data. The stack grows to increasing memory addresses.</w:t>
+      </w:r>
+    </w:p>
+    <w:p>
+      <w:r>
+        <w:t>Pseudocode for pushing an item onto the stack is as follows:</w:t>
+      </w:r>
+    </w:p>
+    <w:p>
+      <w:pPr>
+        <w:pStyle w:val="code"/>
+        <w:rPr>
+          <w:rFonts w:cs="Courier New"/>
+        </w:rPr>
+      </w:pPr>
+    </w:p>
+    <w:p>
+      <w:pPr>
+        <w:pStyle w:val="code"/>
+      </w:pPr>
       <w:proofErr w:type="gramStart"/>
       <w:r>
-        <w:rPr>
-          <w:rFonts w:ascii="Courier New" w:hAnsi="Courier New" w:cs="Courier New"/>
-        </w:rPr>
-        <w:t>main(</w:t>
+        <w:t>Memory[</w:t>
       </w:r>
       <w:proofErr w:type="gramEnd"/>
       <w:r>
-        <w:rPr>
-          <w:rFonts w:ascii="Courier New" w:hAnsi="Courier New" w:cs="Courier New"/>
-        </w:rPr>
-        <w:t>)</w:t>
-      </w:r>
-      <w:r>
-        <w:t xml:space="preserve"> and then halts the CPU.</w:t>
-      </w:r>
-    </w:p>
-    <w:p>
-      <w:pPr>
-        <w:ind w:left="630"/>
-      </w:pPr>
-      <w:r>
-        <w:t>Any other line beginning with a pound sign (‘#’) will be appended to the .</w:t>
-      </w:r>
-      <w:proofErr w:type="spellStart"/>
-      <w:r>
-        <w:t>slb</w:t>
-      </w:r>
-      <w:proofErr w:type="spellEnd"/>
-      <w:r>
-        <w:t xml:space="preserve"> header to be handled by the interpreter.</w:t>
+        <w:t>SP] = value;</w:t>
+      </w:r>
+    </w:p>
+    <w:p>
+      <w:pPr>
+        <w:pStyle w:val="code"/>
+      </w:pPr>
+      <w:r>
+        <w:t>SP++;</w:t>
+      </w:r>
+    </w:p>
+    <w:p>
+      <w:r>
+        <w:t>Pseudo-code for popping an item from the stack is as follows:</w:t>
+      </w:r>
+    </w:p>
+    <w:p>
+      <w:pPr>
+        <w:pStyle w:val="code"/>
+      </w:pPr>
+      <w:r>
+        <w:t>SP--;</w:t>
+      </w:r>
+    </w:p>
+    <w:p>
+      <w:pPr>
+        <w:pStyle w:val="code"/>
+      </w:pPr>
+      <w:proofErr w:type="gramStart"/>
+      <w:r>
+        <w:t>value</w:t>
+      </w:r>
+      <w:proofErr w:type="gramEnd"/>
+      <w:r>
+        <w:t xml:space="preserve"> = Memory[SP];</w:t>
+      </w:r>
+    </w:p>
+    <w:p>
+      <w:pPr>
+        <w:pStyle w:val="Heading3"/>
+      </w:pPr>
+      <w:bookmarkStart w:id="20" w:name="_Toc454370693"/>
+      <w:r>
+        <w:t>Frame Pointer (FP)</w:t>
+      </w:r>
+      <w:bookmarkEnd w:id="20"/>
+    </w:p>
+    <w:p>
+      <w:r>
+        <w:t>The frame pointer is used for function calls. It points to the location of the first local variable in a called function.</w:t>
+      </w:r>
+      <w:r>
+        <w:t xml:space="preserve"> The opcodes that include VAR in the opcode name reference the FP to locate the variable.</w:t>
       </w:r>
     </w:p>
     <w:p>
       <w:pPr>
         <w:pStyle w:val="Heading2"/>
       </w:pPr>
-      <w:bookmarkStart w:id="16" w:name="_Toc454370688"/>
-      <w:r>
-        <w:t>Command line options</w:t>
-      </w:r>
-      <w:bookmarkEnd w:id="16"/>
-    </w:p>
-    <w:p>
-      <w:r>
-        <w:t>The assembler recognizes the following command line options:</w:t>
-      </w:r>
-    </w:p>
-    <w:p>
-      <w:pPr>
-        <w:ind w:left="1890" w:hanging="1458"/>
-      </w:pPr>
-      <w:r>
-        <w:rPr>
-          <w:rFonts w:ascii="Courier New" w:hAnsi="Courier New" w:cs="Courier New"/>
-        </w:rPr>
-        <w:t>-</w:t>
-      </w:r>
-      <w:proofErr w:type="spellStart"/>
-      <w:r>
-        <w:rPr>
-          <w:rFonts w:ascii="Courier New" w:hAnsi="Courier New" w:cs="Courier New"/>
-        </w:rPr>
-        <w:t>defs</w:t>
-      </w:r>
-      <w:proofErr w:type="spellEnd"/>
-      <w:r>
-        <w:tab/>
-        <w:t xml:space="preserve">Output </w:t>
-      </w:r>
+      <w:bookmarkStart w:id="21" w:name="_Toc454370694"/>
+      <w:r>
+        <w:t>Flag Register (FLAG)</w:t>
+      </w:r>
+      <w:bookmarkEnd w:id="21"/>
+    </w:p>
+    <w:p>
+      <w:r>
+        <w:t>The flag register contains bits that identify the mode the processor is in. The following bits are defined:</w:t>
+      </w:r>
+    </w:p>
+    <w:p>
+      <w:pPr>
+        <w:tabs>
+          <w:tab w:val="left" w:pos="1080"/>
+        </w:tabs>
+        <w:ind w:left="3060" w:hanging="2484"/>
+      </w:pPr>
+      <w:r>
+        <w:t>0</w:t>
+      </w:r>
+      <w:r>
+        <w:tab/>
+      </w:r>
+      <w:r>
+        <w:rPr>
+          <w:rFonts w:ascii="Courier New" w:hAnsi="Courier New" w:cs="Courier New"/>
+        </w:rPr>
+        <w:t>HALTED</w:t>
+      </w:r>
+      <w:r>
+        <w:tab/>
+        <w:t>The CPU will stop and the interpreter will exit when this bit is set</w:t>
+      </w:r>
+    </w:p>
+    <w:p>
+      <w:pPr>
+        <w:tabs>
+          <w:tab w:val="left" w:pos="1080"/>
+        </w:tabs>
+        <w:ind w:left="3060" w:hanging="2484"/>
+      </w:pPr>
       <w:proofErr w:type="gramStart"/>
       <w:r>
-        <w:t>a</w:t>
+        <w:t>1</w:t>
+      </w:r>
+      <w:r>
+        <w:tab/>
+      </w:r>
+      <w:r>
+        <w:rPr>
+          <w:rFonts w:ascii="Courier New" w:hAnsi="Courier New" w:cs="Courier New"/>
+        </w:rPr>
+        <w:t>USER_MODE</w:t>
+      </w:r>
+      <w:r>
+        <w:tab/>
+        <w:t>The CPU</w:t>
       </w:r>
       <w:proofErr w:type="gramEnd"/>
       <w:r>
-        <w:t xml:space="preserve"> </w:t>
-      </w:r>
-      <w:r>
-        <w:rPr>
-          <w:rFonts w:ascii="Courier New" w:hAnsi="Courier New" w:cs="Courier New"/>
-        </w:rPr>
-        <w:t>.h</w:t>
-      </w:r>
-      <w:r>
-        <w:t xml:space="preserve"> file that defines constants for all the </w:t>
-      </w:r>
-      <w:proofErr w:type="spellStart"/>
-      <w:r>
-        <w:rPr>
-          <w:rFonts w:ascii="Courier New" w:hAnsi="Courier New" w:cs="Courier New"/>
-        </w:rPr>
-        <w:t>stackl</w:t>
-      </w:r>
-      <w:proofErr w:type="spellEnd"/>
-      <w:r>
-        <w:t xml:space="preserve"> machine instructions. This option is used internally by the compiler build.</w:t>
-      </w:r>
-    </w:p>
-    <w:p>
-      <w:pPr>
-        <w:ind w:left="1890" w:hanging="1458"/>
-      </w:pPr>
-      <w:r>
-        <w:rPr>
-          <w:rFonts w:ascii="Courier New" w:hAnsi="Courier New" w:cs="Courier New"/>
-        </w:rPr>
-        <w:t>-help</w:t>
-      </w:r>
-      <w:r>
-        <w:tab/>
-        <w:t>Outputs a short help string then exits.</w:t>
-      </w:r>
-    </w:p>
-    <w:p>
-      <w:pPr>
-        <w:ind w:left="1890" w:hanging="1458"/>
-      </w:pPr>
-      <w:r>
-        <w:rPr>
-          <w:rFonts w:ascii="Courier New" w:hAnsi="Courier New" w:cs="Courier New"/>
-        </w:rPr>
-        <w:t>-list</w:t>
-      </w:r>
-      <w:r>
-        <w:tab/>
-        <w:t xml:space="preserve">In addition to the </w:t>
-      </w:r>
-      <w:r>
-        <w:rPr>
-          <w:rFonts w:ascii="Courier New" w:hAnsi="Courier New" w:cs="Courier New"/>
-        </w:rPr>
-        <w:t>.</w:t>
-      </w:r>
-      <w:proofErr w:type="spellStart"/>
-      <w:r>
-        <w:rPr>
-          <w:rFonts w:ascii="Courier New" w:hAnsi="Courier New" w:cs="Courier New"/>
-        </w:rPr>
-        <w:t>slb</w:t>
-      </w:r>
-      <w:proofErr w:type="spellEnd"/>
-      <w:r>
-        <w:t xml:space="preserve"> file, the assembler will output a listing file.</w:t>
-      </w:r>
-    </w:p>
-    <w:p>
-      <w:pPr>
-        <w:ind w:left="1890" w:hanging="1458"/>
-      </w:pPr>
-      <w:r>
-        <w:rPr>
-          <w:rFonts w:ascii="Courier New" w:hAnsi="Courier New" w:cs="Courier New"/>
-        </w:rPr>
-        <w:t>-version</w:t>
-      </w:r>
-      <w:r>
-        <w:tab/>
-        <w:t>Outputs the assembler version, then exits.</w:t>
-      </w:r>
-    </w:p>
-    <w:p>
-      <w:pPr>
-        <w:pStyle w:val="Heading1"/>
-      </w:pPr>
-      <w:bookmarkStart w:id="17" w:name="_Toc454370689"/>
-      <w:r>
-        <w:t xml:space="preserve">The </w:t>
-      </w:r>
-      <w:proofErr w:type="spellStart"/>
-      <w:r>
-        <w:t>stackl</w:t>
-      </w:r>
-      <w:proofErr w:type="spellEnd"/>
-      <w:r>
-        <w:t xml:space="preserve"> machine</w:t>
-      </w:r>
-      <w:bookmarkEnd w:id="17"/>
-    </w:p>
-    <w:p>
-      <w:r>
-        <w:t xml:space="preserve">The </w:t>
-      </w:r>
-      <w:proofErr w:type="spellStart"/>
-      <w:r>
-        <w:t>stackl</w:t>
-      </w:r>
-      <w:proofErr w:type="spellEnd"/>
-      <w:r>
-        <w:t xml:space="preserve"> machine is a stack based machine. As such, there are no general purpose registers. All operations make use of the stack. Typically, </w:t>
-      </w:r>
-      <w:r>
-        <w:t xml:space="preserve">the </w:t>
-      </w:r>
-      <w:r>
-        <w:t xml:space="preserve">operands </w:t>
-      </w:r>
-      <w:r>
-        <w:t xml:space="preserve">of an opcode </w:t>
-      </w:r>
-      <w:r>
-        <w:t xml:space="preserve">are popped off the stack and the result of </w:t>
-      </w:r>
-      <w:r>
-        <w:t>the</w:t>
-      </w:r>
-      <w:r>
-        <w:t xml:space="preserve"> operation is pushed back onto the stack.</w:t>
-      </w:r>
-    </w:p>
-    <w:p>
-      <w:r>
-        <w:t xml:space="preserve">There are two categories of special purpose registers: execution and memory management. The execution registers are used for general instructions. The memory management </w:t>
-      </w:r>
-      <w:r>
-        <w:t>registers</w:t>
-      </w:r>
-      <w:r>
-        <w:t xml:space="preserve"> are used to manage memory when multiple processes are running on the machine. The registers are described in the following sections.</w:t>
+        <w:t xml:space="preserve"> is in user mode when this bit is set. The CPU is in system mode when this bit is clear.</w:t>
+      </w:r>
+    </w:p>
+    <w:p>
+      <w:pPr>
+        <w:tabs>
+          <w:tab w:val="left" w:pos="1080"/>
+        </w:tabs>
+        <w:ind w:left="3060" w:hanging="2484"/>
+      </w:pPr>
+      <w:proofErr w:type="gramStart"/>
+      <w:r>
+        <w:t>2</w:t>
+      </w:r>
+      <w:r>
+        <w:tab/>
+      </w:r>
+      <w:r>
+        <w:rPr>
+          <w:rFonts w:ascii="Courier New" w:hAnsi="Courier New" w:cs="Courier New"/>
+        </w:rPr>
+        <w:t>INT_MOD</w:t>
+      </w:r>
+      <w:r>
+        <w:t>E</w:t>
+      </w:r>
+      <w:r>
+        <w:tab/>
+        <w:t>The CPU</w:t>
+      </w:r>
+      <w:proofErr w:type="gramEnd"/>
+      <w:r>
+        <w:t xml:space="preserve"> is executing in interrupt mode when this bit is set.</w:t>
+      </w:r>
+    </w:p>
+    <w:p>
+      <w:pPr>
+        <w:tabs>
+          <w:tab w:val="left" w:pos="1080"/>
+        </w:tabs>
+        <w:ind w:left="3060" w:hanging="2484"/>
+      </w:pPr>
+      <w:r>
+        <w:t>3</w:t>
+      </w:r>
+      <w:r>
+        <w:tab/>
+      </w:r>
+      <w:r>
+        <w:rPr>
+          <w:rFonts w:ascii="Courier New" w:hAnsi="Courier New" w:cs="Courier New"/>
+        </w:rPr>
+        <w:t>INT_DIS</w:t>
+      </w:r>
+      <w:r>
+        <w:tab/>
+        <w:t>Interrupts are disabled when this bit is set.</w:t>
+      </w:r>
+    </w:p>
+    <w:p>
+      <w:pPr>
+        <w:tabs>
+          <w:tab w:val="left" w:pos="1080"/>
+        </w:tabs>
+        <w:ind w:left="3060" w:hanging="2484"/>
+      </w:pPr>
+      <w:proofErr w:type="gramStart"/>
+      <w:r>
+        <w:t>4</w:t>
+      </w:r>
+      <w:r>
+        <w:tab/>
+      </w:r>
+      <w:r>
+        <w:rPr>
+          <w:rFonts w:ascii="Courier New" w:hAnsi="Courier New" w:cs="Courier New"/>
+        </w:rPr>
+        <w:t>VMEM</w:t>
+      </w:r>
+      <w:r>
+        <w:tab/>
+        <w:t>The CPU</w:t>
+      </w:r>
+      <w:proofErr w:type="gramEnd"/>
+      <w:r>
+        <w:t xml:space="preserve"> is operating in virtual memory mode when this bit is set. This mode is not yet implemented.</w:t>
+      </w:r>
+    </w:p>
+    <w:p>
+      <w:pPr>
+        <w:tabs>
+          <w:tab w:val="left" w:pos="1080"/>
+        </w:tabs>
+        <w:ind w:left="3060" w:hanging="2484"/>
+      </w:pPr>
+      <w:r>
+        <w:t>16</w:t>
+      </w:r>
+      <w:r>
+        <w:tab/>
+        <w:t>I_MACH</w:t>
+      </w:r>
+      <w:r>
+        <w:tab/>
+        <w:t>A machine check is pending</w:t>
+      </w:r>
+    </w:p>
+    <w:p>
+      <w:pPr>
+        <w:tabs>
+          <w:tab w:val="left" w:pos="1080"/>
+        </w:tabs>
+        <w:ind w:left="3060" w:hanging="2484"/>
+      </w:pPr>
+      <w:r>
+        <w:t>17</w:t>
+      </w:r>
+      <w:r>
+        <w:tab/>
+        <w:t>I_TRAP</w:t>
+      </w:r>
+      <w:r>
+        <w:tab/>
+        <w:t>A trap instruction is pending</w:t>
+      </w:r>
+    </w:p>
+    <w:p>
+      <w:pPr>
+        <w:pStyle w:val="Heading3"/>
+      </w:pPr>
+      <w:bookmarkStart w:id="22" w:name="_Toc454370695"/>
+      <w:r>
+        <w:t>Interrupt Vector (IVEC)</w:t>
+      </w:r>
+      <w:bookmarkEnd w:id="22"/>
+    </w:p>
+    <w:p>
+      <w:r>
+        <w:t>This register contains the absolute address of the interrupt vector table. The interrupt vector table should be large enough to contain 16 word-sized interrupt vectors. When the machine boots, the IVEC register is set to zero and only the first two interrupts (machine check and trap) should be used prior to setting the IVEC.</w:t>
       </w:r>
     </w:p>
     <w:p>
       <w:pPr>
         <w:pStyle w:val="Heading2"/>
       </w:pPr>
-      <w:bookmarkStart w:id="18" w:name="_Toc454370690"/>
-      <w:r>
-        <w:t>Execution Registers</w:t>
-      </w:r>
-      <w:bookmarkEnd w:id="18"/>
-    </w:p>
-    <w:p>
-      <w:pPr>
-        <w:pStyle w:val="Heading3"/>
-      </w:pPr>
-      <w:bookmarkStart w:id="19" w:name="_Toc454370691"/>
-      <w:r>
-        <w:t>Instruction Pointer (IP)</w:t>
-      </w:r>
-      <w:bookmarkEnd w:id="19"/>
-    </w:p>
-    <w:p>
-      <w:r>
-        <w:t xml:space="preserve">The instruction pointer contains the address of the next instruction to be executed. </w:t>
-      </w:r>
-    </w:p>
-    <w:p>
-      <w:pPr>
-        <w:pStyle w:val="Heading3"/>
-      </w:pPr>
-      <w:bookmarkStart w:id="20" w:name="_Toc454370692"/>
-      <w:r>
-        <w:t>Stack Pointer (SP)</w:t>
-      </w:r>
-      <w:bookmarkEnd w:id="20"/>
-    </w:p>
-    <w:p>
-      <w:r>
-        <w:t>The stack pointer contains the address of the first unused memory location at the top of the stack.  The stack always contains word aligned data. The stack grows to increasing memory addresses.</w:t>
-      </w:r>
-    </w:p>
-    <w:p>
-      <w:r>
-        <w:t>Pseudocode for pushing an item onto the stack is as follows:</w:t>
-      </w:r>
-    </w:p>
-    <w:p>
-      <w:pPr>
-        <w:pStyle w:val="code"/>
-        <w:rPr>
-          <w:rFonts w:cs="Courier New"/>
-        </w:rPr>
-      </w:pPr>
-    </w:p>
-    <w:p>
-      <w:pPr>
-        <w:pStyle w:val="code"/>
-      </w:pPr>
-      <w:proofErr w:type="gramStart"/>
-      <w:r>
-        <w:t>Memory[</w:t>
-      </w:r>
-      <w:proofErr w:type="gramEnd"/>
-      <w:r>
-        <w:t>SP] = value;</w:t>
-      </w:r>
-    </w:p>
-    <w:p>
-      <w:pPr>
-        <w:pStyle w:val="code"/>
-      </w:pPr>
-      <w:r>
-        <w:t>SP++;</w:t>
-      </w:r>
-    </w:p>
-    <w:p>
-      <w:r>
-        <w:t>Pseudo-code for popping an item from the stack is as follows:</w:t>
-      </w:r>
-    </w:p>
-    <w:p>
-      <w:pPr>
-        <w:pStyle w:val="code"/>
-      </w:pPr>
-      <w:r>
-        <w:t>SP--;</w:t>
-      </w:r>
-    </w:p>
-    <w:p>
-      <w:pPr>
-        <w:pStyle w:val="code"/>
-      </w:pPr>
-      <w:proofErr w:type="gramStart"/>
-      <w:r>
-        <w:t>value</w:t>
-      </w:r>
-      <w:proofErr w:type="gramEnd"/>
-      <w:r>
-        <w:t xml:space="preserve"> = Memory[SP];</w:t>
-      </w:r>
-    </w:p>
-    <w:p>
-      <w:pPr>
-        <w:pStyle w:val="Heading3"/>
-      </w:pPr>
-      <w:bookmarkStart w:id="21" w:name="_Toc454370693"/>
-      <w:r>
-        <w:t>Frame Pointer (FP)</w:t>
-      </w:r>
-      <w:bookmarkEnd w:id="21"/>
-    </w:p>
-    <w:p>
-      <w:r>
-        <w:t>The frame pointer is used for function calls. It points to the location of the first local variable in a called function.</w:t>
-      </w:r>
-      <w:r>
-        <w:t xml:space="preserve"> The opcodes that include VAR in the opcode name reference the FP to locate the variable.</w:t>
-      </w:r>
-    </w:p>
-    <w:p>
-      <w:pPr>
-        <w:pStyle w:val="Heading2"/>
-      </w:pPr>
-      <w:bookmarkStart w:id="22" w:name="_Toc454370694"/>
-      <w:r>
-        <w:t>Flag Register (FLAG)</w:t>
-      </w:r>
-      <w:bookmarkEnd w:id="22"/>
-    </w:p>
-    <w:p>
-      <w:r>
-        <w:t>The flag register contains bits that identify the mode the processor is in. The following bits are defined:</w:t>
-      </w:r>
-    </w:p>
-    <w:p>
-      <w:pPr>
-        <w:tabs>
-          <w:tab w:val="left" w:pos="1080"/>
-        </w:tabs>
-        <w:ind w:left="3060" w:hanging="2484"/>
-      </w:pPr>
-      <w:r>
-        <w:t>0</w:t>
-      </w:r>
-      <w:r>
-        <w:tab/>
-      </w:r>
-      <w:r>
-        <w:rPr>
-          <w:rFonts w:ascii="Courier New" w:hAnsi="Courier New" w:cs="Courier New"/>
-        </w:rPr>
-        <w:t>HALTED</w:t>
-      </w:r>
-      <w:r>
-        <w:tab/>
-        <w:t>The CPU will stop and the interpreter will exit when this bit is set</w:t>
-      </w:r>
-    </w:p>
-    <w:p>
-      <w:pPr>
-        <w:tabs>
-          <w:tab w:val="left" w:pos="1080"/>
-        </w:tabs>
-        <w:ind w:left="3060" w:hanging="2484"/>
-      </w:pPr>
-      <w:proofErr w:type="gramStart"/>
-      <w:r>
-        <w:t>1</w:t>
-      </w:r>
-      <w:r>
-        <w:tab/>
-      </w:r>
-      <w:r>
-        <w:rPr>
-          <w:rFonts w:ascii="Courier New" w:hAnsi="Courier New" w:cs="Courier New"/>
-        </w:rPr>
-        <w:t>USER_MODE</w:t>
-      </w:r>
-      <w:r>
-        <w:tab/>
-        <w:t>The CPU</w:t>
-      </w:r>
-      <w:proofErr w:type="gramEnd"/>
-      <w:r>
-        <w:t xml:space="preserve"> is in user mode when this bit is set. The CPU is in system mode when this bit is clear.</w:t>
-      </w:r>
-    </w:p>
-    <w:p>
-      <w:pPr>
-        <w:tabs>
-          <w:tab w:val="left" w:pos="1080"/>
-        </w:tabs>
-        <w:ind w:left="3060" w:hanging="2484"/>
-      </w:pPr>
-      <w:proofErr w:type="gramStart"/>
-      <w:r>
-        <w:t>2</w:t>
-      </w:r>
-      <w:r>
-        <w:tab/>
-      </w:r>
-      <w:r>
-        <w:rPr>
-          <w:rFonts w:ascii="Courier New" w:hAnsi="Courier New" w:cs="Courier New"/>
-        </w:rPr>
-        <w:t>INT_MOD</w:t>
-      </w:r>
-      <w:r>
-        <w:t>E</w:t>
-      </w:r>
-      <w:r>
-        <w:tab/>
-        <w:t>The CPU</w:t>
-      </w:r>
-      <w:proofErr w:type="gramEnd"/>
-      <w:r>
-        <w:t xml:space="preserve"> is executing in interrupt mode when this bit is set.</w:t>
-      </w:r>
-    </w:p>
-    <w:p>
-      <w:pPr>
-        <w:tabs>
-          <w:tab w:val="left" w:pos="1080"/>
-        </w:tabs>
-        <w:ind w:left="3060" w:hanging="2484"/>
-      </w:pPr>
-      <w:r>
-        <w:t>3</w:t>
-      </w:r>
-      <w:r>
-        <w:tab/>
-      </w:r>
-      <w:r>
-        <w:rPr>
-          <w:rFonts w:ascii="Courier New" w:hAnsi="Courier New" w:cs="Courier New"/>
-        </w:rPr>
-        <w:t>INT_DIS</w:t>
-      </w:r>
-      <w:r>
-        <w:tab/>
-        <w:t>Interrupts are disabled when this bit is set.</w:t>
-      </w:r>
-    </w:p>
-    <w:p>
-      <w:pPr>
-        <w:tabs>
-          <w:tab w:val="left" w:pos="1080"/>
-        </w:tabs>
-        <w:ind w:left="3060" w:hanging="2484"/>
-      </w:pPr>
-      <w:proofErr w:type="gramStart"/>
-      <w:r>
-        <w:t>4</w:t>
-      </w:r>
-      <w:r>
-        <w:tab/>
-      </w:r>
-      <w:r>
-        <w:rPr>
-          <w:rFonts w:ascii="Courier New" w:hAnsi="Courier New" w:cs="Courier New"/>
-        </w:rPr>
-        <w:t>VMEM</w:t>
-      </w:r>
-      <w:r>
-        <w:tab/>
-        <w:t>The CPU</w:t>
-      </w:r>
-      <w:proofErr w:type="gramEnd"/>
-      <w:r>
-        <w:t xml:space="preserve"> is operating in virtual memory mode when this bit is set. This mode is not yet implemented.</w:t>
-      </w:r>
-    </w:p>
-    <w:p>
-      <w:pPr>
-        <w:tabs>
-          <w:tab w:val="left" w:pos="1080"/>
-        </w:tabs>
-        <w:ind w:left="3060" w:hanging="2484"/>
-      </w:pPr>
-      <w:r>
-        <w:t>16</w:t>
-      </w:r>
-      <w:r>
-        <w:tab/>
-        <w:t>I_MACH</w:t>
-      </w:r>
-      <w:r>
-        <w:tab/>
-        <w:t>A machine check is pending</w:t>
-      </w:r>
-    </w:p>
-    <w:p>
-      <w:pPr>
-        <w:tabs>
-          <w:tab w:val="left" w:pos="1080"/>
-        </w:tabs>
-        <w:ind w:left="3060" w:hanging="2484"/>
-      </w:pPr>
-      <w:r>
-        <w:t>17</w:t>
-      </w:r>
-      <w:r>
-        <w:tab/>
-        <w:t>I_TRAP</w:t>
-      </w:r>
-      <w:r>
-        <w:tab/>
-        <w:t>A trap instruction is pending</w:t>
-      </w:r>
-    </w:p>
-    <w:p>
-      <w:pPr>
-        <w:pStyle w:val="Heading3"/>
-      </w:pPr>
-      <w:bookmarkStart w:id="23" w:name="_Toc454370695"/>
-      <w:r>
-        <w:t>Interrupt Vector (IVEC)</w:t>
-      </w:r>
-      <w:bookmarkEnd w:id="23"/>
-    </w:p>
-    <w:p>
-      <w:r>
-        <w:t>This register contains the absolute address of the interrupt vector table. The interrupt vector table should be large enough to contain 16 word-sized interrupt vectors. When the machine boots, the IVEC register is set to zero and only the first two interrupts (machine check and trap) should be used prior to setting the IVEC.</w:t>
-      </w:r>
-    </w:p>
-    <w:p>
-      <w:pPr>
-        <w:pStyle w:val="Heading2"/>
-      </w:pPr>
-      <w:bookmarkStart w:id="24" w:name="_Toc454370696"/>
+      <w:bookmarkStart w:id="23" w:name="_Toc454370696"/>
       <w:r>
         <w:lastRenderedPageBreak/>
         <w:t>Memory Management Registers</w:t>
       </w:r>
+      <w:bookmarkEnd w:id="23"/>
+    </w:p>
+    <w:p>
+      <w:r>
+        <w:t>When operating in user mode, memory accesses are relative to the Base Pointer. When not in user mode, the Base Pointer and Limit Pointer are ignored, and all addresses are absolute.</w:t>
+      </w:r>
+    </w:p>
+    <w:p>
+      <w:pPr>
+        <w:pStyle w:val="Heading3"/>
+      </w:pPr>
+      <w:bookmarkStart w:id="24" w:name="_Toc454370697"/>
+      <w:r>
+        <w:t>Base Pointer (BP)</w:t>
+      </w:r>
       <w:bookmarkEnd w:id="24"/>
     </w:p>
     <w:p>
       <w:r>
-        <w:t>When operating in user mode, memory accesses are relative to the Base Pointer. When not in user mode, the Base Pointer and Limit Pointer are ignored, and all addresses are absolute.</w:t>
+        <w:t xml:space="preserve">The base pointer contains the address of the start of memory for the current process. All memory addresses are relative to the </w:t>
+      </w:r>
+      <w:r>
+        <w:t>B</w:t>
+      </w:r>
+      <w:r>
+        <w:t xml:space="preserve">ase </w:t>
+      </w:r>
+      <w:r>
+        <w:t>P</w:t>
+      </w:r>
+      <w:r>
+        <w:t xml:space="preserve">ointer. In other words, if a process wants to access memory at address N, the actual address is BP+N. </w:t>
+      </w:r>
+      <w:r>
+        <w:t>This is true whether the memory operation is fetching data or instructions.</w:t>
       </w:r>
     </w:p>
     <w:p>
       <w:pPr>
         <w:pStyle w:val="Heading3"/>
       </w:pPr>
-      <w:bookmarkStart w:id="25" w:name="_Toc454370697"/>
-      <w:r>
-        <w:t>Base Pointer (BP)</w:t>
+      <w:bookmarkStart w:id="25" w:name="_Toc454370698"/>
+      <w:r>
+        <w:t>Limit Pointer (LP)</w:t>
       </w:r>
       <w:bookmarkEnd w:id="25"/>
     </w:p>
     <w:p>
       <w:r>
-        <w:t xml:space="preserve">The base pointer contains the address of the start of memory for the current process. All memory addresses are relative to the </w:t>
-      </w:r>
-      <w:r>
-        <w:t>B</w:t>
-      </w:r>
-      <w:r>
-        <w:t xml:space="preserve">ase </w:t>
-      </w:r>
-      <w:r>
-        <w:t>P</w:t>
-      </w:r>
-      <w:r>
-        <w:t xml:space="preserve">ointer. In other words, if a process wants to access memory at address N, the actual address is BP+N. </w:t>
-      </w:r>
-      <w:r>
-        <w:t>This is true whether the memory operation is fetching data or instructions.</w:t>
-      </w:r>
-    </w:p>
-    <w:p>
-      <w:pPr>
-        <w:pStyle w:val="Heading3"/>
-      </w:pPr>
-      <w:bookmarkStart w:id="26" w:name="_Toc454370698"/>
-      <w:r>
-        <w:t>Limit Pointer (LP)</w:t>
+        <w:t xml:space="preserve">The limit pointer contains the value just above the highest memory that a process can access. In other words, legal memory access are those in the range of </w:t>
+      </w:r>
+      <w:proofErr w:type="gramStart"/>
+      <w:r>
+        <w:t>BP ..</w:t>
+      </w:r>
+      <w:proofErr w:type="gramEnd"/>
+      <w:r>
+        <w:t xml:space="preserve"> LP-1. Any access outside this range will cause a machine check.</w:t>
+      </w:r>
+    </w:p>
+    <w:p>
+      <w:pPr>
+        <w:pStyle w:val="Heading2"/>
+      </w:pPr>
+      <w:bookmarkStart w:id="26" w:name="_Toc454370699"/>
+      <w:r>
+        <w:t>Stack Frames</w:t>
       </w:r>
       <w:bookmarkEnd w:id="26"/>
     </w:p>
     <w:p>
       <w:r>
-        <w:t xml:space="preserve">The limit pointer contains the value just above the highest memory that a process can access. In other words, legal memory access are those in the range of </w:t>
-      </w:r>
-      <w:proofErr w:type="gramStart"/>
-      <w:r>
-        <w:t>BP ..</w:t>
-      </w:r>
-      <w:proofErr w:type="gramEnd"/>
-      <w:r>
-        <w:t xml:space="preserve"> LP-1. Any access outside this range will cause a machine check.</w:t>
-      </w:r>
-    </w:p>
-    <w:p>
-      <w:pPr>
-        <w:pStyle w:val="Heading2"/>
-      </w:pPr>
-      <w:bookmarkStart w:id="27" w:name="_Toc454370699"/>
-      <w:r>
-        <w:t>Stack Frames</w:t>
-      </w:r>
-      <w:bookmarkEnd w:id="27"/>
-    </w:p>
-    <w:p>
-      <w:r>
         <w:t>The following diagram illustrates a stack frame.</w:t>
       </w:r>
       <w:r>
         <w:t xml:space="preserve"> Higher addresses are higher in the diagram.</w:t>
       </w:r>
     </w:p>
-    <w:bookmarkStart w:id="28" w:name="_MON_1489328795"/>
-    <w:bookmarkEnd w:id="28"/>
+    <w:bookmarkStart w:id="27" w:name="_MON_1489328795"/>
+    <w:bookmarkEnd w:id="27"/>
     <w:p>
       <w:pPr>
         <w:jc w:val="center"/>
@@ -10708,10 +10703,10 @@
             <v:path o:extrusionok="f" gradientshapeok="t" o:connecttype="rect"/>
             <o:lock v:ext="edit" aspectratio="t"/>
           </v:shapetype>
-          <v:shape id="_x0000_i1025" type="#_x0000_t75" style="width:189.25pt;height:171.25pt" o:ole="">
+          <v:shape id="_x0000_i1025" type="#_x0000_t75" style="width:189.35pt;height:171.35pt" o:ole="">
             <v:imagedata r:id="rId8" o:title=""/>
           </v:shape>
-          <o:OLEObject Type="Embed" ProgID="Word.Picture.8" ShapeID="_x0000_i1025" DrawAspect="Content" ObjectID="_1541869032" r:id="rId9"/>
+          <o:OLEObject Type="Embed" ProgID="Word.Picture.8" ShapeID="_x0000_i1025" DrawAspect="Content" ObjectID="_1548413396" r:id="rId9"/>
         </w:object>
       </w:r>
     </w:p>
@@ -10783,13 +10778,13 @@
       <w:pPr>
         <w:pStyle w:val="Heading2"/>
       </w:pPr>
-      <w:bookmarkStart w:id="29" w:name="_Toc454370700"/>
+      <w:bookmarkStart w:id="28" w:name="_Toc454370700"/>
       <w:proofErr w:type="spellStart"/>
       <w:r>
         <w:lastRenderedPageBreak/>
         <w:t>Input/Output</w:t>
       </w:r>
-      <w:bookmarkEnd w:id="29"/>
+      <w:bookmarkEnd w:id="28"/>
       <w:proofErr w:type="spellEnd"/>
     </w:p>
     <w:p>
@@ -11531,11 +11526,11 @@
       <w:pPr>
         <w:pStyle w:val="Heading2"/>
       </w:pPr>
-      <w:bookmarkStart w:id="30" w:name="_Toc454370701"/>
+      <w:bookmarkStart w:id="29" w:name="_Toc454370701"/>
       <w:r>
         <w:t>Loading programs</w:t>
       </w:r>
-      <w:bookmarkEnd w:id="30"/>
+      <w:bookmarkEnd w:id="29"/>
     </w:p>
     <w:p>
       <w:r>
@@ -12327,11 +12322,11 @@
       <w:pPr>
         <w:pStyle w:val="Heading2"/>
       </w:pPr>
-      <w:bookmarkStart w:id="31" w:name="_Toc454370702"/>
+      <w:bookmarkStart w:id="30" w:name="_Toc454370702"/>
       <w:r>
         <w:t>Command line arguments</w:t>
       </w:r>
-      <w:bookmarkEnd w:id="31"/>
+      <w:bookmarkEnd w:id="30"/>
     </w:p>
     <w:p>
       <w:r>
@@ -12552,11 +12547,11 @@
       <w:pPr>
         <w:pStyle w:val="Heading2"/>
       </w:pPr>
-      <w:bookmarkStart w:id="32" w:name="_Toc454370703"/>
+      <w:bookmarkStart w:id="31" w:name="_Toc454370703"/>
       <w:r>
         <w:t>Interrupts</w:t>
       </w:r>
-      <w:bookmarkEnd w:id="32"/>
+      <w:bookmarkEnd w:id="31"/>
     </w:p>
     <w:p>
       <w:r>
@@ -13037,58 +13032,83 @@
       <w:pPr>
         <w:pStyle w:val="Heading1"/>
       </w:pPr>
-      <w:bookmarkStart w:id="33" w:name="_Toc454370704"/>
+      <w:bookmarkStart w:id="32" w:name="_Toc454370704"/>
       <w:r>
         <w:t>Devices</w:t>
       </w:r>
+      <w:bookmarkEnd w:id="32"/>
+    </w:p>
+    <w:p>
+      <w:r>
+        <w:t xml:space="preserve">This section discusses the IO devices available on the </w:t>
+      </w:r>
+      <w:proofErr w:type="spellStart"/>
+      <w:r>
+        <w:rPr>
+          <w:rFonts w:ascii="Courier New" w:hAnsi="Courier New" w:cs="Courier New"/>
+        </w:rPr>
+        <w:t>stackl</w:t>
+      </w:r>
+      <w:proofErr w:type="spellEnd"/>
+      <w:r>
+        <w:t xml:space="preserve"> machine.</w:t>
+      </w:r>
+    </w:p>
+    <w:p>
+      <w:pPr>
+        <w:pStyle w:val="Heading2"/>
+        <w:rPr>
+          <w:lang w:val="it-IT"/>
+        </w:rPr>
+      </w:pPr>
+      <w:bookmarkStart w:id="33" w:name="_Toc454370705"/>
+      <w:r>
+        <w:rPr>
+          <w:lang w:val="it-IT"/>
+        </w:rPr>
+        <w:t>Programmed IO Terminal (pio_term)</w:t>
+      </w:r>
       <w:bookmarkEnd w:id="33"/>
     </w:p>
     <w:p>
       <w:r>
-        <w:t xml:space="preserve">This section discusses the IO devices available on the </w:t>
+        <w:t xml:space="preserve">This device is used for doing programmed IO from/to the console. </w:t>
+      </w:r>
+      <w:r>
+        <w:t>The device can operate in polled mode or in interrupt mode.</w:t>
+      </w:r>
+      <w:r>
+        <w:t xml:space="preserve"> This device uses interrupt vector 5.</w:t>
+      </w:r>
+    </w:p>
+    <w:p>
+      <w:r>
+        <w:t xml:space="preserve">The </w:t>
       </w:r>
       <w:proofErr w:type="spellStart"/>
       <w:r>
         <w:rPr>
           <w:rFonts w:ascii="Courier New" w:hAnsi="Courier New" w:cs="Courier New"/>
         </w:rPr>
-        <w:t>stackl</w:t>
+        <w:t>pio_term</w:t>
       </w:r>
       <w:proofErr w:type="spellEnd"/>
       <w:r>
-        <w:t xml:space="preserve"> machine.</w:t>
-      </w:r>
-    </w:p>
-    <w:p>
-      <w:pPr>
-        <w:pStyle w:val="Heading2"/>
-        <w:rPr>
-          <w:lang w:val="it-IT"/>
-        </w:rPr>
-      </w:pPr>
-      <w:bookmarkStart w:id="34" w:name="_Toc454370705"/>
-      <w:r>
-        <w:rPr>
-          <w:lang w:val="it-IT"/>
-        </w:rPr>
-        <w:t>Programmed IO Terminal (pio_term)</w:t>
-      </w:r>
-      <w:bookmarkEnd w:id="34"/>
-    </w:p>
-    <w:p>
-      <w:r>
-        <w:t xml:space="preserve">This device is used for doing programmed IO from/to the console. </w:t>
-      </w:r>
-      <w:r>
-        <w:t>The device can operate in polled mode or in interrupt mode.</w:t>
-      </w:r>
-      <w:r>
-        <w:t xml:space="preserve"> This device uses interrupt vector 5.</w:t>
-      </w:r>
-    </w:p>
-    <w:p>
-      <w:r>
-        <w:t xml:space="preserve">The </w:t>
+        <w:t xml:space="preserve"> must be enabled using the following pragma:</w:t>
+      </w:r>
+    </w:p>
+    <w:p>
+      <w:pPr>
+        <w:ind w:left="720"/>
+        <w:rPr>
+          <w:rFonts w:ascii="Courier New" w:hAnsi="Courier New" w:cs="Courier New"/>
+        </w:rPr>
+      </w:pPr>
+      <w:r>
+        <w:rPr>
+          <w:rFonts w:ascii="Courier New" w:hAnsi="Courier New" w:cs="Courier New"/>
+        </w:rPr>
+        <w:t xml:space="preserve">#pragma feature </w:t>
       </w:r>
       <w:proofErr w:type="spellStart"/>
       <w:r>
@@ -13098,31 +13118,6 @@
         <w:t>pio_term</w:t>
       </w:r>
       <w:proofErr w:type="spellEnd"/>
-      <w:r>
-        <w:t xml:space="preserve"> must be enabled using the following pragma:</w:t>
-      </w:r>
-    </w:p>
-    <w:p>
-      <w:pPr>
-        <w:ind w:left="720"/>
-        <w:rPr>
-          <w:rFonts w:ascii="Courier New" w:hAnsi="Courier New" w:cs="Courier New"/>
-        </w:rPr>
-      </w:pPr>
-      <w:r>
-        <w:rPr>
-          <w:rFonts w:ascii="Courier New" w:hAnsi="Courier New" w:cs="Courier New"/>
-        </w:rPr>
-        <w:t xml:space="preserve">#pragma feature </w:t>
-      </w:r>
-      <w:proofErr w:type="spellStart"/>
-      <w:r>
-        <w:rPr>
-          <w:rFonts w:ascii="Courier New" w:hAnsi="Courier New" w:cs="Courier New"/>
-        </w:rPr>
-        <w:t>pio_term</w:t>
-      </w:r>
-      <w:proofErr w:type="spellEnd"/>
     </w:p>
     <w:p>
       <w:r>
@@ -13147,12 +13142,12 @@
       <w:pPr>
         <w:pStyle w:val="Heading3"/>
       </w:pPr>
-      <w:bookmarkStart w:id="35" w:name="_Toc454370706"/>
+      <w:bookmarkStart w:id="34" w:name="_Toc454370706"/>
       <w:r>
         <w:lastRenderedPageBreak/>
         <w:t>Registers</w:t>
       </w:r>
-      <w:bookmarkEnd w:id="35"/>
+      <w:bookmarkEnd w:id="34"/>
     </w:p>
     <w:p>
       <w:r>
@@ -13326,11 +13321,11 @@
       <w:pPr>
         <w:pStyle w:val="Heading2"/>
       </w:pPr>
-      <w:bookmarkStart w:id="36" w:name="_Toc454370707"/>
+      <w:bookmarkStart w:id="35" w:name="_Toc454370707"/>
       <w:r>
         <w:t>Timer</w:t>
       </w:r>
-      <w:bookmarkEnd w:id="36"/>
+      <w:bookmarkEnd w:id="35"/>
     </w:p>
     <w:p>
       <w:r>
@@ -13484,92 +13479,92 @@
       <w:pPr>
         <w:pStyle w:val="Heading2"/>
       </w:pPr>
-      <w:bookmarkStart w:id="37" w:name="_Toc454370708"/>
+      <w:bookmarkStart w:id="36" w:name="_Toc454370708"/>
       <w:r>
         <w:t>Disk</w:t>
       </w:r>
+      <w:bookmarkEnd w:id="36"/>
+    </w:p>
+    <w:p>
+      <w:r>
+        <w:t xml:space="preserve">The </w:t>
+      </w:r>
+      <w:proofErr w:type="spellStart"/>
+      <w:r>
+        <w:rPr>
+          <w:rFonts w:ascii="Courier New" w:hAnsi="Courier New" w:cs="Courier New"/>
+        </w:rPr>
+        <w:t>stackl</w:t>
+      </w:r>
+      <w:proofErr w:type="spellEnd"/>
+      <w:r>
+        <w:t xml:space="preserve"> machine can access a simulated disk. The disk data is contained in a file named </w:t>
+      </w:r>
+      <w:proofErr w:type="spellStart"/>
+      <w:r>
+        <w:rPr>
+          <w:rFonts w:ascii="Courier New" w:hAnsi="Courier New" w:cs="Courier New"/>
+        </w:rPr>
+        <w:t>stackl.disk</w:t>
+      </w:r>
+      <w:proofErr w:type="spellEnd"/>
+      <w:r>
+        <w:t>. Utilities are provided to initialize the drive and copy data to it. The disk feature is enabled with the following pragma:</w:t>
+      </w:r>
+    </w:p>
+    <w:p>
+      <w:pPr>
+        <w:ind w:left="432"/>
+        <w:rPr>
+          <w:rFonts w:ascii="Courier New" w:hAnsi="Courier New" w:cs="Courier New"/>
+        </w:rPr>
+      </w:pPr>
+      <w:r>
+        <w:rPr>
+          <w:rFonts w:ascii="Courier New" w:hAnsi="Courier New" w:cs="Courier New"/>
+        </w:rPr>
+        <w:t>#pragma feature disk</w:t>
+      </w:r>
+    </w:p>
+    <w:p>
+      <w:r>
+        <w:t xml:space="preserve">The </w:t>
+      </w:r>
+      <w:proofErr w:type="spellStart"/>
+      <w:r>
+        <w:rPr>
+          <w:rFonts w:ascii="Courier New" w:hAnsi="Courier New" w:cs="Courier New"/>
+        </w:rPr>
+        <w:t>makedisk</w:t>
+      </w:r>
+      <w:proofErr w:type="spellEnd"/>
+      <w:r>
+        <w:t xml:space="preserve"> utility can be used to create a blank disk. The </w:t>
+      </w:r>
+      <w:r>
+        <w:rPr>
+          <w:rFonts w:ascii="Courier New" w:hAnsi="Courier New" w:cs="Courier New"/>
+        </w:rPr>
+        <w:t>copy2disk</w:t>
+      </w:r>
+      <w:r>
+        <w:t xml:space="preserve"> utility can be used to copy data onto the disk.</w:t>
+      </w:r>
+    </w:p>
+    <w:p>
+      <w:r>
+        <w:t>This device uses interrupt vector 2.</w:t>
+      </w:r>
+    </w:p>
+    <w:p>
+      <w:pPr>
+        <w:pStyle w:val="Heading3"/>
+      </w:pPr>
+      <w:bookmarkStart w:id="37" w:name="_Toc454370709"/>
+      <w:r>
+        <w:t>Registers</w:t>
+      </w:r>
       <w:bookmarkEnd w:id="37"/>
-    </w:p>
-    <w:p>
-      <w:r>
-        <w:t xml:space="preserve">The </w:t>
-      </w:r>
-      <w:proofErr w:type="spellStart"/>
-      <w:r>
-        <w:rPr>
-          <w:rFonts w:ascii="Courier New" w:hAnsi="Courier New" w:cs="Courier New"/>
-        </w:rPr>
-        <w:t>stackl</w:t>
-      </w:r>
-      <w:proofErr w:type="spellEnd"/>
-      <w:r>
-        <w:t xml:space="preserve"> machine can access a simulated disk. The disk data is contained in a file named </w:t>
-      </w:r>
-      <w:proofErr w:type="spellStart"/>
-      <w:r>
-        <w:rPr>
-          <w:rFonts w:ascii="Courier New" w:hAnsi="Courier New" w:cs="Courier New"/>
-        </w:rPr>
-        <w:t>stackl.disk</w:t>
-      </w:r>
-      <w:proofErr w:type="spellEnd"/>
-      <w:r>
-        <w:t>. Utilities are provided to initialize the drive and copy data to it. The disk feature is enabled with the following pragma:</w:t>
-      </w:r>
-    </w:p>
-    <w:p>
-      <w:pPr>
-        <w:ind w:left="432"/>
-        <w:rPr>
-          <w:rFonts w:ascii="Courier New" w:hAnsi="Courier New" w:cs="Courier New"/>
-        </w:rPr>
-      </w:pPr>
-      <w:r>
-        <w:rPr>
-          <w:rFonts w:ascii="Courier New" w:hAnsi="Courier New" w:cs="Courier New"/>
-        </w:rPr>
-        <w:t>#pragma feature disk</w:t>
-      </w:r>
-    </w:p>
-    <w:p>
-      <w:r>
-        <w:t xml:space="preserve">The </w:t>
-      </w:r>
-      <w:proofErr w:type="spellStart"/>
-      <w:r>
-        <w:rPr>
-          <w:rFonts w:ascii="Courier New" w:hAnsi="Courier New" w:cs="Courier New"/>
-        </w:rPr>
-        <w:t>makedisk</w:t>
-      </w:r>
-      <w:proofErr w:type="spellEnd"/>
-      <w:r>
-        <w:t xml:space="preserve"> utility can be used to create a blank disk. The </w:t>
-      </w:r>
-      <w:r>
-        <w:rPr>
-          <w:rFonts w:ascii="Courier New" w:hAnsi="Courier New" w:cs="Courier New"/>
-        </w:rPr>
-        <w:t>copy2disk</w:t>
-      </w:r>
-      <w:r>
-        <w:t xml:space="preserve"> utility can be used to copy data onto the disk.</w:t>
-      </w:r>
-    </w:p>
-    <w:p>
-      <w:r>
-        <w:t>This device uses interrupt vector 2.</w:t>
-      </w:r>
-    </w:p>
-    <w:p>
-      <w:pPr>
-        <w:pStyle w:val="Heading3"/>
-      </w:pPr>
-      <w:bookmarkStart w:id="38" w:name="_Toc454370709"/>
-      <w:r>
-        <w:t>Registers</w:t>
-      </w:r>
-      <w:bookmarkEnd w:id="38"/>
     </w:p>
     <w:p>
       <w:r>
@@ -13970,26 +13965,26 @@
       <w:pPr>
         <w:pStyle w:val="Heading1"/>
       </w:pPr>
-      <w:bookmarkStart w:id="39" w:name="_Toc454370710"/>
+      <w:bookmarkStart w:id="38" w:name="_Toc454370710"/>
       <w:r>
         <w:t>Interpreter Architecture</w:t>
       </w:r>
+      <w:bookmarkEnd w:id="38"/>
+    </w:p>
+    <w:p>
+      <w:r>
+        <w:t>This section describes some of the implementation details of the interpreter. It does not define the behavior of the virtual machine, but rather how the virtual machine is implemented.</w:t>
+      </w:r>
+    </w:p>
+    <w:p>
+      <w:pPr>
+        <w:pStyle w:val="Heading2"/>
+      </w:pPr>
+      <w:bookmarkStart w:id="39" w:name="_Toc454370711"/>
+      <w:r>
+        <w:t>Memory</w:t>
+      </w:r>
       <w:bookmarkEnd w:id="39"/>
-    </w:p>
-    <w:p>
-      <w:r>
-        <w:t>This section describes some of the implementation details of the interpreter. It does not define the behavior of the virtual machine, but rather how the virtual machine is implemented.</w:t>
-      </w:r>
-    </w:p>
-    <w:p>
-      <w:pPr>
-        <w:pStyle w:val="Heading2"/>
-      </w:pPr>
-      <w:bookmarkStart w:id="40" w:name="_Toc454370711"/>
-      <w:r>
-        <w:t>Memory</w:t>
-      </w:r>
-      <w:bookmarkEnd w:id="40"/>
     </w:p>
     <w:p>
       <w:r>
@@ -14131,201 +14126,201 @@
       <w:pPr>
         <w:pStyle w:val="Heading2"/>
       </w:pPr>
-      <w:bookmarkStart w:id="41" w:name="_Toc454370712"/>
+      <w:bookmarkStart w:id="40" w:name="_Toc454370712"/>
       <w:r>
         <w:t>Executable file format and the Loader</w:t>
       </w:r>
+      <w:bookmarkEnd w:id="40"/>
+    </w:p>
+    <w:p>
+      <w:pPr>
+        <w:tabs>
+          <w:tab w:val="left" w:pos="2160"/>
+        </w:tabs>
+      </w:pPr>
+      <w:r>
+        <w:t>To be specified</w:t>
+      </w:r>
+    </w:p>
+    <w:p>
+      <w:pPr>
+        <w:pStyle w:val="Heading2"/>
+      </w:pPr>
+      <w:bookmarkStart w:id="41" w:name="_Toc454370713"/>
+      <w:r>
+        <w:t>Adding IO devices to the interpreter</w:t>
+      </w:r>
       <w:bookmarkEnd w:id="41"/>
     </w:p>
     <w:p>
-      <w:pPr>
-        <w:tabs>
-          <w:tab w:val="left" w:pos="2160"/>
-        </w:tabs>
-      </w:pPr>
       <w:r>
         <w:t>To be specified</w:t>
       </w:r>
     </w:p>
     <w:p>
       <w:pPr>
+        <w:pStyle w:val="Heading1"/>
+      </w:pPr>
+      <w:bookmarkStart w:id="42" w:name="_Toc454370714"/>
+      <w:r>
+        <w:t>Instruction Reference</w:t>
+      </w:r>
+      <w:bookmarkEnd w:id="42"/>
+    </w:p>
+    <w:p>
+      <w:r>
+        <w:t xml:space="preserve">This section defines the opcodes for the </w:t>
+      </w:r>
+      <w:proofErr w:type="spellStart"/>
+      <w:r>
+        <w:rPr>
+          <w:rFonts w:ascii="Courier New" w:hAnsi="Courier New" w:cs="Courier New"/>
+        </w:rPr>
+        <w:t>stackl</w:t>
+      </w:r>
+      <w:proofErr w:type="spellEnd"/>
+      <w:r>
+        <w:t xml:space="preserve"> machine. All opcodes occupy a word. </w:t>
+      </w:r>
+    </w:p>
+    <w:p>
+      <w:r>
+        <w:t xml:space="preserve">For binary </w:t>
+      </w:r>
+      <w:r>
+        <w:t xml:space="preserve">arithmetic </w:t>
+      </w:r>
+      <w:r>
+        <w:t>operations, the left operand is always pushed onto the stack first.</w:t>
+      </w:r>
+    </w:p>
+    <w:p>
+      <w:r>
+        <w:t>Some opcodes take a parameter from the instruction stream</w:t>
+      </w:r>
+      <w:r>
+        <w:t xml:space="preserve"> (that is, they are two word instructions)</w:t>
+      </w:r>
+      <w:r>
+        <w:t xml:space="preserve">. </w:t>
+      </w:r>
+      <w:r>
+        <w:t xml:space="preserve">These instructions are indicated by </w:t>
+      </w:r>
+      <w:r>
+        <w:rPr>
+          <w:rFonts w:ascii="Courier New" w:hAnsi="Courier New" w:cs="Courier New"/>
+        </w:rPr>
+        <w:t>&lt;</w:t>
+      </w:r>
+      <w:proofErr w:type="spellStart"/>
+      <w:r>
+        <w:rPr>
+          <w:rFonts w:ascii="Courier New" w:hAnsi="Courier New" w:cs="Courier New"/>
+        </w:rPr>
+        <w:t>param</w:t>
+      </w:r>
+      <w:proofErr w:type="spellEnd"/>
+      <w:r>
+        <w:rPr>
+          <w:rFonts w:ascii="Courier New" w:hAnsi="Courier New" w:cs="Courier New"/>
+        </w:rPr>
+        <w:t>&gt;</w:t>
+      </w:r>
+      <w:r>
+        <w:t xml:space="preserve"> in the opcode name where </w:t>
+      </w:r>
+      <w:r>
+        <w:rPr>
+          <w:rFonts w:ascii="Courier New" w:hAnsi="Courier New" w:cs="Courier New"/>
+        </w:rPr>
+        <w:t>&lt;</w:t>
+      </w:r>
+      <w:proofErr w:type="spellStart"/>
+      <w:r>
+        <w:rPr>
+          <w:rFonts w:ascii="Courier New" w:hAnsi="Courier New" w:cs="Courier New"/>
+        </w:rPr>
+        <w:t>param</w:t>
+      </w:r>
+      <w:proofErr w:type="spellEnd"/>
+      <w:r>
+        <w:rPr>
+          <w:rFonts w:ascii="Courier New" w:hAnsi="Courier New" w:cs="Courier New"/>
+        </w:rPr>
+        <w:t>&gt;</w:t>
+      </w:r>
+      <w:r>
+        <w:t xml:space="preserve"> is replaced by the name of the parameter. The parameter can be found at </w:t>
+      </w:r>
+      <w:proofErr w:type="gramStart"/>
+      <w:r>
+        <w:rPr>
+          <w:rFonts w:ascii="Courier New" w:hAnsi="Courier New" w:cs="Courier New"/>
+        </w:rPr>
+        <w:t>Memory[</w:t>
+      </w:r>
+      <w:proofErr w:type="gramEnd"/>
+      <w:r>
+        <w:rPr>
+          <w:rFonts w:ascii="Courier New" w:hAnsi="Courier New" w:cs="Courier New"/>
+        </w:rPr>
+        <w:t>IP+1]</w:t>
+      </w:r>
+      <w:r>
+        <w:t>.</w:t>
+      </w:r>
+    </w:p>
+    <w:p>
+      <w:r>
+        <w:t>In the descriptions of the opcodes, memory offsets are given in word-sized increments. In other words, “</w:t>
+      </w:r>
+      <w:r>
+        <w:rPr>
+          <w:rFonts w:ascii="Courier New" w:hAnsi="Courier New" w:cs="Courier New"/>
+        </w:rPr>
+        <w:t>IP+1</w:t>
+      </w:r>
+      <w:r>
+        <w:t>” means the word following the IP, not the byte following the IP.</w:t>
+      </w:r>
+      <w:r>
+        <w:t xml:space="preserve"> Offsets relative to the IP assume the IP is pointing at the opcode.</w:t>
+      </w:r>
+    </w:p>
+    <w:p>
+      <w:r>
+        <w:t>In the descriptions of the effects of the opcodes, the operators have the meaning defined by the C language.</w:t>
+      </w:r>
+    </w:p>
+    <w:p>
+      <w:r>
+        <w:t xml:space="preserve">The numerical value of specific opcodes should not relied upon because they are subject to change in future versions of </w:t>
+      </w:r>
+      <w:proofErr w:type="spellStart"/>
+      <w:r>
+        <w:rPr>
+          <w:rFonts w:ascii="Courier New" w:hAnsi="Courier New" w:cs="Courier New"/>
+        </w:rPr>
+        <w:t>stackl</w:t>
+      </w:r>
+      <w:proofErr w:type="spellEnd"/>
+      <w:r>
+        <w:t>.</w:t>
+      </w:r>
+    </w:p>
+    <w:p>
+      <w:pPr>
         <w:pStyle w:val="Heading2"/>
       </w:pPr>
-      <w:bookmarkStart w:id="42" w:name="_Toc454370713"/>
-      <w:r>
-        <w:t>Adding IO devices to the interpreter</w:t>
-      </w:r>
-      <w:bookmarkEnd w:id="42"/>
-    </w:p>
-    <w:p>
-      <w:r>
-        <w:t>To be specified</w:t>
-      </w:r>
-    </w:p>
-    <w:p>
-      <w:pPr>
-        <w:pStyle w:val="Heading1"/>
-      </w:pPr>
-      <w:bookmarkStart w:id="43" w:name="_Toc454370714"/>
-      <w:r>
-        <w:t>Instruction Reference</w:t>
+      <w:bookmarkStart w:id="43" w:name="_Toc454370715"/>
+      <w:r>
+        <w:t>ADJSP</w:t>
+      </w:r>
+      <w:r>
+        <w:t xml:space="preserve"> &lt;amount&gt;</w:t>
       </w:r>
       <w:bookmarkEnd w:id="43"/>
-    </w:p>
-    <w:p>
-      <w:r>
-        <w:t xml:space="preserve">This section defines the opcodes for the </w:t>
-      </w:r>
-      <w:proofErr w:type="spellStart"/>
-      <w:r>
-        <w:rPr>
-          <w:rFonts w:ascii="Courier New" w:hAnsi="Courier New" w:cs="Courier New"/>
-        </w:rPr>
-        <w:t>stackl</w:t>
-      </w:r>
-      <w:proofErr w:type="spellEnd"/>
-      <w:r>
-        <w:t xml:space="preserve"> machine. All opcodes occupy a word. </w:t>
-      </w:r>
-    </w:p>
-    <w:p>
-      <w:r>
-        <w:t xml:space="preserve">For binary </w:t>
-      </w:r>
-      <w:r>
-        <w:t xml:space="preserve">arithmetic </w:t>
-      </w:r>
-      <w:r>
-        <w:t>operations, the left operand is always pushed onto the stack first.</w:t>
-      </w:r>
-    </w:p>
-    <w:p>
-      <w:r>
-        <w:t>Some opcodes take a parameter from the instruction stream</w:t>
-      </w:r>
-      <w:r>
-        <w:t xml:space="preserve"> (that is, they are two word instructions)</w:t>
-      </w:r>
-      <w:r>
-        <w:t xml:space="preserve">. </w:t>
-      </w:r>
-      <w:r>
-        <w:t xml:space="preserve">These instructions are indicated by </w:t>
-      </w:r>
-      <w:r>
-        <w:rPr>
-          <w:rFonts w:ascii="Courier New" w:hAnsi="Courier New" w:cs="Courier New"/>
-        </w:rPr>
-        <w:t>&lt;</w:t>
-      </w:r>
-      <w:proofErr w:type="spellStart"/>
-      <w:r>
-        <w:rPr>
-          <w:rFonts w:ascii="Courier New" w:hAnsi="Courier New" w:cs="Courier New"/>
-        </w:rPr>
-        <w:t>param</w:t>
-      </w:r>
-      <w:proofErr w:type="spellEnd"/>
-      <w:r>
-        <w:rPr>
-          <w:rFonts w:ascii="Courier New" w:hAnsi="Courier New" w:cs="Courier New"/>
-        </w:rPr>
-        <w:t>&gt;</w:t>
-      </w:r>
-      <w:r>
-        <w:t xml:space="preserve"> in the opcode name where </w:t>
-      </w:r>
-      <w:r>
-        <w:rPr>
-          <w:rFonts w:ascii="Courier New" w:hAnsi="Courier New" w:cs="Courier New"/>
-        </w:rPr>
-        <w:t>&lt;</w:t>
-      </w:r>
-      <w:proofErr w:type="spellStart"/>
-      <w:r>
-        <w:rPr>
-          <w:rFonts w:ascii="Courier New" w:hAnsi="Courier New" w:cs="Courier New"/>
-        </w:rPr>
-        <w:t>param</w:t>
-      </w:r>
-      <w:proofErr w:type="spellEnd"/>
-      <w:r>
-        <w:rPr>
-          <w:rFonts w:ascii="Courier New" w:hAnsi="Courier New" w:cs="Courier New"/>
-        </w:rPr>
-        <w:t>&gt;</w:t>
-      </w:r>
-      <w:r>
-        <w:t xml:space="preserve"> is replaced by the name of the parameter. The parameter can be found at </w:t>
-      </w:r>
-      <w:proofErr w:type="gramStart"/>
-      <w:r>
-        <w:rPr>
-          <w:rFonts w:ascii="Courier New" w:hAnsi="Courier New" w:cs="Courier New"/>
-        </w:rPr>
-        <w:t>Memory[</w:t>
-      </w:r>
-      <w:proofErr w:type="gramEnd"/>
-      <w:r>
-        <w:rPr>
-          <w:rFonts w:ascii="Courier New" w:hAnsi="Courier New" w:cs="Courier New"/>
-        </w:rPr>
-        <w:t>IP+1]</w:t>
-      </w:r>
-      <w:r>
-        <w:t>.</w:t>
-      </w:r>
-    </w:p>
-    <w:p>
-      <w:r>
-        <w:t>In the descriptions of the opcodes, memory offsets are given in word-sized increments. In other words, “</w:t>
-      </w:r>
-      <w:r>
-        <w:rPr>
-          <w:rFonts w:ascii="Courier New" w:hAnsi="Courier New" w:cs="Courier New"/>
-        </w:rPr>
-        <w:t>IP+1</w:t>
-      </w:r>
-      <w:r>
-        <w:t>” means the word following the IP, not the byte following the IP.</w:t>
-      </w:r>
-      <w:r>
-        <w:t xml:space="preserve"> Offsets relative to the IP assume the IP is pointing at the opcode.</w:t>
-      </w:r>
-    </w:p>
-    <w:p>
-      <w:r>
-        <w:t>In the descriptions of the effects of the opcodes, the operators have the meaning defined by the C language.</w:t>
-      </w:r>
-    </w:p>
-    <w:p>
-      <w:r>
-        <w:t xml:space="preserve">The numerical value of specific opcodes should not relied upon because they are subject to change in future versions of </w:t>
-      </w:r>
-      <w:proofErr w:type="spellStart"/>
-      <w:r>
-        <w:rPr>
-          <w:rFonts w:ascii="Courier New" w:hAnsi="Courier New" w:cs="Courier New"/>
-        </w:rPr>
-        <w:t>stackl</w:t>
-      </w:r>
-      <w:proofErr w:type="spellEnd"/>
-      <w:r>
-        <w:t>.</w:t>
-      </w:r>
-    </w:p>
-    <w:p>
-      <w:pPr>
-        <w:pStyle w:val="Heading2"/>
-      </w:pPr>
-      <w:bookmarkStart w:id="44" w:name="_Toc454370715"/>
-      <w:r>
-        <w:t>ADJSP</w:t>
-      </w:r>
-      <w:r>
-        <w:t xml:space="preserve"> &lt;amount&gt;</w:t>
-      </w:r>
-      <w:bookmarkEnd w:id="44"/>
     </w:p>
     <w:p>
       <w:r>
@@ -14386,12 +14381,12 @@
       <w:pPr>
         <w:pStyle w:val="Heading2"/>
       </w:pPr>
-      <w:bookmarkStart w:id="45" w:name="_Toc454370716"/>
+      <w:bookmarkStart w:id="44" w:name="_Toc454370716"/>
       <w:r>
         <w:lastRenderedPageBreak/>
         <w:t>AND</w:t>
       </w:r>
-      <w:bookmarkEnd w:id="45"/>
+      <w:bookmarkEnd w:id="44"/>
     </w:p>
     <w:p>
       <w:r>
@@ -14432,11 +14427,11 @@
       <w:pPr>
         <w:pStyle w:val="Heading2"/>
       </w:pPr>
-      <w:bookmarkStart w:id="46" w:name="_Toc454370717"/>
+      <w:bookmarkStart w:id="45" w:name="_Toc454370717"/>
       <w:r>
         <w:t>BAND</w:t>
       </w:r>
-      <w:bookmarkEnd w:id="46"/>
+      <w:bookmarkEnd w:id="45"/>
     </w:p>
     <w:p>
       <w:r>
@@ -14477,11 +14472,11 @@
       <w:pPr>
         <w:pStyle w:val="Heading2"/>
       </w:pPr>
-      <w:bookmarkStart w:id="47" w:name="_Toc454370718"/>
+      <w:bookmarkStart w:id="46" w:name="_Toc454370718"/>
       <w:r>
         <w:t>BOR</w:t>
       </w:r>
-      <w:bookmarkEnd w:id="47"/>
+      <w:bookmarkEnd w:id="46"/>
     </w:p>
     <w:p>
       <w:r>
@@ -14522,7 +14517,7 @@
       <w:pPr>
         <w:pStyle w:val="Heading2"/>
       </w:pPr>
-      <w:bookmarkStart w:id="48" w:name="_Toc454370719"/>
+      <w:bookmarkStart w:id="47" w:name="_Toc454370719"/>
       <w:r>
         <w:t>B</w:t>
       </w:r>
@@ -14532,7 +14527,7 @@
       <w:r>
         <w:t>OR</w:t>
       </w:r>
-      <w:bookmarkEnd w:id="48"/>
+      <w:bookmarkEnd w:id="47"/>
     </w:p>
     <w:p>
       <w:r>
@@ -14585,7 +14580,7 @@
       <w:pPr>
         <w:pStyle w:val="Heading2"/>
       </w:pPr>
-      <w:bookmarkStart w:id="49" w:name="_Toc454370720"/>
+      <w:bookmarkStart w:id="48" w:name="_Toc454370720"/>
       <w:r>
         <w:t>CALL</w:t>
       </w:r>
@@ -14600,7 +14595,7 @@
       <w:r>
         <w:t>&gt;</w:t>
       </w:r>
-      <w:bookmarkEnd w:id="49"/>
+      <w:bookmarkEnd w:id="48"/>
     </w:p>
     <w:p>
       <w:r>
@@ -14673,11 +14668,11 @@
       <w:pPr>
         <w:pStyle w:val="Heading2"/>
       </w:pPr>
-      <w:bookmarkStart w:id="50" w:name="_Toc454370721"/>
+      <w:bookmarkStart w:id="49" w:name="_Toc454370721"/>
       <w:r>
         <w:t>CALLI</w:t>
       </w:r>
-      <w:bookmarkEnd w:id="50"/>
+      <w:bookmarkEnd w:id="49"/>
     </w:p>
     <w:p>
       <w:r>
@@ -14776,11 +14771,11 @@
       <w:pPr>
         <w:pStyle w:val="Heading2"/>
       </w:pPr>
-      <w:bookmarkStart w:id="51" w:name="_Toc454370722"/>
+      <w:bookmarkStart w:id="50" w:name="_Toc454370722"/>
       <w:r>
         <w:t>CLID</w:t>
       </w:r>
-      <w:bookmarkEnd w:id="51"/>
+      <w:bookmarkEnd w:id="50"/>
     </w:p>
     <w:p>
       <w:r>
@@ -14875,11 +14870,11 @@
       <w:pPr>
         <w:pStyle w:val="Heading2"/>
       </w:pPr>
-      <w:bookmarkStart w:id="52" w:name="_Toc454370723"/>
+      <w:bookmarkStart w:id="51" w:name="_Toc454370723"/>
       <w:r>
         <w:t>COMP</w:t>
       </w:r>
-      <w:bookmarkEnd w:id="52"/>
+      <w:bookmarkEnd w:id="51"/>
     </w:p>
     <w:p>
       <w:r>
@@ -14918,11 +14913,11 @@
       <w:pPr>
         <w:pStyle w:val="Heading2"/>
       </w:pPr>
-      <w:bookmarkStart w:id="53" w:name="_Toc454370724"/>
+      <w:bookmarkStart w:id="52" w:name="_Toc454370724"/>
       <w:r>
         <w:t>DIVIDE</w:t>
       </w:r>
-      <w:bookmarkEnd w:id="53"/>
+      <w:bookmarkEnd w:id="52"/>
     </w:p>
     <w:p>
       <w:r>
@@ -14966,11 +14961,11 @@
       <w:pPr>
         <w:pStyle w:val="Heading2"/>
       </w:pPr>
-      <w:bookmarkStart w:id="54" w:name="_Toc454370725"/>
+      <w:bookmarkStart w:id="53" w:name="_Toc454370725"/>
       <w:r>
         <w:t>DUP</w:t>
       </w:r>
-      <w:bookmarkEnd w:id="54"/>
+      <w:bookmarkEnd w:id="53"/>
     </w:p>
     <w:p>
       <w:r>
@@ -15017,12 +15012,12 @@
       <w:pPr>
         <w:pStyle w:val="Heading2"/>
       </w:pPr>
-      <w:bookmarkStart w:id="55" w:name="_Toc454370726"/>
+      <w:bookmarkStart w:id="54" w:name="_Toc454370726"/>
       <w:r>
         <w:lastRenderedPageBreak/>
         <w:t>EQ</w:t>
       </w:r>
-      <w:bookmarkEnd w:id="55"/>
+      <w:bookmarkEnd w:id="54"/>
     </w:p>
     <w:p>
       <w:pPr>
@@ -15090,11 +15085,11 @@
       <w:pPr>
         <w:pStyle w:val="Heading2"/>
       </w:pPr>
-      <w:bookmarkStart w:id="56" w:name="_Toc454370727"/>
+      <w:bookmarkStart w:id="55" w:name="_Toc454370727"/>
       <w:r>
         <w:t>GE</w:t>
       </w:r>
-      <w:bookmarkEnd w:id="56"/>
+      <w:bookmarkEnd w:id="55"/>
     </w:p>
     <w:p>
       <w:r>
@@ -15156,11 +15151,11 @@
       <w:pPr>
         <w:pStyle w:val="Heading2"/>
       </w:pPr>
-      <w:bookmarkStart w:id="57" w:name="_Toc454370728"/>
+      <w:bookmarkStart w:id="56" w:name="_Toc454370728"/>
       <w:r>
         <w:t>GT</w:t>
       </w:r>
-      <w:bookmarkEnd w:id="57"/>
+      <w:bookmarkEnd w:id="56"/>
     </w:p>
     <w:p>
       <w:r>
@@ -15222,44 +15217,44 @@
       <w:pPr>
         <w:pStyle w:val="Heading2"/>
       </w:pPr>
-      <w:bookmarkStart w:id="58" w:name="_Toc454370729"/>
+      <w:bookmarkStart w:id="57" w:name="_Toc454370729"/>
       <w:r>
         <w:t>HALT</w:t>
       </w:r>
+      <w:bookmarkEnd w:id="57"/>
+    </w:p>
+    <w:p>
+      <w:r>
+        <w:t>This opcode will cause the processor to stop executing instructions.</w:t>
+      </w:r>
+      <w:r>
+        <w:t xml:space="preserve"> The simulator will exit.</w:t>
+      </w:r>
+    </w:p>
+    <w:p>
+      <w:pPr>
+        <w:pStyle w:val="Heading2"/>
+      </w:pPr>
+      <w:bookmarkStart w:id="58" w:name="_Toc454370730"/>
+      <w:r>
+        <w:t>ILLEGAL</w:t>
+      </w:r>
       <w:bookmarkEnd w:id="58"/>
     </w:p>
     <w:p>
       <w:r>
-        <w:t>This opcode will cause the processor to stop executing instructions.</w:t>
-      </w:r>
-      <w:r>
-        <w:t xml:space="preserve"> The simulator will exit.</w:t>
+        <w:t>This opcode will cause an illegal instruction exception and the simulator will exit.</w:t>
       </w:r>
     </w:p>
     <w:p>
       <w:pPr>
         <w:pStyle w:val="Heading2"/>
       </w:pPr>
-      <w:bookmarkStart w:id="59" w:name="_Toc454370730"/>
-      <w:r>
-        <w:t>ILLEGAL</w:t>
+      <w:bookmarkStart w:id="59" w:name="_Toc454370731"/>
+      <w:r>
+        <w:t>INP</w:t>
       </w:r>
       <w:bookmarkEnd w:id="59"/>
-    </w:p>
-    <w:p>
-      <w:r>
-        <w:t>This opcode will cause an illegal instruction exception and the simulator will exit.</w:t>
-      </w:r>
-    </w:p>
-    <w:p>
-      <w:pPr>
-        <w:pStyle w:val="Heading2"/>
-      </w:pPr>
-      <w:bookmarkStart w:id="60" w:name="_Toc454370731"/>
-      <w:r>
-        <w:t>INP</w:t>
-      </w:r>
-      <w:bookmarkEnd w:id="60"/>
     </w:p>
     <w:p>
       <w:r>
@@ -15306,7 +15301,7 @@
       <w:pPr>
         <w:pStyle w:val="Heading2"/>
       </w:pPr>
-      <w:bookmarkStart w:id="61" w:name="_Toc454370732"/>
+      <w:bookmarkStart w:id="60" w:name="_Toc454370732"/>
       <w:r>
         <w:t>JMPUSER</w:t>
       </w:r>
@@ -15321,7 +15316,7 @@
       <w:r>
         <w:t>&gt;</w:t>
       </w:r>
-      <w:bookmarkEnd w:id="61"/>
+      <w:bookmarkEnd w:id="60"/>
     </w:p>
     <w:p>
       <w:r>
@@ -15376,7 +15371,7 @@
       <w:pPr>
         <w:pStyle w:val="Heading2"/>
       </w:pPr>
-      <w:bookmarkStart w:id="62" w:name="_Toc454370733"/>
+      <w:bookmarkStart w:id="61" w:name="_Toc454370733"/>
       <w:r>
         <w:t>JUMP</w:t>
       </w:r>
@@ -15391,7 +15386,7 @@
       <w:r>
         <w:t>&gt;</w:t>
       </w:r>
-      <w:bookmarkEnd w:id="62"/>
+      <w:bookmarkEnd w:id="61"/>
     </w:p>
     <w:p>
       <w:r>
@@ -15434,7 +15429,7 @@
           <w:lang w:val="fr-FR"/>
         </w:rPr>
       </w:pPr>
-      <w:bookmarkStart w:id="63" w:name="_Toc454370734"/>
+      <w:bookmarkStart w:id="62" w:name="_Toc454370734"/>
       <w:r>
         <w:rPr>
           <w:lang w:val="fr-FR"/>
@@ -15455,7 +15450,7 @@
         </w:rPr>
         <w:t>&gt;</w:t>
       </w:r>
-      <w:bookmarkEnd w:id="63"/>
+      <w:bookmarkEnd w:id="62"/>
     </w:p>
     <w:p>
       <w:r>
@@ -15580,14 +15575,14 @@
           <w:lang w:val="fr-FR"/>
         </w:rPr>
       </w:pPr>
-      <w:bookmarkStart w:id="64" w:name="_Toc454370735"/>
+      <w:bookmarkStart w:id="63" w:name="_Toc454370735"/>
       <w:r>
         <w:rPr>
           <w:lang w:val="fr-FR"/>
         </w:rPr>
         <w:t>LE</w:t>
       </w:r>
-      <w:bookmarkEnd w:id="64"/>
+      <w:bookmarkEnd w:id="63"/>
     </w:p>
     <w:p>
       <w:r>
@@ -15649,11 +15644,11 @@
       <w:pPr>
         <w:pStyle w:val="Heading2"/>
       </w:pPr>
-      <w:bookmarkStart w:id="65" w:name="_Toc454370736"/>
+      <w:bookmarkStart w:id="64" w:name="_Toc454370736"/>
       <w:r>
         <w:t>LT</w:t>
       </w:r>
-      <w:bookmarkEnd w:id="65"/>
+      <w:bookmarkEnd w:id="64"/>
     </w:p>
     <w:p>
       <w:r>
@@ -15715,11 +15710,11 @@
       <w:pPr>
         <w:pStyle w:val="Heading2"/>
       </w:pPr>
-      <w:bookmarkStart w:id="66" w:name="_Toc454370737"/>
+      <w:bookmarkStart w:id="65" w:name="_Toc454370737"/>
       <w:r>
         <w:t>MINUS</w:t>
       </w:r>
-      <w:bookmarkEnd w:id="66"/>
+      <w:bookmarkEnd w:id="65"/>
     </w:p>
     <w:p>
       <w:r>
@@ -15772,12 +15767,12 @@
       <w:pPr>
         <w:pStyle w:val="Heading2"/>
       </w:pPr>
-      <w:bookmarkStart w:id="67" w:name="_Toc454370738"/>
+      <w:bookmarkStart w:id="66" w:name="_Toc454370738"/>
       <w:r>
         <w:lastRenderedPageBreak/>
         <w:t>MOD</w:t>
       </w:r>
-      <w:bookmarkEnd w:id="67"/>
+      <w:bookmarkEnd w:id="66"/>
     </w:p>
     <w:p>
       <w:r>
@@ -15830,11 +15825,11 @@
       <w:pPr>
         <w:pStyle w:val="Heading2"/>
       </w:pPr>
-      <w:bookmarkStart w:id="68" w:name="_Toc454370739"/>
+      <w:bookmarkStart w:id="67" w:name="_Toc454370739"/>
       <w:r>
         <w:t>NE</w:t>
       </w:r>
-      <w:bookmarkEnd w:id="68"/>
+      <w:bookmarkEnd w:id="67"/>
     </w:p>
     <w:p>
       <w:pPr>
@@ -15899,11 +15894,11 @@
       <w:pPr>
         <w:pStyle w:val="Heading2"/>
       </w:pPr>
-      <w:bookmarkStart w:id="69" w:name="_Toc454370740"/>
+      <w:bookmarkStart w:id="68" w:name="_Toc454370740"/>
       <w:r>
         <w:t>NEG</w:t>
       </w:r>
-      <w:bookmarkEnd w:id="69"/>
+      <w:bookmarkEnd w:id="68"/>
     </w:p>
     <w:p>
       <w:r>
@@ -15936,40 +15931,40 @@
       <w:pPr>
         <w:pStyle w:val="Heading2"/>
       </w:pPr>
-      <w:bookmarkStart w:id="70" w:name="_Toc454370741"/>
+      <w:bookmarkStart w:id="69" w:name="_Toc454370741"/>
       <w:r>
         <w:t>NOP</w:t>
       </w:r>
+      <w:bookmarkEnd w:id="69"/>
+    </w:p>
+    <w:p>
+      <w:r>
+        <w:t>This opcode performs no operation.</w:t>
+      </w:r>
+    </w:p>
+    <w:p>
+      <w:pPr>
+        <w:ind w:left="576"/>
+        <w:rPr>
+          <w:rFonts w:ascii="Courier New" w:hAnsi="Courier New" w:cs="Courier New"/>
+        </w:rPr>
+      </w:pPr>
+      <w:r>
+        <w:rPr>
+          <w:rFonts w:ascii="Courier New" w:hAnsi="Courier New" w:cs="Courier New"/>
+        </w:rPr>
+        <w:t>IP++</w:t>
+      </w:r>
+    </w:p>
+    <w:p>
+      <w:pPr>
+        <w:pStyle w:val="Heading2"/>
+      </w:pPr>
+      <w:bookmarkStart w:id="70" w:name="_Toc454370742"/>
+      <w:r>
+        <w:t>NOT</w:t>
+      </w:r>
       <w:bookmarkEnd w:id="70"/>
-    </w:p>
-    <w:p>
-      <w:r>
-        <w:t>This opcode performs no operation.</w:t>
-      </w:r>
-    </w:p>
-    <w:p>
-      <w:pPr>
-        <w:ind w:left="576"/>
-        <w:rPr>
-          <w:rFonts w:ascii="Courier New" w:hAnsi="Courier New" w:cs="Courier New"/>
-        </w:rPr>
-      </w:pPr>
-      <w:r>
-        <w:rPr>
-          <w:rFonts w:ascii="Courier New" w:hAnsi="Courier New" w:cs="Courier New"/>
-        </w:rPr>
-        <w:t>IP++</w:t>
-      </w:r>
-    </w:p>
-    <w:p>
-      <w:pPr>
-        <w:pStyle w:val="Heading2"/>
-      </w:pPr>
-      <w:bookmarkStart w:id="71" w:name="_Toc454370742"/>
-      <w:r>
-        <w:t>NOT</w:t>
-      </w:r>
-      <w:bookmarkEnd w:id="71"/>
     </w:p>
     <w:p>
       <w:r>
@@ -16010,11 +16005,11 @@
       <w:pPr>
         <w:pStyle w:val="Heading2"/>
       </w:pPr>
-      <w:bookmarkStart w:id="72" w:name="_Toc454370743"/>
+      <w:bookmarkStart w:id="71" w:name="_Toc454370743"/>
       <w:r>
         <w:t>OR</w:t>
       </w:r>
-      <w:bookmarkEnd w:id="72"/>
+      <w:bookmarkEnd w:id="71"/>
     </w:p>
     <w:p>
       <w:r>
@@ -16067,27 +16062,27 @@
       <w:pPr>
         <w:pStyle w:val="Heading2"/>
       </w:pPr>
-      <w:bookmarkStart w:id="73" w:name="_Toc454370744"/>
+      <w:bookmarkStart w:id="72" w:name="_Toc454370744"/>
       <w:r>
         <w:lastRenderedPageBreak/>
         <w:t>OUTS</w:t>
       </w:r>
+      <w:bookmarkEnd w:id="72"/>
+    </w:p>
+    <w:p>
+      <w:r>
+        <w:t>This opcode sends output to the console. The value at the top of the stack is assumed to be the address of a NULL terminated string. The string at that address will be sent to the console. This is a blocking operation. The CPU will not execute another instruction until after the IO is complete.</w:t>
+      </w:r>
+    </w:p>
+    <w:p>
+      <w:pPr>
+        <w:pStyle w:val="Heading2"/>
+      </w:pPr>
+      <w:bookmarkStart w:id="73" w:name="_Toc454370745"/>
+      <w:r>
+        <w:t>PLUS</w:t>
+      </w:r>
       <w:bookmarkEnd w:id="73"/>
-    </w:p>
-    <w:p>
-      <w:r>
-        <w:t>This opcode sends output to the console. The value at the top of the stack is assumed to be the address of a NULL terminated string. The string at that address will be sent to the console. This is a blocking operation. The CPU will not execute another instruction until after the IO is complete.</w:t>
-      </w:r>
-    </w:p>
-    <w:p>
-      <w:pPr>
-        <w:pStyle w:val="Heading2"/>
-      </w:pPr>
-      <w:bookmarkStart w:id="74" w:name="_Toc454370745"/>
-      <w:r>
-        <w:t>PLUS</w:t>
-      </w:r>
-      <w:bookmarkEnd w:id="74"/>
     </w:p>
     <w:p>
       <w:r>
@@ -16140,11 +16135,11 @@
       <w:pPr>
         <w:pStyle w:val="Heading2"/>
       </w:pPr>
-      <w:bookmarkStart w:id="75" w:name="_Toc454370746"/>
+      <w:bookmarkStart w:id="74" w:name="_Toc454370746"/>
       <w:r>
         <w:t>POP</w:t>
       </w:r>
-      <w:bookmarkEnd w:id="75"/>
+      <w:bookmarkEnd w:id="74"/>
     </w:p>
     <w:p>
       <w:r>
@@ -16172,11 +16167,11 @@
       <w:pPr>
         <w:pStyle w:val="Heading2"/>
       </w:pPr>
-      <w:bookmarkStart w:id="76" w:name="_Toc454370747"/>
+      <w:bookmarkStart w:id="75" w:name="_Toc454370747"/>
       <w:r>
         <w:t>POPCVAR &lt;offset&gt;</w:t>
       </w:r>
-      <w:bookmarkEnd w:id="76"/>
+      <w:bookmarkEnd w:id="75"/>
     </w:p>
     <w:p>
       <w:r>
@@ -16232,11 +16227,11 @@
       <w:pPr>
         <w:pStyle w:val="Heading2"/>
       </w:pPr>
-      <w:bookmarkStart w:id="77" w:name="_Toc454370748"/>
+      <w:bookmarkStart w:id="76" w:name="_Toc454370748"/>
       <w:r>
         <w:t>POPCVARIND</w:t>
       </w:r>
-      <w:bookmarkEnd w:id="77"/>
+      <w:bookmarkEnd w:id="76"/>
     </w:p>
     <w:p>
       <w:r>
@@ -16277,7 +16272,7 @@
       <w:pPr>
         <w:pStyle w:val="Heading2"/>
       </w:pPr>
-      <w:bookmarkStart w:id="78" w:name="_Toc454370749"/>
+      <w:bookmarkStart w:id="77" w:name="_Toc454370749"/>
       <w:r>
         <w:lastRenderedPageBreak/>
         <w:t>POPREG &lt;</w:t>
@@ -16298,7 +16293,7 @@
       <w:r>
         <w:t>&gt;</w:t>
       </w:r>
-      <w:bookmarkEnd w:id="78"/>
+      <w:bookmarkEnd w:id="77"/>
     </w:p>
     <w:p>
       <w:r>
@@ -16510,14 +16505,14 @@
       <w:pPr>
         <w:pStyle w:val="Heading2"/>
       </w:pPr>
-      <w:bookmarkStart w:id="79" w:name="_Toc454370750"/>
+      <w:bookmarkStart w:id="78" w:name="_Toc454370750"/>
       <w:r>
         <w:t>POPVAR</w:t>
       </w:r>
       <w:r>
         <w:t xml:space="preserve"> &lt;offset&gt;</w:t>
       </w:r>
-      <w:bookmarkEnd w:id="79"/>
+      <w:bookmarkEnd w:id="78"/>
     </w:p>
     <w:p>
       <w:r>
@@ -16572,11 +16567,11 @@
       <w:pPr>
         <w:pStyle w:val="Heading2"/>
       </w:pPr>
-      <w:bookmarkStart w:id="80" w:name="_Toc454370751"/>
+      <w:bookmarkStart w:id="79" w:name="_Toc454370751"/>
       <w:r>
         <w:t>POPCVARIND</w:t>
       </w:r>
-      <w:bookmarkEnd w:id="80"/>
+      <w:bookmarkEnd w:id="79"/>
     </w:p>
     <w:p>
       <w:r>
@@ -16617,11 +16612,11 @@
       <w:pPr>
         <w:pStyle w:val="Heading2"/>
       </w:pPr>
-      <w:bookmarkStart w:id="81" w:name="_Toc454370752"/>
+      <w:bookmarkStart w:id="80" w:name="_Toc454370752"/>
       <w:r>
         <w:t>PUSH &lt;value&gt;</w:t>
       </w:r>
-      <w:bookmarkEnd w:id="81"/>
+      <w:bookmarkEnd w:id="80"/>
     </w:p>
     <w:p>
       <w:r>
@@ -16662,7 +16657,7 @@
       <w:pPr>
         <w:pStyle w:val="Heading2"/>
       </w:pPr>
-      <w:bookmarkStart w:id="82" w:name="_Toc454370753"/>
+      <w:bookmarkStart w:id="81" w:name="_Toc454370753"/>
       <w:r>
         <w:lastRenderedPageBreak/>
         <w:t>PUSHCVAR</w:t>
@@ -16670,7 +16665,7 @@
       <w:r>
         <w:t xml:space="preserve"> &lt;offset&gt;</w:t>
       </w:r>
-      <w:bookmarkEnd w:id="82"/>
+      <w:bookmarkEnd w:id="81"/>
     </w:p>
     <w:p>
       <w:r>
@@ -16725,11 +16720,11 @@
       <w:pPr>
         <w:pStyle w:val="Heading2"/>
       </w:pPr>
-      <w:bookmarkStart w:id="83" w:name="_Toc454370754"/>
+      <w:bookmarkStart w:id="82" w:name="_Toc454370754"/>
       <w:r>
         <w:t>PUSHCVARIND</w:t>
       </w:r>
-      <w:bookmarkEnd w:id="83"/>
+      <w:bookmarkEnd w:id="82"/>
     </w:p>
     <w:p>
       <w:r>
@@ -16772,11 +16767,11 @@
       <w:pPr>
         <w:pStyle w:val="Heading2"/>
       </w:pPr>
-      <w:bookmarkStart w:id="84" w:name="_Toc454370755"/>
+      <w:bookmarkStart w:id="83" w:name="_Toc454370755"/>
       <w:r>
         <w:t>PUSHFP</w:t>
       </w:r>
-      <w:bookmarkEnd w:id="84"/>
+      <w:bookmarkEnd w:id="83"/>
     </w:p>
     <w:p>
       <w:r>
@@ -16817,7 +16812,7 @@
       <w:pPr>
         <w:pStyle w:val="Heading2"/>
       </w:pPr>
-      <w:bookmarkStart w:id="85" w:name="_Toc454370756"/>
+      <w:bookmarkStart w:id="84" w:name="_Toc454370756"/>
       <w:r>
         <w:t>PUSHREG &lt;</w:t>
       </w:r>
@@ -16837,7 +16832,7 @@
       <w:r>
         <w:t>&gt;</w:t>
       </w:r>
-      <w:bookmarkEnd w:id="85"/>
+      <w:bookmarkEnd w:id="84"/>
     </w:p>
     <w:p>
       <w:r>
@@ -17080,14 +17075,14 @@
       <w:pPr>
         <w:pStyle w:val="Heading2"/>
       </w:pPr>
-      <w:bookmarkStart w:id="86" w:name="_Toc454370757"/>
+      <w:bookmarkStart w:id="85" w:name="_Toc454370757"/>
       <w:r>
         <w:t>PUSHVAR</w:t>
       </w:r>
       <w:r>
         <w:t xml:space="preserve"> &lt;offset&gt;</w:t>
       </w:r>
-      <w:bookmarkEnd w:id="86"/>
+      <w:bookmarkEnd w:id="85"/>
     </w:p>
     <w:p>
       <w:r>
@@ -17139,11 +17134,11 @@
       <w:pPr>
         <w:pStyle w:val="Heading2"/>
       </w:pPr>
-      <w:bookmarkStart w:id="87" w:name="_Toc454370758"/>
+      <w:bookmarkStart w:id="86" w:name="_Toc454370758"/>
       <w:r>
         <w:t>PUSHVARIND</w:t>
       </w:r>
-      <w:bookmarkEnd w:id="87"/>
+      <w:bookmarkEnd w:id="86"/>
     </w:p>
     <w:p>
       <w:r>
@@ -17198,11 +17193,11 @@
       <w:pPr>
         <w:pStyle w:val="Heading2"/>
       </w:pPr>
-      <w:bookmarkStart w:id="88" w:name="_Toc454370759"/>
+      <w:bookmarkStart w:id="87" w:name="_Toc454370759"/>
       <w:r>
         <w:t>RETURN</w:t>
       </w:r>
-      <w:bookmarkEnd w:id="88"/>
+      <w:bookmarkEnd w:id="87"/>
     </w:p>
     <w:p>
       <w:r>
@@ -17254,11 +17249,11 @@
       <w:pPr>
         <w:pStyle w:val="Heading2"/>
       </w:pPr>
-      <w:bookmarkStart w:id="89" w:name="_Toc454370760"/>
+      <w:bookmarkStart w:id="88" w:name="_Toc454370760"/>
       <w:r>
         <w:t>RETURNV</w:t>
       </w:r>
-      <w:bookmarkEnd w:id="89"/>
+      <w:bookmarkEnd w:id="88"/>
     </w:p>
     <w:p>
       <w:r>
@@ -17344,11 +17339,11 @@
       <w:pPr>
         <w:pStyle w:val="Heading2"/>
       </w:pPr>
-      <w:bookmarkStart w:id="90" w:name="_Toc454370761"/>
+      <w:bookmarkStart w:id="89" w:name="_Toc454370761"/>
       <w:r>
         <w:t>RTI</w:t>
       </w:r>
-      <w:bookmarkEnd w:id="90"/>
+      <w:bookmarkEnd w:id="89"/>
     </w:p>
     <w:p>
       <w:r>
@@ -17391,12 +17386,12 @@
       <w:pPr>
         <w:pStyle w:val="Heading2"/>
       </w:pPr>
-      <w:bookmarkStart w:id="91" w:name="_Toc454370762"/>
+      <w:bookmarkStart w:id="90" w:name="_Toc454370762"/>
       <w:r>
         <w:lastRenderedPageBreak/>
         <w:t>SEID</w:t>
       </w:r>
-      <w:bookmarkEnd w:id="91"/>
+      <w:bookmarkEnd w:id="90"/>
     </w:p>
     <w:p>
       <w:r>
@@ -17485,11 +17480,11 @@
       <w:pPr>
         <w:pStyle w:val="Heading2"/>
       </w:pPr>
-      <w:bookmarkStart w:id="92" w:name="_Toc454370763"/>
+      <w:bookmarkStart w:id="91" w:name="_Toc454370763"/>
       <w:r>
         <w:t>SHIFTL</w:t>
       </w:r>
-      <w:bookmarkEnd w:id="92"/>
+      <w:bookmarkEnd w:id="91"/>
     </w:p>
     <w:p>
       <w:r>
@@ -17530,11 +17525,11 @@
       <w:pPr>
         <w:pStyle w:val="Heading2"/>
       </w:pPr>
-      <w:bookmarkStart w:id="93" w:name="_Toc454370764"/>
+      <w:bookmarkStart w:id="92" w:name="_Toc454370764"/>
       <w:r>
         <w:t>SHIFTR</w:t>
       </w:r>
-      <w:bookmarkEnd w:id="93"/>
+      <w:bookmarkEnd w:id="92"/>
     </w:p>
     <w:p>
       <w:r>
@@ -17575,11 +17570,11 @@
       <w:pPr>
         <w:pStyle w:val="Heading2"/>
       </w:pPr>
-      <w:bookmarkStart w:id="94" w:name="_Toc454370765"/>
+      <w:bookmarkStart w:id="93" w:name="_Toc454370765"/>
       <w:r>
         <w:t>SWAP</w:t>
       </w:r>
-      <w:bookmarkEnd w:id="94"/>
+      <w:bookmarkEnd w:id="93"/>
     </w:p>
     <w:p>
       <w:r>
@@ -17641,11 +17636,11 @@
       <w:pPr>
         <w:pStyle w:val="Heading2"/>
       </w:pPr>
-      <w:bookmarkStart w:id="95" w:name="_Toc454370766"/>
+      <w:bookmarkStart w:id="94" w:name="_Toc454370766"/>
       <w:r>
         <w:t>TIMES</w:t>
       </w:r>
-      <w:bookmarkEnd w:id="95"/>
+      <w:bookmarkEnd w:id="94"/>
     </w:p>
     <w:p>
       <w:r>
@@ -17698,16 +17693,40 @@
       <w:pPr>
         <w:pStyle w:val="Heading2"/>
       </w:pPr>
-      <w:bookmarkStart w:id="96" w:name="_Toc454370767"/>
+      <w:bookmarkStart w:id="95" w:name="_Toc454370767"/>
       <w:r>
         <w:lastRenderedPageBreak/>
         <w:t>TRACE_OFF</w:t>
       </w:r>
+      <w:bookmarkEnd w:id="95"/>
+    </w:p>
+    <w:p>
+      <w:r>
+        <w:t xml:space="preserve">This instruction turns of opcode trace mode (normally enabled with the </w:t>
+      </w:r>
+      <w:r>
+        <w:rPr>
+          <w:rFonts w:ascii="Courier New" w:hAnsi="Courier New" w:cs="Courier New"/>
+        </w:rPr>
+        <w:t>-opcodes</w:t>
+      </w:r>
+      <w:r>
+        <w:t xml:space="preserve"> command line option).</w:t>
+      </w:r>
+    </w:p>
+    <w:p>
+      <w:pPr>
+        <w:pStyle w:val="Heading2"/>
+      </w:pPr>
+      <w:bookmarkStart w:id="96" w:name="_Toc454370768"/>
+      <w:r>
+        <w:t>TRACE_ON</w:t>
+      </w:r>
       <w:bookmarkEnd w:id="96"/>
     </w:p>
     <w:p>
       <w:r>
-        <w:t xml:space="preserve">This instruction turns of opcode trace mode (normally enabled with the </w:t>
+        <w:t xml:space="preserve">This instruction turns on opcode trace mode (normally enabled with the </w:t>
       </w:r>
       <w:r>
         <w:rPr>
@@ -17723,35 +17742,11 @@
       <w:pPr>
         <w:pStyle w:val="Heading2"/>
       </w:pPr>
-      <w:bookmarkStart w:id="97" w:name="_Toc454370768"/>
-      <w:r>
-        <w:t>TRACE_ON</w:t>
+      <w:bookmarkStart w:id="97" w:name="_Toc454370769"/>
+      <w:r>
+        <w:t>TRAP</w:t>
       </w:r>
       <w:bookmarkEnd w:id="97"/>
-    </w:p>
-    <w:p>
-      <w:r>
-        <w:t xml:space="preserve">This instruction turns on opcode trace mode (normally enabled with the </w:t>
-      </w:r>
-      <w:r>
-        <w:rPr>
-          <w:rFonts w:ascii="Courier New" w:hAnsi="Courier New" w:cs="Courier New"/>
-        </w:rPr>
-        <w:t>-opcodes</w:t>
-      </w:r>
-      <w:r>
-        <w:t xml:space="preserve"> command line option).</w:t>
-      </w:r>
-    </w:p>
-    <w:p>
-      <w:pPr>
-        <w:pStyle w:val="Heading2"/>
-      </w:pPr>
-      <w:bookmarkStart w:id="98" w:name="_Toc454370769"/>
-      <w:r>
-        <w:t>TRAP</w:t>
-      </w:r>
-      <w:bookmarkEnd w:id="98"/>
     </w:p>
     <w:p>
       <w:r>
@@ -17811,7 +17806,7 @@
       <w:r>
         <w:br w:type="page"/>
       </w:r>
-      <w:bookmarkStart w:id="99" w:name="_Toc454370770"/>
+      <w:bookmarkStart w:id="98" w:name="_Toc454370770"/>
       <w:proofErr w:type="spellStart"/>
       <w:proofErr w:type="gramStart"/>
       <w:r>
@@ -17823,7 +17818,7 @@
       <w:r>
         <w:t xml:space="preserve"> grammar</w:t>
       </w:r>
-      <w:bookmarkEnd w:id="99"/>
+      <w:bookmarkEnd w:id="98"/>
     </w:p>
     <w:p>
       <w:r>
@@ -21836,7 +21831,12 @@
     </w:p>
     <w:p/>
     <w:sectPr>
-      <w:footerReference w:type="default" r:id="rId10"/>
+      <w:headerReference w:type="even" r:id="rId10"/>
+      <w:headerReference w:type="default" r:id="rId11"/>
+      <w:footerReference w:type="even" r:id="rId12"/>
+      <w:footerReference w:type="default" r:id="rId13"/>
+      <w:headerReference w:type="first" r:id="rId14"/>
+      <w:footerReference w:type="first" r:id="rId15"/>
       <w:pgSz w:w="12240" w:h="15840"/>
       <w:pgMar w:top="1440" w:right="1800" w:bottom="1440" w:left="1800" w:header="720" w:footer="720" w:gutter="0"/>
       <w:cols w:space="720"/>
@@ -21876,15 +21876,23 @@
   <w:p>
     <w:pPr>
       <w:pStyle w:val="Footer"/>
+    </w:pPr>
+  </w:p>
+</w:ftr>
+</file>
+
+<file path=word/footer2.xml><?xml version="1.0" encoding="utf-8"?>
+<w:ftr xmlns:wpc="http://schemas.microsoft.com/office/word/2010/wordprocessingCanvas" xmlns:mc="http://schemas.openxmlformats.org/markup-compatibility/2006" xmlns:o="urn:schemas-microsoft-com:office:office" xmlns:r="http://schemas.openxmlformats.org/officeDocument/2006/relationships" xmlns:m="http://schemas.openxmlformats.org/officeDocument/2006/math" xmlns:v="urn:schemas-microsoft-com:vml" xmlns:wp14="http://schemas.microsoft.com/office/word/2010/wordprocessingDrawing" xmlns:wp="http://schemas.openxmlformats.org/drawingml/2006/wordprocessingDrawing" xmlns:w10="urn:schemas-microsoft-com:office:word" xmlns:w="http://schemas.openxmlformats.org/wordprocessingml/2006/main" xmlns:w14="http://schemas.microsoft.com/office/word/2010/wordml" xmlns:w15="http://schemas.microsoft.com/office/word/2012/wordml" xmlns:wpg="http://schemas.microsoft.com/office/word/2010/wordprocessingGroup" xmlns:wpi="http://schemas.microsoft.com/office/word/2010/wordprocessingInk" xmlns:wne="http://schemas.microsoft.com/office/word/2006/wordml" xmlns:wps="http://schemas.microsoft.com/office/word/2010/wordprocessingShape" mc:Ignorable="w14 w15 wp14">
+  <w:p>
+    <w:pPr>
+      <w:pStyle w:val="Footer"/>
       <w:jc w:val="right"/>
     </w:pPr>
     <w:proofErr w:type="spellStart"/>
-    <w:proofErr w:type="gramStart"/>
     <w:r>
       <w:t>stackl</w:t>
     </w:r>
     <w:proofErr w:type="spellEnd"/>
-    <w:proofErr w:type="gramEnd"/>
     <w:r>
       <w:t xml:space="preserve"> </w:t>
     </w:r>
@@ -21892,8 +21900,13 @@
       <w:t>V0.</w:t>
     </w:r>
     <w:r>
-      <w:t>9.5</w:t>
+      <w:t>9.</w:t>
     </w:r>
+    <w:r>
+      <w:t>6</w:t>
+    </w:r>
+    <w:bookmarkStart w:id="99" w:name="_GoBack"/>
+    <w:bookmarkEnd w:id="99"/>
     <w:r>
       <w:tab/>
     </w:r>
@@ -21927,7 +21940,7 @@
           <w:rPr>
             <w:noProof/>
           </w:rPr>
-          <w:t>34</w:t>
+          <w:t>1</w:t>
         </w:r>
         <w:r>
           <w:rPr>
@@ -21946,6 +21959,16 @@
 </w:ftr>
 </file>
 
+<file path=word/footer3.xml><?xml version="1.0" encoding="utf-8"?>
+<w:ftr xmlns:wpc="http://schemas.microsoft.com/office/word/2010/wordprocessingCanvas" xmlns:mc="http://schemas.openxmlformats.org/markup-compatibility/2006" xmlns:o="urn:schemas-microsoft-com:office:office" xmlns:r="http://schemas.openxmlformats.org/officeDocument/2006/relationships" xmlns:m="http://schemas.openxmlformats.org/officeDocument/2006/math" xmlns:v="urn:schemas-microsoft-com:vml" xmlns:wp14="http://schemas.microsoft.com/office/word/2010/wordprocessingDrawing" xmlns:wp="http://schemas.openxmlformats.org/drawingml/2006/wordprocessingDrawing" xmlns:w10="urn:schemas-microsoft-com:office:word" xmlns:w="http://schemas.openxmlformats.org/wordprocessingml/2006/main" xmlns:w14="http://schemas.microsoft.com/office/word/2010/wordml" xmlns:w15="http://schemas.microsoft.com/office/word/2012/wordml" xmlns:wpg="http://schemas.microsoft.com/office/word/2010/wordprocessingGroup" xmlns:wpi="http://schemas.microsoft.com/office/word/2010/wordprocessingInk" xmlns:wne="http://schemas.microsoft.com/office/word/2006/wordml" xmlns:wps="http://schemas.microsoft.com/office/word/2010/wordprocessingShape" mc:Ignorable="w14 w15 wp14">
+  <w:p>
+    <w:pPr>
+      <w:pStyle w:val="Footer"/>
+    </w:pPr>
+  </w:p>
+</w:ftr>
+</file>
+
 <file path=word/footnotes.xml><?xml version="1.0" encoding="utf-8"?>
 <w:footnotes xmlns:wpc="http://schemas.microsoft.com/office/word/2010/wordprocessingCanvas" xmlns:mc="http://schemas.openxmlformats.org/markup-compatibility/2006" xmlns:o="urn:schemas-microsoft-com:office:office" xmlns:r="http://schemas.openxmlformats.org/officeDocument/2006/relationships" xmlns:m="http://schemas.openxmlformats.org/officeDocument/2006/math" xmlns:v="urn:schemas-microsoft-com:vml" xmlns:wp14="http://schemas.microsoft.com/office/word/2010/wordprocessingDrawing" xmlns:wp="http://schemas.openxmlformats.org/drawingml/2006/wordprocessingDrawing" xmlns:w10="urn:schemas-microsoft-com:office:word" xmlns:w="http://schemas.openxmlformats.org/wordprocessingml/2006/main" xmlns:w14="http://schemas.microsoft.com/office/word/2010/wordml" xmlns:w15="http://schemas.microsoft.com/office/word/2012/wordml" xmlns:wpg="http://schemas.microsoft.com/office/word/2010/wordprocessingGroup" xmlns:wpi="http://schemas.microsoft.com/office/word/2010/wordprocessingInk" xmlns:wne="http://schemas.microsoft.com/office/word/2006/wordml" xmlns:wps="http://schemas.microsoft.com/office/word/2010/wordprocessingShape" mc:Ignorable="w14 w15 wp14">
   <w:footnote w:type="separator" w:id="-1">
@@ -21969,6 +21992,36 @@
     </w:p>
   </w:footnote>
 </w:footnotes>
+</file>
+
+<file path=word/header1.xml><?xml version="1.0" encoding="utf-8"?>
+<w:hdr xmlns:wpc="http://schemas.microsoft.com/office/word/2010/wordprocessingCanvas" xmlns:mc="http://schemas.openxmlformats.org/markup-compatibility/2006" xmlns:o="urn:schemas-microsoft-com:office:office" xmlns:r="http://schemas.openxmlformats.org/officeDocument/2006/relationships" xmlns:m="http://schemas.openxmlformats.org/officeDocument/2006/math" xmlns:v="urn:schemas-microsoft-com:vml" xmlns:wp14="http://schemas.microsoft.com/office/word/2010/wordprocessingDrawing" xmlns:wp="http://schemas.openxmlformats.org/drawingml/2006/wordprocessingDrawing" xmlns:w10="urn:schemas-microsoft-com:office:word" xmlns:w="http://schemas.openxmlformats.org/wordprocessingml/2006/main" xmlns:w14="http://schemas.microsoft.com/office/word/2010/wordml" xmlns:w15="http://schemas.microsoft.com/office/word/2012/wordml" xmlns:wpg="http://schemas.microsoft.com/office/word/2010/wordprocessingGroup" xmlns:wpi="http://schemas.microsoft.com/office/word/2010/wordprocessingInk" xmlns:wne="http://schemas.microsoft.com/office/word/2006/wordml" xmlns:wps="http://schemas.microsoft.com/office/word/2010/wordprocessingShape" mc:Ignorable="w14 w15 wp14">
+  <w:p>
+    <w:pPr>
+      <w:pStyle w:val="Header"/>
+    </w:pPr>
+  </w:p>
+</w:hdr>
+</file>
+
+<file path=word/header2.xml><?xml version="1.0" encoding="utf-8"?>
+<w:hdr xmlns:wpc="http://schemas.microsoft.com/office/word/2010/wordprocessingCanvas" xmlns:mc="http://schemas.openxmlformats.org/markup-compatibility/2006" xmlns:o="urn:schemas-microsoft-com:office:office" xmlns:r="http://schemas.openxmlformats.org/officeDocument/2006/relationships" xmlns:m="http://schemas.openxmlformats.org/officeDocument/2006/math" xmlns:v="urn:schemas-microsoft-com:vml" xmlns:wp14="http://schemas.microsoft.com/office/word/2010/wordprocessingDrawing" xmlns:wp="http://schemas.openxmlformats.org/drawingml/2006/wordprocessingDrawing" xmlns:w10="urn:schemas-microsoft-com:office:word" xmlns:w="http://schemas.openxmlformats.org/wordprocessingml/2006/main" xmlns:w14="http://schemas.microsoft.com/office/word/2010/wordml" xmlns:w15="http://schemas.microsoft.com/office/word/2012/wordml" xmlns:wpg="http://schemas.microsoft.com/office/word/2010/wordprocessingGroup" xmlns:wpi="http://schemas.microsoft.com/office/word/2010/wordprocessingInk" xmlns:wne="http://schemas.microsoft.com/office/word/2006/wordml" xmlns:wps="http://schemas.microsoft.com/office/word/2010/wordprocessingShape" mc:Ignorable="w14 w15 wp14">
+  <w:p>
+    <w:pPr>
+      <w:pStyle w:val="Header"/>
+    </w:pPr>
+  </w:p>
+</w:hdr>
+</file>
+
+<file path=word/header3.xml><?xml version="1.0" encoding="utf-8"?>
+<w:hdr xmlns:wpc="http://schemas.microsoft.com/office/word/2010/wordprocessingCanvas" xmlns:mc="http://schemas.openxmlformats.org/markup-compatibility/2006" xmlns:o="urn:schemas-microsoft-com:office:office" xmlns:r="http://schemas.openxmlformats.org/officeDocument/2006/relationships" xmlns:m="http://schemas.openxmlformats.org/officeDocument/2006/math" xmlns:v="urn:schemas-microsoft-com:vml" xmlns:wp14="http://schemas.microsoft.com/office/word/2010/wordprocessingDrawing" xmlns:wp="http://schemas.openxmlformats.org/drawingml/2006/wordprocessingDrawing" xmlns:w10="urn:schemas-microsoft-com:office:word" xmlns:w="http://schemas.openxmlformats.org/wordprocessingml/2006/main" xmlns:w14="http://schemas.microsoft.com/office/word/2010/wordml" xmlns:w15="http://schemas.microsoft.com/office/word/2012/wordml" xmlns:wpg="http://schemas.microsoft.com/office/word/2010/wordprocessingGroup" xmlns:wpi="http://schemas.microsoft.com/office/word/2010/wordprocessingInk" xmlns:wne="http://schemas.microsoft.com/office/word/2006/wordml" xmlns:wps="http://schemas.microsoft.com/office/word/2010/wordprocessingShape" mc:Ignorable="w14 w15 wp14">
+  <w:p>
+    <w:pPr>
+      <w:pStyle w:val="Header"/>
+    </w:pPr>
+  </w:p>
+</w:hdr>
 </file>
 
 <file path=word/numbering.xml><?xml version="1.0" encoding="utf-8"?>
@@ -27171,7 +27224,7 @@
 </file>
 
 <file path=customXml/itemProps1.xml><?xml version="1.0" encoding="utf-8"?>
-<ds:datastoreItem xmlns:ds="http://schemas.openxmlformats.org/officeDocument/2006/customXml" ds:itemID="{8FAAA7F8-536E-47BE-A12C-8B84F0E14904}">
+<ds:datastoreItem xmlns:ds="http://schemas.openxmlformats.org/officeDocument/2006/customXml" ds:itemID="{9FAAFE22-9385-46A2-9B95-4D0F249F0C27}">
   <ds:schemaRefs>
     <ds:schemaRef ds:uri="http://schemas.openxmlformats.org/officeDocument/2006/bibliography"/>
   </ds:schemaRefs>

</xml_diff>

<commit_message>
Updated description of Timer.
Added TIMER_TIME register.
</commit_message>
<xml_diff>
--- a/machine_reference.docx
+++ b/machine_reference.docx
@@ -9177,11 +9177,9 @@
       <w:r>
         <w:t xml:space="preserve"> compiler </w:t>
       </w:r>
-      <w:proofErr w:type="spellStart"/>
-      <w:r>
-        <w:t>reponds</w:t>
-      </w:r>
-      <w:proofErr w:type="spellEnd"/>
+      <w:r>
+        <w:t>responds</w:t>
+      </w:r>
       <w:r>
         <w:t xml:space="preserve"> to the following pragmas:</w:t>
       </w:r>
@@ -9272,6 +9270,14 @@
       </w:r>
       <w:r>
         <w:tab/>
+      </w:r>
+      <w:proofErr w:type="gramStart"/>
+      <w:r>
+        <w:t>The</w:t>
+      </w:r>
+      <w:proofErr w:type="gramEnd"/>
+      <w:r>
+        <w:t xml:space="preserve"> </w:t>
       </w:r>
       <w:r>
         <w:rPr>
@@ -10149,6 +10155,14 @@
       <w:r>
         <w:tab/>
       </w:r>
+      <w:proofErr w:type="gramStart"/>
+      <w:r>
+        <w:t>The</w:t>
+      </w:r>
+      <w:proofErr w:type="gramEnd"/>
+      <w:r>
+        <w:t xml:space="preserve"> </w:t>
+      </w:r>
       <w:r>
         <w:rPr>
           <w:rFonts w:ascii="Courier New" w:hAnsi="Courier New" w:cs="Courier New"/>
@@ -10784,7 +10798,7 @@
     </w:p>
     <w:p>
       <w:pPr>
-        <w:pStyle w:val="Heading3"/>
+        <w:pStyle w:val="Heading2"/>
       </w:pPr>
       <w:bookmarkStart w:id="22" w:name="_Toc454370695"/>
       <w:r>
@@ -10910,10 +10924,10 @@
             <v:path o:extrusionok="f" gradientshapeok="t" o:connecttype="rect"/>
             <o:lock v:ext="edit" aspectratio="t"/>
           </v:shapetype>
-          <v:shape id="_x0000_i1025" type="#_x0000_t75" style="width:189.25pt;height:171.25pt" o:ole="">
+          <v:shape id="_x0000_i1025" type="#_x0000_t75" style="width:189pt;height:171.55pt" o:ole="">
             <v:imagedata r:id="rId8" o:title=""/>
           </v:shape>
-          <o:OLEObject Type="Embed" ProgID="Word.Picture.8" ShapeID="_x0000_i1025" DrawAspect="Content" ObjectID="_1552196712" r:id="rId9"/>
+          <o:OLEObject Type="Embed" ProgID="Word.Picture.8" ShapeID="_x0000_i1025" DrawAspect="Content" ObjectID="_1555861225" r:id="rId9"/>
         </w:object>
       </w:r>
     </w:p>
@@ -10983,14 +10997,120 @@
     </w:p>
     <w:p>
       <w:pPr>
+        <w:pStyle w:val="Heading3"/>
+      </w:pPr>
+      <w:r>
+        <w:t>Interrupt stack frames</w:t>
+      </w:r>
+    </w:p>
+    <w:p>
+      <w:r>
+        <w:t xml:space="preserve">The following diagram depicts the stack frame for an interrupt service routine. If the interrupt was caused by a </w:t>
+      </w:r>
+      <w:r>
+        <w:rPr>
+          <w:rFonts w:ascii="Courier New" w:hAnsi="Courier New" w:cs="Courier New"/>
+        </w:rPr>
+        <w:t>TRAP</w:t>
+      </w:r>
+      <w:r>
+        <w:t xml:space="preserve"> instruction, the </w:t>
+      </w:r>
+      <w:r>
+        <w:rPr>
+          <w:rFonts w:ascii="Courier New" w:hAnsi="Courier New" w:cs="Courier New"/>
+        </w:rPr>
+        <w:t>FP</w:t>
+      </w:r>
+      <w:r>
+        <w:t xml:space="preserve"> is not updated: it is left pointing to the local variables of the function that initiated the </w:t>
+      </w:r>
+      <w:r>
+        <w:rPr>
+          <w:rFonts w:ascii="Courier New" w:hAnsi="Courier New" w:cs="Courier New"/>
+        </w:rPr>
+        <w:t>TRAP</w:t>
+      </w:r>
+      <w:r>
+        <w:t>.</w:t>
+      </w:r>
+    </w:p>
+    <w:bookmarkStart w:id="28" w:name="_MON_1552297015"/>
+    <w:bookmarkEnd w:id="28"/>
+    <w:p>
+      <w:pPr>
+        <w:jc w:val="center"/>
+      </w:pPr>
+      <w:r>
+        <w:object w:dxaOrig="3780" w:dyaOrig="3420">
+          <v:shape id="_x0000_i1026" type="#_x0000_t75" style="width:154.7pt;height:159.2pt" o:ole="">
+            <v:imagedata r:id="rId10" o:title=""/>
+          </v:shape>
+          <o:OLEObject Type="Embed" ProgID="Word.Picture.8" ShapeID="_x0000_i1026" DrawAspect="Content" ObjectID="_1555861226" r:id="rId11"/>
+        </w:object>
+      </w:r>
+    </w:p>
+    <w:p>
+      <w:r>
+        <w:t xml:space="preserve">The </w:t>
+      </w:r>
+      <w:r>
+        <w:rPr>
+          <w:rFonts w:ascii="Courier New" w:hAnsi="Courier New" w:cs="Courier New"/>
+        </w:rPr>
+        <w:t>RTI</w:t>
+      </w:r>
+      <w:r>
+        <w:t xml:space="preserve"> instruction restores state based on the </w:t>
+      </w:r>
+      <w:r>
+        <w:rPr>
+          <w:rFonts w:ascii="Courier New" w:hAnsi="Courier New" w:cs="Courier New"/>
+        </w:rPr>
+        <w:t>SP</w:t>
+      </w:r>
+      <w:r>
+        <w:t xml:space="preserve">, not the </w:t>
+      </w:r>
+      <w:r>
+        <w:rPr>
+          <w:rFonts w:ascii="Courier New" w:hAnsi="Courier New" w:cs="Courier New"/>
+        </w:rPr>
+        <w:t>FP</w:t>
+      </w:r>
+      <w:r>
+        <w:t xml:space="preserve">. As a result, interrupt functions must not have any local variables. If they did, the </w:t>
+      </w:r>
+      <w:r>
+        <w:rPr>
+          <w:rFonts w:ascii="Courier New" w:hAnsi="Courier New" w:cs="Courier New"/>
+        </w:rPr>
+        <w:t>SP</w:t>
+      </w:r>
+      <w:r>
+        <w:t xml:space="preserve"> would be adjusted to make room for them and the </w:t>
+      </w:r>
+      <w:r>
+        <w:rPr>
+          <w:rFonts w:ascii="Courier New" w:hAnsi="Courier New" w:cs="Courier New"/>
+        </w:rPr>
+        <w:t>RTI</w:t>
+      </w:r>
+      <w:r>
+        <w:t xml:space="preserve"> would not be able to find the interrupt frame.</w:t>
+      </w:r>
+    </w:p>
+    <w:p>
+      <w:pPr>
         <w:pStyle w:val="Heading2"/>
       </w:pPr>
-      <w:bookmarkStart w:id="28" w:name="_Toc454370700"/>
+      <w:bookmarkStart w:id="29" w:name="_Toc454370700"/>
       <w:proofErr w:type="spellStart"/>
       <w:r>
+        <w:lastRenderedPageBreak/>
         <w:t>Input/Output</w:t>
       </w:r>
-      <w:bookmarkEnd w:id="28"/>
+      <w:bookmarkEnd w:id="29"/>
       <w:proofErr w:type="spellEnd"/>
     </w:p>
     <w:p>
@@ -11280,7 +11400,6 @@
         <w:ind w:left="2520" w:hanging="2088"/>
       </w:pPr>
       <w:r>
-        <w:lastRenderedPageBreak/>
         <w:t>GETL_CALL</w:t>
       </w:r>
       <w:r>
@@ -11646,7 +11765,11 @@
         <w:t>LP</w:t>
       </w:r>
       <w:r>
-        <w:t xml:space="preserve"> registers should be set prior to initiating this operation</w:t>
+        <w:t xml:space="preserve"> registers should be set prior </w:t>
+      </w:r>
+      <w:r>
+        <w:lastRenderedPageBreak/>
+        <w:t>to initiating this operation</w:t>
       </w:r>
       <w:r>
         <w:t xml:space="preserve"> with the </w:t>
@@ -11729,11 +11852,11 @@
       <w:pPr>
         <w:pStyle w:val="Heading2"/>
       </w:pPr>
-      <w:bookmarkStart w:id="29" w:name="_Toc454370701"/>
+      <w:bookmarkStart w:id="30" w:name="_Toc454370701"/>
       <w:r>
         <w:t>Loading programs</w:t>
       </w:r>
-      <w:bookmarkEnd w:id="29"/>
+      <w:bookmarkEnd w:id="30"/>
     </w:p>
     <w:p>
       <w:r>
@@ -11812,6 +11935,18 @@
       </w:r>
       <w:r>
         <w:t xml:space="preserve"> for executing the code.</w:t>
+      </w:r>
+      <w:r>
+        <w:t xml:space="preserve"> The contents of the first free word will contain the stack size requested by the program. This value can be used the set the </w:t>
+      </w:r>
+      <w:r>
+        <w:rPr>
+          <w:rFonts w:ascii="Courier New" w:hAnsi="Courier New" w:cs="Courier New"/>
+        </w:rPr>
+        <w:t>LP</w:t>
+      </w:r>
+      <w:r>
+        <w:t>.</w:t>
       </w:r>
     </w:p>
     <w:p>
@@ -11948,7 +12083,44 @@
         </w:numPr>
       </w:pPr>
       <w:r>
-        <w:lastRenderedPageBreak/>
+        <w:t xml:space="preserve">Update the value of the </w:t>
+      </w:r>
+      <w:r>
+        <w:rPr>
+          <w:rFonts w:ascii="Courier New" w:hAnsi="Courier New" w:cs="Courier New"/>
+        </w:rPr>
+        <w:t>LP</w:t>
+      </w:r>
+      <w:r>
+        <w:t xml:space="preserve"> using the value at </w:t>
+      </w:r>
+      <w:proofErr w:type="gramStart"/>
+      <w:r>
+        <w:rPr>
+          <w:rFonts w:ascii="Courier New" w:hAnsi="Courier New" w:cs="Courier New"/>
+        </w:rPr>
+        <w:t>Memory[</w:t>
+      </w:r>
+      <w:proofErr w:type="gramEnd"/>
+      <w:r>
+        <w:rPr>
+          <w:rFonts w:ascii="Courier New" w:hAnsi="Courier New" w:cs="Courier New"/>
+        </w:rPr>
+        <w:t>SP]</w:t>
+      </w:r>
+      <w:r>
+        <w:t xml:space="preserve"> if desired.</w:t>
+      </w:r>
+    </w:p>
+    <w:p>
+      <w:pPr>
+        <w:pStyle w:val="ListParagraph"/>
+        <w:numPr>
+          <w:ilvl w:val="0"/>
+          <w:numId w:val="31"/>
+        </w:numPr>
+      </w:pPr>
+      <w:r>
         <w:t xml:space="preserve">Use the </w:t>
       </w:r>
       <w:r>
@@ -12334,7 +12506,7 @@
         <w:rPr>
           <w:rFonts w:ascii="Courier New" w:hAnsi="Courier New" w:cs="Courier New"/>
         </w:rPr>
-        <w:t>// start the user code</w:t>
+        <w:t>// Update the LP if desired</w:t>
       </w:r>
     </w:p>
     <w:p>
@@ -12345,68 +12517,35 @@
           <w:rFonts w:ascii="Courier New" w:hAnsi="Courier New" w:cs="Courier New"/>
         </w:rPr>
       </w:pPr>
+      <w:proofErr w:type="spellStart"/>
       <w:proofErr w:type="gramStart"/>
       <w:r>
         <w:rPr>
           <w:rFonts w:ascii="Courier New" w:hAnsi="Courier New" w:cs="Courier New"/>
         </w:rPr>
-        <w:t>asm</w:t>
-      </w:r>
-      <w:r>
-        <w:rPr>
-          <w:rFonts w:ascii="Courier New" w:hAnsi="Courier New" w:cs="Courier New"/>
-        </w:rPr>
-        <w:t>2</w:t>
-      </w:r>
-      <w:r>
-        <w:rPr>
-          <w:rFonts w:ascii="Courier New" w:hAnsi="Courier New" w:cs="Courier New"/>
-        </w:rPr>
-        <w:t>(</w:t>
-      </w:r>
+        <w:t>int</w:t>
+      </w:r>
+      <w:proofErr w:type="spellEnd"/>
       <w:proofErr w:type="gramEnd"/>
       <w:r>
         <w:rPr>
           <w:rFonts w:ascii="Courier New" w:hAnsi="Courier New" w:cs="Courier New"/>
         </w:rPr>
-        <w:t>"</w:t>
-      </w:r>
-      <w:r>
-        <w:rPr>
-          <w:rFonts w:ascii="Courier New" w:hAnsi="Courier New" w:cs="Courier New"/>
-        </w:rPr>
-        <w:t>POPREG</w:t>
-      </w:r>
-      <w:r>
-        <w:rPr>
-          <w:rFonts w:ascii="Courier New" w:hAnsi="Courier New" w:cs="Courier New"/>
-        </w:rPr>
-        <w:t xml:space="preserve">", </w:t>
-      </w:r>
-      <w:r>
-        <w:rPr>
-          <w:rFonts w:ascii="Courier New" w:hAnsi="Courier New" w:cs="Courier New"/>
-        </w:rPr>
-        <w:t>SP_REG</w:t>
-      </w:r>
-      <w:r>
-        <w:rPr>
-          <w:rFonts w:ascii="Courier New" w:hAnsi="Courier New" w:cs="Courier New"/>
-        </w:rPr>
-        <w:t>, io_blk.param2</w:t>
-      </w:r>
-      <w:r>
-        <w:rPr>
-          <w:rFonts w:ascii="Courier New" w:hAnsi="Courier New" w:cs="Courier New"/>
-        </w:rPr>
-        <w:t>);</w:t>
-      </w:r>
-      <w:r>
-        <w:rPr>
-          <w:rFonts w:ascii="Courier New" w:hAnsi="Courier New" w:cs="Courier New"/>
-        </w:rPr>
-        <w:tab/>
-        <w:t>// update SP</w:t>
+        <w:t xml:space="preserve"> *</w:t>
+      </w:r>
+      <w:proofErr w:type="spellStart"/>
+      <w:r>
+        <w:rPr>
+          <w:rFonts w:ascii="Courier New" w:hAnsi="Courier New" w:cs="Courier New"/>
+        </w:rPr>
+        <w:t>stack_size_ptr</w:t>
+      </w:r>
+      <w:proofErr w:type="spellEnd"/>
+      <w:r>
+        <w:rPr>
+          <w:rFonts w:ascii="Courier New" w:hAnsi="Courier New" w:cs="Courier New"/>
+        </w:rPr>
+        <w:t>;</w:t>
       </w:r>
     </w:p>
     <w:p>
@@ -12417,31 +12556,61 @@
           <w:rFonts w:ascii="Courier New" w:hAnsi="Courier New" w:cs="Courier New"/>
         </w:rPr>
       </w:pPr>
+      <w:proofErr w:type="spellStart"/>
+      <w:r>
+        <w:rPr>
+          <w:rFonts w:ascii="Courier New" w:hAnsi="Courier New" w:cs="Courier New"/>
+        </w:rPr>
+        <w:t>stack_size_ptr</w:t>
+      </w:r>
+      <w:proofErr w:type="spellEnd"/>
+      <w:r>
+        <w:rPr>
+          <w:rFonts w:ascii="Courier New" w:hAnsi="Courier New" w:cs="Courier New"/>
+        </w:rPr>
+        <w:t xml:space="preserve"> = (</w:t>
+      </w:r>
+      <w:proofErr w:type="spellStart"/>
+      <w:r>
+        <w:rPr>
+          <w:rFonts w:ascii="Courier New" w:hAnsi="Courier New" w:cs="Courier New"/>
+        </w:rPr>
+        <w:t>int</w:t>
+      </w:r>
+      <w:proofErr w:type="spellEnd"/>
+      <w:r>
+        <w:rPr>
+          <w:rFonts w:ascii="Courier New" w:hAnsi="Courier New" w:cs="Courier New"/>
+        </w:rPr>
+        <w:t xml:space="preserve"> *</w:t>
+      </w:r>
       <w:proofErr w:type="gramStart"/>
       <w:r>
         <w:rPr>
           <w:rFonts w:ascii="Courier New" w:hAnsi="Courier New" w:cs="Courier New"/>
         </w:rPr>
-        <w:t>asm2(</w:t>
+        <w:t>)</w:t>
+      </w:r>
+      <w:proofErr w:type="spellStart"/>
+      <w:r>
+        <w:rPr>
+          <w:rFonts w:ascii="Courier New" w:hAnsi="Courier New" w:cs="Courier New"/>
+        </w:rPr>
+        <w:t>io</w:t>
       </w:r>
       <w:proofErr w:type="gramEnd"/>
       <w:r>
         <w:rPr>
           <w:rFonts w:ascii="Courier New" w:hAnsi="Courier New" w:cs="Courier New"/>
         </w:rPr>
-        <w:t>"POPREG", FP_REG</w:t>
-      </w:r>
-      <w:r>
-        <w:rPr>
-          <w:rFonts w:ascii="Courier New" w:hAnsi="Courier New" w:cs="Courier New"/>
-        </w:rPr>
-        <w:t>, io_blk.param2</w:t>
-      </w:r>
-      <w:r>
-        <w:rPr>
-          <w:rFonts w:ascii="Courier New" w:hAnsi="Courier New" w:cs="Courier New"/>
-        </w:rPr>
-        <w:t>);    // update FP</w:t>
+        <w:t>_blk.status</w:t>
+      </w:r>
+      <w:proofErr w:type="spellEnd"/>
+      <w:r>
+        <w:rPr>
+          <w:rFonts w:ascii="Courier New" w:hAnsi="Courier New" w:cs="Courier New"/>
+        </w:rPr>
+        <w:t>;</w:t>
       </w:r>
     </w:p>
     <w:p>
@@ -12452,173 +12621,369 @@
           <w:rFonts w:ascii="Courier New" w:hAnsi="Courier New" w:cs="Courier New"/>
         </w:rPr>
       </w:pPr>
+      <w:proofErr w:type="spellStart"/>
+      <w:r>
+        <w:rPr>
+          <w:rFonts w:ascii="Courier New" w:hAnsi="Courier New" w:cs="Courier New"/>
+        </w:rPr>
+        <w:t>high_mem</w:t>
+      </w:r>
+      <w:proofErr w:type="spellEnd"/>
+      <w:r>
+        <w:rPr>
+          <w:rFonts w:ascii="Courier New" w:hAnsi="Courier New" w:cs="Courier New"/>
+        </w:rPr>
+        <w:t xml:space="preserve"> = </w:t>
+      </w:r>
+      <w:proofErr w:type="spellStart"/>
+      <w:r>
+        <w:rPr>
+          <w:rFonts w:ascii="Courier New" w:hAnsi="Courier New" w:cs="Courier New"/>
+        </w:rPr>
+        <w:t>io_blk.status</w:t>
+      </w:r>
+      <w:proofErr w:type="spellEnd"/>
+      <w:r>
+        <w:rPr>
+          <w:rFonts w:ascii="Courier New" w:hAnsi="Courier New" w:cs="Courier New"/>
+        </w:rPr>
+        <w:t xml:space="preserve"> + *</w:t>
+      </w:r>
+      <w:proofErr w:type="spellStart"/>
+      <w:r>
+        <w:rPr>
+          <w:rFonts w:ascii="Courier New" w:hAnsi="Courier New" w:cs="Courier New"/>
+        </w:rPr>
+        <w:t>stack_size</w:t>
+      </w:r>
+      <w:proofErr w:type="spellEnd"/>
+      <w:r>
+        <w:rPr>
+          <w:rFonts w:ascii="Courier New" w:hAnsi="Courier New" w:cs="Courier New"/>
+        </w:rPr>
+        <w:t>;</w:t>
+      </w:r>
+    </w:p>
+    <w:p>
+      <w:pPr>
+        <w:spacing w:before="0"/>
+        <w:ind w:left="432"/>
+        <w:rPr>
+          <w:rFonts w:ascii="Courier New" w:hAnsi="Courier New" w:cs="Courier New"/>
+        </w:rPr>
+      </w:pPr>
       <w:proofErr w:type="gramStart"/>
       <w:r>
         <w:rPr>
           <w:rFonts w:ascii="Courier New" w:hAnsi="Courier New" w:cs="Courier New"/>
         </w:rPr>
-        <w:t>asm</w:t>
-      </w:r>
-      <w:r>
-        <w:rPr>
-          <w:rFonts w:ascii="Courier New" w:hAnsi="Courier New" w:cs="Courier New"/>
-        </w:rPr>
-        <w:t>2</w:t>
-      </w:r>
-      <w:r>
-        <w:rPr>
-          <w:rFonts w:ascii="Courier New" w:hAnsi="Courier New" w:cs="Courier New"/>
-        </w:rPr>
-        <w:t>(</w:t>
+        <w:t>asm2(</w:t>
       </w:r>
       <w:proofErr w:type="gramEnd"/>
       <w:r>
         <w:rPr>
           <w:rFonts w:ascii="Courier New" w:hAnsi="Courier New" w:cs="Courier New"/>
         </w:rPr>
-        <w:t>"</w:t>
-      </w:r>
-      <w:r>
-        <w:rPr>
-          <w:rFonts w:ascii="Courier New" w:hAnsi="Courier New" w:cs="Courier New"/>
-        </w:rPr>
-        <w:t>JMPUSER</w:t>
-      </w:r>
-      <w:r>
-        <w:rPr>
-          <w:rFonts w:ascii="Courier New" w:hAnsi="Courier New" w:cs="Courier New"/>
-        </w:rPr>
-        <w:t>", 8</w:t>
-      </w:r>
+        <w:t xml:space="preserve">"POPREG", LP_REG, </w:t>
+      </w:r>
+      <w:proofErr w:type="spellStart"/>
+      <w:r>
+        <w:rPr>
+          <w:rFonts w:ascii="Courier New" w:hAnsi="Courier New" w:cs="Courier New"/>
+        </w:rPr>
+        <w:t>high_mem</w:t>
+      </w:r>
+      <w:proofErr w:type="spellEnd"/>
       <w:r>
         <w:rPr>
           <w:rFonts w:ascii="Courier New" w:hAnsi="Courier New" w:cs="Courier New"/>
         </w:rPr>
         <w:t>);</w:t>
       </w:r>
-      <w:r>
-        <w:rPr>
-          <w:rFonts w:ascii="Courier New" w:hAnsi="Courier New" w:cs="Courier New"/>
-        </w:rPr>
-        <w:tab/>
-        <w:t xml:space="preserve"> </w:t>
-      </w:r>
-      <w:r>
-        <w:rPr>
-          <w:rFonts w:ascii="Courier New" w:hAnsi="Courier New" w:cs="Courier New"/>
-        </w:rPr>
-        <w:tab/>
-      </w:r>
-      <w:r>
-        <w:rPr>
-          <w:rFonts w:ascii="Courier New" w:hAnsi="Courier New" w:cs="Courier New"/>
-        </w:rPr>
-        <w:t>// jump to 8 in user mode</w:t>
-      </w:r>
-    </w:p>
-    <w:p>
-      <w:r>
-        <w:t>Following the update to the FP, no VAR instructions should execute because they would reference the new FP. Following the update to the SP, stack operations will reference the new stack.</w:t>
-      </w:r>
-    </w:p>
-    <w:p>
-      <w:pPr>
-        <w:pStyle w:val="Heading2"/>
-      </w:pPr>
-      <w:bookmarkStart w:id="30" w:name="_Toc454370702"/>
-      <w:r>
-        <w:t>Command line arguments</w:t>
-      </w:r>
-      <w:bookmarkEnd w:id="30"/>
-    </w:p>
-    <w:p>
-      <w:r>
-        <w:t xml:space="preserve">The </w:t>
-      </w:r>
-      <w:proofErr w:type="spellStart"/>
-      <w:r>
-        <w:rPr>
-          <w:rFonts w:ascii="Courier New" w:hAnsi="Courier New" w:cs="Courier New"/>
-        </w:rPr>
-        <w:t>stackl</w:t>
-      </w:r>
-      <w:proofErr w:type="spellEnd"/>
-      <w:r>
-        <w:t xml:space="preserve"> interpreter recognizes the following command line arguments:</w:t>
-      </w:r>
-    </w:p>
-    <w:p>
-      <w:pPr>
-        <w:ind w:left="2520" w:hanging="2088"/>
-      </w:pPr>
-      <w:r>
-        <w:rPr>
-          <w:rFonts w:ascii="Courier New" w:hAnsi="Courier New" w:cs="Courier New"/>
-        </w:rPr>
-        <w:t>-boot</w:t>
-      </w:r>
-      <w:r>
-        <w:tab/>
-        <w:t>Enable the disk drive and load Block 0 into memory at address zero and then jump to Address 8.</w:t>
-      </w:r>
-    </w:p>
-    <w:p>
-      <w:pPr>
-        <w:ind w:left="2520" w:hanging="2088"/>
-      </w:pPr>
-      <w:r>
-        <w:rPr>
-          <w:rFonts w:ascii="Courier New" w:hAnsi="Courier New" w:cs="Courier New"/>
-        </w:rPr>
-        <w:t>-</w:t>
-      </w:r>
-      <w:proofErr w:type="spellStart"/>
-      <w:r>
-        <w:rPr>
-          <w:rFonts w:ascii="Courier New" w:hAnsi="Courier New" w:cs="Courier New"/>
-        </w:rPr>
-        <w:t>dma_term</w:t>
-      </w:r>
-      <w:proofErr w:type="spellEnd"/>
-      <w:r>
-        <w:tab/>
-        <w:t xml:space="preserve">Enable the DMA terminal device. </w:t>
-      </w:r>
-      <w:r>
-        <w:t>This devices is still experimental.</w:t>
-      </w:r>
-    </w:p>
-    <w:p>
-      <w:pPr>
-        <w:ind w:left="2520" w:hanging="2088"/>
-      </w:pPr>
-      <w:r>
-        <w:rPr>
-          <w:rFonts w:ascii="Courier New" w:hAnsi="Courier New" w:cs="Courier New"/>
-        </w:rPr>
-        <w:t>-help</w:t>
-      </w:r>
-      <w:r>
-        <w:tab/>
-        <w:t>Print a brief help message and then exit.</w:t>
-      </w:r>
-    </w:p>
-    <w:p>
-      <w:pPr>
-        <w:ind w:left="2520" w:hanging="2088"/>
-      </w:pPr>
-      <w:r>
-        <w:rPr>
-          <w:rFonts w:ascii="Courier New" w:hAnsi="Courier New" w:cs="Courier New"/>
-        </w:rPr>
-        <w:t>-</w:t>
-      </w:r>
+    </w:p>
+    <w:p>
+      <w:pPr>
+        <w:spacing w:before="0"/>
+        <w:ind w:left="432"/>
+        <w:rPr>
+          <w:rFonts w:ascii="Courier New" w:hAnsi="Courier New" w:cs="Courier New"/>
+        </w:rPr>
+      </w:pPr>
+    </w:p>
+    <w:p>
+      <w:pPr>
+        <w:spacing w:before="0"/>
+        <w:ind w:left="432"/>
+        <w:rPr>
+          <w:rFonts w:ascii="Courier New" w:hAnsi="Courier New" w:cs="Courier New"/>
+        </w:rPr>
+      </w:pPr>
+      <w:r>
+        <w:rPr>
+          <w:rFonts w:ascii="Courier New" w:hAnsi="Courier New" w:cs="Courier New"/>
+        </w:rPr>
+        <w:t>// start the user code</w:t>
+      </w:r>
+    </w:p>
+    <w:p>
+      <w:pPr>
+        <w:spacing w:before="0"/>
+        <w:ind w:left="432"/>
+        <w:rPr>
+          <w:rFonts w:ascii="Courier New" w:hAnsi="Courier New" w:cs="Courier New"/>
+        </w:rPr>
+      </w:pPr>
       <w:proofErr w:type="spellStart"/>
       <w:proofErr w:type="gramStart"/>
       <w:r>
         <w:rPr>
           <w:rFonts w:ascii="Courier New" w:hAnsi="Courier New" w:cs="Courier New"/>
         </w:rPr>
+        <w:t>asm</w:t>
+      </w:r>
+      <w:proofErr w:type="spellEnd"/>
+      <w:r>
+        <w:rPr>
+          <w:rFonts w:ascii="Courier New" w:hAnsi="Courier New" w:cs="Courier New"/>
+        </w:rPr>
+        <w:t>(</w:t>
+      </w:r>
+      <w:proofErr w:type="gramEnd"/>
+      <w:r>
+        <w:rPr>
+          <w:rFonts w:ascii="Courier New" w:hAnsi="Courier New" w:cs="Courier New"/>
+        </w:rPr>
+        <w:t>"DUP", io_blk.param2);</w:t>
+      </w:r>
+    </w:p>
+    <w:p>
+      <w:pPr>
+        <w:spacing w:before="0"/>
+        <w:ind w:left="432"/>
+        <w:rPr>
+          <w:rFonts w:ascii="Courier New" w:hAnsi="Courier New" w:cs="Courier New"/>
+        </w:rPr>
+      </w:pPr>
+      <w:proofErr w:type="gramStart"/>
+      <w:r>
+        <w:rPr>
+          <w:rFonts w:ascii="Courier New" w:hAnsi="Courier New" w:cs="Courier New"/>
+        </w:rPr>
+        <w:t>asm2(</w:t>
+      </w:r>
+      <w:proofErr w:type="gramEnd"/>
+      <w:r>
+        <w:rPr>
+          <w:rFonts w:ascii="Courier New" w:hAnsi="Courier New" w:cs="Courier New"/>
+        </w:rPr>
+        <w:t>"POPREG", FP_REG);    // update FP</w:t>
+      </w:r>
+    </w:p>
+    <w:p>
+      <w:pPr>
+        <w:spacing w:before="0"/>
+        <w:ind w:left="432"/>
+        <w:rPr>
+          <w:rFonts w:ascii="Courier New" w:hAnsi="Courier New" w:cs="Courier New"/>
+        </w:rPr>
+      </w:pPr>
+      <w:proofErr w:type="gramStart"/>
+      <w:r>
+        <w:rPr>
+          <w:rFonts w:ascii="Courier New" w:hAnsi="Courier New" w:cs="Courier New"/>
+        </w:rPr>
+        <w:t>asm2(</w:t>
+      </w:r>
+      <w:proofErr w:type="gramEnd"/>
+      <w:r>
+        <w:rPr>
+          <w:rFonts w:ascii="Courier New" w:hAnsi="Courier New" w:cs="Courier New"/>
+        </w:rPr>
+        <w:t>"POPREG", SP_REG);</w:t>
+      </w:r>
+      <w:r>
+        <w:rPr>
+          <w:rFonts w:ascii="Courier New" w:hAnsi="Courier New" w:cs="Courier New"/>
+        </w:rPr>
+        <w:tab/>
+        <w:t>// update SP</w:t>
+      </w:r>
+    </w:p>
+    <w:p>
+      <w:pPr>
+        <w:spacing w:before="0"/>
+        <w:ind w:left="432"/>
+        <w:rPr>
+          <w:rFonts w:ascii="Courier New" w:hAnsi="Courier New" w:cs="Courier New"/>
+        </w:rPr>
+      </w:pPr>
+      <w:proofErr w:type="gramStart"/>
+      <w:r>
+        <w:rPr>
+          <w:rFonts w:ascii="Courier New" w:hAnsi="Courier New" w:cs="Courier New"/>
+        </w:rPr>
+        <w:t>asm</w:t>
+      </w:r>
+      <w:r>
+        <w:rPr>
+          <w:rFonts w:ascii="Courier New" w:hAnsi="Courier New" w:cs="Courier New"/>
+        </w:rPr>
+        <w:t>2</w:t>
+      </w:r>
+      <w:r>
+        <w:rPr>
+          <w:rFonts w:ascii="Courier New" w:hAnsi="Courier New" w:cs="Courier New"/>
+        </w:rPr>
+        <w:t>(</w:t>
+      </w:r>
+      <w:proofErr w:type="gramEnd"/>
+      <w:r>
+        <w:rPr>
+          <w:rFonts w:ascii="Courier New" w:hAnsi="Courier New" w:cs="Courier New"/>
+        </w:rPr>
+        <w:t>"</w:t>
+      </w:r>
+      <w:r>
+        <w:rPr>
+          <w:rFonts w:ascii="Courier New" w:hAnsi="Courier New" w:cs="Courier New"/>
+        </w:rPr>
+        <w:t>JMPUSER</w:t>
+      </w:r>
+      <w:r>
+        <w:rPr>
+          <w:rFonts w:ascii="Courier New" w:hAnsi="Courier New" w:cs="Courier New"/>
+        </w:rPr>
+        <w:t>", 8</w:t>
+      </w:r>
+      <w:r>
+        <w:rPr>
+          <w:rFonts w:ascii="Courier New" w:hAnsi="Courier New" w:cs="Courier New"/>
+        </w:rPr>
+        <w:t>);</w:t>
+      </w:r>
+      <w:r>
+        <w:rPr>
+          <w:rFonts w:ascii="Courier New" w:hAnsi="Courier New" w:cs="Courier New"/>
+        </w:rPr>
+        <w:tab/>
+        <w:t xml:space="preserve"> </w:t>
+      </w:r>
+      <w:r>
+        <w:rPr>
+          <w:rFonts w:ascii="Courier New" w:hAnsi="Courier New" w:cs="Courier New"/>
+        </w:rPr>
+        <w:tab/>
+      </w:r>
+      <w:r>
+        <w:rPr>
+          <w:rFonts w:ascii="Courier New" w:hAnsi="Courier New" w:cs="Courier New"/>
+        </w:rPr>
+        <w:t>// jump to 8 in user mode</w:t>
+      </w:r>
+    </w:p>
+    <w:p>
+      <w:r>
+        <w:t>Following the update to the FP, no VAR instructions should execute because they would reference the new FP. Following the update to the SP, stack operations will reference the new stack.</w:t>
+      </w:r>
+    </w:p>
+    <w:p>
+      <w:pPr>
+        <w:pStyle w:val="Heading2"/>
+      </w:pPr>
+      <w:bookmarkStart w:id="31" w:name="_Toc454370702"/>
+      <w:r>
+        <w:t>Command line arguments</w:t>
+      </w:r>
+      <w:bookmarkEnd w:id="31"/>
+    </w:p>
+    <w:p>
+      <w:r>
+        <w:t xml:space="preserve">The </w:t>
+      </w:r>
+      <w:proofErr w:type="spellStart"/>
+      <w:r>
+        <w:rPr>
+          <w:rFonts w:ascii="Courier New" w:hAnsi="Courier New" w:cs="Courier New"/>
+        </w:rPr>
+        <w:t>stackl</w:t>
+      </w:r>
+      <w:proofErr w:type="spellEnd"/>
+      <w:r>
+        <w:t xml:space="preserve"> interpreter recognizes the following command line arguments:</w:t>
+      </w:r>
+    </w:p>
+    <w:p>
+      <w:pPr>
+        <w:ind w:left="2520" w:hanging="2088"/>
+      </w:pPr>
+      <w:r>
+        <w:rPr>
+          <w:rFonts w:ascii="Courier New" w:hAnsi="Courier New" w:cs="Courier New"/>
+        </w:rPr>
+        <w:t>-boot</w:t>
+      </w:r>
+      <w:r>
+        <w:tab/>
+        <w:t>Enable the disk drive and load Block 0 into memory at address zero and then jump to Address 8.</w:t>
+      </w:r>
+    </w:p>
+    <w:p>
+      <w:pPr>
+        <w:ind w:left="2520" w:hanging="2088"/>
+      </w:pPr>
+      <w:r>
+        <w:rPr>
+          <w:rFonts w:ascii="Courier New" w:hAnsi="Courier New" w:cs="Courier New"/>
+        </w:rPr>
+        <w:t>-</w:t>
+      </w:r>
+      <w:proofErr w:type="spellStart"/>
+      <w:r>
+        <w:rPr>
+          <w:rFonts w:ascii="Courier New" w:hAnsi="Courier New" w:cs="Courier New"/>
+        </w:rPr>
+        <w:t>dma_term</w:t>
+      </w:r>
+      <w:proofErr w:type="spellEnd"/>
+      <w:r>
+        <w:tab/>
+        <w:t xml:space="preserve">Enable the DMA terminal device. </w:t>
+      </w:r>
+      <w:r>
+        <w:t>This devices is still experimental.</w:t>
+      </w:r>
+    </w:p>
+    <w:p>
+      <w:pPr>
+        <w:ind w:left="2520" w:hanging="2088"/>
+      </w:pPr>
+      <w:r>
+        <w:rPr>
+          <w:rFonts w:ascii="Courier New" w:hAnsi="Courier New" w:cs="Courier New"/>
+        </w:rPr>
+        <w:t>-help</w:t>
+      </w:r>
+      <w:r>
+        <w:tab/>
+        <w:t>Print a brief help message and then exit.</w:t>
+      </w:r>
+    </w:p>
+    <w:p>
+      <w:pPr>
+        <w:ind w:left="2520" w:hanging="2088"/>
+      </w:pPr>
+      <w:r>
+        <w:rPr>
+          <w:rFonts w:ascii="Courier New" w:hAnsi="Courier New" w:cs="Courier New"/>
+        </w:rPr>
+        <w:t>-</w:t>
+      </w:r>
+      <w:proofErr w:type="spellStart"/>
+      <w:proofErr w:type="gramStart"/>
+      <w:r>
+        <w:rPr>
+          <w:rFonts w:ascii="Courier New" w:hAnsi="Courier New" w:cs="Courier New"/>
+        </w:rPr>
         <w:t>inp</w:t>
       </w:r>
       <w:proofErr w:type="spellEnd"/>
@@ -12716,65 +13081,65 @@
         <w:rPr>
           <w:rFonts w:ascii="Courier New" w:hAnsi="Courier New" w:cs="Courier New"/>
         </w:rPr>
+        <w:t>-</w:t>
+      </w:r>
+      <w:proofErr w:type="spellStart"/>
+      <w:r>
+        <w:rPr>
+          <w:rFonts w:ascii="Courier New" w:hAnsi="Courier New" w:cs="Courier New"/>
+        </w:rPr>
+        <w:t>pio_term</w:t>
+      </w:r>
+      <w:proofErr w:type="spellEnd"/>
+      <w:r>
+        <w:tab/>
+        <w:t>Enable the PIO Term device</w:t>
+      </w:r>
+    </w:p>
+    <w:p>
+      <w:pPr>
+        <w:ind w:left="2520" w:hanging="2088"/>
+      </w:pPr>
+      <w:r>
+        <w:rPr>
+          <w:rFonts w:ascii="Courier New" w:hAnsi="Courier New" w:cs="Courier New"/>
+        </w:rPr>
+        <w:t>-version</w:t>
+      </w:r>
+      <w:r>
+        <w:tab/>
+        <w:t>Print the version number of the interpreter and then exit.</w:t>
+      </w:r>
+    </w:p>
+    <w:p>
+      <w:pPr>
+        <w:pStyle w:val="Heading2"/>
+      </w:pPr>
+      <w:bookmarkStart w:id="32" w:name="_Toc454370703"/>
+      <w:r>
+        <w:t>Interrupts</w:t>
+      </w:r>
+      <w:bookmarkEnd w:id="32"/>
+    </w:p>
+    <w:p>
+      <w:r>
+        <w:t xml:space="preserve">The </w:t>
+      </w:r>
+      <w:proofErr w:type="spellStart"/>
+      <w:r>
+        <w:rPr>
+          <w:rFonts w:ascii="Courier New" w:hAnsi="Courier New" w:cs="Courier New"/>
+        </w:rPr>
+        <w:t>stackl</w:t>
+      </w:r>
+      <w:proofErr w:type="spellEnd"/>
+      <w:r>
+        <w:t xml:space="preserve"> machine can respond to up to 16 different interrupts. Interrupt 0 is reserved for machine checks. Interrupt 1 is reserved for the TRAP instruction. The rest of the interrupts are available for hardware devices.</w:t>
+      </w:r>
+    </w:p>
+    <w:p>
+      <w:r>
         <w:lastRenderedPageBreak/>
-        <w:t>-</w:t>
-      </w:r>
-      <w:proofErr w:type="spellStart"/>
-      <w:r>
-        <w:rPr>
-          <w:rFonts w:ascii="Courier New" w:hAnsi="Courier New" w:cs="Courier New"/>
-        </w:rPr>
-        <w:t>pio_term</w:t>
-      </w:r>
-      <w:proofErr w:type="spellEnd"/>
-      <w:r>
-        <w:tab/>
-        <w:t>Enable the PIO Term device</w:t>
-      </w:r>
-    </w:p>
-    <w:p>
-      <w:pPr>
-        <w:ind w:left="2520" w:hanging="2088"/>
-      </w:pPr>
-      <w:r>
-        <w:rPr>
-          <w:rFonts w:ascii="Courier New" w:hAnsi="Courier New" w:cs="Courier New"/>
-        </w:rPr>
-        <w:t>-version</w:t>
-      </w:r>
-      <w:r>
-        <w:tab/>
-        <w:t>Print the version number of the interpreter and then exit.</w:t>
-      </w:r>
-    </w:p>
-    <w:p>
-      <w:pPr>
-        <w:pStyle w:val="Heading2"/>
-      </w:pPr>
-      <w:bookmarkStart w:id="31" w:name="_Toc454370703"/>
-      <w:r>
-        <w:t>Interrupts</w:t>
-      </w:r>
-      <w:bookmarkEnd w:id="31"/>
-    </w:p>
-    <w:p>
-      <w:r>
-        <w:t xml:space="preserve">The </w:t>
-      </w:r>
-      <w:proofErr w:type="spellStart"/>
-      <w:r>
-        <w:rPr>
-          <w:rFonts w:ascii="Courier New" w:hAnsi="Courier New" w:cs="Courier New"/>
-        </w:rPr>
-        <w:t>stackl</w:t>
-      </w:r>
-      <w:proofErr w:type="spellEnd"/>
-      <w:r>
-        <w:t xml:space="preserve"> machine can respond to up to 16 different interrupts. Interrupt 0 is reserved for machine checks. Interrupt 1 is reserved for the TRAP instruction. The rest of the interrupts are available for hardware devices.</w:t>
-      </w:r>
-    </w:p>
-    <w:p>
-      <w:r>
         <w:t xml:space="preserve">Interrupts are non-preemptive: an interrupt will not be serviced while the processor is already in interrupt mode. </w:t>
       </w:r>
     </w:p>
@@ -13232,11 +13597,11 @@
       <w:pPr>
         <w:pStyle w:val="Heading1"/>
       </w:pPr>
-      <w:bookmarkStart w:id="32" w:name="_Toc454370704"/>
+      <w:bookmarkStart w:id="33" w:name="_Toc454370704"/>
       <w:r>
         <w:t>Devices</w:t>
       </w:r>
-      <w:bookmarkEnd w:id="32"/>
+      <w:bookmarkEnd w:id="33"/>
     </w:p>
     <w:p>
       <w:r>
@@ -13261,97 +13626,153 @@
           <w:lang w:val="it-IT"/>
         </w:rPr>
       </w:pPr>
-      <w:bookmarkStart w:id="33" w:name="_Toc454370705"/>
+      <w:bookmarkStart w:id="34" w:name="_Toc454370705"/>
       <w:r>
         <w:rPr>
           <w:lang w:val="it-IT"/>
         </w:rPr>
+        <w:t>Programmed IO Terminal (pio_term)</w:t>
+      </w:r>
+      <w:bookmarkEnd w:id="34"/>
+    </w:p>
+    <w:p>
+      <w:r>
+        <w:t xml:space="preserve">This device is used for doing programmed IO from/to the console. </w:t>
+      </w:r>
+      <w:r>
+        <w:t>The device can operate in polled mode or in interrupt mode.</w:t>
+      </w:r>
+      <w:r>
+        <w:t xml:space="preserve"> This device uses interrupt vector 5.</w:t>
+      </w:r>
+    </w:p>
+    <w:p>
+      <w:r>
+        <w:t xml:space="preserve">The </w:t>
+      </w:r>
+      <w:proofErr w:type="spellStart"/>
+      <w:r>
+        <w:rPr>
+          <w:rFonts w:ascii="Courier New" w:hAnsi="Courier New" w:cs="Courier New"/>
+        </w:rPr>
+        <w:t>pio_term</w:t>
+      </w:r>
+      <w:proofErr w:type="spellEnd"/>
+      <w:r>
+        <w:t xml:space="preserve"> must be enabled using the following pragma:</w:t>
+      </w:r>
+    </w:p>
+    <w:p>
+      <w:pPr>
+        <w:ind w:left="720"/>
+        <w:rPr>
+          <w:rFonts w:ascii="Courier New" w:hAnsi="Courier New" w:cs="Courier New"/>
+        </w:rPr>
+      </w:pPr>
+      <w:r>
+        <w:rPr>
+          <w:rFonts w:ascii="Courier New" w:hAnsi="Courier New" w:cs="Courier New"/>
+        </w:rPr>
+        <w:t xml:space="preserve">#pragma feature </w:t>
+      </w:r>
+      <w:proofErr w:type="spellStart"/>
+      <w:r>
+        <w:rPr>
+          <w:rFonts w:ascii="Courier New" w:hAnsi="Courier New" w:cs="Courier New"/>
+        </w:rPr>
+        <w:t>pio_term</w:t>
+      </w:r>
+      <w:proofErr w:type="spellEnd"/>
+    </w:p>
+    <w:p>
+      <w:r>
         <w:lastRenderedPageBreak/>
-        <w:t>Programmed IO Terminal (pio_term)</w:t>
-      </w:r>
-      <w:bookmarkEnd w:id="33"/>
-    </w:p>
-    <w:p>
-      <w:r>
-        <w:t xml:space="preserve">This device is used for doing programmed IO from/to the console. </w:t>
-      </w:r>
-      <w:r>
-        <w:t>The device can operate in polled mode or in interrupt mode.</w:t>
-      </w:r>
-      <w:r>
-        <w:t xml:space="preserve"> This device uses interrupt vector 5.</w:t>
-      </w:r>
-    </w:p>
-    <w:p>
-      <w:r>
-        <w:t xml:space="preserve">The </w:t>
+        <w:t xml:space="preserve">If this device is enabled, the </w:t>
+      </w:r>
+      <w:r>
+        <w:rPr>
+          <w:rFonts w:ascii="Courier New" w:hAnsi="Courier New" w:cs="Courier New"/>
+        </w:rPr>
+        <w:t>INP</w:t>
+      </w:r>
+      <w:r>
+        <w:t xml:space="preserve"> instruction should not be used for performing input from the console.</w:t>
+      </w:r>
+    </w:p>
+    <w:p>
+      <w:r>
+        <w:t>Enabling this device changes the mode of the Linux console. Under most circumstances, the mode will be restored when the interpreter exits.</w:t>
+      </w:r>
+    </w:p>
+    <w:p>
+      <w:pPr>
+        <w:pStyle w:val="Heading3"/>
+      </w:pPr>
+      <w:bookmarkStart w:id="35" w:name="_Toc454370706"/>
+      <w:r>
+        <w:t>Registers</w:t>
+      </w:r>
+      <w:bookmarkEnd w:id="35"/>
+    </w:p>
+    <w:p>
+      <w:r>
+        <w:t>The following registers are available for this device. These are byte-wide registers and should only be accessed using byte wide instructions. If a word sized instruction is used to read or write these registers, the behavior is undefined.</w:t>
+      </w:r>
+    </w:p>
+    <w:p>
+      <w:pPr>
+        <w:pStyle w:val="Heading4"/>
+      </w:pPr>
+      <w:r>
+        <w:t>RDR – Read Data Register</w:t>
+      </w:r>
+    </w:p>
+    <w:p>
+      <w:r>
+        <w:t>This register is at address 0x</w:t>
+      </w:r>
+      <w:r>
+        <w:t>0</w:t>
+      </w:r>
+      <w:r>
+        <w:t xml:space="preserve">E000000. This is a read only register. </w:t>
+      </w:r>
+    </w:p>
+    <w:p>
+      <w:r>
+        <w:t>Data input from the console will appear in this register. Every time a new value appears in this register, the RECV bit in the IIR register will be set. The bit will be cleared when the data is read from the RDR.</w:t>
+      </w:r>
+    </w:p>
+    <w:p>
+      <w:pPr>
+        <w:pStyle w:val="Heading4"/>
+      </w:pPr>
+      <w:r>
+        <w:t xml:space="preserve">XDR – </w:t>
       </w:r>
       <w:proofErr w:type="spellStart"/>
       <w:r>
-        <w:rPr>
-          <w:rFonts w:ascii="Courier New" w:hAnsi="Courier New" w:cs="Courier New"/>
-        </w:rPr>
-        <w:t>pio_term</w:t>
+        <w:t>Xmit</w:t>
       </w:r>
       <w:proofErr w:type="spellEnd"/>
       <w:r>
-        <w:t xml:space="preserve"> must be enabled using the following pragma:</w:t>
-      </w:r>
-    </w:p>
-    <w:p>
-      <w:pPr>
-        <w:ind w:left="720"/>
-        <w:rPr>
-          <w:rFonts w:ascii="Courier New" w:hAnsi="Courier New" w:cs="Courier New"/>
-        </w:rPr>
-      </w:pPr>
-      <w:r>
-        <w:rPr>
-          <w:rFonts w:ascii="Courier New" w:hAnsi="Courier New" w:cs="Courier New"/>
-        </w:rPr>
-        <w:t xml:space="preserve">#pragma feature </w:t>
-      </w:r>
-      <w:proofErr w:type="spellStart"/>
-      <w:r>
-        <w:rPr>
-          <w:rFonts w:ascii="Courier New" w:hAnsi="Courier New" w:cs="Courier New"/>
-        </w:rPr>
-        <w:t>pio_term</w:t>
-      </w:r>
-      <w:proofErr w:type="spellEnd"/>
-    </w:p>
-    <w:p>
-      <w:r>
-        <w:t xml:space="preserve">If this device is enabled, the </w:t>
-      </w:r>
-      <w:r>
-        <w:rPr>
-          <w:rFonts w:ascii="Courier New" w:hAnsi="Courier New" w:cs="Courier New"/>
-        </w:rPr>
-        <w:t>INP</w:t>
-      </w:r>
-      <w:r>
-        <w:t xml:space="preserve"> instruction should not be used for performing input from the console.</w:t>
-      </w:r>
-    </w:p>
-    <w:p>
-      <w:r>
-        <w:t>Enabling this device changes the mode of the Linux console. Under most circumstances, the mode will be restored when the interpreter exits.</w:t>
-      </w:r>
-    </w:p>
-    <w:p>
-      <w:pPr>
-        <w:pStyle w:val="Heading3"/>
-      </w:pPr>
-      <w:bookmarkStart w:id="34" w:name="_Toc454370706"/>
-      <w:r>
-        <w:t>Registers</w:t>
-      </w:r>
-      <w:bookmarkEnd w:id="34"/>
-    </w:p>
-    <w:p>
-      <w:r>
-        <w:t>The following registers are available for this device. These are byte-wide registers and should only be accessed using byte wide instructions. If a word sized instruction is used to read or write these registers, the behavior is undefined.</w:t>
+        <w:t xml:space="preserve"> Data Register</w:t>
+      </w:r>
+    </w:p>
+    <w:p>
+      <w:r>
+        <w:t>This register is at address 0x</w:t>
+      </w:r>
+      <w:r>
+        <w:t>0</w:t>
+      </w:r>
+      <w:r>
+        <w:t xml:space="preserve">E000000. This is a write only register. </w:t>
+      </w:r>
+    </w:p>
+    <w:p>
+      <w:r>
+        <w:t xml:space="preserve">Data written to this register will be sent to the console. Writing to this register will clear the XMIT bit in the IIR. The XMIT bit in the IIR will be set when the device is ready to transmit another byte. </w:t>
       </w:r>
     </w:p>
     <w:p>
@@ -13359,23 +13780,35 @@
         <w:pStyle w:val="Heading4"/>
       </w:pPr>
       <w:r>
-        <w:t>RDR – Read Data Register</w:t>
-      </w:r>
-    </w:p>
-    <w:p>
-      <w:r>
-        <w:t>This register is at address 0x</w:t>
-      </w:r>
-      <w:r>
-        <w:t>0</w:t>
-      </w:r>
-      <w:r>
-        <w:t xml:space="preserve">E000000. This is a read only register. </w:t>
-      </w:r>
-    </w:p>
-    <w:p>
-      <w:r>
-        <w:t>Data input from the console will appear in this register. Every time a new value appears in this register, the RECV bit in the IIR register will be set. The bit will be cleared when the data is read from the RDR.</w:t>
+        <w:t>IER – Interrupt Enable Register</w:t>
+      </w:r>
+    </w:p>
+    <w:p>
+      <w:r>
+        <w:t>This</w:t>
+      </w:r>
+      <w:r>
+        <w:t xml:space="preserve"> register is at address 0x0E0000</w:t>
+      </w:r>
+      <w:r>
+        <w:t>01. This is a read/write register.</w:t>
+      </w:r>
+    </w:p>
+    <w:p>
+      <w:r>
+        <w:t xml:space="preserve">This register controls what events will trigger an interrupt. Interrupts will be triggered if the bit corresponding to the event is set in this register. Bit </w:t>
+      </w:r>
+      <w:r>
+        <w:t>1</w:t>
+      </w:r>
+      <w:r>
+        <w:t xml:space="preserve"> controls the READ interrupt, bit </w:t>
+      </w:r>
+      <w:r>
+        <w:t>2</w:t>
+      </w:r>
+      <w:r>
+        <w:t xml:space="preserve"> controls the XMIT interrupt.</w:t>
       </w:r>
     </w:p>
     <w:p>
@@ -13383,75 +13816,6 @@
         <w:pStyle w:val="Heading4"/>
       </w:pPr>
       <w:r>
-        <w:t xml:space="preserve">XDR – </w:t>
-      </w:r>
-      <w:proofErr w:type="spellStart"/>
-      <w:r>
-        <w:t>Xmit</w:t>
-      </w:r>
-      <w:proofErr w:type="spellEnd"/>
-      <w:r>
-        <w:t xml:space="preserve"> Data Register</w:t>
-      </w:r>
-    </w:p>
-    <w:p>
-      <w:r>
-        <w:t>This register is at address 0x</w:t>
-      </w:r>
-      <w:r>
-        <w:t>0</w:t>
-      </w:r>
-      <w:r>
-        <w:t xml:space="preserve">E000000. This is a write only register. </w:t>
-      </w:r>
-    </w:p>
-    <w:p>
-      <w:r>
-        <w:t xml:space="preserve">Data written to this register will be sent to the console. Writing to this register will clear the XMIT bit in the IIR. The XMIT bit in the IIR will be set when the device is ready to transmit another byte. </w:t>
-      </w:r>
-    </w:p>
-    <w:p>
-      <w:pPr>
-        <w:pStyle w:val="Heading4"/>
-      </w:pPr>
-      <w:r>
-        <w:t>IER – Interrupt Enable Register</w:t>
-      </w:r>
-    </w:p>
-    <w:p>
-      <w:r>
-        <w:t>This</w:t>
-      </w:r>
-      <w:r>
-        <w:t xml:space="preserve"> register is at address 0x0E0000</w:t>
-      </w:r>
-      <w:r>
-        <w:t>01. This is a read/write register.</w:t>
-      </w:r>
-    </w:p>
-    <w:p>
-      <w:r>
-        <w:t xml:space="preserve">This register controls what events will trigger an interrupt. Interrupts will be triggered if the bit corresponding to the event is set in this register. Bit </w:t>
-      </w:r>
-      <w:r>
-        <w:t>1</w:t>
-      </w:r>
-      <w:r>
-        <w:t xml:space="preserve"> controls the READ interrupt, bit </w:t>
-      </w:r>
-      <w:r>
-        <w:t>2</w:t>
-      </w:r>
-      <w:r>
-        <w:t xml:space="preserve"> controls the XMIT interrupt.</w:t>
-      </w:r>
-    </w:p>
-    <w:p>
-      <w:pPr>
-        <w:pStyle w:val="Heading4"/>
-      </w:pPr>
-      <w:r>
-        <w:lastRenderedPageBreak/>
         <w:t>IIR – Interrupt Information Register</w:t>
       </w:r>
     </w:p>
@@ -13522,11 +13886,12 @@
       <w:pPr>
         <w:pStyle w:val="Heading2"/>
       </w:pPr>
-      <w:bookmarkStart w:id="35" w:name="_Toc454370707"/>
-      <w:r>
+      <w:bookmarkStart w:id="36" w:name="_Toc454370707"/>
+      <w:r>
+        <w:lastRenderedPageBreak/>
         <w:t>Timer</w:t>
       </w:r>
-      <w:bookmarkEnd w:id="35"/>
+      <w:bookmarkEnd w:id="36"/>
     </w:p>
     <w:p>
       <w:r>
@@ -13636,6 +14001,8 @@
       <w:r>
         <w:t>.</w:t>
       </w:r>
+      <w:bookmarkStart w:id="37" w:name="_GoBack"/>
+      <w:bookmarkEnd w:id="37"/>
     </w:p>
     <w:p>
       <w:r>
@@ -13676,14 +14043,57 @@
       </w:r>
     </w:p>
     <w:p>
+      <w:r>
+        <w:t xml:space="preserve">The </w:t>
+      </w:r>
+      <w:r>
+        <w:rPr>
+          <w:rFonts w:ascii="Courier New" w:hAnsi="Courier New" w:cs="Courier New"/>
+        </w:rPr>
+        <w:t>TIMER_TIME</w:t>
+      </w:r>
+      <w:r>
+        <w:t xml:space="preserve"> register is at address </w:t>
+      </w:r>
+      <w:r>
+        <w:rPr>
+          <w:rFonts w:ascii="Courier New" w:hAnsi="Courier New" w:cs="Courier New"/>
+        </w:rPr>
+        <w:t>0x0C00000C</w:t>
+      </w:r>
+      <w:r>
+        <w:t xml:space="preserve">. It increments after each instruction executes, and never resets. This register gives the number of instructions executed since the </w:t>
+      </w:r>
+      <w:proofErr w:type="spellStart"/>
+      <w:r>
+        <w:rPr>
+          <w:rFonts w:ascii="Courier New" w:hAnsi="Courier New" w:cs="Courier New"/>
+        </w:rPr>
+        <w:t>Stackl</w:t>
+      </w:r>
+      <w:proofErr w:type="spellEnd"/>
+      <w:r>
+        <w:t xml:space="preserve"> machine booted. It will roll over once it reaches </w:t>
+      </w:r>
+      <w:r>
+        <w:rPr>
+          <w:rFonts w:ascii="Courier New" w:hAnsi="Courier New" w:cs="Courier New"/>
+        </w:rPr>
+        <w:t>0xFFFFFFFF</w:t>
+      </w:r>
+      <w:r>
+        <w:t>. It should be considered an unsigned value.</w:t>
+      </w:r>
+    </w:p>
+    <w:p>
       <w:pPr>
         <w:pStyle w:val="Heading2"/>
       </w:pPr>
-      <w:bookmarkStart w:id="36" w:name="_Toc454370708"/>
+      <w:bookmarkStart w:id="38" w:name="_Toc454370708"/>
       <w:r>
         <w:t>Disk</w:t>
       </w:r>
-      <w:bookmarkEnd w:id="36"/>
+      <w:bookmarkEnd w:id="38"/>
     </w:p>
     <w:p>
       <w:r>
@@ -13760,11 +14170,11 @@
       <w:pPr>
         <w:pStyle w:val="Heading3"/>
       </w:pPr>
-      <w:bookmarkStart w:id="37" w:name="_Toc454370709"/>
+      <w:bookmarkStart w:id="39" w:name="_Toc454370709"/>
       <w:r>
         <w:t>Registers</w:t>
       </w:r>
-      <w:bookmarkEnd w:id="37"/>
+      <w:bookmarkEnd w:id="39"/>
     </w:p>
     <w:p>
       <w:r>
@@ -13776,8 +14186,251 @@
         <w:pStyle w:val="Heading4"/>
       </w:pPr>
       <w:r>
+        <w:t>DISK_STATUS</w:t>
+      </w:r>
+    </w:p>
+    <w:p>
+      <w:r>
+        <w:t xml:space="preserve">This register is at address </w:t>
+      </w:r>
+      <w:r>
+        <w:rPr>
+          <w:rFonts w:ascii="Courier New" w:hAnsi="Courier New" w:cs="Courier New"/>
+        </w:rPr>
+        <w:t>0x0D000000</w:t>
+      </w:r>
+      <w:r>
+        <w:t xml:space="preserve">.  </w:t>
+      </w:r>
+      <w:r>
+        <w:t xml:space="preserve">The register is read-only and reading clears the register. </w:t>
+      </w:r>
+      <w:r>
+        <w:t>The following bit</w:t>
+      </w:r>
+      <w:r>
+        <w:t>s are defined</w:t>
+      </w:r>
+      <w:r>
+        <w:t>:</w:t>
+      </w:r>
+    </w:p>
+    <w:p>
+      <w:pPr>
+        <w:tabs>
+          <w:tab w:val="left" w:pos="810"/>
+        </w:tabs>
+        <w:ind w:left="2880" w:hanging="2448"/>
+      </w:pPr>
+      <w:r>
+        <w:rPr>
+          <w:rFonts w:ascii="Courier New" w:hAnsi="Courier New" w:cs="Courier New"/>
+        </w:rPr>
+        <w:t>0</w:t>
+      </w:r>
+      <w:r>
+        <w:rPr>
+          <w:rFonts w:ascii="Courier New" w:hAnsi="Courier New" w:cs="Courier New"/>
+        </w:rPr>
+        <w:tab/>
+        <w:t>READ_BUSY</w:t>
+      </w:r>
+      <w:r>
+        <w:tab/>
+      </w:r>
+      <w:proofErr w:type="gramStart"/>
+      <w:r>
+        <w:t>The</w:t>
+      </w:r>
+      <w:proofErr w:type="gramEnd"/>
+      <w:r>
+        <w:t xml:space="preserve"> disk is currently reading a block</w:t>
+      </w:r>
+    </w:p>
+    <w:p>
+      <w:pPr>
+        <w:tabs>
+          <w:tab w:val="left" w:pos="810"/>
+        </w:tabs>
+        <w:ind w:left="2880" w:hanging="2448"/>
+      </w:pPr>
+      <w:r>
+        <w:rPr>
+          <w:rFonts w:ascii="Courier New" w:hAnsi="Courier New" w:cs="Courier New"/>
+        </w:rPr>
         <w:lastRenderedPageBreak/>
-        <w:t>DISK_STATUS</w:t>
+        <w:t>1</w:t>
+      </w:r>
+      <w:r>
+        <w:rPr>
+          <w:rFonts w:ascii="Courier New" w:hAnsi="Courier New" w:cs="Courier New"/>
+        </w:rPr>
+        <w:tab/>
+        <w:t>READ_DONE</w:t>
+      </w:r>
+      <w:r>
+        <w:tab/>
+        <w:t>The disk has finished reading a block</w:t>
+      </w:r>
+    </w:p>
+    <w:p>
+      <w:pPr>
+        <w:tabs>
+          <w:tab w:val="left" w:pos="810"/>
+        </w:tabs>
+        <w:ind w:left="2880" w:hanging="2448"/>
+      </w:pPr>
+      <w:r>
+        <w:rPr>
+          <w:rFonts w:ascii="Courier New" w:hAnsi="Courier New" w:cs="Courier New"/>
+        </w:rPr>
+        <w:t>2</w:t>
+      </w:r>
+      <w:r>
+        <w:rPr>
+          <w:rFonts w:ascii="Courier New" w:hAnsi="Courier New" w:cs="Courier New"/>
+        </w:rPr>
+        <w:tab/>
+        <w:t>READ_ERROR</w:t>
+      </w:r>
+      <w:r>
+        <w:tab/>
+        <w:t>The disk detected an error while reading</w:t>
+      </w:r>
+    </w:p>
+    <w:p>
+      <w:pPr>
+        <w:tabs>
+          <w:tab w:val="left" w:pos="810"/>
+        </w:tabs>
+        <w:ind w:left="2880" w:hanging="2448"/>
+      </w:pPr>
+      <w:r>
+        <w:rPr>
+          <w:rFonts w:ascii="Courier New" w:hAnsi="Courier New" w:cs="Courier New"/>
+        </w:rPr>
+        <w:t>3</w:t>
+      </w:r>
+      <w:r>
+        <w:rPr>
+          <w:rFonts w:ascii="Courier New" w:hAnsi="Courier New" w:cs="Courier New"/>
+        </w:rPr>
+        <w:tab/>
+        <w:t>WRITE_BUSY</w:t>
+      </w:r>
+      <w:r>
+        <w:tab/>
+        <w:t>The disk is currently writing a block</w:t>
+      </w:r>
+    </w:p>
+    <w:p>
+      <w:pPr>
+        <w:tabs>
+          <w:tab w:val="left" w:pos="810"/>
+        </w:tabs>
+        <w:ind w:left="2880" w:hanging="2448"/>
+      </w:pPr>
+      <w:r>
+        <w:rPr>
+          <w:rFonts w:ascii="Courier New" w:hAnsi="Courier New" w:cs="Courier New"/>
+        </w:rPr>
+        <w:t>4</w:t>
+      </w:r>
+      <w:r>
+        <w:rPr>
+          <w:rFonts w:ascii="Courier New" w:hAnsi="Courier New" w:cs="Courier New"/>
+        </w:rPr>
+        <w:tab/>
+        <w:t>WRITE_DONE</w:t>
+      </w:r>
+      <w:r>
+        <w:tab/>
+        <w:t>The disk has finished writing a block</w:t>
+      </w:r>
+    </w:p>
+    <w:p>
+      <w:pPr>
+        <w:tabs>
+          <w:tab w:val="left" w:pos="810"/>
+        </w:tabs>
+        <w:ind w:left="2880" w:hanging="2448"/>
+      </w:pPr>
+      <w:r>
+        <w:rPr>
+          <w:rFonts w:ascii="Courier New" w:hAnsi="Courier New" w:cs="Courier New"/>
+        </w:rPr>
+        <w:t>5</w:t>
+      </w:r>
+      <w:r>
+        <w:rPr>
+          <w:rFonts w:ascii="Courier New" w:hAnsi="Courier New" w:cs="Courier New"/>
+        </w:rPr>
+        <w:tab/>
+        <w:t>WRITE_ERROR</w:t>
+      </w:r>
+      <w:r>
+        <w:tab/>
+        <w:t>The disk detected an error while writing</w:t>
+      </w:r>
+    </w:p>
+    <w:p>
+      <w:pPr>
+        <w:tabs>
+          <w:tab w:val="left" w:pos="810"/>
+        </w:tabs>
+        <w:ind w:left="2880" w:hanging="2448"/>
+      </w:pPr>
+      <w:r>
+        <w:rPr>
+          <w:rFonts w:ascii="Courier New" w:hAnsi="Courier New" w:cs="Courier New"/>
+        </w:rPr>
+        <w:t>8</w:t>
+      </w:r>
+      <w:r>
+        <w:rPr>
+          <w:rFonts w:ascii="Courier New" w:hAnsi="Courier New" w:cs="Courier New"/>
+        </w:rPr>
+        <w:tab/>
+        <w:t>BAD_BLOCK</w:t>
+      </w:r>
+      <w:r>
+        <w:tab/>
+        <w:t>A bad block number was specified</w:t>
+      </w:r>
+    </w:p>
+    <w:p>
+      <w:pPr>
+        <w:tabs>
+          <w:tab w:val="left" w:pos="810"/>
+        </w:tabs>
+        <w:ind w:left="2880" w:hanging="2448"/>
+      </w:pPr>
+      <w:r>
+        <w:rPr>
+          <w:rFonts w:ascii="Courier New" w:hAnsi="Courier New" w:cs="Courier New"/>
+        </w:rPr>
+        <w:t>31</w:t>
+      </w:r>
+      <w:r>
+        <w:rPr>
+          <w:rFonts w:ascii="Courier New" w:hAnsi="Courier New" w:cs="Courier New"/>
+        </w:rPr>
+        <w:tab/>
+        <w:t>ATTN</w:t>
+      </w:r>
+      <w:r>
+        <w:tab/>
+      </w:r>
+      <w:r>
+        <w:t>The disk status has changed</w:t>
+      </w:r>
+    </w:p>
+    <w:p>
+      <w:pPr>
+        <w:pStyle w:val="Heading4"/>
+      </w:pPr>
+      <w:r>
+        <w:t>DISK_CMD</w:t>
       </w:r>
     </w:p>
     <w:p>
@@ -13788,22 +14441,10 @@
         <w:rPr>
           <w:rFonts w:ascii="Courier New" w:hAnsi="Courier New" w:cs="Courier New"/>
         </w:rPr>
-        <w:t>0x0D000000</w:t>
-      </w:r>
-      <w:r>
-        <w:t xml:space="preserve">.  </w:t>
-      </w:r>
-      <w:r>
-        <w:t xml:space="preserve">The register is read-only and reading clears the register. </w:t>
-      </w:r>
-      <w:r>
-        <w:t>The following bit</w:t>
-      </w:r>
-      <w:r>
-        <w:t>s are defined</w:t>
-      </w:r>
-      <w:r>
-        <w:t>:</w:t>
+        <w:t>0xD000004</w:t>
+      </w:r>
+      <w:r>
+        <w:t>. This register is used to control the disk drive operation. The register is write only. The following bits are defined:</w:t>
       </w:r>
     </w:p>
     <w:p>
@@ -13824,704 +14465,473 @@
           <w:rFonts w:ascii="Courier New" w:hAnsi="Courier New" w:cs="Courier New"/>
         </w:rPr>
         <w:tab/>
-        <w:t>READ_BUSY</w:t>
-      </w:r>
-      <w:r>
-        <w:tab/>
+        <w:t>INT_ENA</w:t>
+      </w:r>
+      <w:r>
+        <w:tab/>
+        <w:t>Interrupts are enabled when this bit is set</w:t>
+      </w:r>
+    </w:p>
+    <w:p>
+      <w:pPr>
+        <w:tabs>
+          <w:tab w:val="left" w:pos="810"/>
+        </w:tabs>
+        <w:ind w:left="2880" w:hanging="2448"/>
+      </w:pPr>
+      <w:r>
+        <w:rPr>
+          <w:rFonts w:ascii="Courier New" w:hAnsi="Courier New" w:cs="Courier New"/>
+        </w:rPr>
+        <w:t>1</w:t>
+      </w:r>
+      <w:r>
+        <w:rPr>
+          <w:rFonts w:ascii="Courier New" w:hAnsi="Courier New" w:cs="Courier New"/>
+        </w:rPr>
+        <w:tab/>
+        <w:t>START_READ</w:t>
+      </w:r>
+      <w:r>
+        <w:tab/>
+        <w:t>A read operation will be started when this bit is set</w:t>
+      </w:r>
+    </w:p>
+    <w:p>
+      <w:pPr>
+        <w:tabs>
+          <w:tab w:val="left" w:pos="810"/>
+        </w:tabs>
+        <w:ind w:left="2880" w:hanging="2448"/>
+      </w:pPr>
+      <w:r>
+        <w:rPr>
+          <w:rFonts w:ascii="Courier New" w:hAnsi="Courier New" w:cs="Courier New"/>
+        </w:rPr>
+        <w:t>2</w:t>
+      </w:r>
+      <w:r>
+        <w:rPr>
+          <w:rFonts w:ascii="Courier New" w:hAnsi="Courier New" w:cs="Courier New"/>
+        </w:rPr>
+        <w:tab/>
+        <w:t>START_WRITE</w:t>
+      </w:r>
+      <w:r>
+        <w:tab/>
+        <w:t>A write operation will be started when this bit is set</w:t>
+      </w:r>
+    </w:p>
+    <w:p>
+      <w:r>
+        <w:t>Only a single operation can be performed at a time. Software must guarantee that the previous operation is completed before starting a new operation.</w:t>
+      </w:r>
+    </w:p>
+    <w:p>
+      <w:pPr>
+        <w:pStyle w:val="Heading4"/>
+      </w:pPr>
+      <w:r>
+        <w:t>DISK_ADDR</w:t>
+      </w:r>
+    </w:p>
+    <w:p>
+      <w:r>
+        <w:t xml:space="preserve">This register is at address </w:t>
+      </w:r>
+      <w:r>
+        <w:rPr>
+          <w:rFonts w:ascii="Courier New" w:hAnsi="Courier New" w:cs="Courier New"/>
+        </w:rPr>
+        <w:t>0xD000008</w:t>
+      </w:r>
+      <w:r>
+        <w:t>. It is used to specify the absolute address of the buffer to be read/written to the disk.</w:t>
+      </w:r>
+    </w:p>
+    <w:p>
+      <w:pPr>
+        <w:pStyle w:val="Heading4"/>
+      </w:pPr>
+      <w:r>
+        <w:t>DISK_BLOCK</w:t>
+      </w:r>
+    </w:p>
+    <w:p>
+      <w:r>
+        <w:t xml:space="preserve">This register is at address </w:t>
+      </w:r>
+      <w:r>
+        <w:rPr>
+          <w:rFonts w:ascii="Courier New" w:hAnsi="Courier New" w:cs="Courier New"/>
+        </w:rPr>
+        <w:t>0x0D00000C</w:t>
+      </w:r>
+      <w:r>
+        <w:t>. It is used to specify the block number to be read or written.</w:t>
+      </w:r>
+    </w:p>
+    <w:p>
+      <w:pPr>
+        <w:pStyle w:val="Heading1"/>
+      </w:pPr>
+      <w:bookmarkStart w:id="40" w:name="_Toc454370710"/>
+      <w:r>
+        <w:t>Interpreter Architecture</w:t>
+      </w:r>
+      <w:bookmarkEnd w:id="40"/>
+    </w:p>
+    <w:p>
+      <w:r>
+        <w:t>This section describes some of the implementation details of the interpreter. It does not define the behavior of the virtual machine, but rather how the virtual machine is implemented.</w:t>
+      </w:r>
+    </w:p>
+    <w:p>
+      <w:pPr>
+        <w:pStyle w:val="Heading2"/>
+      </w:pPr>
+      <w:bookmarkStart w:id="41" w:name="_Toc454370711"/>
+      <w:r>
+        <w:lastRenderedPageBreak/>
+        <w:t>Memory</w:t>
+      </w:r>
+      <w:bookmarkEnd w:id="41"/>
+    </w:p>
+    <w:p>
+      <w:r>
+        <w:t>In order to facilitate memory management, all memory references are made through the following four functions:</w:t>
+      </w:r>
+    </w:p>
+    <w:p>
+      <w:pPr>
+        <w:tabs>
+          <w:tab w:val="left" w:pos="2160"/>
+        </w:tabs>
+        <w:ind w:left="2160" w:hanging="1440"/>
+      </w:pPr>
+      <w:proofErr w:type="spellStart"/>
+      <w:r>
+        <w:rPr>
+          <w:rFonts w:ascii="Courier New" w:hAnsi="Courier New" w:cs="Courier New"/>
+        </w:rPr>
+        <w:t>Get_Word</w:t>
+      </w:r>
+      <w:proofErr w:type="spellEnd"/>
+      <w:r>
+        <w:tab/>
+        <w:t>Returns a word-sized value. The address must be word aligned.</w:t>
+      </w:r>
+    </w:p>
+    <w:p>
+      <w:pPr>
+        <w:tabs>
+          <w:tab w:val="left" w:pos="2160"/>
+        </w:tabs>
+        <w:ind w:left="2160" w:hanging="1440"/>
+      </w:pPr>
+      <w:proofErr w:type="spellStart"/>
+      <w:r>
+        <w:rPr>
+          <w:rFonts w:ascii="Courier New" w:hAnsi="Courier New" w:cs="Courier New"/>
+        </w:rPr>
+        <w:t>Set_Word</w:t>
+      </w:r>
+      <w:proofErr w:type="spellEnd"/>
+      <w:r>
+        <w:tab/>
+        <w:t>Sets a word-sized value. The address must be word aligned</w:t>
+      </w:r>
+    </w:p>
+    <w:p>
+      <w:pPr>
+        <w:tabs>
+          <w:tab w:val="left" w:pos="2160"/>
+        </w:tabs>
+        <w:ind w:left="2160" w:hanging="1440"/>
+      </w:pPr>
+      <w:proofErr w:type="spellStart"/>
+      <w:r>
+        <w:rPr>
+          <w:rFonts w:ascii="Courier New" w:hAnsi="Courier New" w:cs="Courier New"/>
+        </w:rPr>
+        <w:t>Get_Byte</w:t>
+      </w:r>
+      <w:proofErr w:type="spellEnd"/>
+      <w:r>
+        <w:tab/>
+        <w:t xml:space="preserve">Returns a </w:t>
+      </w:r>
+      <w:proofErr w:type="spellStart"/>
+      <w:r>
+        <w:t>byte</w:t>
+      </w:r>
+      <w:proofErr w:type="spellEnd"/>
+      <w:r>
+        <w:t>-sized value. There are no alignment requirements on the address.</w:t>
+      </w:r>
+    </w:p>
+    <w:p>
+      <w:pPr>
+        <w:tabs>
+          <w:tab w:val="left" w:pos="2160"/>
+        </w:tabs>
+        <w:ind w:left="2160" w:hanging="1440"/>
+      </w:pPr>
+      <w:proofErr w:type="spellStart"/>
+      <w:r>
+        <w:rPr>
+          <w:rFonts w:ascii="Courier New" w:hAnsi="Courier New" w:cs="Courier New"/>
+        </w:rPr>
+        <w:t>Set_Byte</w:t>
+      </w:r>
+      <w:proofErr w:type="spellEnd"/>
+      <w:r>
+        <w:tab/>
+        <w:t>Sets a word-sized value. There are no alignment requirements on the address.</w:t>
+      </w:r>
+    </w:p>
+    <w:p>
+      <w:pPr>
+        <w:tabs>
+          <w:tab w:val="left" w:pos="2160"/>
+        </w:tabs>
+      </w:pPr>
+      <w:r>
+        <w:t>If the address specified to these functions is outside the range of main memory, then the address will be interpreted as the address of a memory mapped IO register.</w:t>
+      </w:r>
+    </w:p>
+    <w:p>
+      <w:pPr>
+        <w:tabs>
+          <w:tab w:val="left" w:pos="2160"/>
+        </w:tabs>
+      </w:pPr>
+      <w:r>
+        <w:t xml:space="preserve">There are two functions for managing the machine state. They get/set all the registers. These functions are </w:t>
+      </w:r>
+      <w:proofErr w:type="spellStart"/>
+      <w:r>
+        <w:rPr>
+          <w:rFonts w:ascii="Courier New" w:hAnsi="Courier New" w:cs="Courier New"/>
+        </w:rPr>
+        <w:t>Get_Machine_State</w:t>
+      </w:r>
+      <w:proofErr w:type="spellEnd"/>
+      <w:r>
+        <w:t xml:space="preserve"> and </w:t>
+      </w:r>
+      <w:proofErr w:type="spellStart"/>
+      <w:r>
+        <w:rPr>
+          <w:rFonts w:ascii="Courier New" w:hAnsi="Courier New" w:cs="Courier New"/>
+        </w:rPr>
+        <w:t>Set_Machine_State</w:t>
+      </w:r>
+      <w:proofErr w:type="spellEnd"/>
+      <w:r>
+        <w:t xml:space="preserve">. </w:t>
+      </w:r>
+    </w:p>
+    <w:p>
+      <w:pPr>
+        <w:pStyle w:val="Heading2"/>
+      </w:pPr>
+      <w:bookmarkStart w:id="42" w:name="_Toc454370712"/>
+      <w:r>
+        <w:t>Executable file format and the Loader</w:t>
+      </w:r>
+      <w:bookmarkEnd w:id="42"/>
+    </w:p>
+    <w:p>
+      <w:pPr>
+        <w:tabs>
+          <w:tab w:val="left" w:pos="2160"/>
+        </w:tabs>
+      </w:pPr>
+      <w:r>
+        <w:t>To be specified</w:t>
+      </w:r>
+    </w:p>
+    <w:p>
+      <w:pPr>
+        <w:pStyle w:val="Heading2"/>
+      </w:pPr>
+      <w:bookmarkStart w:id="43" w:name="_Toc454370713"/>
+      <w:r>
+        <w:t>Adding IO devices to the interpreter</w:t>
+      </w:r>
+      <w:bookmarkEnd w:id="43"/>
+    </w:p>
+    <w:p>
+      <w:r>
+        <w:t>To be specified</w:t>
+      </w:r>
+    </w:p>
+    <w:p>
+      <w:pPr>
+        <w:pStyle w:val="Heading1"/>
+      </w:pPr>
+      <w:bookmarkStart w:id="44" w:name="_Toc454370714"/>
+      <w:r>
+        <w:t>Instruction Reference</w:t>
+      </w:r>
+      <w:bookmarkEnd w:id="44"/>
+    </w:p>
+    <w:p>
+      <w:r>
+        <w:t xml:space="preserve">This section defines the opcodes for the </w:t>
+      </w:r>
+      <w:proofErr w:type="spellStart"/>
+      <w:r>
+        <w:rPr>
+          <w:rFonts w:ascii="Courier New" w:hAnsi="Courier New" w:cs="Courier New"/>
+        </w:rPr>
+        <w:t>stackl</w:t>
+      </w:r>
+      <w:proofErr w:type="spellEnd"/>
+      <w:r>
+        <w:t xml:space="preserve"> machine. All opcodes occupy a word. </w:t>
+      </w:r>
+    </w:p>
+    <w:p>
+      <w:r>
+        <w:t xml:space="preserve">For binary </w:t>
+      </w:r>
+      <w:r>
+        <w:t xml:space="preserve">arithmetic </w:t>
+      </w:r>
+      <w:r>
+        <w:t>operations, the left operand is always pushed onto the stack first.</w:t>
+      </w:r>
+    </w:p>
+    <w:p>
+      <w:r>
+        <w:t>Some opcodes take a parameter from the instruction stream</w:t>
+      </w:r>
+      <w:r>
+        <w:t xml:space="preserve"> (that is, they are two word instructions)</w:t>
+      </w:r>
+      <w:r>
+        <w:t xml:space="preserve">. </w:t>
+      </w:r>
+      <w:r>
+        <w:t xml:space="preserve">These instructions are indicated by </w:t>
+      </w:r>
+      <w:r>
+        <w:rPr>
+          <w:rFonts w:ascii="Courier New" w:hAnsi="Courier New" w:cs="Courier New"/>
+        </w:rPr>
+        <w:t>&lt;</w:t>
+      </w:r>
+      <w:proofErr w:type="spellStart"/>
+      <w:r>
+        <w:rPr>
+          <w:rFonts w:ascii="Courier New" w:hAnsi="Courier New" w:cs="Courier New"/>
+        </w:rPr>
+        <w:t>param</w:t>
+      </w:r>
+      <w:proofErr w:type="spellEnd"/>
+      <w:r>
+        <w:rPr>
+          <w:rFonts w:ascii="Courier New" w:hAnsi="Courier New" w:cs="Courier New"/>
+        </w:rPr>
+        <w:t>&gt;</w:t>
+      </w:r>
+      <w:r>
+        <w:t xml:space="preserve"> in the opcode name where </w:t>
+      </w:r>
+      <w:r>
+        <w:rPr>
+          <w:rFonts w:ascii="Courier New" w:hAnsi="Courier New" w:cs="Courier New"/>
+        </w:rPr>
+        <w:t>&lt;</w:t>
+      </w:r>
+      <w:proofErr w:type="spellStart"/>
+      <w:r>
+        <w:rPr>
+          <w:rFonts w:ascii="Courier New" w:hAnsi="Courier New" w:cs="Courier New"/>
+        </w:rPr>
+        <w:t>param</w:t>
+      </w:r>
+      <w:proofErr w:type="spellEnd"/>
+      <w:r>
+        <w:rPr>
+          <w:rFonts w:ascii="Courier New" w:hAnsi="Courier New" w:cs="Courier New"/>
+        </w:rPr>
+        <w:t>&gt;</w:t>
+      </w:r>
+      <w:r>
+        <w:t xml:space="preserve"> is replaced by the name of the parameter. The parameter can be found at </w:t>
       </w:r>
       <w:proofErr w:type="gramStart"/>
       <w:r>
-        <w:t>The</w:t>
+        <w:rPr>
+          <w:rFonts w:ascii="Courier New" w:hAnsi="Courier New" w:cs="Courier New"/>
+        </w:rPr>
+        <w:t>Memory[</w:t>
       </w:r>
       <w:proofErr w:type="gramEnd"/>
       <w:r>
-        <w:t xml:space="preserve"> disk is currently reading a block</w:t>
-      </w:r>
-    </w:p>
-    <w:p>
-      <w:pPr>
-        <w:tabs>
-          <w:tab w:val="left" w:pos="810"/>
-        </w:tabs>
-        <w:ind w:left="2880" w:hanging="2448"/>
-      </w:pPr>
-      <w:r>
-        <w:rPr>
-          <w:rFonts w:ascii="Courier New" w:hAnsi="Courier New" w:cs="Courier New"/>
-        </w:rPr>
-        <w:t>1</w:t>
-      </w:r>
-      <w:r>
-        <w:rPr>
-          <w:rFonts w:ascii="Courier New" w:hAnsi="Courier New" w:cs="Courier New"/>
-        </w:rPr>
-        <w:tab/>
-        <w:t>READ_DONE</w:t>
-      </w:r>
-      <w:r>
-        <w:tab/>
-        <w:t>The disk has finished reading a block</w:t>
-      </w:r>
-    </w:p>
-    <w:p>
-      <w:pPr>
-        <w:tabs>
-          <w:tab w:val="left" w:pos="810"/>
-        </w:tabs>
-        <w:ind w:left="2880" w:hanging="2448"/>
-      </w:pPr>
-      <w:r>
-        <w:rPr>
-          <w:rFonts w:ascii="Courier New" w:hAnsi="Courier New" w:cs="Courier New"/>
-        </w:rPr>
-        <w:t>2</w:t>
-      </w:r>
-      <w:r>
-        <w:rPr>
-          <w:rFonts w:ascii="Courier New" w:hAnsi="Courier New" w:cs="Courier New"/>
-        </w:rPr>
-        <w:tab/>
-        <w:t>READ_ERROR</w:t>
-      </w:r>
-      <w:r>
-        <w:tab/>
-        <w:t>The disk detected an error while reading</w:t>
-      </w:r>
-    </w:p>
-    <w:p>
-      <w:pPr>
-        <w:tabs>
-          <w:tab w:val="left" w:pos="810"/>
-        </w:tabs>
-        <w:ind w:left="2880" w:hanging="2448"/>
-      </w:pPr>
-      <w:r>
-        <w:rPr>
-          <w:rFonts w:ascii="Courier New" w:hAnsi="Courier New" w:cs="Courier New"/>
-        </w:rPr>
-        <w:t>3</w:t>
-      </w:r>
-      <w:r>
-        <w:rPr>
-          <w:rFonts w:ascii="Courier New" w:hAnsi="Courier New" w:cs="Courier New"/>
-        </w:rPr>
-        <w:tab/>
-        <w:t>WRITE_BUSY</w:t>
-      </w:r>
-      <w:r>
-        <w:tab/>
-        <w:t>The disk is currently writing a block</w:t>
-      </w:r>
-    </w:p>
-    <w:p>
-      <w:pPr>
-        <w:tabs>
-          <w:tab w:val="left" w:pos="810"/>
-        </w:tabs>
-        <w:ind w:left="2880" w:hanging="2448"/>
-      </w:pPr>
-      <w:r>
-        <w:rPr>
-          <w:rFonts w:ascii="Courier New" w:hAnsi="Courier New" w:cs="Courier New"/>
-        </w:rPr>
-        <w:t>4</w:t>
-      </w:r>
-      <w:r>
-        <w:rPr>
-          <w:rFonts w:ascii="Courier New" w:hAnsi="Courier New" w:cs="Courier New"/>
-        </w:rPr>
-        <w:tab/>
-        <w:t>WRITE_DONE</w:t>
-      </w:r>
-      <w:r>
-        <w:tab/>
-        <w:t>The disk has finished writing a block</w:t>
-      </w:r>
-    </w:p>
-    <w:p>
-      <w:pPr>
-        <w:tabs>
-          <w:tab w:val="left" w:pos="810"/>
-        </w:tabs>
-        <w:ind w:left="2880" w:hanging="2448"/>
-      </w:pPr>
-      <w:r>
-        <w:rPr>
-          <w:rFonts w:ascii="Courier New" w:hAnsi="Courier New" w:cs="Courier New"/>
-        </w:rPr>
-        <w:t>5</w:t>
-      </w:r>
-      <w:r>
-        <w:rPr>
-          <w:rFonts w:ascii="Courier New" w:hAnsi="Courier New" w:cs="Courier New"/>
-        </w:rPr>
-        <w:tab/>
-        <w:t>WRITE_ERROR</w:t>
-      </w:r>
-      <w:r>
-        <w:tab/>
-        <w:t>The disk detected an error while writing</w:t>
-      </w:r>
-    </w:p>
-    <w:p>
-      <w:pPr>
-        <w:tabs>
-          <w:tab w:val="left" w:pos="810"/>
-        </w:tabs>
-        <w:ind w:left="2880" w:hanging="2448"/>
-      </w:pPr>
-      <w:r>
-        <w:rPr>
-          <w:rFonts w:ascii="Courier New" w:hAnsi="Courier New" w:cs="Courier New"/>
-        </w:rPr>
-        <w:t>8</w:t>
-      </w:r>
-      <w:r>
-        <w:rPr>
-          <w:rFonts w:ascii="Courier New" w:hAnsi="Courier New" w:cs="Courier New"/>
-        </w:rPr>
-        <w:tab/>
-        <w:t>BAD_BLOCK</w:t>
-      </w:r>
-      <w:r>
-        <w:tab/>
-        <w:t>A bad block number was specified</w:t>
-      </w:r>
-    </w:p>
-    <w:p>
-      <w:pPr>
-        <w:tabs>
-          <w:tab w:val="left" w:pos="810"/>
-        </w:tabs>
-        <w:ind w:left="2880" w:hanging="2448"/>
-      </w:pPr>
-      <w:r>
-        <w:rPr>
-          <w:rFonts w:ascii="Courier New" w:hAnsi="Courier New" w:cs="Courier New"/>
-        </w:rPr>
-        <w:t>31</w:t>
-      </w:r>
-      <w:r>
-        <w:rPr>
-          <w:rFonts w:ascii="Courier New" w:hAnsi="Courier New" w:cs="Courier New"/>
-        </w:rPr>
-        <w:tab/>
-        <w:t>ATTN</w:t>
-      </w:r>
-      <w:r>
-        <w:tab/>
-      </w:r>
-      <w:r>
-        <w:t>The disk status has changed</w:t>
-      </w:r>
-    </w:p>
-    <w:p>
-      <w:pPr>
-        <w:pStyle w:val="Heading4"/>
-      </w:pPr>
-      <w:r>
-        <w:t>DISK_CMD</w:t>
-      </w:r>
-    </w:p>
-    <w:p>
-      <w:r>
-        <w:t xml:space="preserve">This register is at address </w:t>
-      </w:r>
-      <w:r>
-        <w:rPr>
-          <w:rFonts w:ascii="Courier New" w:hAnsi="Courier New" w:cs="Courier New"/>
-        </w:rPr>
-        <w:t>0xD000004</w:t>
-      </w:r>
-      <w:r>
-        <w:t>. This register is used to control the disk drive operation. The register is write only. The following bits are defined:</w:t>
-      </w:r>
-    </w:p>
-    <w:p>
-      <w:pPr>
-        <w:tabs>
-          <w:tab w:val="left" w:pos="810"/>
-        </w:tabs>
-        <w:ind w:left="2880" w:hanging="2448"/>
-      </w:pPr>
-      <w:r>
-        <w:rPr>
-          <w:rFonts w:ascii="Courier New" w:hAnsi="Courier New" w:cs="Courier New"/>
-        </w:rPr>
-        <w:t>0</w:t>
-      </w:r>
-      <w:r>
-        <w:rPr>
-          <w:rFonts w:ascii="Courier New" w:hAnsi="Courier New" w:cs="Courier New"/>
-        </w:rPr>
-        <w:tab/>
-        <w:t>INT_ENA</w:t>
-      </w:r>
-      <w:r>
-        <w:tab/>
-        <w:t>Interrupts are enabled when this bit is set</w:t>
-      </w:r>
-    </w:p>
-    <w:p>
-      <w:pPr>
-        <w:tabs>
-          <w:tab w:val="left" w:pos="810"/>
-        </w:tabs>
-        <w:ind w:left="2880" w:hanging="2448"/>
-      </w:pPr>
-      <w:r>
-        <w:rPr>
-          <w:rFonts w:ascii="Courier New" w:hAnsi="Courier New" w:cs="Courier New"/>
-        </w:rPr>
-        <w:t>1</w:t>
-      </w:r>
-      <w:r>
-        <w:rPr>
-          <w:rFonts w:ascii="Courier New" w:hAnsi="Courier New" w:cs="Courier New"/>
-        </w:rPr>
-        <w:tab/>
-        <w:t>START_READ</w:t>
-      </w:r>
-      <w:r>
-        <w:tab/>
-        <w:t>A read operation will be started when this bit is set</w:t>
-      </w:r>
-    </w:p>
-    <w:p>
-      <w:pPr>
-        <w:tabs>
-          <w:tab w:val="left" w:pos="810"/>
-        </w:tabs>
-        <w:ind w:left="2880" w:hanging="2448"/>
-      </w:pPr>
-      <w:r>
-        <w:rPr>
-          <w:rFonts w:ascii="Courier New" w:hAnsi="Courier New" w:cs="Courier New"/>
-        </w:rPr>
-        <w:t>2</w:t>
-      </w:r>
-      <w:r>
-        <w:rPr>
-          <w:rFonts w:ascii="Courier New" w:hAnsi="Courier New" w:cs="Courier New"/>
-        </w:rPr>
-        <w:tab/>
-        <w:t>START_WRITE</w:t>
-      </w:r>
-      <w:r>
-        <w:tab/>
-        <w:t>A write operation will be started when this bit is set</w:t>
-      </w:r>
-    </w:p>
-    <w:p>
-      <w:r>
-        <w:t>Only a single operation can be performed at a time. Software must guarantee that the previous operation is completed before starting a new operation.</w:t>
-      </w:r>
-    </w:p>
-    <w:p>
-      <w:pPr>
-        <w:pStyle w:val="Heading4"/>
-      </w:pPr>
-      <w:r>
-        <w:t>DISK_ADDR</w:t>
-      </w:r>
-    </w:p>
-    <w:p>
-      <w:r>
-        <w:t xml:space="preserve">This register is at address </w:t>
-      </w:r>
-      <w:r>
-        <w:rPr>
-          <w:rFonts w:ascii="Courier New" w:hAnsi="Courier New" w:cs="Courier New"/>
-        </w:rPr>
-        <w:t>0xD000008</w:t>
-      </w:r>
-      <w:r>
-        <w:t>. It is used to specify the absolute address of the buffer to be read/written to the disk.</w:t>
-      </w:r>
-    </w:p>
-    <w:p>
-      <w:pPr>
-        <w:pStyle w:val="Heading4"/>
-      </w:pPr>
-      <w:r>
-        <w:t>DISK_BLOCK</w:t>
-      </w:r>
-    </w:p>
-    <w:p>
-      <w:r>
-        <w:t xml:space="preserve">This register is at address </w:t>
-      </w:r>
-      <w:r>
-        <w:rPr>
-          <w:rFonts w:ascii="Courier New" w:hAnsi="Courier New" w:cs="Courier New"/>
-        </w:rPr>
-        <w:t>0x0D00000C</w:t>
-      </w:r>
-      <w:r>
-        <w:t>. It is used to specify the block number to be read or written.</w:t>
-      </w:r>
-    </w:p>
-    <w:p>
-      <w:pPr>
-        <w:pStyle w:val="Heading1"/>
-      </w:pPr>
-      <w:bookmarkStart w:id="38" w:name="_Toc454370710"/>
+        <w:rPr>
+          <w:rFonts w:ascii="Courier New" w:hAnsi="Courier New" w:cs="Courier New"/>
+        </w:rPr>
+        <w:t>IP+1]</w:t>
+      </w:r>
+      <w:r>
+        <w:t>.</w:t>
+      </w:r>
+    </w:p>
+    <w:p>
+      <w:r>
+        <w:t>In the descriptions of the opcodes, memory offsets are given in word-sized increments. In other words, “</w:t>
+      </w:r>
+      <w:r>
+        <w:rPr>
+          <w:rFonts w:ascii="Courier New" w:hAnsi="Courier New" w:cs="Courier New"/>
+        </w:rPr>
+        <w:t>IP+1</w:t>
+      </w:r>
+      <w:r>
+        <w:t>” means the word following the IP, not the byte following the IP.</w:t>
+      </w:r>
+      <w:r>
+        <w:t xml:space="preserve"> Offsets relative to the IP assume the IP is pointing at the opcode.</w:t>
+      </w:r>
+    </w:p>
+    <w:p>
+      <w:r>
+        <w:t>In the descriptions of the effects of the opcodes, the operators have the meaning defined by the C language.</w:t>
+      </w:r>
+    </w:p>
+    <w:p>
       <w:r>
         <w:lastRenderedPageBreak/>
-        <w:t>Interpreter Architecture</w:t>
-      </w:r>
-      <w:bookmarkEnd w:id="38"/>
-    </w:p>
-    <w:p>
-      <w:r>
-        <w:t>This section describes some of the implementation details of the interpreter. It does not define the behavior of the virtual machine, but rather how the virtual machine is implemented.</w:t>
+        <w:t xml:space="preserve">The numerical value of specific opcodes should not relied upon because they are subject to change in future versions of </w:t>
+      </w:r>
+      <w:proofErr w:type="spellStart"/>
+      <w:r>
+        <w:rPr>
+          <w:rFonts w:ascii="Courier New" w:hAnsi="Courier New" w:cs="Courier New"/>
+        </w:rPr>
+        <w:t>stackl</w:t>
+      </w:r>
+      <w:proofErr w:type="spellEnd"/>
+      <w:r>
+        <w:t>.</w:t>
       </w:r>
     </w:p>
     <w:p>
       <w:pPr>
         <w:pStyle w:val="Heading2"/>
       </w:pPr>
-      <w:bookmarkStart w:id="39" w:name="_Toc454370711"/>
-      <w:r>
-        <w:t>Memory</w:t>
-      </w:r>
-      <w:bookmarkEnd w:id="39"/>
-    </w:p>
-    <w:p>
-      <w:r>
-        <w:t>In order to facilitate memory management, all memory references are made through the following four functions:</w:t>
-      </w:r>
-    </w:p>
-    <w:p>
-      <w:pPr>
-        <w:tabs>
-          <w:tab w:val="left" w:pos="2160"/>
-        </w:tabs>
-        <w:ind w:left="2160" w:hanging="1440"/>
-      </w:pPr>
-      <w:proofErr w:type="spellStart"/>
-      <w:r>
-        <w:rPr>
-          <w:rFonts w:ascii="Courier New" w:hAnsi="Courier New" w:cs="Courier New"/>
-        </w:rPr>
-        <w:t>Get_Word</w:t>
-      </w:r>
-      <w:proofErr w:type="spellEnd"/>
-      <w:r>
-        <w:tab/>
-        <w:t>Returns a word-sized value. The address must be word aligned.</w:t>
-      </w:r>
-    </w:p>
-    <w:p>
-      <w:pPr>
-        <w:tabs>
-          <w:tab w:val="left" w:pos="2160"/>
-        </w:tabs>
-        <w:ind w:left="2160" w:hanging="1440"/>
-      </w:pPr>
-      <w:proofErr w:type="spellStart"/>
-      <w:r>
-        <w:rPr>
-          <w:rFonts w:ascii="Courier New" w:hAnsi="Courier New" w:cs="Courier New"/>
-        </w:rPr>
-        <w:t>Set_Word</w:t>
-      </w:r>
-      <w:proofErr w:type="spellEnd"/>
-      <w:r>
-        <w:tab/>
-        <w:t>Sets a word-sized value. The address must be word aligned</w:t>
-      </w:r>
-    </w:p>
-    <w:p>
-      <w:pPr>
-        <w:tabs>
-          <w:tab w:val="left" w:pos="2160"/>
-        </w:tabs>
-        <w:ind w:left="2160" w:hanging="1440"/>
-      </w:pPr>
-      <w:proofErr w:type="spellStart"/>
-      <w:r>
-        <w:rPr>
-          <w:rFonts w:ascii="Courier New" w:hAnsi="Courier New" w:cs="Courier New"/>
-        </w:rPr>
-        <w:t>Get_Byte</w:t>
-      </w:r>
-      <w:proofErr w:type="spellEnd"/>
-      <w:r>
-        <w:tab/>
-        <w:t xml:space="preserve">Returns a </w:t>
-      </w:r>
-      <w:proofErr w:type="spellStart"/>
-      <w:r>
-        <w:t>byte</w:t>
-      </w:r>
-      <w:proofErr w:type="spellEnd"/>
-      <w:r>
-        <w:t>-sized value. There are no alignment requirements on the address.</w:t>
-      </w:r>
-    </w:p>
-    <w:p>
-      <w:pPr>
-        <w:tabs>
-          <w:tab w:val="left" w:pos="2160"/>
-        </w:tabs>
-        <w:ind w:left="2160" w:hanging="1440"/>
-      </w:pPr>
-      <w:proofErr w:type="spellStart"/>
-      <w:r>
-        <w:rPr>
-          <w:rFonts w:ascii="Courier New" w:hAnsi="Courier New" w:cs="Courier New"/>
-        </w:rPr>
-        <w:t>Set_Byte</w:t>
-      </w:r>
-      <w:proofErr w:type="spellEnd"/>
-      <w:r>
-        <w:tab/>
-        <w:t>Sets a word-sized value. There are no alignment requirements on the address.</w:t>
-      </w:r>
-    </w:p>
-    <w:p>
-      <w:pPr>
-        <w:tabs>
-          <w:tab w:val="left" w:pos="2160"/>
-        </w:tabs>
-      </w:pPr>
-      <w:r>
-        <w:t>If the address specified to these functions is outside the range of main memory, then the address will be interpreted as the address of a memory mapped IO register.</w:t>
-      </w:r>
-    </w:p>
-    <w:p>
-      <w:pPr>
-        <w:tabs>
-          <w:tab w:val="left" w:pos="2160"/>
-        </w:tabs>
-      </w:pPr>
-      <w:r>
-        <w:t xml:space="preserve">There are two functions for managing the machine state. They get/set all the registers. These functions are </w:t>
-      </w:r>
-      <w:proofErr w:type="spellStart"/>
-      <w:r>
-        <w:rPr>
-          <w:rFonts w:ascii="Courier New" w:hAnsi="Courier New" w:cs="Courier New"/>
-        </w:rPr>
-        <w:t>Get_Machine_State</w:t>
-      </w:r>
-      <w:proofErr w:type="spellEnd"/>
-      <w:r>
-        <w:t xml:space="preserve"> and </w:t>
-      </w:r>
-      <w:proofErr w:type="spellStart"/>
-      <w:r>
-        <w:rPr>
-          <w:rFonts w:ascii="Courier New" w:hAnsi="Courier New" w:cs="Courier New"/>
-        </w:rPr>
-        <w:t>Set_Machine_State</w:t>
-      </w:r>
-      <w:proofErr w:type="spellEnd"/>
-      <w:r>
-        <w:t xml:space="preserve">. </w:t>
-      </w:r>
-    </w:p>
-    <w:p>
-      <w:pPr>
-        <w:pStyle w:val="Heading2"/>
-      </w:pPr>
-      <w:bookmarkStart w:id="40" w:name="_Toc454370712"/>
-      <w:r>
-        <w:t>Executable file format and the Loader</w:t>
-      </w:r>
-      <w:bookmarkEnd w:id="40"/>
-    </w:p>
-    <w:p>
-      <w:pPr>
-        <w:tabs>
-          <w:tab w:val="left" w:pos="2160"/>
-        </w:tabs>
-      </w:pPr>
-      <w:r>
-        <w:t>To be specified</w:t>
-      </w:r>
-    </w:p>
-    <w:p>
-      <w:pPr>
-        <w:pStyle w:val="Heading2"/>
-      </w:pPr>
-      <w:bookmarkStart w:id="41" w:name="_Toc454370713"/>
-      <w:r>
-        <w:t>Adding IO devices to the interpreter</w:t>
-      </w:r>
-      <w:bookmarkEnd w:id="41"/>
-    </w:p>
-    <w:p>
-      <w:r>
-        <w:t>To be specified</w:t>
-      </w:r>
-    </w:p>
-    <w:p>
-      <w:pPr>
-        <w:pStyle w:val="Heading1"/>
-      </w:pPr>
-      <w:bookmarkStart w:id="42" w:name="_Toc454370714"/>
-      <w:r>
-        <w:t>Instruction Reference</w:t>
-      </w:r>
-      <w:bookmarkEnd w:id="42"/>
-    </w:p>
-    <w:p>
-      <w:r>
-        <w:t xml:space="preserve">This section defines the opcodes for the </w:t>
-      </w:r>
-      <w:proofErr w:type="spellStart"/>
-      <w:r>
-        <w:rPr>
-          <w:rFonts w:ascii="Courier New" w:hAnsi="Courier New" w:cs="Courier New"/>
-        </w:rPr>
-        <w:t>stackl</w:t>
-      </w:r>
-      <w:proofErr w:type="spellEnd"/>
-      <w:r>
-        <w:t xml:space="preserve"> machine. All opcodes occupy a word. </w:t>
-      </w:r>
-    </w:p>
-    <w:p>
-      <w:r>
-        <w:t xml:space="preserve">For binary </w:t>
-      </w:r>
-      <w:r>
-        <w:t xml:space="preserve">arithmetic </w:t>
-      </w:r>
-      <w:r>
-        <w:t>operations, the left operand is always pushed onto the stack first.</w:t>
-      </w:r>
-    </w:p>
-    <w:p>
-      <w:r>
-        <w:t>Some opcodes take a parameter from the instruction stream</w:t>
-      </w:r>
-      <w:r>
-        <w:t xml:space="preserve"> (that is, they are two word instructions)</w:t>
-      </w:r>
-      <w:r>
-        <w:t xml:space="preserve">. </w:t>
-      </w:r>
-      <w:r>
-        <w:t xml:space="preserve">These instructions are indicated by </w:t>
-      </w:r>
-      <w:r>
-        <w:rPr>
-          <w:rFonts w:ascii="Courier New" w:hAnsi="Courier New" w:cs="Courier New"/>
-        </w:rPr>
-        <w:t>&lt;</w:t>
-      </w:r>
-      <w:proofErr w:type="spellStart"/>
-      <w:r>
-        <w:rPr>
-          <w:rFonts w:ascii="Courier New" w:hAnsi="Courier New" w:cs="Courier New"/>
-        </w:rPr>
-        <w:t>param</w:t>
-      </w:r>
-      <w:proofErr w:type="spellEnd"/>
-      <w:r>
-        <w:rPr>
-          <w:rFonts w:ascii="Courier New" w:hAnsi="Courier New" w:cs="Courier New"/>
-        </w:rPr>
-        <w:t>&gt;</w:t>
-      </w:r>
-      <w:r>
-        <w:t xml:space="preserve"> in the opcode name where </w:t>
-      </w:r>
-      <w:r>
-        <w:rPr>
-          <w:rFonts w:ascii="Courier New" w:hAnsi="Courier New" w:cs="Courier New"/>
-        </w:rPr>
-        <w:t>&lt;</w:t>
-      </w:r>
-      <w:proofErr w:type="spellStart"/>
-      <w:r>
-        <w:rPr>
-          <w:rFonts w:ascii="Courier New" w:hAnsi="Courier New" w:cs="Courier New"/>
-        </w:rPr>
-        <w:t>param</w:t>
-      </w:r>
-      <w:proofErr w:type="spellEnd"/>
-      <w:r>
-        <w:rPr>
-          <w:rFonts w:ascii="Courier New" w:hAnsi="Courier New" w:cs="Courier New"/>
-        </w:rPr>
-        <w:t>&gt;</w:t>
-      </w:r>
-      <w:r>
-        <w:t xml:space="preserve"> is replaced by the name of the parameter. The parameter can be found at </w:t>
-      </w:r>
-      <w:proofErr w:type="gramStart"/>
-      <w:r>
-        <w:rPr>
-          <w:rFonts w:ascii="Courier New" w:hAnsi="Courier New" w:cs="Courier New"/>
-        </w:rPr>
-        <w:t>Memory[</w:t>
-      </w:r>
-      <w:proofErr w:type="gramEnd"/>
-      <w:r>
-        <w:rPr>
-          <w:rFonts w:ascii="Courier New" w:hAnsi="Courier New" w:cs="Courier New"/>
-        </w:rPr>
-        <w:t>IP+1]</w:t>
-      </w:r>
-      <w:r>
-        <w:t>.</w:t>
-      </w:r>
-    </w:p>
-    <w:p>
-      <w:r>
-        <w:lastRenderedPageBreak/>
-        <w:t>In the descriptions of the opcodes, memory offsets are given in word-sized increments. In other words, “</w:t>
-      </w:r>
-      <w:r>
-        <w:rPr>
-          <w:rFonts w:ascii="Courier New" w:hAnsi="Courier New" w:cs="Courier New"/>
-        </w:rPr>
-        <w:t>IP+1</w:t>
-      </w:r>
-      <w:r>
-        <w:t>” means the word following the IP, not the byte following the IP.</w:t>
-      </w:r>
-      <w:r>
-        <w:t xml:space="preserve"> Offsets relative to the IP assume the IP is pointing at the opcode.</w:t>
-      </w:r>
-    </w:p>
-    <w:p>
-      <w:r>
-        <w:t>In the descriptions of the effects of the opcodes, the operators have the meaning defined by the C language.</w:t>
-      </w:r>
-    </w:p>
-    <w:p>
-      <w:r>
-        <w:t xml:space="preserve">The numerical value of specific opcodes should not relied upon because they are subject to change in future versions of </w:t>
-      </w:r>
-      <w:proofErr w:type="spellStart"/>
-      <w:r>
-        <w:rPr>
-          <w:rFonts w:ascii="Courier New" w:hAnsi="Courier New" w:cs="Courier New"/>
-        </w:rPr>
-        <w:t>stackl</w:t>
-      </w:r>
-      <w:proofErr w:type="spellEnd"/>
-      <w:r>
-        <w:t>.</w:t>
-      </w:r>
-    </w:p>
-    <w:p>
-      <w:pPr>
-        <w:pStyle w:val="Heading2"/>
-      </w:pPr>
-      <w:bookmarkStart w:id="43" w:name="_Toc454370715"/>
+      <w:bookmarkStart w:id="45" w:name="_Toc454370715"/>
       <w:r>
         <w:t>ADJSP</w:t>
       </w:r>
       <w:r>
         <w:t xml:space="preserve"> &lt;amount&gt;</w:t>
       </w:r>
-      <w:bookmarkEnd w:id="43"/>
+      <w:bookmarkEnd w:id="45"/>
     </w:p>
     <w:p>
       <w:r>
@@ -14582,11 +14992,11 @@
       <w:pPr>
         <w:pStyle w:val="Heading2"/>
       </w:pPr>
-      <w:bookmarkStart w:id="44" w:name="_Toc454370716"/>
+      <w:bookmarkStart w:id="46" w:name="_Toc454370716"/>
       <w:r>
         <w:t>AND</w:t>
       </w:r>
-      <w:bookmarkEnd w:id="44"/>
+      <w:bookmarkEnd w:id="46"/>
     </w:p>
     <w:p>
       <w:r>
@@ -14627,11 +15037,11 @@
       <w:pPr>
         <w:pStyle w:val="Heading2"/>
       </w:pPr>
-      <w:bookmarkStart w:id="45" w:name="_Toc454370717"/>
+      <w:bookmarkStart w:id="47" w:name="_Toc454370717"/>
       <w:r>
         <w:t>BAND</w:t>
       </w:r>
-      <w:bookmarkEnd w:id="45"/>
+      <w:bookmarkEnd w:id="47"/>
     </w:p>
     <w:p>
       <w:r>
@@ -14672,11 +15082,11 @@
       <w:pPr>
         <w:pStyle w:val="Heading2"/>
       </w:pPr>
-      <w:bookmarkStart w:id="46" w:name="_Toc454370718"/>
+      <w:bookmarkStart w:id="48" w:name="_Toc454370718"/>
       <w:r>
         <w:t>BOR</w:t>
       </w:r>
-      <w:bookmarkEnd w:id="46"/>
+      <w:bookmarkEnd w:id="48"/>
     </w:p>
     <w:p>
       <w:r>
@@ -14717,7 +15127,7 @@
       <w:pPr>
         <w:pStyle w:val="Heading2"/>
       </w:pPr>
-      <w:bookmarkStart w:id="47" w:name="_Toc454370719"/>
+      <w:bookmarkStart w:id="49" w:name="_Toc454370719"/>
       <w:r>
         <w:t>B</w:t>
       </w:r>
@@ -14727,7 +15137,7 @@
       <w:r>
         <w:t>OR</w:t>
       </w:r>
-      <w:bookmarkEnd w:id="47"/>
+      <w:bookmarkEnd w:id="49"/>
     </w:p>
     <w:p>
       <w:r>
@@ -14747,26 +15157,90 @@
       </w:pPr>
       <w:proofErr w:type="gramStart"/>
       <w:r>
+        <w:t>Memory[</w:t>
+      </w:r>
+      <w:proofErr w:type="gramEnd"/>
+      <w:r>
+        <w:t xml:space="preserve">SP-2] = Memory[SP-2] </w:t>
+      </w:r>
+      <w:r>
+        <w:t>^</w:t>
+      </w:r>
+      <w:r>
+        <w:t xml:space="preserve"> Memory[SP-1]</w:t>
+      </w:r>
+    </w:p>
+    <w:p>
+      <w:pPr>
+        <w:pStyle w:val="code"/>
+      </w:pPr>
+      <w:r>
+        <w:t>SP--</w:t>
+      </w:r>
+    </w:p>
+    <w:p>
+      <w:pPr>
+        <w:pStyle w:val="code"/>
+      </w:pPr>
+      <w:r>
+        <w:t>IP++</w:t>
+      </w:r>
+    </w:p>
+    <w:p>
+      <w:pPr>
+        <w:pStyle w:val="Heading2"/>
+      </w:pPr>
+      <w:bookmarkStart w:id="50" w:name="_Toc454370720"/>
+      <w:r>
+        <w:t>CALL</w:t>
+      </w:r>
+      <w:r>
+        <w:t xml:space="preserve"> &lt;</w:t>
+      </w:r>
+      <w:proofErr w:type="spellStart"/>
+      <w:r>
+        <w:t>addr</w:t>
+      </w:r>
+      <w:proofErr w:type="spellEnd"/>
+      <w:r>
+        <w:t>&gt;</w:t>
+      </w:r>
+      <w:bookmarkEnd w:id="50"/>
+    </w:p>
+    <w:p>
+      <w:r>
+        <w:t xml:space="preserve">This opcode is used for making function calls. </w:t>
+      </w:r>
+      <w:r>
+        <w:t>This opcode has the following effect:</w:t>
+      </w:r>
+    </w:p>
+    <w:p>
+      <w:pPr>
+        <w:pStyle w:val="code"/>
+        <w:spacing w:before="240"/>
+      </w:pPr>
+      <w:proofErr w:type="gramStart"/>
+      <w:r>
         <w:lastRenderedPageBreak/>
         <w:t>Memory[</w:t>
       </w:r>
       <w:proofErr w:type="gramEnd"/>
       <w:r>
-        <w:t xml:space="preserve">SP-2] = Memory[SP-2] </w:t>
-      </w:r>
-      <w:r>
-        <w:t>^</w:t>
-      </w:r>
-      <w:r>
-        <w:t xml:space="preserve"> Memory[SP-1]</w:t>
+        <w:t>SP] = IP+1    // return address</w:t>
       </w:r>
     </w:p>
     <w:p>
       <w:pPr>
         <w:pStyle w:val="code"/>
       </w:pPr>
-      <w:r>
-        <w:t>SP--</w:t>
+      <w:proofErr w:type="gramStart"/>
+      <w:r>
+        <w:t>Memory[</w:t>
+      </w:r>
+      <w:proofErr w:type="gramEnd"/>
+      <w:r>
+        <w:t>SP+1] = FP</w:t>
       </w:r>
     </w:p>
     <w:p>
@@ -14774,36 +15248,46 @@
         <w:pStyle w:val="code"/>
       </w:pPr>
       <w:r>
-        <w:t>IP++</w:t>
+        <w:t>SP += 2</w:t>
+      </w:r>
+    </w:p>
+    <w:p>
+      <w:pPr>
+        <w:pStyle w:val="code"/>
+      </w:pPr>
+      <w:r>
+        <w:t>FP = SP</w:t>
+      </w:r>
+    </w:p>
+    <w:p>
+      <w:pPr>
+        <w:pStyle w:val="code"/>
+      </w:pPr>
+      <w:r>
+        <w:t>IP = &lt;</w:t>
+      </w:r>
+      <w:proofErr w:type="spellStart"/>
+      <w:r>
+        <w:t>addr</w:t>
+      </w:r>
+      <w:proofErr w:type="spellEnd"/>
+      <w:r>
+        <w:t>&gt;</w:t>
       </w:r>
     </w:p>
     <w:p>
       <w:pPr>
         <w:pStyle w:val="Heading2"/>
       </w:pPr>
-      <w:bookmarkStart w:id="48" w:name="_Toc454370720"/>
-      <w:r>
-        <w:t>CALL</w:t>
-      </w:r>
-      <w:r>
-        <w:t xml:space="preserve"> &lt;</w:t>
-      </w:r>
-      <w:proofErr w:type="spellStart"/>
-      <w:r>
-        <w:t>addr</w:t>
-      </w:r>
-      <w:proofErr w:type="spellEnd"/>
-      <w:r>
-        <w:t>&gt;</w:t>
-      </w:r>
-      <w:bookmarkEnd w:id="48"/>
-    </w:p>
-    <w:p>
-      <w:r>
-        <w:t xml:space="preserve">This opcode is used for making function calls. </w:t>
-      </w:r>
-      <w:r>
-        <w:t>This opcode has the following effect:</w:t>
+      <w:bookmarkStart w:id="51" w:name="_Toc454370721"/>
+      <w:r>
+        <w:t>CALLI</w:t>
+      </w:r>
+      <w:bookmarkEnd w:id="51"/>
+    </w:p>
+    <w:p>
+      <w:r>
+        <w:t>This opcode is used for making function calls. The address of the called function is taken off the stack. This opcode has the following effect:</w:t>
       </w:r>
     </w:p>
     <w:p>
@@ -14813,11 +15297,41 @@
       </w:pPr>
       <w:proofErr w:type="gramStart"/>
       <w:r>
+        <w:t>temp</w:t>
+      </w:r>
+      <w:proofErr w:type="gramEnd"/>
+      <w:r>
+        <w:t xml:space="preserve"> = Memory[SP-1]</w:t>
+      </w:r>
+    </w:p>
+    <w:p>
+      <w:pPr>
+        <w:pStyle w:val="code"/>
+      </w:pPr>
+      <w:r>
+        <w:t>SP -= 1</w:t>
+      </w:r>
+    </w:p>
+    <w:p>
+      <w:pPr>
+        <w:pStyle w:val="code"/>
+      </w:pPr>
+      <w:proofErr w:type="gramStart"/>
+      <w:r>
         <w:t>Memory[</w:t>
       </w:r>
       <w:proofErr w:type="gramEnd"/>
       <w:r>
-        <w:t>SP] = IP+1    // return address</w:t>
+        <w:t>SP] =</w:t>
+      </w:r>
+      <w:r>
+        <w:t xml:space="preserve"> IP+</w:t>
+      </w:r>
+      <w:r>
+        <w:t>1</w:t>
+      </w:r>
+      <w:r>
+        <w:t xml:space="preserve">    // return address</w:t>
       </w:r>
     </w:p>
     <w:p>
@@ -14830,7 +15344,10 @@
       </w:r>
       <w:proofErr w:type="gramEnd"/>
       <w:r>
-        <w:t>SP+1] = FP</w:t>
+        <w:t>SP+1] =</w:t>
+      </w:r>
+      <w:r>
+        <w:t xml:space="preserve"> FP</w:t>
       </w:r>
     </w:p>
     <w:p>
@@ -14854,128 +15371,21 @@
         <w:pStyle w:val="code"/>
       </w:pPr>
       <w:r>
-        <w:t>IP = &lt;</w:t>
-      </w:r>
-      <w:proofErr w:type="spellStart"/>
-      <w:r>
-        <w:t>addr</w:t>
-      </w:r>
-      <w:proofErr w:type="spellEnd"/>
-      <w:r>
-        <w:t>&gt;</w:t>
+        <w:t xml:space="preserve">IP = </w:t>
+      </w:r>
+      <w:r>
+        <w:t>temp</w:t>
       </w:r>
     </w:p>
     <w:p>
       <w:pPr>
         <w:pStyle w:val="Heading2"/>
       </w:pPr>
-      <w:bookmarkStart w:id="49" w:name="_Toc454370721"/>
-      <w:r>
-        <w:t>CALLI</w:t>
-      </w:r>
-      <w:bookmarkEnd w:id="49"/>
-    </w:p>
-    <w:p>
-      <w:r>
-        <w:t>This opcode is used for making function calls. The address of the called function is taken off the stack. This opcode has the following effect:</w:t>
-      </w:r>
-    </w:p>
-    <w:p>
-      <w:pPr>
-        <w:pStyle w:val="code"/>
-        <w:spacing w:before="240"/>
-      </w:pPr>
-      <w:proofErr w:type="gramStart"/>
-      <w:r>
-        <w:t>temp</w:t>
-      </w:r>
-      <w:proofErr w:type="gramEnd"/>
-      <w:r>
-        <w:t xml:space="preserve"> = Memory[SP-1]</w:t>
-      </w:r>
-    </w:p>
-    <w:p>
-      <w:pPr>
-        <w:pStyle w:val="code"/>
-      </w:pPr>
-      <w:r>
-        <w:t>SP -= 1</w:t>
-      </w:r>
-    </w:p>
-    <w:p>
-      <w:pPr>
-        <w:pStyle w:val="code"/>
-      </w:pPr>
-      <w:proofErr w:type="gramStart"/>
-      <w:r>
-        <w:t>Memory[</w:t>
-      </w:r>
-      <w:proofErr w:type="gramEnd"/>
-      <w:r>
-        <w:t>SP] =</w:t>
-      </w:r>
-      <w:r>
-        <w:t xml:space="preserve"> IP+</w:t>
-      </w:r>
-      <w:r>
-        <w:t>1</w:t>
-      </w:r>
-      <w:r>
-        <w:t xml:space="preserve">    // return address</w:t>
-      </w:r>
-    </w:p>
-    <w:p>
-      <w:pPr>
-        <w:pStyle w:val="code"/>
-      </w:pPr>
-      <w:proofErr w:type="gramStart"/>
-      <w:r>
-        <w:t>Memory[</w:t>
-      </w:r>
-      <w:proofErr w:type="gramEnd"/>
-      <w:r>
-        <w:t>SP+1] =</w:t>
-      </w:r>
-      <w:r>
-        <w:t xml:space="preserve"> FP</w:t>
-      </w:r>
-    </w:p>
-    <w:p>
-      <w:pPr>
-        <w:pStyle w:val="code"/>
-      </w:pPr>
-      <w:r>
-        <w:t>SP += 2</w:t>
-      </w:r>
-    </w:p>
-    <w:p>
-      <w:pPr>
-        <w:pStyle w:val="code"/>
-      </w:pPr>
-      <w:r>
-        <w:t>FP = SP</w:t>
-      </w:r>
-    </w:p>
-    <w:p>
-      <w:pPr>
-        <w:pStyle w:val="code"/>
-      </w:pPr>
-      <w:r>
-        <w:t xml:space="preserve">IP = </w:t>
-      </w:r>
-      <w:r>
-        <w:t>temp</w:t>
-      </w:r>
-    </w:p>
-    <w:p>
-      <w:pPr>
-        <w:pStyle w:val="Heading2"/>
-      </w:pPr>
-      <w:bookmarkStart w:id="50" w:name="_Toc454370722"/>
+      <w:bookmarkStart w:id="52" w:name="_Toc454370722"/>
       <w:r>
         <w:t>CLID</w:t>
       </w:r>
-      <w:bookmarkEnd w:id="50"/>
+      <w:bookmarkEnd w:id="52"/>
     </w:p>
     <w:p>
       <w:r>
@@ -15070,11 +15480,11 @@
       <w:pPr>
         <w:pStyle w:val="Heading2"/>
       </w:pPr>
-      <w:bookmarkStart w:id="51" w:name="_Toc454370723"/>
+      <w:bookmarkStart w:id="53" w:name="_Toc454370723"/>
       <w:r>
         <w:t>COMP</w:t>
       </w:r>
-      <w:bookmarkEnd w:id="51"/>
+      <w:bookmarkEnd w:id="53"/>
     </w:p>
     <w:p>
       <w:r>
@@ -15106,7 +15516,6 @@
     </w:p>
     <w:p>
       <w:r>
-        <w:lastRenderedPageBreak/>
         <w:t>Following this instruction, interrupts will be enabled (meaning that if an interrupt occurs, the interrupt service routine will be called).</w:t>
       </w:r>
     </w:p>
@@ -15114,11 +15523,11 @@
       <w:pPr>
         <w:pStyle w:val="Heading2"/>
       </w:pPr>
-      <w:bookmarkStart w:id="52" w:name="_Toc454370724"/>
+      <w:bookmarkStart w:id="54" w:name="_Toc454370724"/>
       <w:r>
         <w:t>DIVIDE</w:t>
       </w:r>
-      <w:bookmarkEnd w:id="52"/>
+      <w:bookmarkEnd w:id="54"/>
     </w:p>
     <w:p>
       <w:r>
@@ -15144,6 +15553,7 @@
         <w:pStyle w:val="code"/>
       </w:pPr>
       <w:r>
+        <w:lastRenderedPageBreak/>
         <w:t>SP</w:t>
       </w:r>
       <w:r>
@@ -15162,11 +15572,11 @@
       <w:pPr>
         <w:pStyle w:val="Heading2"/>
       </w:pPr>
-      <w:bookmarkStart w:id="53" w:name="_Toc454370725"/>
+      <w:bookmarkStart w:id="55" w:name="_Toc454370725"/>
       <w:r>
         <w:t>DUP</w:t>
       </w:r>
-      <w:bookmarkEnd w:id="53"/>
+      <w:bookmarkEnd w:id="55"/>
     </w:p>
     <w:p>
       <w:r>
@@ -15213,11 +15623,11 @@
       <w:pPr>
         <w:pStyle w:val="Heading2"/>
       </w:pPr>
-      <w:bookmarkStart w:id="54" w:name="_Toc454370726"/>
+      <w:bookmarkStart w:id="56" w:name="_Toc454370726"/>
       <w:r>
         <w:t>EQ</w:t>
       </w:r>
-      <w:bookmarkEnd w:id="54"/>
+      <w:bookmarkEnd w:id="56"/>
     </w:p>
     <w:p>
       <w:pPr>
@@ -15285,11 +15695,11 @@
       <w:pPr>
         <w:pStyle w:val="Heading2"/>
       </w:pPr>
-      <w:bookmarkStart w:id="55" w:name="_Toc454370727"/>
+      <w:bookmarkStart w:id="57" w:name="_Toc454370727"/>
       <w:r>
         <w:t>GE</w:t>
       </w:r>
-      <w:bookmarkEnd w:id="55"/>
+      <w:bookmarkEnd w:id="57"/>
     </w:p>
     <w:p>
       <w:r>
@@ -15351,11 +15761,11 @@
       <w:pPr>
         <w:pStyle w:val="Heading2"/>
       </w:pPr>
-      <w:bookmarkStart w:id="56" w:name="_Toc454370728"/>
+      <w:bookmarkStart w:id="58" w:name="_Toc454370728"/>
       <w:r>
         <w:t>GT</w:t>
       </w:r>
-      <w:bookmarkEnd w:id="56"/>
+      <w:bookmarkEnd w:id="58"/>
     </w:p>
     <w:p>
       <w:r>
@@ -15417,45 +15827,45 @@
       <w:pPr>
         <w:pStyle w:val="Heading2"/>
       </w:pPr>
-      <w:bookmarkStart w:id="57" w:name="_Toc454370729"/>
+      <w:bookmarkStart w:id="59" w:name="_Toc454370729"/>
+      <w:r>
+        <w:t>HALT</w:t>
+      </w:r>
+      <w:bookmarkEnd w:id="59"/>
+    </w:p>
+    <w:p>
+      <w:r>
+        <w:t>This opcode will cause the processor to stop executing instructions.</w:t>
+      </w:r>
+      <w:r>
+        <w:t xml:space="preserve"> The simulator will exit.</w:t>
+      </w:r>
+    </w:p>
+    <w:p>
+      <w:pPr>
+        <w:pStyle w:val="Heading2"/>
+      </w:pPr>
+      <w:bookmarkStart w:id="60" w:name="_Toc454370730"/>
+      <w:r>
+        <w:t>ILLEGAL</w:t>
+      </w:r>
+      <w:bookmarkEnd w:id="60"/>
+    </w:p>
+    <w:p>
+      <w:r>
+        <w:t>This opcode will cause an illegal instruction exception and the simulator will exit.</w:t>
+      </w:r>
+    </w:p>
+    <w:p>
+      <w:pPr>
+        <w:pStyle w:val="Heading2"/>
+      </w:pPr>
+      <w:bookmarkStart w:id="61" w:name="_Toc454370731"/>
       <w:r>
         <w:lastRenderedPageBreak/>
-        <w:t>HALT</w:t>
-      </w:r>
-      <w:bookmarkEnd w:id="57"/>
-    </w:p>
-    <w:p>
-      <w:r>
-        <w:t>This opcode will cause the processor to stop executing instructions.</w:t>
-      </w:r>
-      <w:r>
-        <w:t xml:space="preserve"> The simulator will exit.</w:t>
-      </w:r>
-    </w:p>
-    <w:p>
-      <w:pPr>
-        <w:pStyle w:val="Heading2"/>
-      </w:pPr>
-      <w:bookmarkStart w:id="58" w:name="_Toc454370730"/>
-      <w:r>
-        <w:t>ILLEGAL</w:t>
-      </w:r>
-      <w:bookmarkEnd w:id="58"/>
-    </w:p>
-    <w:p>
-      <w:r>
-        <w:t>This opcode will cause an illegal instruction exception and the simulator will exit.</w:t>
-      </w:r>
-    </w:p>
-    <w:p>
-      <w:pPr>
-        <w:pStyle w:val="Heading2"/>
-      </w:pPr>
-      <w:bookmarkStart w:id="59" w:name="_Toc454370731"/>
-      <w:r>
         <w:t>INP</w:t>
       </w:r>
-      <w:bookmarkEnd w:id="59"/>
+      <w:bookmarkEnd w:id="61"/>
     </w:p>
     <w:p>
       <w:r>
@@ -15502,7 +15912,7 @@
       <w:pPr>
         <w:pStyle w:val="Heading2"/>
       </w:pPr>
-      <w:bookmarkStart w:id="60" w:name="_Toc454370732"/>
+      <w:bookmarkStart w:id="62" w:name="_Toc454370732"/>
       <w:r>
         <w:t>JMPUSER</w:t>
       </w:r>
@@ -15517,7 +15927,7 @@
       <w:r>
         <w:t>&gt;</w:t>
       </w:r>
-      <w:bookmarkEnd w:id="60"/>
+      <w:bookmarkEnd w:id="62"/>
     </w:p>
     <w:p>
       <w:r>
@@ -15571,7 +15981,7 @@
       <w:pPr>
         <w:pStyle w:val="Heading2"/>
       </w:pPr>
-      <w:bookmarkStart w:id="61" w:name="_Toc454370733"/>
+      <w:bookmarkStart w:id="63" w:name="_Toc454370733"/>
       <w:r>
         <w:t>JUMP</w:t>
       </w:r>
@@ -15586,7 +15996,7 @@
       <w:r>
         <w:t>&gt;</w:t>
       </w:r>
-      <w:bookmarkEnd w:id="61"/>
+      <w:bookmarkEnd w:id="63"/>
     </w:p>
     <w:p>
       <w:r>
@@ -15629,7 +16039,7 @@
           <w:lang w:val="fr-FR"/>
         </w:rPr>
       </w:pPr>
-      <w:bookmarkStart w:id="62" w:name="_Toc454370734"/>
+      <w:bookmarkStart w:id="64" w:name="_Toc454370734"/>
       <w:r>
         <w:rPr>
           <w:lang w:val="fr-FR"/>
@@ -15650,7 +16060,7 @@
         </w:rPr>
         <w:t>&gt;</w:t>
       </w:r>
-      <w:bookmarkEnd w:id="62"/>
+      <w:bookmarkEnd w:id="64"/>
     </w:p>
     <w:p>
       <w:r>
@@ -15775,15 +16185,14 @@
           <w:lang w:val="fr-FR"/>
         </w:rPr>
       </w:pPr>
-      <w:bookmarkStart w:id="63" w:name="_Toc454370735"/>
+      <w:bookmarkStart w:id="65" w:name="_Toc454370735"/>
       <w:r>
         <w:rPr>
           <w:lang w:val="fr-FR"/>
         </w:rPr>
-        <w:lastRenderedPageBreak/>
         <w:t>LE</w:t>
       </w:r>
-      <w:bookmarkEnd w:id="63"/>
+      <w:bookmarkEnd w:id="65"/>
     </w:p>
     <w:p>
       <w:r>
@@ -15845,11 +16254,11 @@
       <w:pPr>
         <w:pStyle w:val="Heading2"/>
       </w:pPr>
-      <w:bookmarkStart w:id="64" w:name="_Toc454370736"/>
+      <w:bookmarkStart w:id="66" w:name="_Toc454370736"/>
       <w:r>
         <w:t>LT</w:t>
       </w:r>
-      <w:bookmarkEnd w:id="64"/>
+      <w:bookmarkEnd w:id="66"/>
     </w:p>
     <w:p>
       <w:r>
@@ -15869,6 +16278,7 @@
       </w:pPr>
       <w:proofErr w:type="gramStart"/>
       <w:r>
+        <w:lastRenderedPageBreak/>
         <w:t>Memory[</w:t>
       </w:r>
       <w:proofErr w:type="gramEnd"/>
@@ -15911,11 +16321,11 @@
       <w:pPr>
         <w:pStyle w:val="Heading2"/>
       </w:pPr>
-      <w:bookmarkStart w:id="65" w:name="_Toc454370737"/>
+      <w:bookmarkStart w:id="67" w:name="_Toc454370737"/>
       <w:r>
         <w:t>MINUS</w:t>
       </w:r>
-      <w:bookmarkEnd w:id="65"/>
+      <w:bookmarkEnd w:id="67"/>
     </w:p>
     <w:p>
       <w:r>
@@ -15968,11 +16378,11 @@
       <w:pPr>
         <w:pStyle w:val="Heading2"/>
       </w:pPr>
-      <w:bookmarkStart w:id="66" w:name="_Toc454370738"/>
+      <w:bookmarkStart w:id="68" w:name="_Toc454370738"/>
       <w:r>
         <w:t>MOD</w:t>
       </w:r>
-      <w:bookmarkEnd w:id="66"/>
+      <w:bookmarkEnd w:id="68"/>
     </w:p>
     <w:p>
       <w:r>
@@ -16025,11 +16435,11 @@
       <w:pPr>
         <w:pStyle w:val="Heading2"/>
       </w:pPr>
-      <w:bookmarkStart w:id="67" w:name="_Toc454370739"/>
+      <w:bookmarkStart w:id="69" w:name="_Toc454370739"/>
       <w:r>
         <w:t>NE</w:t>
       </w:r>
-      <w:bookmarkEnd w:id="67"/>
+      <w:bookmarkEnd w:id="69"/>
     </w:p>
     <w:p>
       <w:pPr>
@@ -16094,11 +16504,11 @@
       <w:pPr>
         <w:pStyle w:val="Heading2"/>
       </w:pPr>
-      <w:bookmarkStart w:id="68" w:name="_Toc454370740"/>
+      <w:bookmarkStart w:id="70" w:name="_Toc454370740"/>
       <w:r>
         <w:t>NEG</w:t>
       </w:r>
-      <w:bookmarkEnd w:id="68"/>
+      <w:bookmarkEnd w:id="70"/>
     </w:p>
     <w:p>
       <w:r>
@@ -16131,12 +16541,11 @@
       <w:pPr>
         <w:pStyle w:val="Heading2"/>
       </w:pPr>
-      <w:bookmarkStart w:id="69" w:name="_Toc454370741"/>
-      <w:r>
-        <w:lastRenderedPageBreak/>
+      <w:bookmarkStart w:id="71" w:name="_Toc454370741"/>
+      <w:r>
         <w:t>NOP</w:t>
       </w:r>
-      <w:bookmarkEnd w:id="69"/>
+      <w:bookmarkEnd w:id="71"/>
     </w:p>
     <w:p>
       <w:r>
@@ -16161,11 +16570,11 @@
       <w:pPr>
         <w:pStyle w:val="Heading2"/>
       </w:pPr>
-      <w:bookmarkStart w:id="70" w:name="_Toc454370742"/>
+      <w:bookmarkStart w:id="72" w:name="_Toc454370742"/>
       <w:r>
         <w:t>NOT</w:t>
       </w:r>
-      <w:bookmarkEnd w:id="70"/>
+      <w:bookmarkEnd w:id="72"/>
     </w:p>
     <w:p>
       <w:r>
@@ -16199,6 +16608,7 @@
         <w:pStyle w:val="code"/>
       </w:pPr>
       <w:r>
+        <w:lastRenderedPageBreak/>
         <w:t>IP++</w:t>
       </w:r>
     </w:p>
@@ -16206,11 +16616,11 @@
       <w:pPr>
         <w:pStyle w:val="Heading2"/>
       </w:pPr>
-      <w:bookmarkStart w:id="71" w:name="_Toc454370743"/>
+      <w:bookmarkStart w:id="73" w:name="_Toc454370743"/>
       <w:r>
         <w:t>OR</w:t>
       </w:r>
-      <w:bookmarkEnd w:id="71"/>
+      <w:bookmarkEnd w:id="73"/>
     </w:p>
     <w:p>
       <w:r>
@@ -16263,11 +16673,11 @@
       <w:pPr>
         <w:pStyle w:val="Heading2"/>
       </w:pPr>
-      <w:bookmarkStart w:id="72" w:name="_Toc454370744"/>
+      <w:bookmarkStart w:id="74" w:name="_Toc454370744"/>
       <w:r>
         <w:t>OUTS</w:t>
       </w:r>
-      <w:bookmarkEnd w:id="72"/>
+      <w:bookmarkEnd w:id="74"/>
     </w:p>
     <w:p>
       <w:r>
@@ -16278,11 +16688,11 @@
       <w:pPr>
         <w:pStyle w:val="Heading2"/>
       </w:pPr>
-      <w:bookmarkStart w:id="73" w:name="_Toc454370745"/>
+      <w:bookmarkStart w:id="75" w:name="_Toc454370745"/>
       <w:r>
         <w:t>PLUS</w:t>
       </w:r>
-      <w:bookmarkEnd w:id="73"/>
+      <w:bookmarkEnd w:id="75"/>
     </w:p>
     <w:p>
       <w:r>
@@ -16335,11 +16745,11 @@
       <w:pPr>
         <w:pStyle w:val="Heading2"/>
       </w:pPr>
-      <w:bookmarkStart w:id="74" w:name="_Toc454370746"/>
+      <w:bookmarkStart w:id="76" w:name="_Toc454370746"/>
       <w:r>
         <w:t>POP</w:t>
       </w:r>
-      <w:bookmarkEnd w:id="74"/>
+      <w:bookmarkEnd w:id="76"/>
     </w:p>
     <w:p>
       <w:r>
@@ -16367,18 +16777,14 @@
       <w:pPr>
         <w:pStyle w:val="Heading2"/>
       </w:pPr>
-      <w:bookmarkStart w:id="75" w:name="_Toc454370747"/>
-      <w:r>
-        <w:lastRenderedPageBreak/>
+      <w:bookmarkStart w:id="77" w:name="_Toc454370747"/>
+      <w:r>
         <w:t>POPARGS &lt;size&gt;</w:t>
       </w:r>
     </w:p>
     <w:p>
       <w:r>
-        <w:t xml:space="preserve">This opcode is used following the return from a function to remove the arguments passed to the function from the stack while preserving the return value of the function. </w:t>
-      </w:r>
-      <w:r>
-        <w:t xml:space="preserve">The </w:t>
+        <w:t xml:space="preserve">This opcode is used following the return from a function to remove the arguments passed to the function from the stack while preserving the return value of the function. The </w:t>
       </w:r>
       <w:r>
         <w:rPr>
@@ -16444,6 +16850,7 @@
         <w:spacing w:before="240"/>
       </w:pPr>
       <w:r>
+        <w:lastRenderedPageBreak/>
         <w:t>SP--</w:t>
       </w:r>
     </w:p>
@@ -16511,7 +16918,7 @@
       <w:r>
         <w:t>POPCVAR &lt;offset&gt;</w:t>
       </w:r>
-      <w:bookmarkEnd w:id="75"/>
+      <w:bookmarkEnd w:id="77"/>
       <w:r>
         <w:t xml:space="preserve"> </w:t>
       </w:r>
@@ -16570,11 +16977,11 @@
       <w:pPr>
         <w:pStyle w:val="Heading2"/>
       </w:pPr>
-      <w:bookmarkStart w:id="76" w:name="_Toc454370748"/>
+      <w:bookmarkStart w:id="78" w:name="_Toc454370748"/>
       <w:r>
         <w:t>POPCVARIND</w:t>
       </w:r>
-      <w:bookmarkEnd w:id="76"/>
+      <w:bookmarkEnd w:id="78"/>
     </w:p>
     <w:p>
       <w:r>
@@ -16623,7 +17030,7 @@
       <w:pPr>
         <w:pStyle w:val="Heading2"/>
       </w:pPr>
-      <w:bookmarkStart w:id="77" w:name="_Toc454370749"/>
+      <w:bookmarkStart w:id="79" w:name="_Toc454370749"/>
       <w:r>
         <w:t>POPREG &lt;</w:t>
       </w:r>
@@ -16643,7 +17050,7 @@
       <w:r>
         <w:t>&gt;</w:t>
       </w:r>
-      <w:bookmarkEnd w:id="77"/>
+      <w:bookmarkEnd w:id="79"/>
     </w:p>
     <w:p>
       <w:r>
@@ -16712,7 +17119,6 @@
         <w:rPr>
           <w:lang w:val="sv-SE"/>
         </w:rPr>
-        <w:lastRenderedPageBreak/>
         <w:t>3</w:t>
       </w:r>
       <w:r>
@@ -16856,14 +17262,15 @@
       <w:pPr>
         <w:pStyle w:val="Heading2"/>
       </w:pPr>
-      <w:bookmarkStart w:id="78" w:name="_Toc454370750"/>
-      <w:r>
+      <w:bookmarkStart w:id="80" w:name="_Toc454370750"/>
+      <w:r>
+        <w:lastRenderedPageBreak/>
         <w:t>POPVAR</w:t>
       </w:r>
       <w:r>
         <w:t xml:space="preserve"> &lt;offset&gt;</w:t>
       </w:r>
-      <w:bookmarkEnd w:id="78"/>
+      <w:bookmarkEnd w:id="80"/>
     </w:p>
     <w:p>
       <w:r>
@@ -16918,11 +17325,11 @@
       <w:pPr>
         <w:pStyle w:val="Heading2"/>
       </w:pPr>
-      <w:bookmarkStart w:id="79" w:name="_Toc454370751"/>
+      <w:bookmarkStart w:id="81" w:name="_Toc454370751"/>
       <w:r>
         <w:t>POPVARIND</w:t>
       </w:r>
-      <w:bookmarkEnd w:id="79"/>
+      <w:bookmarkEnd w:id="81"/>
     </w:p>
     <w:p>
       <w:r>
@@ -16963,11 +17370,11 @@
       <w:pPr>
         <w:pStyle w:val="Heading2"/>
       </w:pPr>
-      <w:bookmarkStart w:id="80" w:name="_Toc454370752"/>
+      <w:bookmarkStart w:id="82" w:name="_Toc454370752"/>
       <w:r>
         <w:t>PUSH &lt;value&gt;</w:t>
       </w:r>
-      <w:bookmarkEnd w:id="80"/>
+      <w:bookmarkEnd w:id="82"/>
     </w:p>
     <w:p>
       <w:r>
@@ -17008,14 +17415,14 @@
       <w:pPr>
         <w:pStyle w:val="Heading2"/>
       </w:pPr>
-      <w:bookmarkStart w:id="81" w:name="_Toc454370753"/>
+      <w:bookmarkStart w:id="83" w:name="_Toc454370753"/>
       <w:r>
         <w:t>PUSHCVAR</w:t>
       </w:r>
       <w:r>
         <w:t xml:space="preserve"> &lt;offset&gt;</w:t>
       </w:r>
-      <w:bookmarkEnd w:id="81"/>
+      <w:bookmarkEnd w:id="83"/>
     </w:p>
     <w:p>
       <w:r>
@@ -17070,12 +17477,11 @@
       <w:pPr>
         <w:pStyle w:val="Heading2"/>
       </w:pPr>
-      <w:bookmarkStart w:id="82" w:name="_Toc454370754"/>
-      <w:r>
-        <w:lastRenderedPageBreak/>
+      <w:bookmarkStart w:id="84" w:name="_Toc454370754"/>
+      <w:r>
         <w:t>PUSHCVARIND</w:t>
       </w:r>
-      <w:bookmarkEnd w:id="82"/>
+      <w:bookmarkEnd w:id="84"/>
     </w:p>
     <w:p>
       <w:r>
@@ -17109,11 +17515,12 @@
       <w:pPr>
         <w:pStyle w:val="Heading2"/>
       </w:pPr>
-      <w:bookmarkStart w:id="83" w:name="_Toc454370755"/>
-      <w:r>
+      <w:bookmarkStart w:id="85" w:name="_Toc454370755"/>
+      <w:r>
+        <w:lastRenderedPageBreak/>
         <w:t>PUSHFP</w:t>
       </w:r>
-      <w:bookmarkEnd w:id="83"/>
+      <w:bookmarkEnd w:id="85"/>
     </w:p>
     <w:p>
       <w:r>
@@ -17154,7 +17561,7 @@
       <w:pPr>
         <w:pStyle w:val="Heading2"/>
       </w:pPr>
-      <w:bookmarkStart w:id="84" w:name="_Toc454370756"/>
+      <w:bookmarkStart w:id="86" w:name="_Toc454370756"/>
       <w:r>
         <w:t>PUSHREG &lt;</w:t>
       </w:r>
@@ -17174,7 +17581,7 @@
       <w:r>
         <w:t>&gt;</w:t>
       </w:r>
-      <w:bookmarkEnd w:id="84"/>
+      <w:bookmarkEnd w:id="86"/>
     </w:p>
     <w:p>
       <w:r>
@@ -17417,14 +17824,14 @@
       <w:pPr>
         <w:pStyle w:val="Heading2"/>
       </w:pPr>
-      <w:bookmarkStart w:id="85" w:name="_Toc454370757"/>
+      <w:bookmarkStart w:id="87" w:name="_Toc454370757"/>
       <w:r>
         <w:t>PUSHVAR</w:t>
       </w:r>
       <w:r>
         <w:t xml:space="preserve"> &lt;offset&gt;</w:t>
       </w:r>
-      <w:bookmarkEnd w:id="85"/>
+      <w:bookmarkEnd w:id="87"/>
     </w:p>
     <w:p>
       <w:r>
@@ -17476,12 +17883,11 @@
       <w:pPr>
         <w:pStyle w:val="Heading2"/>
       </w:pPr>
-      <w:bookmarkStart w:id="86" w:name="_Toc454370758"/>
-      <w:r>
-        <w:lastRenderedPageBreak/>
+      <w:bookmarkStart w:id="88" w:name="_Toc454370758"/>
+      <w:r>
         <w:t>PUSHVARIND</w:t>
       </w:r>
-      <w:bookmarkEnd w:id="86"/>
+      <w:bookmarkEnd w:id="88"/>
     </w:p>
     <w:p>
       <w:r>
@@ -17519,8 +17925,6 @@
       <w:pPr>
         <w:pStyle w:val="code"/>
       </w:pPr>
-      <w:bookmarkStart w:id="87" w:name="_GoBack"/>
-      <w:bookmarkEnd w:id="87"/>
       <w:r>
         <w:t>IP++</w:t>
       </w:r>
@@ -17529,11 +17933,11 @@
       <w:pPr>
         <w:pStyle w:val="Heading2"/>
       </w:pPr>
-      <w:bookmarkStart w:id="88" w:name="_Toc454370759"/>
+      <w:bookmarkStart w:id="89" w:name="_Toc454370759"/>
       <w:r>
         <w:t>RETURN</w:t>
       </w:r>
-      <w:bookmarkEnd w:id="88"/>
+      <w:bookmarkEnd w:id="89"/>
     </w:p>
     <w:p>
       <w:r>
@@ -17546,6 +17950,7 @@
         <w:spacing w:before="240"/>
       </w:pPr>
       <w:r>
+        <w:lastRenderedPageBreak/>
         <w:t>SP = FP-1</w:t>
       </w:r>
     </w:p>
@@ -17585,11 +17990,11 @@
       <w:pPr>
         <w:pStyle w:val="Heading2"/>
       </w:pPr>
-      <w:bookmarkStart w:id="89" w:name="_Toc454370760"/>
+      <w:bookmarkStart w:id="90" w:name="_Toc454370760"/>
       <w:r>
         <w:t>RETURNV</w:t>
       </w:r>
-      <w:bookmarkEnd w:id="89"/>
+      <w:bookmarkEnd w:id="90"/>
     </w:p>
     <w:p>
       <w:r>
@@ -17675,11 +18080,11 @@
       <w:pPr>
         <w:pStyle w:val="Heading2"/>
       </w:pPr>
-      <w:bookmarkStart w:id="90" w:name="_Toc454370761"/>
+      <w:bookmarkStart w:id="91" w:name="_Toc454370761"/>
       <w:r>
         <w:t>RTI</w:t>
       </w:r>
-      <w:bookmarkEnd w:id="90"/>
+      <w:bookmarkEnd w:id="91"/>
     </w:p>
     <w:p>
       <w:r>
@@ -17722,11 +18127,11 @@
       <w:pPr>
         <w:pStyle w:val="Heading2"/>
       </w:pPr>
-      <w:bookmarkStart w:id="91" w:name="_Toc454370762"/>
+      <w:bookmarkStart w:id="92" w:name="_Toc454370762"/>
       <w:r>
         <w:t>SEID</w:t>
       </w:r>
-      <w:bookmarkEnd w:id="91"/>
+      <w:bookmarkEnd w:id="92"/>
     </w:p>
     <w:p>
       <w:r>
@@ -17815,12 +18220,11 @@
       <w:pPr>
         <w:pStyle w:val="Heading2"/>
       </w:pPr>
-      <w:bookmarkStart w:id="92" w:name="_Toc454370763"/>
-      <w:r>
-        <w:lastRenderedPageBreak/>
+      <w:bookmarkStart w:id="93" w:name="_Toc454370763"/>
+      <w:r>
         <w:t>SHIFTL</w:t>
       </w:r>
-      <w:bookmarkEnd w:id="92"/>
+      <w:bookmarkEnd w:id="93"/>
     </w:p>
     <w:p>
       <w:r>
@@ -17861,11 +18265,11 @@
       <w:pPr>
         <w:pStyle w:val="Heading2"/>
       </w:pPr>
-      <w:bookmarkStart w:id="93" w:name="_Toc454370764"/>
+      <w:bookmarkStart w:id="94" w:name="_Toc454370764"/>
       <w:r>
         <w:t>SHIFTR</w:t>
       </w:r>
-      <w:bookmarkEnd w:id="93"/>
+      <w:bookmarkEnd w:id="94"/>
     </w:p>
     <w:p>
       <w:r>
@@ -17879,6 +18283,7 @@
       </w:pPr>
       <w:proofErr w:type="gramStart"/>
       <w:r>
+        <w:lastRenderedPageBreak/>
         <w:t>Memory[</w:t>
       </w:r>
       <w:proofErr w:type="gramEnd"/>
@@ -17906,11 +18311,11 @@
       <w:pPr>
         <w:pStyle w:val="Heading2"/>
       </w:pPr>
-      <w:bookmarkStart w:id="94" w:name="_Toc454370765"/>
+      <w:bookmarkStart w:id="95" w:name="_Toc454370765"/>
       <w:r>
         <w:t>SWAP</w:t>
       </w:r>
-      <w:bookmarkEnd w:id="94"/>
+      <w:bookmarkEnd w:id="95"/>
     </w:p>
     <w:p>
       <w:r>
@@ -17972,11 +18377,11 @@
       <w:pPr>
         <w:pStyle w:val="Heading2"/>
       </w:pPr>
-      <w:bookmarkStart w:id="95" w:name="_Toc454370766"/>
+      <w:bookmarkStart w:id="96" w:name="_Toc454370766"/>
       <w:r>
         <w:t>TIMES</w:t>
       </w:r>
-      <w:bookmarkEnd w:id="95"/>
+      <w:bookmarkEnd w:id="96"/>
     </w:p>
     <w:p>
       <w:r>
@@ -18029,11 +18434,11 @@
       <w:pPr>
         <w:pStyle w:val="Heading2"/>
       </w:pPr>
-      <w:bookmarkStart w:id="96" w:name="_Toc454370767"/>
+      <w:bookmarkStart w:id="97" w:name="_Toc454370767"/>
       <w:r>
         <w:t>TRACE_OFF</w:t>
       </w:r>
-      <w:bookmarkEnd w:id="96"/>
+      <w:bookmarkEnd w:id="97"/>
     </w:p>
     <w:p>
       <w:r>
@@ -18053,11 +18458,11 @@
       <w:pPr>
         <w:pStyle w:val="Heading2"/>
       </w:pPr>
-      <w:bookmarkStart w:id="97" w:name="_Toc454370768"/>
+      <w:bookmarkStart w:id="98" w:name="_Toc454370768"/>
       <w:r>
         <w:t>TRACE_ON</w:t>
       </w:r>
-      <w:bookmarkEnd w:id="97"/>
+      <w:bookmarkEnd w:id="98"/>
     </w:p>
     <w:p>
       <w:r>
@@ -18077,11 +18482,11 @@
       <w:pPr>
         <w:pStyle w:val="Heading2"/>
       </w:pPr>
-      <w:bookmarkStart w:id="98" w:name="_Toc454370769"/>
+      <w:bookmarkStart w:id="99" w:name="_Toc454370769"/>
       <w:r>
         <w:t>TRAP</w:t>
       </w:r>
-      <w:bookmarkEnd w:id="98"/>
+      <w:bookmarkEnd w:id="99"/>
     </w:p>
     <w:p>
       <w:r>
@@ -18141,7 +18546,7 @@
       <w:r>
         <w:br w:type="page"/>
       </w:r>
-      <w:bookmarkStart w:id="99" w:name="_Toc454370770"/>
+      <w:bookmarkStart w:id="100" w:name="_Toc454370770"/>
       <w:proofErr w:type="spellStart"/>
       <w:proofErr w:type="gramStart"/>
       <w:r>
@@ -18153,7 +18558,7 @@
       <w:r>
         <w:t xml:space="preserve"> grammar</w:t>
       </w:r>
-      <w:bookmarkEnd w:id="99"/>
+      <w:bookmarkEnd w:id="100"/>
     </w:p>
     <w:p>
       <w:r>
@@ -22166,7 +22571,7 @@
     </w:p>
     <w:p/>
     <w:sectPr>
-      <w:footerReference w:type="default" r:id="rId10"/>
+      <w:footerReference w:type="default" r:id="rId12"/>
       <w:pgSz w:w="12240" w:h="15840"/>
       <w:pgMar w:top="1440" w:right="1800" w:bottom="1440" w:left="1800" w:header="720" w:footer="720" w:gutter="0"/>
       <w:cols w:space="720"/>
@@ -22222,7 +22627,10 @@
       <w:t>V0.</w:t>
     </w:r>
     <w:r>
-      <w:t>10.1</w:t>
+      <w:t>10.</w:t>
+    </w:r>
+    <w:r>
+      <w:t>2</w:t>
     </w:r>
     <w:r>
       <w:tab/>
@@ -22257,7 +22665,7 @@
           <w:rPr>
             <w:noProof/>
           </w:rPr>
-          <w:t>31</w:t>
+          <w:t>20</w:t>
         </w:r>
         <w:r>
           <w:rPr>
@@ -27501,7 +27909,7 @@
 </file>
 
 <file path=customXml/itemProps1.xml><?xml version="1.0" encoding="utf-8"?>
-<ds:datastoreItem xmlns:ds="http://schemas.openxmlformats.org/officeDocument/2006/customXml" ds:itemID="{1146BABB-6FC2-486B-874C-B761C839F598}">
+<ds:datastoreItem xmlns:ds="http://schemas.openxmlformats.org/officeDocument/2006/customXml" ds:itemID="{98E24DE7-DAEC-4900-AD04-69CE33F7F4B6}">
   <ds:schemaRefs>
     <ds:schemaRef ds:uri="http://schemas.openxmlformats.org/officeDocument/2006/bibliography"/>
   </ds:schemaRefs>

</xml_diff>

<commit_message>
Update description of INP including PRINTS functionality
</commit_message>
<xml_diff>
--- a/machine_reference.docx
+++ b/machine_reference.docx
@@ -10924,10 +10924,10 @@
             <v:path o:extrusionok="f" gradientshapeok="t" o:connecttype="rect"/>
             <o:lock v:ext="edit" aspectratio="t"/>
           </v:shapetype>
-          <v:shape id="_x0000_i1025" type="#_x0000_t75" style="width:189pt;height:171.55pt" o:ole="">
+          <v:shape id="_x0000_i1025" type="#_x0000_t75" style="width:189pt;height:171.75pt" o:ole="">
             <v:imagedata r:id="rId8" o:title=""/>
           </v:shape>
-          <o:OLEObject Type="Embed" ProgID="Word.Picture.8" ShapeID="_x0000_i1025" DrawAspect="Content" ObjectID="_1555861225" r:id="rId9"/>
+          <o:OLEObject Type="Embed" ProgID="Word.Picture.8" ShapeID="_x0000_i1025" DrawAspect="Content" ObjectID="_1557155486" r:id="rId9"/>
         </w:object>
       </w:r>
     </w:p>
@@ -11043,10 +11043,10 @@
       </w:pPr>
       <w:r>
         <w:object w:dxaOrig="3780" w:dyaOrig="3420">
-          <v:shape id="_x0000_i1026" type="#_x0000_t75" style="width:154.7pt;height:159.2pt" o:ole="">
+          <v:shape id="_x0000_i1026" type="#_x0000_t75" style="width:154.5pt;height:159pt" o:ole="">
             <v:imagedata r:id="rId10" o:title=""/>
           </v:shape>
-          <o:OLEObject Type="Embed" ProgID="Word.Picture.8" ShapeID="_x0000_i1026" DrawAspect="Content" ObjectID="_1555861226" r:id="rId11"/>
+          <o:OLEObject Type="Embed" ProgID="Word.Picture.8" ShapeID="_x0000_i1026" DrawAspect="Content" ObjectID="_1557155487" r:id="rId11"/>
         </w:object>
       </w:r>
     </w:p>
@@ -11395,121 +11395,20 @@
     <w:p>
       <w:pPr>
         <w:tabs>
-          <w:tab w:val="left" w:pos="1980"/>
+          <w:tab w:val="left" w:pos="2160"/>
         </w:tabs>
         <w:ind w:left="2520" w:hanging="2088"/>
       </w:pPr>
       <w:r>
-        <w:t>GETL_CALL</w:t>
-      </w:r>
-      <w:r>
-        <w:tab/>
-        <w:t>6</w:t>
-      </w:r>
-      <w:r>
-        <w:tab/>
-        <w:t>Th</w:t>
-      </w:r>
-      <w:r>
-        <w:t>is</w:t>
-      </w:r>
-      <w:r>
-        <w:t xml:space="preserve"> operation will perform a </w:t>
-      </w:r>
-      <w:r>
-        <w:t xml:space="preserve">C </w:t>
-      </w:r>
-      <w:proofErr w:type="gramStart"/>
-      <w:r>
-        <w:rPr>
-          <w:rFonts w:ascii="Courier New" w:hAnsi="Courier New" w:cs="Courier New"/>
-        </w:rPr>
-        <w:t>gets(</w:t>
-      </w:r>
-      <w:proofErr w:type="gramEnd"/>
-      <w:r>
-        <w:rPr>
-          <w:rFonts w:ascii="Courier New" w:hAnsi="Courier New" w:cs="Courier New"/>
-        </w:rPr>
-        <w:t>)</w:t>
-      </w:r>
-      <w:r>
-        <w:t xml:space="preserve"> function. The address of the buffer is in </w:t>
-      </w:r>
-      <w:r>
-        <w:rPr>
-          <w:rFonts w:ascii="Courier New" w:hAnsi="Courier New" w:cs="Courier New"/>
-        </w:rPr>
-        <w:t>param1</w:t>
-      </w:r>
-      <w:r>
-        <w:t>.</w:t>
-      </w:r>
-      <w:r>
-        <w:t xml:space="preserve"> </w:t>
-      </w:r>
-      <w:r>
-        <w:t xml:space="preserve">This function will read at most </w:t>
-      </w:r>
-      <w:r>
-        <w:rPr>
-          <w:rFonts w:ascii="Courier New" w:hAnsi="Courier New" w:cs="Courier New"/>
-        </w:rPr>
-        <w:t>255</w:t>
-      </w:r>
-      <w:r>
-        <w:t xml:space="preserve"> characters plus a terminating </w:t>
-      </w:r>
-      <w:r>
-        <w:rPr>
-          <w:rFonts w:ascii="Courier New" w:hAnsi="Courier New" w:cs="Courier New"/>
-        </w:rPr>
-        <w:t>null</w:t>
-      </w:r>
-      <w:r>
-        <w:t>.</w:t>
-      </w:r>
-    </w:p>
-    <w:p>
-      <w:pPr>
-        <w:tabs>
-          <w:tab w:val="left" w:pos="1980"/>
-        </w:tabs>
-        <w:ind w:left="2520" w:hanging="2088"/>
-      </w:pPr>
-      <w:r>
-        <w:t>GETS_CALL</w:t>
-      </w:r>
-      <w:r>
-        <w:tab/>
-        <w:t>5</w:t>
-      </w:r>
-      <w:r>
-        <w:tab/>
-        <w:t>This operation will perform the following C function:</w:t>
-      </w:r>
-    </w:p>
-    <w:p>
-      <w:pPr>
-        <w:tabs>
-          <w:tab w:val="left" w:pos="1980"/>
-        </w:tabs>
-        <w:ind w:left="2520" w:hanging="2088"/>
-        <w:rPr>
-          <w:rFonts w:ascii="Courier New" w:hAnsi="Courier New" w:cs="Courier New"/>
-        </w:rPr>
-      </w:pPr>
-      <w:r>
-        <w:rPr>
-          <w:rFonts w:ascii="Courier New" w:hAnsi="Courier New" w:cs="Courier New"/>
-        </w:rPr>
-        <w:tab/>
-      </w:r>
-      <w:r>
-        <w:rPr>
-          <w:rFonts w:ascii="Courier New" w:hAnsi="Courier New" w:cs="Courier New"/>
-        </w:rPr>
-        <w:tab/>
+        <w:t>PRINTS_CALL</w:t>
+      </w:r>
+      <w:r>
+        <w:tab/>
+        <w:t>3</w:t>
+      </w:r>
+      <w:r>
+        <w:tab/>
+        <w:t xml:space="preserve">This operation will perform the equivalent of a C </w:t>
       </w:r>
       <w:proofErr w:type="spellStart"/>
       <w:proofErr w:type="gramStart"/>
@@ -11517,7 +11416,7 @@
         <w:rPr>
           <w:rFonts w:ascii="Courier New" w:hAnsi="Courier New" w:cs="Courier New"/>
         </w:rPr>
-        <w:t>scanf</w:t>
+        <w:t>fputs</w:t>
       </w:r>
       <w:proofErr w:type="spellEnd"/>
       <w:r>
@@ -11531,7 +11430,84 @@
         <w:rPr>
           <w:rFonts w:ascii="Courier New" w:hAnsi="Courier New" w:cs="Courier New"/>
         </w:rPr>
-        <w:t xml:space="preserve">"%s", </w:t>
+        <w:t>)</w:t>
+      </w:r>
+      <w:r>
+        <w:t xml:space="preserve"> function</w:t>
+      </w:r>
+      <w:r>
+        <w:t xml:space="preserve"> to print the null terminated string pointed to by param1.</w:t>
+      </w:r>
+      <w:r>
+        <w:t xml:space="preserve"> </w:t>
+      </w:r>
+      <w:r>
+        <w:t>T</w:t>
+      </w:r>
+      <w:r>
+        <w:t>he output wil</w:t>
+      </w:r>
+      <w:r>
+        <w:t>l be delayed to approximately 1</w:t>
+      </w:r>
+      <w:r>
+        <w:t>0</w:t>
+      </w:r>
+      <w:r>
+        <w:t>,000 characters per se</w:t>
+      </w:r>
+      <w:r>
+        <w:t>cond to simulate the output speed of a serial device.</w:t>
+      </w:r>
+    </w:p>
+    <w:p>
+      <w:pPr>
+        <w:tabs>
+          <w:tab w:val="left" w:pos="2160"/>
+        </w:tabs>
+        <w:ind w:left="2520" w:hanging="2088"/>
+      </w:pPr>
+      <w:r>
+        <w:t>GETL_CALL</w:t>
+      </w:r>
+      <w:r>
+        <w:tab/>
+        <w:t>6</w:t>
+      </w:r>
+      <w:r>
+        <w:tab/>
+        <w:t>Th</w:t>
+      </w:r>
+      <w:r>
+        <w:t>is</w:t>
+      </w:r>
+      <w:r>
+        <w:t xml:space="preserve"> operation will perform a </w:t>
+      </w:r>
+      <w:r>
+        <w:t>C</w:t>
+      </w:r>
+      <w:bookmarkStart w:id="30" w:name="_GoBack"/>
+      <w:bookmarkEnd w:id="30"/>
+      <w:r>
+        <w:t xml:space="preserve"> </w:t>
+      </w:r>
+      <w:proofErr w:type="gramStart"/>
+      <w:r>
+        <w:rPr>
+          <w:rFonts w:ascii="Courier New" w:hAnsi="Courier New" w:cs="Courier New"/>
+        </w:rPr>
+        <w:t>gets(</w:t>
+      </w:r>
+      <w:proofErr w:type="gramEnd"/>
+      <w:r>
+        <w:rPr>
+          <w:rFonts w:ascii="Courier New" w:hAnsi="Courier New" w:cs="Courier New"/>
+        </w:rPr>
+        <w:t>)</w:t>
+      </w:r>
+      <w:r>
+        <w:t xml:space="preserve"> function. The address of the buffer is in </w:t>
       </w:r>
       <w:r>
         <w:rPr>
@@ -11540,65 +11516,46 @@
         <w:t>param1</w:t>
       </w:r>
       <w:r>
-        <w:rPr>
-          <w:rFonts w:ascii="Courier New" w:hAnsi="Courier New" w:cs="Courier New"/>
-        </w:rPr>
-        <w:t>);</w:t>
-      </w:r>
-    </w:p>
-    <w:p>
-      <w:pPr>
-        <w:tabs>
-          <w:tab w:val="left" w:pos="1980"/>
+        <w:t>.</w:t>
+      </w:r>
+      <w:r>
+        <w:t xml:space="preserve"> </w:t>
+      </w:r>
+      <w:r>
+        <w:t xml:space="preserve">This function will read at most </w:t>
+      </w:r>
+      <w:r>
+        <w:rPr>
+          <w:rFonts w:ascii="Courier New" w:hAnsi="Courier New" w:cs="Courier New"/>
+        </w:rPr>
+        <w:t>255</w:t>
+      </w:r>
+      <w:r>
+        <w:t xml:space="preserve"> characters plus a terminating </w:t>
+      </w:r>
+      <w:r>
+        <w:rPr>
+          <w:rFonts w:ascii="Courier New" w:hAnsi="Courier New" w:cs="Courier New"/>
+        </w:rPr>
+        <w:t>null</w:t>
+      </w:r>
+      <w:r>
+        <w:t>.</w:t>
+      </w:r>
+    </w:p>
+    <w:p>
+      <w:pPr>
+        <w:tabs>
+          <w:tab w:val="left" w:pos="2160"/>
         </w:tabs>
         <w:ind w:left="2520" w:hanging="2088"/>
       </w:pPr>
       <w:r>
-        <w:rPr>
-          <w:rFonts w:ascii="Courier New" w:hAnsi="Courier New" w:cs="Courier New"/>
-        </w:rPr>
-        <w:tab/>
-      </w:r>
-      <w:r>
-        <w:rPr>
-          <w:rFonts w:ascii="Courier New" w:hAnsi="Courier New" w:cs="Courier New"/>
-        </w:rPr>
-        <w:tab/>
-      </w:r>
-      <w:proofErr w:type="gramStart"/>
-      <w:r>
-        <w:t>where</w:t>
-      </w:r>
-      <w:proofErr w:type="gramEnd"/>
-      <w:r>
-        <w:t xml:space="preserve"> </w:t>
-      </w:r>
-      <w:r>
-        <w:rPr>
-          <w:rFonts w:ascii="Courier New" w:hAnsi="Courier New" w:cs="Courier New"/>
-        </w:rPr>
-        <w:t>param1</w:t>
-      </w:r>
-      <w:r>
-        <w:t xml:space="preserve"> is the address of the buffer.</w:t>
-      </w:r>
-      <w:r>
-        <w:t xml:space="preserve"> There is no attempt to prevent buffer overflow.</w:t>
-      </w:r>
-    </w:p>
-    <w:p>
-      <w:pPr>
-        <w:tabs>
-          <w:tab w:val="left" w:pos="1980"/>
-        </w:tabs>
-        <w:ind w:left="2520" w:hanging="2088"/>
-      </w:pPr>
-      <w:r>
-        <w:t>GETI_CALL</w:t>
-      </w:r>
-      <w:r>
-        <w:tab/>
-        <w:t>7</w:t>
+        <w:t>GETS_CALL</w:t>
+      </w:r>
+      <w:r>
+        <w:tab/>
+        <w:t>5</w:t>
       </w:r>
       <w:r>
         <w:tab/>
@@ -11608,7 +11565,7 @@
     <w:p>
       <w:pPr>
         <w:tabs>
-          <w:tab w:val="left" w:pos="1980"/>
+          <w:tab w:val="left" w:pos="2160"/>
         </w:tabs>
         <w:ind w:left="2520" w:hanging="2088"/>
         <w:rPr>
@@ -11647,19 +11604,7 @@
         <w:rPr>
           <w:rFonts w:ascii="Courier New" w:hAnsi="Courier New" w:cs="Courier New"/>
         </w:rPr>
-        <w:t>"%</w:t>
-      </w:r>
-      <w:r>
-        <w:rPr>
-          <w:rFonts w:ascii="Courier New" w:hAnsi="Courier New" w:cs="Courier New"/>
-        </w:rPr>
-        <w:t>d</w:t>
-      </w:r>
-      <w:r>
-        <w:rPr>
-          <w:rFonts w:ascii="Courier New" w:hAnsi="Courier New" w:cs="Courier New"/>
-        </w:rPr>
-        <w:t xml:space="preserve">", </w:t>
+        <w:t xml:space="preserve">"%s", </w:t>
       </w:r>
       <w:r>
         <w:rPr>
@@ -11677,7 +11622,7 @@
     <w:p>
       <w:pPr>
         <w:tabs>
-          <w:tab w:val="left" w:pos="1980"/>
+          <w:tab w:val="left" w:pos="2160"/>
         </w:tabs>
         <w:ind w:left="2520" w:hanging="2088"/>
       </w:pPr>
@@ -11708,134 +11653,52 @@
         <w:t>param1</w:t>
       </w:r>
       <w:r>
-        <w:t xml:space="preserve"> is assumed to be the address of an integer.</w:t>
-      </w:r>
-    </w:p>
-    <w:p>
-      <w:pPr>
-        <w:tabs>
-          <w:tab w:val="left" w:pos="1980"/>
+        <w:t xml:space="preserve"> is the address of the buffer.</w:t>
+      </w:r>
+      <w:r>
+        <w:t xml:space="preserve"> There is no attempt to prevent buffer overflow.</w:t>
+      </w:r>
+    </w:p>
+    <w:p>
+      <w:pPr>
+        <w:tabs>
+          <w:tab w:val="left" w:pos="2160"/>
         </w:tabs>
         <w:ind w:left="2520" w:hanging="2088"/>
       </w:pPr>
       <w:r>
-        <w:t>EXEC_CALL</w:t>
-      </w:r>
-      <w:r>
-        <w:tab/>
-      </w:r>
-      <w:r>
-        <w:t>8</w:t>
-      </w:r>
-      <w:r>
-        <w:tab/>
-        <w:t xml:space="preserve">This operation will call the loader to load a file into memory. The name of the file is in a string pointed to by </w:t>
-      </w:r>
-      <w:r>
-        <w:rPr>
-          <w:rFonts w:ascii="Courier New" w:hAnsi="Courier New" w:cs="Courier New"/>
-        </w:rPr>
-        <w:t>param1</w:t>
-      </w:r>
-      <w:r>
-        <w:t xml:space="preserve">. The high memory address of the load will be stored in </w:t>
-      </w:r>
-      <w:r>
-        <w:rPr>
-          <w:rFonts w:ascii="Courier New" w:hAnsi="Courier New" w:cs="Courier New"/>
-        </w:rPr>
-        <w:t>param2</w:t>
-      </w:r>
-      <w:r>
-        <w:t xml:space="preserve"> upon completion. The </w:t>
-      </w:r>
-      <w:r>
-        <w:rPr>
-          <w:rFonts w:ascii="Courier New" w:hAnsi="Courier New" w:cs="Courier New"/>
-        </w:rPr>
-        <w:t>BP</w:t>
-      </w:r>
-      <w:r>
-        <w:t xml:space="preserve"> and </w:t>
-      </w:r>
-      <w:r>
-        <w:rPr>
-          <w:rFonts w:ascii="Courier New" w:hAnsi="Courier New" w:cs="Courier New"/>
-        </w:rPr>
-        <w:t>LP</w:t>
-      </w:r>
-      <w:r>
-        <w:t xml:space="preserve"> registers should be set prior </w:t>
-      </w:r>
-      <w:r>
-        <w:lastRenderedPageBreak/>
-        <w:t>to initiating this operation</w:t>
-      </w:r>
-      <w:r>
-        <w:t xml:space="preserve"> with the </w:t>
-      </w:r>
-      <w:r>
-        <w:rPr>
-          <w:rFonts w:ascii="Courier New" w:hAnsi="Courier New" w:cs="Courier New"/>
-        </w:rPr>
-        <w:t>BP</w:t>
-      </w:r>
-      <w:r>
-        <w:t xml:space="preserve"> indicating the starting address for the load</w:t>
-      </w:r>
-      <w:r>
-        <w:t>.</w:t>
-      </w:r>
-    </w:p>
-    <w:p>
-      <w:r>
-        <w:t xml:space="preserve">Since these are non-blocking operations, the initiator needs to poll the </w:t>
-      </w:r>
-      <w:r>
-        <w:rPr>
-          <w:rFonts w:ascii="Courier New" w:hAnsi="Courier New" w:cs="Courier New"/>
-        </w:rPr>
-        <w:t>op</w:t>
-      </w:r>
-      <w:r>
-        <w:t xml:space="preserve"> field waiting for it to turn negative to determine when the operation is complete.</w:t>
-      </w:r>
-    </w:p>
-    <w:p>
-      <w:r>
-        <w:t xml:space="preserve">The </w:t>
-      </w:r>
-      <w:r>
-        <w:rPr>
-          <w:rFonts w:ascii="Courier New" w:hAnsi="Courier New" w:cs="Courier New"/>
-        </w:rPr>
-        <w:t>INP</w:t>
-      </w:r>
-      <w:r>
-        <w:t xml:space="preserve"> instruction is not enabled by default. To enable the </w:t>
-      </w:r>
-      <w:r>
-        <w:rPr>
-          <w:rFonts w:ascii="Courier New" w:hAnsi="Courier New" w:cs="Courier New"/>
-        </w:rPr>
-        <w:t>INP</w:t>
-      </w:r>
-      <w:r>
-        <w:t xml:space="preserve"> instruction use the following pragma:</w:t>
-      </w:r>
-    </w:p>
-    <w:p>
-      <w:pPr>
-        <w:ind w:left="576"/>
-        <w:rPr>
-          <w:rFonts w:ascii="Courier New" w:hAnsi="Courier New" w:cs="Courier New"/>
-        </w:rPr>
-      </w:pPr>
-      <w:r>
-        <w:rPr>
-          <w:rFonts w:ascii="Courier New" w:hAnsi="Courier New" w:cs="Courier New"/>
-        </w:rPr>
-        <w:t xml:space="preserve">#pragma feature </w:t>
+        <w:t>GETI_CALL</w:t>
+      </w:r>
+      <w:r>
+        <w:tab/>
+        <w:t>7</w:t>
+      </w:r>
+      <w:r>
+        <w:tab/>
+        <w:t>This operation will perform the following C function:</w:t>
+      </w:r>
+    </w:p>
+    <w:p>
+      <w:pPr>
+        <w:tabs>
+          <w:tab w:val="left" w:pos="2160"/>
+        </w:tabs>
+        <w:ind w:left="2520" w:hanging="2088"/>
+        <w:rPr>
+          <w:rFonts w:ascii="Courier New" w:hAnsi="Courier New" w:cs="Courier New"/>
+        </w:rPr>
+      </w:pPr>
+      <w:r>
+        <w:rPr>
+          <w:rFonts w:ascii="Courier New" w:hAnsi="Courier New" w:cs="Courier New"/>
+        </w:rPr>
+        <w:tab/>
+      </w:r>
+      <w:r>
+        <w:rPr>
+          <w:rFonts w:ascii="Courier New" w:hAnsi="Courier New" w:cs="Courier New"/>
+        </w:rPr>
+        <w:tab/>
       </w:r>
       <w:proofErr w:type="spellStart"/>
       <w:proofErr w:type="gramStart"/>
@@ -11843,6 +11706,240 @@
         <w:rPr>
           <w:rFonts w:ascii="Courier New" w:hAnsi="Courier New" w:cs="Courier New"/>
         </w:rPr>
+        <w:t>scanf</w:t>
+      </w:r>
+      <w:proofErr w:type="spellEnd"/>
+      <w:r>
+        <w:rPr>
+          <w:rFonts w:ascii="Courier New" w:hAnsi="Courier New" w:cs="Courier New"/>
+        </w:rPr>
+        <w:t>(</w:t>
+      </w:r>
+      <w:proofErr w:type="gramEnd"/>
+      <w:r>
+        <w:rPr>
+          <w:rFonts w:ascii="Courier New" w:hAnsi="Courier New" w:cs="Courier New"/>
+        </w:rPr>
+        <w:t>"%</w:t>
+      </w:r>
+      <w:r>
+        <w:rPr>
+          <w:rFonts w:ascii="Courier New" w:hAnsi="Courier New" w:cs="Courier New"/>
+        </w:rPr>
+        <w:t>d</w:t>
+      </w:r>
+      <w:r>
+        <w:rPr>
+          <w:rFonts w:ascii="Courier New" w:hAnsi="Courier New" w:cs="Courier New"/>
+        </w:rPr>
+        <w:t xml:space="preserve">", </w:t>
+      </w:r>
+      <w:r>
+        <w:rPr>
+          <w:rFonts w:ascii="Courier New" w:hAnsi="Courier New" w:cs="Courier New"/>
+        </w:rPr>
+        <w:t>param1</w:t>
+      </w:r>
+      <w:r>
+        <w:rPr>
+          <w:rFonts w:ascii="Courier New" w:hAnsi="Courier New" w:cs="Courier New"/>
+        </w:rPr>
+        <w:t>);</w:t>
+      </w:r>
+    </w:p>
+    <w:p>
+      <w:pPr>
+        <w:tabs>
+          <w:tab w:val="left" w:pos="2160"/>
+        </w:tabs>
+        <w:ind w:left="2520" w:hanging="2088"/>
+      </w:pPr>
+      <w:r>
+        <w:rPr>
+          <w:rFonts w:ascii="Courier New" w:hAnsi="Courier New" w:cs="Courier New"/>
+        </w:rPr>
+        <w:tab/>
+      </w:r>
+      <w:r>
+        <w:rPr>
+          <w:rFonts w:ascii="Courier New" w:hAnsi="Courier New" w:cs="Courier New"/>
+        </w:rPr>
+        <w:tab/>
+      </w:r>
+      <w:proofErr w:type="gramStart"/>
+      <w:r>
+        <w:t>where</w:t>
+      </w:r>
+      <w:proofErr w:type="gramEnd"/>
+      <w:r>
+        <w:t xml:space="preserve"> </w:t>
+      </w:r>
+      <w:r>
+        <w:rPr>
+          <w:rFonts w:ascii="Courier New" w:hAnsi="Courier New" w:cs="Courier New"/>
+        </w:rPr>
+        <w:t>param1</w:t>
+      </w:r>
+      <w:r>
+        <w:t xml:space="preserve"> is assumed to be the address of an integer.</w:t>
+      </w:r>
+    </w:p>
+    <w:p>
+      <w:pPr>
+        <w:tabs>
+          <w:tab w:val="left" w:pos="2160"/>
+        </w:tabs>
+        <w:ind w:left="2520" w:hanging="2088"/>
+      </w:pPr>
+      <w:r>
+        <w:lastRenderedPageBreak/>
+        <w:t>EXEC_CALL</w:t>
+      </w:r>
+      <w:r>
+        <w:tab/>
+      </w:r>
+      <w:r>
+        <w:t>8</w:t>
+      </w:r>
+      <w:r>
+        <w:tab/>
+        <w:t xml:space="preserve">This operation will call the loader to load a file into memory. The name of the file is in a string pointed to by </w:t>
+      </w:r>
+      <w:r>
+        <w:rPr>
+          <w:rFonts w:ascii="Courier New" w:hAnsi="Courier New" w:cs="Courier New"/>
+        </w:rPr>
+        <w:t>param1</w:t>
+      </w:r>
+      <w:r>
+        <w:t xml:space="preserve">. The high memory address of the load will be stored in </w:t>
+      </w:r>
+      <w:r>
+        <w:rPr>
+          <w:rFonts w:ascii="Courier New" w:hAnsi="Courier New" w:cs="Courier New"/>
+        </w:rPr>
+        <w:t>param2</w:t>
+      </w:r>
+      <w:r>
+        <w:t xml:space="preserve"> upon completion. The </w:t>
+      </w:r>
+      <w:r>
+        <w:rPr>
+          <w:rFonts w:ascii="Courier New" w:hAnsi="Courier New" w:cs="Courier New"/>
+        </w:rPr>
+        <w:t>BP</w:t>
+      </w:r>
+      <w:r>
+        <w:t xml:space="preserve"> and </w:t>
+      </w:r>
+      <w:r>
+        <w:rPr>
+          <w:rFonts w:ascii="Courier New" w:hAnsi="Courier New" w:cs="Courier New"/>
+        </w:rPr>
+        <w:t>LP</w:t>
+      </w:r>
+      <w:r>
+        <w:t xml:space="preserve"> registers should be set prior to initiating this operation</w:t>
+      </w:r>
+      <w:r>
+        <w:t xml:space="preserve"> with the </w:t>
+      </w:r>
+      <w:r>
+        <w:rPr>
+          <w:rFonts w:ascii="Courier New" w:hAnsi="Courier New" w:cs="Courier New"/>
+        </w:rPr>
+        <w:t>BP</w:t>
+      </w:r>
+      <w:r>
+        <w:t xml:space="preserve"> indicating the starting address for the load</w:t>
+      </w:r>
+      <w:r>
+        <w:t>.</w:t>
+      </w:r>
+    </w:p>
+    <w:p>
+      <w:r>
+        <w:t xml:space="preserve">Since these are non-blocking operations, the initiator needs to poll the </w:t>
+      </w:r>
+      <w:r>
+        <w:rPr>
+          <w:rFonts w:ascii="Courier New" w:hAnsi="Courier New" w:cs="Courier New"/>
+        </w:rPr>
+        <w:t>op</w:t>
+      </w:r>
+      <w:r>
+        <w:t xml:space="preserve"> field waiting for it to turn negative to determine when the operation is complete.</w:t>
+      </w:r>
+      <w:r>
+        <w:t xml:space="preserve"> If the operation fails, the instruction will set bit 30 (</w:t>
+      </w:r>
+      <w:r>
+        <w:rPr>
+          <w:rFonts w:ascii="Courier New" w:hAnsi="Courier New" w:cs="Courier New"/>
+        </w:rPr>
+        <w:t>0x4000</w:t>
+      </w:r>
+      <w:r>
+        <w:rPr>
+          <w:rFonts w:ascii="Courier New" w:hAnsi="Courier New" w:cs="Courier New"/>
+        </w:rPr>
+        <w:t>0000</w:t>
+      </w:r>
+      <w:r>
+        <w:t xml:space="preserve">) in the </w:t>
+      </w:r>
+      <w:r>
+        <w:rPr>
+          <w:rFonts w:ascii="Courier New" w:hAnsi="Courier New" w:cs="Courier New"/>
+        </w:rPr>
+        <w:t>op</w:t>
+      </w:r>
+      <w:r>
+        <w:t xml:space="preserve"> field to indicate an error.</w:t>
+      </w:r>
+    </w:p>
+    <w:p>
+      <w:r>
+        <w:t xml:space="preserve">The </w:t>
+      </w:r>
+      <w:r>
+        <w:rPr>
+          <w:rFonts w:ascii="Courier New" w:hAnsi="Courier New" w:cs="Courier New"/>
+        </w:rPr>
+        <w:t>INP</w:t>
+      </w:r>
+      <w:r>
+        <w:t xml:space="preserve"> instruction is not enabled by default. To enable the </w:t>
+      </w:r>
+      <w:r>
+        <w:rPr>
+          <w:rFonts w:ascii="Courier New" w:hAnsi="Courier New" w:cs="Courier New"/>
+        </w:rPr>
+        <w:t>INP</w:t>
+      </w:r>
+      <w:r>
+        <w:t xml:space="preserve"> instruction use the following pragma:</w:t>
+      </w:r>
+    </w:p>
+    <w:p>
+      <w:pPr>
+        <w:ind w:left="576"/>
+        <w:rPr>
+          <w:rFonts w:ascii="Courier New" w:hAnsi="Courier New" w:cs="Courier New"/>
+        </w:rPr>
+      </w:pPr>
+      <w:r>
+        <w:rPr>
+          <w:rFonts w:ascii="Courier New" w:hAnsi="Courier New" w:cs="Courier New"/>
+        </w:rPr>
+        <w:t xml:space="preserve">#pragma feature </w:t>
+      </w:r>
+      <w:proofErr w:type="spellStart"/>
+      <w:proofErr w:type="gramStart"/>
+      <w:r>
+        <w:rPr>
+          <w:rFonts w:ascii="Courier New" w:hAnsi="Courier New" w:cs="Courier New"/>
+        </w:rPr>
         <w:t>inp</w:t>
       </w:r>
       <w:proofErr w:type="spellEnd"/>
@@ -11852,11 +11949,11 @@
       <w:pPr>
         <w:pStyle w:val="Heading2"/>
       </w:pPr>
-      <w:bookmarkStart w:id="30" w:name="_Toc454370701"/>
+      <w:bookmarkStart w:id="31" w:name="_Toc454370701"/>
       <w:r>
         <w:t>Loading programs</w:t>
       </w:r>
-      <w:bookmarkEnd w:id="30"/>
+      <w:bookmarkEnd w:id="31"/>
     </w:p>
     <w:p>
       <w:r>
@@ -11937,7 +12034,13 @@
         <w:t xml:space="preserve"> for executing the code.</w:t>
       </w:r>
       <w:r>
-        <w:t xml:space="preserve"> The contents of the first free word will contain the stack size requested by the program. This value can be used the set the </w:t>
+        <w:t xml:space="preserve"> The contents of the first free word will contain the stack size requested by the program. This value can be used </w:t>
+      </w:r>
+      <w:r>
+        <w:t>to</w:t>
+      </w:r>
+      <w:r>
+        <w:t xml:space="preserve"> set the </w:t>
       </w:r>
       <w:r>
         <w:rPr>
@@ -12312,6 +12415,7 @@
         <w:rPr>
           <w:rFonts w:ascii="Courier New" w:hAnsi="Courier New" w:cs="Courier New"/>
         </w:rPr>
+        <w:lastRenderedPageBreak/>
         <w:t>io_blk.addr</w:t>
       </w:r>
       <w:proofErr w:type="spellEnd"/>
@@ -12890,11 +12994,11 @@
       <w:pPr>
         <w:pStyle w:val="Heading2"/>
       </w:pPr>
-      <w:bookmarkStart w:id="31" w:name="_Toc454370702"/>
+      <w:bookmarkStart w:id="32" w:name="_Toc454370702"/>
       <w:r>
         <w:t>Command line arguments</w:t>
       </w:r>
-      <w:bookmarkEnd w:id="31"/>
+      <w:bookmarkEnd w:id="32"/>
     </w:p>
     <w:p>
       <w:r>
@@ -12925,6 +13029,34 @@
       <w:r>
         <w:tab/>
         <w:t>Enable the disk drive and load Block 0 into memory at address zero and then jump to Address 8.</w:t>
+      </w:r>
+    </w:p>
+    <w:p>
+      <w:pPr>
+        <w:ind w:left="2520" w:hanging="2088"/>
+      </w:pPr>
+      <w:r>
+        <w:rPr>
+          <w:rFonts w:ascii="Courier New" w:hAnsi="Courier New" w:cs="Courier New"/>
+        </w:rPr>
+        <w:t>-</w:t>
+      </w:r>
+      <w:proofErr w:type="spellStart"/>
+      <w:r>
+        <w:rPr>
+          <w:rFonts w:ascii="Courier New" w:hAnsi="Courier New" w:cs="Courier New"/>
+        </w:rPr>
+        <w:t>dbg</w:t>
+      </w:r>
+      <w:proofErr w:type="spellEnd"/>
+      <w:r>
+        <w:rPr>
+          <w:rFonts w:ascii="Courier New" w:hAnsi="Courier New" w:cs="Courier New"/>
+        </w:rPr>
+        <w:tab/>
+      </w:r>
+      <w:r>
+        <w:t>Run the interpreter in debugger mode.</w:t>
       </w:r>
     </w:p>
     <w:p>
@@ -13104,6 +13236,7 @@
         <w:rPr>
           <w:rFonts w:ascii="Courier New" w:hAnsi="Courier New" w:cs="Courier New"/>
         </w:rPr>
+        <w:lastRenderedPageBreak/>
         <w:t>-version</w:t>
       </w:r>
       <w:r>
@@ -13115,11 +13248,11 @@
       <w:pPr>
         <w:pStyle w:val="Heading2"/>
       </w:pPr>
-      <w:bookmarkStart w:id="32" w:name="_Toc454370703"/>
+      <w:bookmarkStart w:id="33" w:name="_Toc454370703"/>
       <w:r>
         <w:t>Interrupts</w:t>
       </w:r>
-      <w:bookmarkEnd w:id="32"/>
+      <w:bookmarkEnd w:id="33"/>
     </w:p>
     <w:p>
       <w:r>
@@ -13139,7 +13272,6 @@
     </w:p>
     <w:p>
       <w:r>
-        <w:lastRenderedPageBreak/>
         <w:t xml:space="preserve">Interrupts are non-preemptive: an interrupt will not be serviced while the processor is already in interrupt mode. </w:t>
       </w:r>
     </w:p>
@@ -13597,11 +13729,11 @@
       <w:pPr>
         <w:pStyle w:val="Heading1"/>
       </w:pPr>
-      <w:bookmarkStart w:id="33" w:name="_Toc454370704"/>
+      <w:bookmarkStart w:id="34" w:name="_Toc454370704"/>
       <w:r>
         <w:t>Devices</w:t>
       </w:r>
-      <w:bookmarkEnd w:id="33"/>
+      <w:bookmarkEnd w:id="34"/>
     </w:p>
     <w:p>
       <w:r>
@@ -13626,14 +13758,15 @@
           <w:lang w:val="it-IT"/>
         </w:rPr>
       </w:pPr>
-      <w:bookmarkStart w:id="34" w:name="_Toc454370705"/>
+      <w:bookmarkStart w:id="35" w:name="_Toc454370705"/>
       <w:r>
         <w:rPr>
           <w:lang w:val="it-IT"/>
         </w:rPr>
+        <w:lastRenderedPageBreak/>
         <w:t>Programmed IO Terminal (pio_term)</w:t>
       </w:r>
-      <w:bookmarkEnd w:id="34"/>
+      <w:bookmarkEnd w:id="35"/>
     </w:p>
     <w:p>
       <w:r>
@@ -13686,136 +13819,136 @@
     </w:p>
     <w:p>
       <w:r>
+        <w:t xml:space="preserve">If this device is enabled, the </w:t>
+      </w:r>
+      <w:r>
+        <w:rPr>
+          <w:rFonts w:ascii="Courier New" w:hAnsi="Courier New" w:cs="Courier New"/>
+        </w:rPr>
+        <w:t>INP</w:t>
+      </w:r>
+      <w:r>
+        <w:t xml:space="preserve"> instruction should not be used for performing input from the console.</w:t>
+      </w:r>
+    </w:p>
+    <w:p>
+      <w:r>
+        <w:t>Enabling this device changes the mode of the Linux console. Under most circumstances, the mode will be restored when the interpreter exits.</w:t>
+      </w:r>
+    </w:p>
+    <w:p>
+      <w:pPr>
+        <w:pStyle w:val="Heading3"/>
+      </w:pPr>
+      <w:bookmarkStart w:id="36" w:name="_Toc454370706"/>
+      <w:r>
+        <w:t>Registers</w:t>
+      </w:r>
+      <w:bookmarkEnd w:id="36"/>
+    </w:p>
+    <w:p>
+      <w:r>
+        <w:t>The following registers are available for this device. These are byte-wide registers and should only be accessed using byte wide instructions. If a word sized instruction is used to read or write these registers, the behavior is undefined.</w:t>
+      </w:r>
+    </w:p>
+    <w:p>
+      <w:pPr>
+        <w:pStyle w:val="Heading4"/>
+      </w:pPr>
+      <w:r>
+        <w:t>RDR – Read Data Register</w:t>
+      </w:r>
+    </w:p>
+    <w:p>
+      <w:r>
+        <w:t>This register is at address 0x</w:t>
+      </w:r>
+      <w:r>
+        <w:t>0</w:t>
+      </w:r>
+      <w:r>
+        <w:t xml:space="preserve">E000000. This is a read only register. </w:t>
+      </w:r>
+    </w:p>
+    <w:p>
+      <w:r>
+        <w:t>Data input from the console will appear in this register. Every time a new value appears in this register, the RECV bit in the IIR register will be set. The bit will be cleared when the data is read from the RDR.</w:t>
+      </w:r>
+    </w:p>
+    <w:p>
+      <w:pPr>
+        <w:pStyle w:val="Heading4"/>
+      </w:pPr>
+      <w:r>
+        <w:t xml:space="preserve">XDR – </w:t>
+      </w:r>
+      <w:proofErr w:type="spellStart"/>
+      <w:r>
+        <w:t>Xmit</w:t>
+      </w:r>
+      <w:proofErr w:type="spellEnd"/>
+      <w:r>
+        <w:t xml:space="preserve"> Data Register</w:t>
+      </w:r>
+    </w:p>
+    <w:p>
+      <w:r>
+        <w:t>This register is at address 0x</w:t>
+      </w:r>
+      <w:r>
+        <w:t>0</w:t>
+      </w:r>
+      <w:r>
+        <w:t xml:space="preserve">E000000. This is a write only register. </w:t>
+      </w:r>
+    </w:p>
+    <w:p>
+      <w:r>
+        <w:t xml:space="preserve">Data written to this register will be sent to the console. Writing to this register will clear the XMIT bit in the IIR. The XMIT bit in the IIR will be set when the device is ready to transmit another byte. </w:t>
+      </w:r>
+    </w:p>
+    <w:p>
+      <w:pPr>
+        <w:pStyle w:val="Heading4"/>
+      </w:pPr>
+      <w:r>
+        <w:t>IER – Interrupt Enable Register</w:t>
+      </w:r>
+    </w:p>
+    <w:p>
+      <w:r>
+        <w:t>This</w:t>
+      </w:r>
+      <w:r>
+        <w:t xml:space="preserve"> register is at address 0x0E0000</w:t>
+      </w:r>
+      <w:r>
+        <w:t>01. This is a read/write register.</w:t>
+      </w:r>
+    </w:p>
+    <w:p>
+      <w:r>
+        <w:t xml:space="preserve">This register controls what events will trigger an interrupt. Interrupts will be triggered if the bit corresponding to the event is set in this register. Bit </w:t>
+      </w:r>
+      <w:r>
+        <w:t>1</w:t>
+      </w:r>
+      <w:r>
+        <w:t xml:space="preserve"> controls the READ interrupt, bit </w:t>
+      </w:r>
+      <w:r>
+        <w:t>2</w:t>
+      </w:r>
+      <w:r>
+        <w:t xml:space="preserve"> controls the XMIT interrupt.</w:t>
+      </w:r>
+    </w:p>
+    <w:p>
+      <w:pPr>
+        <w:pStyle w:val="Heading4"/>
+      </w:pPr>
+      <w:r>
         <w:lastRenderedPageBreak/>
-        <w:t xml:space="preserve">If this device is enabled, the </w:t>
-      </w:r>
-      <w:r>
-        <w:rPr>
-          <w:rFonts w:ascii="Courier New" w:hAnsi="Courier New" w:cs="Courier New"/>
-        </w:rPr>
-        <w:t>INP</w:t>
-      </w:r>
-      <w:r>
-        <w:t xml:space="preserve"> instruction should not be used for performing input from the console.</w:t>
-      </w:r>
-    </w:p>
-    <w:p>
-      <w:r>
-        <w:t>Enabling this device changes the mode of the Linux console. Under most circumstances, the mode will be restored when the interpreter exits.</w:t>
-      </w:r>
-    </w:p>
-    <w:p>
-      <w:pPr>
-        <w:pStyle w:val="Heading3"/>
-      </w:pPr>
-      <w:bookmarkStart w:id="35" w:name="_Toc454370706"/>
-      <w:r>
-        <w:t>Registers</w:t>
-      </w:r>
-      <w:bookmarkEnd w:id="35"/>
-    </w:p>
-    <w:p>
-      <w:r>
-        <w:t>The following registers are available for this device. These are byte-wide registers and should only be accessed using byte wide instructions. If a word sized instruction is used to read or write these registers, the behavior is undefined.</w:t>
-      </w:r>
-    </w:p>
-    <w:p>
-      <w:pPr>
-        <w:pStyle w:val="Heading4"/>
-      </w:pPr>
-      <w:r>
-        <w:t>RDR – Read Data Register</w:t>
-      </w:r>
-    </w:p>
-    <w:p>
-      <w:r>
-        <w:t>This register is at address 0x</w:t>
-      </w:r>
-      <w:r>
-        <w:t>0</w:t>
-      </w:r>
-      <w:r>
-        <w:t xml:space="preserve">E000000. This is a read only register. </w:t>
-      </w:r>
-    </w:p>
-    <w:p>
-      <w:r>
-        <w:t>Data input from the console will appear in this register. Every time a new value appears in this register, the RECV bit in the IIR register will be set. The bit will be cleared when the data is read from the RDR.</w:t>
-      </w:r>
-    </w:p>
-    <w:p>
-      <w:pPr>
-        <w:pStyle w:val="Heading4"/>
-      </w:pPr>
-      <w:r>
-        <w:t xml:space="preserve">XDR – </w:t>
-      </w:r>
-      <w:proofErr w:type="spellStart"/>
-      <w:r>
-        <w:t>Xmit</w:t>
-      </w:r>
-      <w:proofErr w:type="spellEnd"/>
-      <w:r>
-        <w:t xml:space="preserve"> Data Register</w:t>
-      </w:r>
-    </w:p>
-    <w:p>
-      <w:r>
-        <w:t>This register is at address 0x</w:t>
-      </w:r>
-      <w:r>
-        <w:t>0</w:t>
-      </w:r>
-      <w:r>
-        <w:t xml:space="preserve">E000000. This is a write only register. </w:t>
-      </w:r>
-    </w:p>
-    <w:p>
-      <w:r>
-        <w:t xml:space="preserve">Data written to this register will be sent to the console. Writing to this register will clear the XMIT bit in the IIR. The XMIT bit in the IIR will be set when the device is ready to transmit another byte. </w:t>
-      </w:r>
-    </w:p>
-    <w:p>
-      <w:pPr>
-        <w:pStyle w:val="Heading4"/>
-      </w:pPr>
-      <w:r>
-        <w:t>IER – Interrupt Enable Register</w:t>
-      </w:r>
-    </w:p>
-    <w:p>
-      <w:r>
-        <w:t>This</w:t>
-      </w:r>
-      <w:r>
-        <w:t xml:space="preserve"> register is at address 0x0E0000</w:t>
-      </w:r>
-      <w:r>
-        <w:t>01. This is a read/write register.</w:t>
-      </w:r>
-    </w:p>
-    <w:p>
-      <w:r>
-        <w:t xml:space="preserve">This register controls what events will trigger an interrupt. Interrupts will be triggered if the bit corresponding to the event is set in this register. Bit </w:t>
-      </w:r>
-      <w:r>
-        <w:t>1</w:t>
-      </w:r>
-      <w:r>
-        <w:t xml:space="preserve"> controls the READ interrupt, bit </w:t>
-      </w:r>
-      <w:r>
-        <w:t>2</w:t>
-      </w:r>
-      <w:r>
-        <w:t xml:space="preserve"> controls the XMIT interrupt.</w:t>
-      </w:r>
-    </w:p>
-    <w:p>
-      <w:pPr>
-        <w:pStyle w:val="Heading4"/>
-      </w:pPr>
-      <w:r>
         <w:t>IIR – Interrupt Information Register</w:t>
       </w:r>
     </w:p>
@@ -13886,85 +14019,994 @@
       <w:pPr>
         <w:pStyle w:val="Heading2"/>
       </w:pPr>
-      <w:bookmarkStart w:id="36" w:name="_Toc454370707"/>
+      <w:bookmarkStart w:id="37" w:name="_Toc454370707"/>
+      <w:r>
+        <w:t>Timer</w:t>
+      </w:r>
+      <w:bookmarkEnd w:id="37"/>
+    </w:p>
+    <w:p>
+      <w:r>
+        <w:t xml:space="preserve">A timer can be configured to generate an interrupt every N instructions. </w:t>
+      </w:r>
+      <w:r>
+        <w:t xml:space="preserve">This device uses interrupt vector 3. </w:t>
+      </w:r>
+      <w:r>
+        <w:t>The timer has three word-sized registers. If the registers are accessed using byte instructions, the behavior is undefined.</w:t>
+      </w:r>
+    </w:p>
+    <w:p>
+      <w:r>
+        <w:t xml:space="preserve">The </w:t>
+      </w:r>
+      <w:r>
+        <w:rPr>
+          <w:rFonts w:ascii="Courier New" w:hAnsi="Courier New" w:cs="Courier New"/>
+        </w:rPr>
+        <w:t>TIMER_CSR</w:t>
+      </w:r>
+      <w:r>
+        <w:t xml:space="preserve"> register is at address </w:t>
+      </w:r>
+      <w:r>
+        <w:rPr>
+          <w:rFonts w:ascii="Courier New" w:hAnsi="Courier New" w:cs="Courier New"/>
+        </w:rPr>
+        <w:t>0x0C000000</w:t>
+      </w:r>
+      <w:r>
+        <w:t xml:space="preserve">. Bit zero is the interrupt enable bit. Setting it to 1 will cause the timer to generate interrupts when the </w:t>
+      </w:r>
+      <w:r>
+        <w:rPr>
+          <w:rFonts w:ascii="Courier New" w:hAnsi="Courier New" w:cs="Courier New"/>
+        </w:rPr>
+        <w:t>TIMER_COUNT</w:t>
+      </w:r>
+      <w:r>
+        <w:t xml:space="preserve"> register is greater than or equal to the </w:t>
+      </w:r>
+      <w:r>
+        <w:rPr>
+          <w:rFonts w:ascii="Courier New" w:hAnsi="Courier New" w:cs="Courier New"/>
+        </w:rPr>
+        <w:t>TIMER_LIMIT</w:t>
+      </w:r>
+      <w:r>
+        <w:t xml:space="preserve"> register. </w:t>
+      </w:r>
+      <w:proofErr w:type="spellStart"/>
+      <w:r>
+        <w:t>Bit</w:t>
+      </w:r>
+      <w:proofErr w:type="spellEnd"/>
+      <w:r>
+        <w:t xml:space="preserve"> 31 is set when an interrupt is generated. </w:t>
+      </w:r>
+      <w:proofErr w:type="spellStart"/>
+      <w:r>
+        <w:t>Bit</w:t>
+      </w:r>
+      <w:proofErr w:type="spellEnd"/>
+      <w:r>
+        <w:t xml:space="preserve"> 31 is cleared by reading the </w:t>
+      </w:r>
+      <w:r>
+        <w:rPr>
+          <w:rFonts w:ascii="Courier New" w:hAnsi="Courier New" w:cs="Courier New"/>
+        </w:rPr>
+        <w:t>TIMER_CSR</w:t>
+      </w:r>
+      <w:r>
+        <w:t>.</w:t>
+      </w:r>
+    </w:p>
+    <w:p>
+      <w:r>
+        <w:t xml:space="preserve">The </w:t>
+      </w:r>
+      <w:r>
+        <w:rPr>
+          <w:rFonts w:ascii="Courier New" w:hAnsi="Courier New" w:cs="Courier New"/>
+        </w:rPr>
+        <w:t>TIMER_COUNT</w:t>
+      </w:r>
+      <w:r>
+        <w:t xml:space="preserve"> register is at address </w:t>
+      </w:r>
+      <w:r>
+        <w:rPr>
+          <w:rFonts w:ascii="Courier New" w:hAnsi="Courier New" w:cs="Courier New"/>
+        </w:rPr>
+        <w:t>0x0C000004</w:t>
+      </w:r>
+      <w:r>
+        <w:t xml:space="preserve">. It increments after each instruction executes and is reset to zero once it reaches the </w:t>
+      </w:r>
+      <w:r>
+        <w:rPr>
+          <w:rFonts w:ascii="Courier New" w:hAnsi="Courier New" w:cs="Courier New"/>
+        </w:rPr>
+        <w:t>TIMER_LIMIT</w:t>
+      </w:r>
+      <w:r>
+        <w:t>.</w:t>
+      </w:r>
+    </w:p>
+    <w:p>
+      <w:r>
+        <w:t xml:space="preserve">The </w:t>
+      </w:r>
+      <w:r>
+        <w:rPr>
+          <w:rFonts w:ascii="Courier New" w:hAnsi="Courier New" w:cs="Courier New"/>
+        </w:rPr>
+        <w:t>TIMER_</w:t>
+      </w:r>
+      <w:r>
+        <w:rPr>
+          <w:rFonts w:ascii="Courier New" w:hAnsi="Courier New" w:cs="Courier New"/>
+        </w:rPr>
+        <w:t>LIMIT</w:t>
+      </w:r>
+      <w:r>
+        <w:t xml:space="preserve"> register is at address </w:t>
+      </w:r>
+      <w:r>
+        <w:rPr>
+          <w:rFonts w:ascii="Courier New" w:hAnsi="Courier New" w:cs="Courier New"/>
+        </w:rPr>
+        <w:t>0x0C00000</w:t>
+      </w:r>
+      <w:r>
+        <w:rPr>
+          <w:rFonts w:ascii="Courier New" w:hAnsi="Courier New" w:cs="Courier New"/>
+        </w:rPr>
+        <w:t>8</w:t>
+      </w:r>
+      <w:r>
+        <w:t>. It is used to specify how often an interrupt should be generated.</w:t>
+      </w:r>
+      <w:r>
+        <w:t xml:space="preserve"> NOTE: Be sure the limit is high enough so that the interrupt service routine can finish before another interrupt is signaled.</w:t>
+      </w:r>
+    </w:p>
+    <w:p>
+      <w:r>
+        <w:t xml:space="preserve">The </w:t>
+      </w:r>
+      <w:r>
+        <w:rPr>
+          <w:rFonts w:ascii="Courier New" w:hAnsi="Courier New" w:cs="Courier New"/>
+        </w:rPr>
+        <w:t>TIMER_TIME</w:t>
+      </w:r>
+      <w:r>
+        <w:t xml:space="preserve"> register is at address </w:t>
+      </w:r>
+      <w:r>
+        <w:rPr>
+          <w:rFonts w:ascii="Courier New" w:hAnsi="Courier New" w:cs="Courier New"/>
+        </w:rPr>
+        <w:t>0x0C00000C</w:t>
+      </w:r>
+      <w:r>
+        <w:t xml:space="preserve">. It increments after each instruction executes, and never resets. This register gives the number of instructions executed since the </w:t>
+      </w:r>
+      <w:proofErr w:type="spellStart"/>
+      <w:r>
+        <w:rPr>
+          <w:rFonts w:ascii="Courier New" w:hAnsi="Courier New" w:cs="Courier New"/>
+        </w:rPr>
+        <w:t>Stackl</w:t>
+      </w:r>
+      <w:proofErr w:type="spellEnd"/>
+      <w:r>
+        <w:t xml:space="preserve"> machine booted. It will roll over once it reaches </w:t>
+      </w:r>
+      <w:r>
+        <w:rPr>
+          <w:rFonts w:ascii="Courier New" w:hAnsi="Courier New" w:cs="Courier New"/>
+        </w:rPr>
+        <w:t>0xFFFFFFFF</w:t>
+      </w:r>
+      <w:r>
+        <w:t>. It should be considered an unsigned value.</w:t>
+      </w:r>
+    </w:p>
+    <w:p>
+      <w:pPr>
+        <w:pStyle w:val="Heading2"/>
+      </w:pPr>
+      <w:bookmarkStart w:id="38" w:name="_Toc454370708"/>
+      <w:r>
+        <w:t>Disk</w:t>
+      </w:r>
+      <w:bookmarkEnd w:id="38"/>
+    </w:p>
+    <w:p>
+      <w:r>
+        <w:t xml:space="preserve">The </w:t>
+      </w:r>
+      <w:proofErr w:type="spellStart"/>
+      <w:r>
+        <w:rPr>
+          <w:rFonts w:ascii="Courier New" w:hAnsi="Courier New" w:cs="Courier New"/>
+        </w:rPr>
+        <w:t>stackl</w:t>
+      </w:r>
+      <w:proofErr w:type="spellEnd"/>
+      <w:r>
+        <w:t xml:space="preserve"> machine can access a simulated disk. The disk data is contained in a file named </w:t>
+      </w:r>
+      <w:proofErr w:type="spellStart"/>
+      <w:r>
+        <w:rPr>
+          <w:rFonts w:ascii="Courier New" w:hAnsi="Courier New" w:cs="Courier New"/>
+        </w:rPr>
+        <w:t>stackl.disk</w:t>
+      </w:r>
+      <w:proofErr w:type="spellEnd"/>
+      <w:r>
+        <w:t>. Utilities are provided to initialize the drive and copy data to it. The disk feature is enabled with the following pragma:</w:t>
+      </w:r>
+    </w:p>
+    <w:p>
+      <w:pPr>
+        <w:ind w:left="432"/>
+        <w:rPr>
+          <w:rFonts w:ascii="Courier New" w:hAnsi="Courier New" w:cs="Courier New"/>
+        </w:rPr>
+      </w:pPr>
+      <w:r>
+        <w:rPr>
+          <w:rFonts w:ascii="Courier New" w:hAnsi="Courier New" w:cs="Courier New"/>
+        </w:rPr>
+        <w:t>#pragma feature disk</w:t>
+      </w:r>
+    </w:p>
+    <w:p>
+      <w:r>
+        <w:t xml:space="preserve">The </w:t>
+      </w:r>
+      <w:proofErr w:type="spellStart"/>
+      <w:r>
+        <w:rPr>
+          <w:rFonts w:ascii="Courier New" w:hAnsi="Courier New" w:cs="Courier New"/>
+        </w:rPr>
+        <w:t>makedisk</w:t>
+      </w:r>
+      <w:proofErr w:type="spellEnd"/>
+      <w:r>
+        <w:t xml:space="preserve"> utility can be used to create a blank disk. The </w:t>
+      </w:r>
+      <w:r>
+        <w:rPr>
+          <w:rFonts w:ascii="Courier New" w:hAnsi="Courier New" w:cs="Courier New"/>
+        </w:rPr>
+        <w:t>copy2disk</w:t>
+      </w:r>
+      <w:r>
+        <w:t xml:space="preserve"> utility can be used to copy data onto the disk.</w:t>
+      </w:r>
+    </w:p>
+    <w:p>
+      <w:r>
+        <w:t>This device uses interrupt vector 2.</w:t>
+      </w:r>
+    </w:p>
+    <w:p>
+      <w:pPr>
+        <w:pStyle w:val="Heading3"/>
+      </w:pPr>
+      <w:bookmarkStart w:id="39" w:name="_Toc454370709"/>
       <w:r>
         <w:lastRenderedPageBreak/>
-        <w:t>Timer</w:t>
-      </w:r>
-      <w:bookmarkEnd w:id="36"/>
-    </w:p>
-    <w:p>
-      <w:r>
-        <w:t xml:space="preserve">A timer can be configured to generate an interrupt every N instructions. </w:t>
-      </w:r>
-      <w:r>
-        <w:t xml:space="preserve">This device uses interrupt vector 3. </w:t>
-      </w:r>
-      <w:r>
-        <w:t>The timer has three word-sized registers. If the registers are accessed using byte instructions, the behavior is undefined.</w:t>
-      </w:r>
-    </w:p>
-    <w:p>
-      <w:r>
-        <w:t xml:space="preserve">The </w:t>
-      </w:r>
-      <w:r>
-        <w:rPr>
-          <w:rFonts w:ascii="Courier New" w:hAnsi="Courier New" w:cs="Courier New"/>
-        </w:rPr>
-        <w:t>TIMER_CSR</w:t>
-      </w:r>
-      <w:r>
-        <w:t xml:space="preserve"> register is at address </w:t>
-      </w:r>
-      <w:r>
-        <w:rPr>
-          <w:rFonts w:ascii="Courier New" w:hAnsi="Courier New" w:cs="Courier New"/>
-        </w:rPr>
-        <w:t>0x0C000000</w:t>
-      </w:r>
-      <w:r>
-        <w:t xml:space="preserve">. Bit zero is the interrupt enable bit. Setting it to 1 will cause the timer to generate interrupts when the </w:t>
-      </w:r>
-      <w:r>
-        <w:rPr>
-          <w:rFonts w:ascii="Courier New" w:hAnsi="Courier New" w:cs="Courier New"/>
-        </w:rPr>
-        <w:t>TIMER_COUNT</w:t>
-      </w:r>
-      <w:r>
-        <w:t xml:space="preserve"> register is greater than or equal to the </w:t>
-      </w:r>
-      <w:r>
-        <w:rPr>
-          <w:rFonts w:ascii="Courier New" w:hAnsi="Courier New" w:cs="Courier New"/>
-        </w:rPr>
-        <w:t>TIMER_LIMIT</w:t>
-      </w:r>
-      <w:r>
-        <w:t xml:space="preserve"> register. </w:t>
-      </w:r>
+        <w:t>Registers</w:t>
+      </w:r>
+      <w:bookmarkEnd w:id="39"/>
+    </w:p>
+    <w:p>
+      <w:r>
+        <w:t>The disk hardware is controlled by four registers. If byte instructions are used to access the registers, the behavior is undefined.</w:t>
+      </w:r>
+    </w:p>
+    <w:p>
+      <w:pPr>
+        <w:pStyle w:val="Heading4"/>
+      </w:pPr>
+      <w:r>
+        <w:t>DISK_STATUS</w:t>
+      </w:r>
+    </w:p>
+    <w:p>
+      <w:r>
+        <w:t xml:space="preserve">This register is at address </w:t>
+      </w:r>
+      <w:r>
+        <w:rPr>
+          <w:rFonts w:ascii="Courier New" w:hAnsi="Courier New" w:cs="Courier New"/>
+        </w:rPr>
+        <w:t>0x0D000000</w:t>
+      </w:r>
+      <w:r>
+        <w:t xml:space="preserve">.  </w:t>
+      </w:r>
+      <w:r>
+        <w:t xml:space="preserve">The register is read-only and reading clears the register. </w:t>
+      </w:r>
+      <w:r>
+        <w:t>The following bit</w:t>
+      </w:r>
+      <w:r>
+        <w:t>s are defined</w:t>
+      </w:r>
+      <w:r>
+        <w:t>:</w:t>
+      </w:r>
+    </w:p>
+    <w:p>
+      <w:pPr>
+        <w:tabs>
+          <w:tab w:val="left" w:pos="810"/>
+        </w:tabs>
+        <w:ind w:left="2880" w:hanging="2448"/>
+      </w:pPr>
+      <w:r>
+        <w:rPr>
+          <w:rFonts w:ascii="Courier New" w:hAnsi="Courier New" w:cs="Courier New"/>
+        </w:rPr>
+        <w:t>0</w:t>
+      </w:r>
+      <w:r>
+        <w:rPr>
+          <w:rFonts w:ascii="Courier New" w:hAnsi="Courier New" w:cs="Courier New"/>
+        </w:rPr>
+        <w:tab/>
+        <w:t>READ_BUSY</w:t>
+      </w:r>
+      <w:r>
+        <w:tab/>
+      </w:r>
+      <w:proofErr w:type="gramStart"/>
+      <w:r>
+        <w:t>The</w:t>
+      </w:r>
+      <w:proofErr w:type="gramEnd"/>
+      <w:r>
+        <w:t xml:space="preserve"> disk is currently reading a block</w:t>
+      </w:r>
+    </w:p>
+    <w:p>
+      <w:pPr>
+        <w:tabs>
+          <w:tab w:val="left" w:pos="810"/>
+        </w:tabs>
+        <w:ind w:left="2880" w:hanging="2448"/>
+      </w:pPr>
+      <w:r>
+        <w:rPr>
+          <w:rFonts w:ascii="Courier New" w:hAnsi="Courier New" w:cs="Courier New"/>
+        </w:rPr>
+        <w:t>1</w:t>
+      </w:r>
+      <w:r>
+        <w:rPr>
+          <w:rFonts w:ascii="Courier New" w:hAnsi="Courier New" w:cs="Courier New"/>
+        </w:rPr>
+        <w:tab/>
+        <w:t>READ_DONE</w:t>
+      </w:r>
+      <w:r>
+        <w:tab/>
+        <w:t>The disk has finished reading a block</w:t>
+      </w:r>
+    </w:p>
+    <w:p>
+      <w:pPr>
+        <w:tabs>
+          <w:tab w:val="left" w:pos="810"/>
+        </w:tabs>
+        <w:ind w:left="2880" w:hanging="2448"/>
+      </w:pPr>
+      <w:r>
+        <w:rPr>
+          <w:rFonts w:ascii="Courier New" w:hAnsi="Courier New" w:cs="Courier New"/>
+        </w:rPr>
+        <w:t>2</w:t>
+      </w:r>
+      <w:r>
+        <w:rPr>
+          <w:rFonts w:ascii="Courier New" w:hAnsi="Courier New" w:cs="Courier New"/>
+        </w:rPr>
+        <w:tab/>
+        <w:t>READ_ERROR</w:t>
+      </w:r>
+      <w:r>
+        <w:tab/>
+        <w:t>The disk detected an error while reading</w:t>
+      </w:r>
+    </w:p>
+    <w:p>
+      <w:pPr>
+        <w:tabs>
+          <w:tab w:val="left" w:pos="810"/>
+        </w:tabs>
+        <w:ind w:left="2880" w:hanging="2448"/>
+      </w:pPr>
+      <w:r>
+        <w:rPr>
+          <w:rFonts w:ascii="Courier New" w:hAnsi="Courier New" w:cs="Courier New"/>
+        </w:rPr>
+        <w:t>3</w:t>
+      </w:r>
+      <w:r>
+        <w:rPr>
+          <w:rFonts w:ascii="Courier New" w:hAnsi="Courier New" w:cs="Courier New"/>
+        </w:rPr>
+        <w:tab/>
+        <w:t>WRITE_BUSY</w:t>
+      </w:r>
+      <w:r>
+        <w:tab/>
+        <w:t>The disk is currently writing a block</w:t>
+      </w:r>
+    </w:p>
+    <w:p>
+      <w:pPr>
+        <w:tabs>
+          <w:tab w:val="left" w:pos="810"/>
+        </w:tabs>
+        <w:ind w:left="2880" w:hanging="2448"/>
+      </w:pPr>
+      <w:r>
+        <w:rPr>
+          <w:rFonts w:ascii="Courier New" w:hAnsi="Courier New" w:cs="Courier New"/>
+        </w:rPr>
+        <w:t>4</w:t>
+      </w:r>
+      <w:r>
+        <w:rPr>
+          <w:rFonts w:ascii="Courier New" w:hAnsi="Courier New" w:cs="Courier New"/>
+        </w:rPr>
+        <w:tab/>
+        <w:t>WRITE_DONE</w:t>
+      </w:r>
+      <w:r>
+        <w:tab/>
+        <w:t>The disk has finished writing a block</w:t>
+      </w:r>
+    </w:p>
+    <w:p>
+      <w:pPr>
+        <w:tabs>
+          <w:tab w:val="left" w:pos="810"/>
+        </w:tabs>
+        <w:ind w:left="2880" w:hanging="2448"/>
+      </w:pPr>
+      <w:r>
+        <w:rPr>
+          <w:rFonts w:ascii="Courier New" w:hAnsi="Courier New" w:cs="Courier New"/>
+        </w:rPr>
+        <w:t>5</w:t>
+      </w:r>
+      <w:r>
+        <w:rPr>
+          <w:rFonts w:ascii="Courier New" w:hAnsi="Courier New" w:cs="Courier New"/>
+        </w:rPr>
+        <w:tab/>
+        <w:t>WRITE_ERROR</w:t>
+      </w:r>
+      <w:r>
+        <w:tab/>
+        <w:t>The disk detected an error while writing</w:t>
+      </w:r>
+    </w:p>
+    <w:p>
+      <w:pPr>
+        <w:tabs>
+          <w:tab w:val="left" w:pos="810"/>
+        </w:tabs>
+        <w:ind w:left="2880" w:hanging="2448"/>
+      </w:pPr>
+      <w:r>
+        <w:rPr>
+          <w:rFonts w:ascii="Courier New" w:hAnsi="Courier New" w:cs="Courier New"/>
+        </w:rPr>
+        <w:t>8</w:t>
+      </w:r>
+      <w:r>
+        <w:rPr>
+          <w:rFonts w:ascii="Courier New" w:hAnsi="Courier New" w:cs="Courier New"/>
+        </w:rPr>
+        <w:tab/>
+        <w:t>BAD_BLOCK</w:t>
+      </w:r>
+      <w:r>
+        <w:tab/>
+        <w:t>A bad block number was specified</w:t>
+      </w:r>
+    </w:p>
+    <w:p>
+      <w:pPr>
+        <w:tabs>
+          <w:tab w:val="left" w:pos="810"/>
+        </w:tabs>
+        <w:ind w:left="2880" w:hanging="2448"/>
+      </w:pPr>
+      <w:r>
+        <w:rPr>
+          <w:rFonts w:ascii="Courier New" w:hAnsi="Courier New" w:cs="Courier New"/>
+        </w:rPr>
+        <w:t>31</w:t>
+      </w:r>
+      <w:r>
+        <w:rPr>
+          <w:rFonts w:ascii="Courier New" w:hAnsi="Courier New" w:cs="Courier New"/>
+        </w:rPr>
+        <w:tab/>
+        <w:t>ATTN</w:t>
+      </w:r>
+      <w:r>
+        <w:tab/>
+      </w:r>
+      <w:r>
+        <w:t>The disk status has changed</w:t>
+      </w:r>
+    </w:p>
+    <w:p>
+      <w:pPr>
+        <w:pStyle w:val="Heading4"/>
+      </w:pPr>
+      <w:r>
+        <w:t>DISK_CMD</w:t>
+      </w:r>
+    </w:p>
+    <w:p>
+      <w:r>
+        <w:t xml:space="preserve">This register is at address </w:t>
+      </w:r>
+      <w:r>
+        <w:rPr>
+          <w:rFonts w:ascii="Courier New" w:hAnsi="Courier New" w:cs="Courier New"/>
+        </w:rPr>
+        <w:t>0xD000004</w:t>
+      </w:r>
+      <w:r>
+        <w:t>. This register is used to control the disk drive operation. The register is write only. The following bits are defined:</w:t>
+      </w:r>
+    </w:p>
+    <w:p>
+      <w:pPr>
+        <w:tabs>
+          <w:tab w:val="left" w:pos="810"/>
+        </w:tabs>
+        <w:ind w:left="2880" w:hanging="2448"/>
+      </w:pPr>
+      <w:r>
+        <w:rPr>
+          <w:rFonts w:ascii="Courier New" w:hAnsi="Courier New" w:cs="Courier New"/>
+        </w:rPr>
+        <w:t>0</w:t>
+      </w:r>
+      <w:r>
+        <w:rPr>
+          <w:rFonts w:ascii="Courier New" w:hAnsi="Courier New" w:cs="Courier New"/>
+        </w:rPr>
+        <w:tab/>
+        <w:t>INT_ENA</w:t>
+      </w:r>
+      <w:r>
+        <w:tab/>
+        <w:t>Interrupts are enabled when this bit is set</w:t>
+      </w:r>
+    </w:p>
+    <w:p>
+      <w:pPr>
+        <w:tabs>
+          <w:tab w:val="left" w:pos="810"/>
+        </w:tabs>
+        <w:ind w:left="2880" w:hanging="2448"/>
+      </w:pPr>
+      <w:r>
+        <w:rPr>
+          <w:rFonts w:ascii="Courier New" w:hAnsi="Courier New" w:cs="Courier New"/>
+        </w:rPr>
+        <w:t>1</w:t>
+      </w:r>
+      <w:r>
+        <w:rPr>
+          <w:rFonts w:ascii="Courier New" w:hAnsi="Courier New" w:cs="Courier New"/>
+        </w:rPr>
+        <w:tab/>
+        <w:t>START_READ</w:t>
+      </w:r>
+      <w:r>
+        <w:tab/>
+        <w:t>A read operation will be started when this bit is set</w:t>
+      </w:r>
+    </w:p>
+    <w:p>
+      <w:pPr>
+        <w:tabs>
+          <w:tab w:val="left" w:pos="810"/>
+        </w:tabs>
+        <w:ind w:left="2880" w:hanging="2448"/>
+      </w:pPr>
+      <w:r>
+        <w:rPr>
+          <w:rFonts w:ascii="Courier New" w:hAnsi="Courier New" w:cs="Courier New"/>
+        </w:rPr>
+        <w:t>2</w:t>
+      </w:r>
+      <w:r>
+        <w:rPr>
+          <w:rFonts w:ascii="Courier New" w:hAnsi="Courier New" w:cs="Courier New"/>
+        </w:rPr>
+        <w:tab/>
+        <w:t>START_WRITE</w:t>
+      </w:r>
+      <w:r>
+        <w:tab/>
+        <w:t>A write operation will be started when this bit is set</w:t>
+      </w:r>
+    </w:p>
+    <w:p>
+      <w:r>
+        <w:t>Only a single operation can be performed at a time. Software must guarantee that the previous operation is completed before starting a new operation.</w:t>
+      </w:r>
+    </w:p>
+    <w:p>
+      <w:pPr>
+        <w:pStyle w:val="Heading4"/>
+      </w:pPr>
+      <w:r>
+        <w:t>DISK_ADDR</w:t>
+      </w:r>
+    </w:p>
+    <w:p>
+      <w:r>
+        <w:t xml:space="preserve">This register is at address </w:t>
+      </w:r>
+      <w:r>
+        <w:rPr>
+          <w:rFonts w:ascii="Courier New" w:hAnsi="Courier New" w:cs="Courier New"/>
+        </w:rPr>
+        <w:t>0xD000008</w:t>
+      </w:r>
+      <w:r>
+        <w:t>. It is used to specify the absolute address of the buffer to be read/written to the disk.</w:t>
+      </w:r>
+    </w:p>
+    <w:p>
+      <w:pPr>
+        <w:pStyle w:val="Heading4"/>
+      </w:pPr>
+      <w:r>
+        <w:lastRenderedPageBreak/>
+        <w:t>DISK_BLOCK</w:t>
+      </w:r>
+    </w:p>
+    <w:p>
+      <w:r>
+        <w:t xml:space="preserve">This register is at address </w:t>
+      </w:r>
+      <w:r>
+        <w:rPr>
+          <w:rFonts w:ascii="Courier New" w:hAnsi="Courier New" w:cs="Courier New"/>
+        </w:rPr>
+        <w:t>0x0D00000C</w:t>
+      </w:r>
+      <w:r>
+        <w:t>. It is used to specify the block number to be read or written.</w:t>
+      </w:r>
+    </w:p>
+    <w:p>
+      <w:pPr>
+        <w:pStyle w:val="Heading1"/>
+      </w:pPr>
+      <w:bookmarkStart w:id="40" w:name="_Toc454370710"/>
+      <w:r>
+        <w:t>Interpreter Architecture</w:t>
+      </w:r>
+      <w:bookmarkEnd w:id="40"/>
+    </w:p>
+    <w:p>
+      <w:r>
+        <w:t>This section describes some of the implementation details of the interpreter. It does not define the behavior of the virtual machine, but rather how the virtual machine is implemented.</w:t>
+      </w:r>
+    </w:p>
+    <w:p>
+      <w:pPr>
+        <w:pStyle w:val="Heading2"/>
+      </w:pPr>
+      <w:bookmarkStart w:id="41" w:name="_Toc454370711"/>
+      <w:r>
+        <w:t>Memory</w:t>
+      </w:r>
+      <w:bookmarkEnd w:id="41"/>
+    </w:p>
+    <w:p>
+      <w:r>
+        <w:t>In order to facilitate memory management, all memory references are made through the following four functions:</w:t>
+      </w:r>
+    </w:p>
+    <w:p>
+      <w:pPr>
+        <w:tabs>
+          <w:tab w:val="left" w:pos="2160"/>
+        </w:tabs>
+        <w:ind w:left="2160" w:hanging="1440"/>
+      </w:pPr>
       <w:proofErr w:type="spellStart"/>
       <w:r>
-        <w:t>Bit</w:t>
+        <w:rPr>
+          <w:rFonts w:ascii="Courier New" w:hAnsi="Courier New" w:cs="Courier New"/>
+        </w:rPr>
+        <w:t>Get_Word</w:t>
       </w:r>
       <w:proofErr w:type="spellEnd"/>
       <w:r>
-        <w:t xml:space="preserve"> 31 is set when an interrupt is generated. </w:t>
-      </w:r>
+        <w:tab/>
+        <w:t>Returns a word-sized value. The address must be word aligned.</w:t>
+      </w:r>
+    </w:p>
+    <w:p>
+      <w:pPr>
+        <w:tabs>
+          <w:tab w:val="left" w:pos="2160"/>
+        </w:tabs>
+        <w:ind w:left="2160" w:hanging="1440"/>
+      </w:pPr>
       <w:proofErr w:type="spellStart"/>
       <w:r>
-        <w:t>Bit</w:t>
+        <w:rPr>
+          <w:rFonts w:ascii="Courier New" w:hAnsi="Courier New" w:cs="Courier New"/>
+        </w:rPr>
+        <w:t>Set_Word</w:t>
       </w:r>
       <w:proofErr w:type="spellEnd"/>
       <w:r>
-        <w:t xml:space="preserve"> 31 is cleared by reading the </w:t>
-      </w:r>
-      <w:r>
-        <w:rPr>
-          <w:rFonts w:ascii="Courier New" w:hAnsi="Courier New" w:cs="Courier New"/>
-        </w:rPr>
-        <w:t>TIMER_CSR</w:t>
+        <w:tab/>
+        <w:t>Sets a word-sized value. The address must be word aligned</w:t>
+      </w:r>
+    </w:p>
+    <w:p>
+      <w:pPr>
+        <w:tabs>
+          <w:tab w:val="left" w:pos="2160"/>
+        </w:tabs>
+        <w:ind w:left="2160" w:hanging="1440"/>
+      </w:pPr>
+      <w:proofErr w:type="spellStart"/>
+      <w:r>
+        <w:rPr>
+          <w:rFonts w:ascii="Courier New" w:hAnsi="Courier New" w:cs="Courier New"/>
+        </w:rPr>
+        <w:t>Get_Byte</w:t>
+      </w:r>
+      <w:proofErr w:type="spellEnd"/>
+      <w:r>
+        <w:tab/>
+        <w:t xml:space="preserve">Returns a </w:t>
+      </w:r>
+      <w:proofErr w:type="spellStart"/>
+      <w:r>
+        <w:t>byte</w:t>
+      </w:r>
+      <w:proofErr w:type="spellEnd"/>
+      <w:r>
+        <w:t>-sized value. There are no alignment requirements on the address.</w:t>
+      </w:r>
+    </w:p>
+    <w:p>
+      <w:pPr>
+        <w:tabs>
+          <w:tab w:val="left" w:pos="2160"/>
+        </w:tabs>
+        <w:ind w:left="2160" w:hanging="1440"/>
+      </w:pPr>
+      <w:proofErr w:type="spellStart"/>
+      <w:r>
+        <w:rPr>
+          <w:rFonts w:ascii="Courier New" w:hAnsi="Courier New" w:cs="Courier New"/>
+        </w:rPr>
+        <w:t>Set_Byte</w:t>
+      </w:r>
+      <w:proofErr w:type="spellEnd"/>
+      <w:r>
+        <w:tab/>
+        <w:t>Sets a word-sized value. There are no alignment requirements on the address.</w:t>
+      </w:r>
+    </w:p>
+    <w:p>
+      <w:pPr>
+        <w:tabs>
+          <w:tab w:val="left" w:pos="2160"/>
+        </w:tabs>
+      </w:pPr>
+      <w:r>
+        <w:t>If the address specified to these functions is outside the range of main memory, then the address will be interpreted as the address of a memory mapped IO register.</w:t>
+      </w:r>
+    </w:p>
+    <w:p>
+      <w:pPr>
+        <w:tabs>
+          <w:tab w:val="left" w:pos="2160"/>
+        </w:tabs>
+      </w:pPr>
+      <w:r>
+        <w:t xml:space="preserve">There are two functions for managing the machine state. They get/set all the registers. These functions are </w:t>
+      </w:r>
+      <w:proofErr w:type="spellStart"/>
+      <w:r>
+        <w:rPr>
+          <w:rFonts w:ascii="Courier New" w:hAnsi="Courier New" w:cs="Courier New"/>
+        </w:rPr>
+        <w:t>Get_Machine_State</w:t>
+      </w:r>
+      <w:proofErr w:type="spellEnd"/>
+      <w:r>
+        <w:t xml:space="preserve"> and </w:t>
+      </w:r>
+      <w:proofErr w:type="spellStart"/>
+      <w:r>
+        <w:rPr>
+          <w:rFonts w:ascii="Courier New" w:hAnsi="Courier New" w:cs="Courier New"/>
+        </w:rPr>
+        <w:t>Set_Machine_State</w:t>
+      </w:r>
+      <w:proofErr w:type="spellEnd"/>
+      <w:r>
+        <w:t xml:space="preserve">. </w:t>
+      </w:r>
+    </w:p>
+    <w:p>
+      <w:pPr>
+        <w:pStyle w:val="Heading2"/>
+      </w:pPr>
+      <w:bookmarkStart w:id="42" w:name="_Toc454370712"/>
+      <w:r>
+        <w:t>Executable file format and the Loader</w:t>
+      </w:r>
+      <w:bookmarkEnd w:id="42"/>
+    </w:p>
+    <w:p>
+      <w:pPr>
+        <w:tabs>
+          <w:tab w:val="left" w:pos="2160"/>
+        </w:tabs>
+      </w:pPr>
+      <w:r>
+        <w:t>To be specified</w:t>
+      </w:r>
+    </w:p>
+    <w:p>
+      <w:pPr>
+        <w:pStyle w:val="Heading2"/>
+      </w:pPr>
+      <w:bookmarkStart w:id="43" w:name="_Toc454370713"/>
+      <w:r>
+        <w:t>Adding IO devices to the interpreter</w:t>
+      </w:r>
+      <w:bookmarkEnd w:id="43"/>
+    </w:p>
+    <w:p>
+      <w:r>
+        <w:t>To be specified</w:t>
+      </w:r>
+    </w:p>
+    <w:p>
+      <w:pPr>
+        <w:pStyle w:val="Heading1"/>
+      </w:pPr>
+      <w:bookmarkStart w:id="44" w:name="_Toc454370714"/>
+      <w:r>
+        <w:t>Instruction Reference</w:t>
+      </w:r>
+      <w:bookmarkEnd w:id="44"/>
+    </w:p>
+    <w:p>
+      <w:r>
+        <w:t xml:space="preserve">This section defines the opcodes for the </w:t>
+      </w:r>
+      <w:proofErr w:type="spellStart"/>
+      <w:r>
+        <w:rPr>
+          <w:rFonts w:ascii="Courier New" w:hAnsi="Courier New" w:cs="Courier New"/>
+        </w:rPr>
+        <w:t>stackl</w:t>
+      </w:r>
+      <w:proofErr w:type="spellEnd"/>
+      <w:r>
+        <w:t xml:space="preserve"> machine. All opcodes occupy a word. </w:t>
+      </w:r>
+    </w:p>
+    <w:p>
+      <w:r>
+        <w:t xml:space="preserve">For binary </w:t>
+      </w:r>
+      <w:r>
+        <w:t xml:space="preserve">arithmetic </w:t>
+      </w:r>
+      <w:r>
+        <w:t>operations, the left operand is always pushed onto the stack first.</w:t>
+      </w:r>
+    </w:p>
+    <w:p>
+      <w:r>
+        <w:lastRenderedPageBreak/>
+        <w:t>Some opcodes take a parameter from the instruction stream</w:t>
+      </w:r>
+      <w:r>
+        <w:t xml:space="preserve"> (that is, they are two word instructions)</w:t>
+      </w:r>
+      <w:r>
+        <w:t xml:space="preserve">. </w:t>
+      </w:r>
+      <w:r>
+        <w:t xml:space="preserve">These instructions are indicated by </w:t>
+      </w:r>
+      <w:r>
+        <w:rPr>
+          <w:rFonts w:ascii="Courier New" w:hAnsi="Courier New" w:cs="Courier New"/>
+        </w:rPr>
+        <w:t>&lt;</w:t>
+      </w:r>
+      <w:proofErr w:type="spellStart"/>
+      <w:r>
+        <w:rPr>
+          <w:rFonts w:ascii="Courier New" w:hAnsi="Courier New" w:cs="Courier New"/>
+        </w:rPr>
+        <w:t>param</w:t>
+      </w:r>
+      <w:proofErr w:type="spellEnd"/>
+      <w:r>
+        <w:rPr>
+          <w:rFonts w:ascii="Courier New" w:hAnsi="Courier New" w:cs="Courier New"/>
+        </w:rPr>
+        <w:t>&gt;</w:t>
+      </w:r>
+      <w:r>
+        <w:t xml:space="preserve"> in the opcode name where </w:t>
+      </w:r>
+      <w:r>
+        <w:rPr>
+          <w:rFonts w:ascii="Courier New" w:hAnsi="Courier New" w:cs="Courier New"/>
+        </w:rPr>
+        <w:t>&lt;</w:t>
+      </w:r>
+      <w:proofErr w:type="spellStart"/>
+      <w:r>
+        <w:rPr>
+          <w:rFonts w:ascii="Courier New" w:hAnsi="Courier New" w:cs="Courier New"/>
+        </w:rPr>
+        <w:t>param</w:t>
+      </w:r>
+      <w:proofErr w:type="spellEnd"/>
+      <w:r>
+        <w:rPr>
+          <w:rFonts w:ascii="Courier New" w:hAnsi="Courier New" w:cs="Courier New"/>
+        </w:rPr>
+        <w:t>&gt;</w:t>
+      </w:r>
+      <w:r>
+        <w:t xml:space="preserve"> is replaced by the name of the parameter. The parameter can be found at </w:t>
+      </w:r>
+      <w:proofErr w:type="gramStart"/>
+      <w:r>
+        <w:rPr>
+          <w:rFonts w:ascii="Courier New" w:hAnsi="Courier New" w:cs="Courier New"/>
+        </w:rPr>
+        <w:t>Memory[</w:t>
+      </w:r>
+      <w:proofErr w:type="gramEnd"/>
+      <w:r>
+        <w:rPr>
+          <w:rFonts w:ascii="Courier New" w:hAnsi="Courier New" w:cs="Courier New"/>
+        </w:rPr>
+        <w:t>IP+1]</w:t>
       </w:r>
       <w:r>
         <w:t>.</w:t>
@@ -13972,917 +15014,6 @@
     </w:p>
     <w:p>
       <w:r>
-        <w:t xml:space="preserve">The </w:t>
-      </w:r>
-      <w:r>
-        <w:rPr>
-          <w:rFonts w:ascii="Courier New" w:hAnsi="Courier New" w:cs="Courier New"/>
-        </w:rPr>
-        <w:t>TIMER_COUNT</w:t>
-      </w:r>
-      <w:r>
-        <w:t xml:space="preserve"> register is at address </w:t>
-      </w:r>
-      <w:r>
-        <w:rPr>
-          <w:rFonts w:ascii="Courier New" w:hAnsi="Courier New" w:cs="Courier New"/>
-        </w:rPr>
-        <w:t>0x0C000004</w:t>
-      </w:r>
-      <w:r>
-        <w:t xml:space="preserve">. It increments after each instruction executes and is reset to zero once it reaches the </w:t>
-      </w:r>
-      <w:r>
-        <w:rPr>
-          <w:rFonts w:ascii="Courier New" w:hAnsi="Courier New" w:cs="Courier New"/>
-        </w:rPr>
-        <w:t>TIMER_LIMIT</w:t>
-      </w:r>
-      <w:r>
-        <w:t>.</w:t>
-      </w:r>
-      <w:bookmarkStart w:id="37" w:name="_GoBack"/>
-      <w:bookmarkEnd w:id="37"/>
-    </w:p>
-    <w:p>
-      <w:r>
-        <w:t xml:space="preserve">The </w:t>
-      </w:r>
-      <w:r>
-        <w:rPr>
-          <w:rFonts w:ascii="Courier New" w:hAnsi="Courier New" w:cs="Courier New"/>
-        </w:rPr>
-        <w:t>TIMER_</w:t>
-      </w:r>
-      <w:r>
-        <w:rPr>
-          <w:rFonts w:ascii="Courier New" w:hAnsi="Courier New" w:cs="Courier New"/>
-        </w:rPr>
-        <w:t>LIMIT</w:t>
-      </w:r>
-      <w:r>
-        <w:t xml:space="preserve"> register is at address </w:t>
-      </w:r>
-      <w:r>
-        <w:rPr>
-          <w:rFonts w:ascii="Courier New" w:hAnsi="Courier New" w:cs="Courier New"/>
-        </w:rPr>
-        <w:t>0x0C00000</w:t>
-      </w:r>
-      <w:r>
-        <w:rPr>
-          <w:rFonts w:ascii="Courier New" w:hAnsi="Courier New" w:cs="Courier New"/>
-        </w:rPr>
-        <w:t>8</w:t>
-      </w:r>
-      <w:r>
-        <w:t>. It is used to specify how often an interrupt should be generated.</w:t>
-      </w:r>
-      <w:r>
-        <w:t xml:space="preserve"> NOTE: Be sure the limit is high enough so that the interrupt service routine can finish before another interrupt is signaled.</w:t>
-      </w:r>
-    </w:p>
-    <w:p>
-      <w:r>
-        <w:t xml:space="preserve">The </w:t>
-      </w:r>
-      <w:r>
-        <w:rPr>
-          <w:rFonts w:ascii="Courier New" w:hAnsi="Courier New" w:cs="Courier New"/>
-        </w:rPr>
-        <w:t>TIMER_TIME</w:t>
-      </w:r>
-      <w:r>
-        <w:t xml:space="preserve"> register is at address </w:t>
-      </w:r>
-      <w:r>
-        <w:rPr>
-          <w:rFonts w:ascii="Courier New" w:hAnsi="Courier New" w:cs="Courier New"/>
-        </w:rPr>
-        <w:t>0x0C00000C</w:t>
-      </w:r>
-      <w:r>
-        <w:t xml:space="preserve">. It increments after each instruction executes, and never resets. This register gives the number of instructions executed since the </w:t>
-      </w:r>
-      <w:proofErr w:type="spellStart"/>
-      <w:r>
-        <w:rPr>
-          <w:rFonts w:ascii="Courier New" w:hAnsi="Courier New" w:cs="Courier New"/>
-        </w:rPr>
-        <w:t>Stackl</w:t>
-      </w:r>
-      <w:proofErr w:type="spellEnd"/>
-      <w:r>
-        <w:t xml:space="preserve"> machine booted. It will roll over once it reaches </w:t>
-      </w:r>
-      <w:r>
-        <w:rPr>
-          <w:rFonts w:ascii="Courier New" w:hAnsi="Courier New" w:cs="Courier New"/>
-        </w:rPr>
-        <w:t>0xFFFFFFFF</w:t>
-      </w:r>
-      <w:r>
-        <w:t>. It should be considered an unsigned value.</w:t>
-      </w:r>
-    </w:p>
-    <w:p>
-      <w:pPr>
-        <w:pStyle w:val="Heading2"/>
-      </w:pPr>
-      <w:bookmarkStart w:id="38" w:name="_Toc454370708"/>
-      <w:r>
-        <w:t>Disk</w:t>
-      </w:r>
-      <w:bookmarkEnd w:id="38"/>
-    </w:p>
-    <w:p>
-      <w:r>
-        <w:t xml:space="preserve">The </w:t>
-      </w:r>
-      <w:proofErr w:type="spellStart"/>
-      <w:r>
-        <w:rPr>
-          <w:rFonts w:ascii="Courier New" w:hAnsi="Courier New" w:cs="Courier New"/>
-        </w:rPr>
-        <w:t>stackl</w:t>
-      </w:r>
-      <w:proofErr w:type="spellEnd"/>
-      <w:r>
-        <w:t xml:space="preserve"> machine can access a simulated disk. The disk data is contained in a file named </w:t>
-      </w:r>
-      <w:proofErr w:type="spellStart"/>
-      <w:r>
-        <w:rPr>
-          <w:rFonts w:ascii="Courier New" w:hAnsi="Courier New" w:cs="Courier New"/>
-        </w:rPr>
-        <w:t>stackl.disk</w:t>
-      </w:r>
-      <w:proofErr w:type="spellEnd"/>
-      <w:r>
-        <w:t>. Utilities are provided to initialize the drive and copy data to it. The disk feature is enabled with the following pragma:</w:t>
-      </w:r>
-    </w:p>
-    <w:p>
-      <w:pPr>
-        <w:ind w:left="432"/>
-        <w:rPr>
-          <w:rFonts w:ascii="Courier New" w:hAnsi="Courier New" w:cs="Courier New"/>
-        </w:rPr>
-      </w:pPr>
-      <w:r>
-        <w:rPr>
-          <w:rFonts w:ascii="Courier New" w:hAnsi="Courier New" w:cs="Courier New"/>
-        </w:rPr>
-        <w:t>#pragma feature disk</w:t>
-      </w:r>
-    </w:p>
-    <w:p>
-      <w:r>
-        <w:t xml:space="preserve">The </w:t>
-      </w:r>
-      <w:proofErr w:type="spellStart"/>
-      <w:r>
-        <w:rPr>
-          <w:rFonts w:ascii="Courier New" w:hAnsi="Courier New" w:cs="Courier New"/>
-        </w:rPr>
-        <w:t>makedisk</w:t>
-      </w:r>
-      <w:proofErr w:type="spellEnd"/>
-      <w:r>
-        <w:t xml:space="preserve"> utility can be used to create a blank disk. The </w:t>
-      </w:r>
-      <w:r>
-        <w:rPr>
-          <w:rFonts w:ascii="Courier New" w:hAnsi="Courier New" w:cs="Courier New"/>
-        </w:rPr>
-        <w:t>copy2disk</w:t>
-      </w:r>
-      <w:r>
-        <w:t xml:space="preserve"> utility can be used to copy data onto the disk.</w:t>
-      </w:r>
-    </w:p>
-    <w:p>
-      <w:r>
-        <w:t>This device uses interrupt vector 2.</w:t>
-      </w:r>
-    </w:p>
-    <w:p>
-      <w:pPr>
-        <w:pStyle w:val="Heading3"/>
-      </w:pPr>
-      <w:bookmarkStart w:id="39" w:name="_Toc454370709"/>
-      <w:r>
-        <w:t>Registers</w:t>
-      </w:r>
-      <w:bookmarkEnd w:id="39"/>
-    </w:p>
-    <w:p>
-      <w:r>
-        <w:t>The disk hardware is controlled by four registers. If byte instructions are used to access the registers, the behavior is undefined.</w:t>
-      </w:r>
-    </w:p>
-    <w:p>
-      <w:pPr>
-        <w:pStyle w:val="Heading4"/>
-      </w:pPr>
-      <w:r>
-        <w:t>DISK_STATUS</w:t>
-      </w:r>
-    </w:p>
-    <w:p>
-      <w:r>
-        <w:t xml:space="preserve">This register is at address </w:t>
-      </w:r>
-      <w:r>
-        <w:rPr>
-          <w:rFonts w:ascii="Courier New" w:hAnsi="Courier New" w:cs="Courier New"/>
-        </w:rPr>
-        <w:t>0x0D000000</w:t>
-      </w:r>
-      <w:r>
-        <w:t xml:space="preserve">.  </w:t>
-      </w:r>
-      <w:r>
-        <w:t xml:space="preserve">The register is read-only and reading clears the register. </w:t>
-      </w:r>
-      <w:r>
-        <w:t>The following bit</w:t>
-      </w:r>
-      <w:r>
-        <w:t>s are defined</w:t>
-      </w:r>
-      <w:r>
-        <w:t>:</w:t>
-      </w:r>
-    </w:p>
-    <w:p>
-      <w:pPr>
-        <w:tabs>
-          <w:tab w:val="left" w:pos="810"/>
-        </w:tabs>
-        <w:ind w:left="2880" w:hanging="2448"/>
-      </w:pPr>
-      <w:r>
-        <w:rPr>
-          <w:rFonts w:ascii="Courier New" w:hAnsi="Courier New" w:cs="Courier New"/>
-        </w:rPr>
-        <w:t>0</w:t>
-      </w:r>
-      <w:r>
-        <w:rPr>
-          <w:rFonts w:ascii="Courier New" w:hAnsi="Courier New" w:cs="Courier New"/>
-        </w:rPr>
-        <w:tab/>
-        <w:t>READ_BUSY</w:t>
-      </w:r>
-      <w:r>
-        <w:tab/>
-      </w:r>
-      <w:proofErr w:type="gramStart"/>
-      <w:r>
-        <w:t>The</w:t>
-      </w:r>
-      <w:proofErr w:type="gramEnd"/>
-      <w:r>
-        <w:t xml:space="preserve"> disk is currently reading a block</w:t>
-      </w:r>
-    </w:p>
-    <w:p>
-      <w:pPr>
-        <w:tabs>
-          <w:tab w:val="left" w:pos="810"/>
-        </w:tabs>
-        <w:ind w:left="2880" w:hanging="2448"/>
-      </w:pPr>
-      <w:r>
-        <w:rPr>
-          <w:rFonts w:ascii="Courier New" w:hAnsi="Courier New" w:cs="Courier New"/>
-        </w:rPr>
-        <w:lastRenderedPageBreak/>
-        <w:t>1</w:t>
-      </w:r>
-      <w:r>
-        <w:rPr>
-          <w:rFonts w:ascii="Courier New" w:hAnsi="Courier New" w:cs="Courier New"/>
-        </w:rPr>
-        <w:tab/>
-        <w:t>READ_DONE</w:t>
-      </w:r>
-      <w:r>
-        <w:tab/>
-        <w:t>The disk has finished reading a block</w:t>
-      </w:r>
-    </w:p>
-    <w:p>
-      <w:pPr>
-        <w:tabs>
-          <w:tab w:val="left" w:pos="810"/>
-        </w:tabs>
-        <w:ind w:left="2880" w:hanging="2448"/>
-      </w:pPr>
-      <w:r>
-        <w:rPr>
-          <w:rFonts w:ascii="Courier New" w:hAnsi="Courier New" w:cs="Courier New"/>
-        </w:rPr>
-        <w:t>2</w:t>
-      </w:r>
-      <w:r>
-        <w:rPr>
-          <w:rFonts w:ascii="Courier New" w:hAnsi="Courier New" w:cs="Courier New"/>
-        </w:rPr>
-        <w:tab/>
-        <w:t>READ_ERROR</w:t>
-      </w:r>
-      <w:r>
-        <w:tab/>
-        <w:t>The disk detected an error while reading</w:t>
-      </w:r>
-    </w:p>
-    <w:p>
-      <w:pPr>
-        <w:tabs>
-          <w:tab w:val="left" w:pos="810"/>
-        </w:tabs>
-        <w:ind w:left="2880" w:hanging="2448"/>
-      </w:pPr>
-      <w:r>
-        <w:rPr>
-          <w:rFonts w:ascii="Courier New" w:hAnsi="Courier New" w:cs="Courier New"/>
-        </w:rPr>
-        <w:t>3</w:t>
-      </w:r>
-      <w:r>
-        <w:rPr>
-          <w:rFonts w:ascii="Courier New" w:hAnsi="Courier New" w:cs="Courier New"/>
-        </w:rPr>
-        <w:tab/>
-        <w:t>WRITE_BUSY</w:t>
-      </w:r>
-      <w:r>
-        <w:tab/>
-        <w:t>The disk is currently writing a block</w:t>
-      </w:r>
-    </w:p>
-    <w:p>
-      <w:pPr>
-        <w:tabs>
-          <w:tab w:val="left" w:pos="810"/>
-        </w:tabs>
-        <w:ind w:left="2880" w:hanging="2448"/>
-      </w:pPr>
-      <w:r>
-        <w:rPr>
-          <w:rFonts w:ascii="Courier New" w:hAnsi="Courier New" w:cs="Courier New"/>
-        </w:rPr>
-        <w:t>4</w:t>
-      </w:r>
-      <w:r>
-        <w:rPr>
-          <w:rFonts w:ascii="Courier New" w:hAnsi="Courier New" w:cs="Courier New"/>
-        </w:rPr>
-        <w:tab/>
-        <w:t>WRITE_DONE</w:t>
-      </w:r>
-      <w:r>
-        <w:tab/>
-        <w:t>The disk has finished writing a block</w:t>
-      </w:r>
-    </w:p>
-    <w:p>
-      <w:pPr>
-        <w:tabs>
-          <w:tab w:val="left" w:pos="810"/>
-        </w:tabs>
-        <w:ind w:left="2880" w:hanging="2448"/>
-      </w:pPr>
-      <w:r>
-        <w:rPr>
-          <w:rFonts w:ascii="Courier New" w:hAnsi="Courier New" w:cs="Courier New"/>
-        </w:rPr>
-        <w:t>5</w:t>
-      </w:r>
-      <w:r>
-        <w:rPr>
-          <w:rFonts w:ascii="Courier New" w:hAnsi="Courier New" w:cs="Courier New"/>
-        </w:rPr>
-        <w:tab/>
-        <w:t>WRITE_ERROR</w:t>
-      </w:r>
-      <w:r>
-        <w:tab/>
-        <w:t>The disk detected an error while writing</w:t>
-      </w:r>
-    </w:p>
-    <w:p>
-      <w:pPr>
-        <w:tabs>
-          <w:tab w:val="left" w:pos="810"/>
-        </w:tabs>
-        <w:ind w:left="2880" w:hanging="2448"/>
-      </w:pPr>
-      <w:r>
-        <w:rPr>
-          <w:rFonts w:ascii="Courier New" w:hAnsi="Courier New" w:cs="Courier New"/>
-        </w:rPr>
-        <w:t>8</w:t>
-      </w:r>
-      <w:r>
-        <w:rPr>
-          <w:rFonts w:ascii="Courier New" w:hAnsi="Courier New" w:cs="Courier New"/>
-        </w:rPr>
-        <w:tab/>
-        <w:t>BAD_BLOCK</w:t>
-      </w:r>
-      <w:r>
-        <w:tab/>
-        <w:t>A bad block number was specified</w:t>
-      </w:r>
-    </w:p>
-    <w:p>
-      <w:pPr>
-        <w:tabs>
-          <w:tab w:val="left" w:pos="810"/>
-        </w:tabs>
-        <w:ind w:left="2880" w:hanging="2448"/>
-      </w:pPr>
-      <w:r>
-        <w:rPr>
-          <w:rFonts w:ascii="Courier New" w:hAnsi="Courier New" w:cs="Courier New"/>
-        </w:rPr>
-        <w:t>31</w:t>
-      </w:r>
-      <w:r>
-        <w:rPr>
-          <w:rFonts w:ascii="Courier New" w:hAnsi="Courier New" w:cs="Courier New"/>
-        </w:rPr>
-        <w:tab/>
-        <w:t>ATTN</w:t>
-      </w:r>
-      <w:r>
-        <w:tab/>
-      </w:r>
-      <w:r>
-        <w:t>The disk status has changed</w:t>
-      </w:r>
-    </w:p>
-    <w:p>
-      <w:pPr>
-        <w:pStyle w:val="Heading4"/>
-      </w:pPr>
-      <w:r>
-        <w:t>DISK_CMD</w:t>
-      </w:r>
-    </w:p>
-    <w:p>
-      <w:r>
-        <w:t xml:space="preserve">This register is at address </w:t>
-      </w:r>
-      <w:r>
-        <w:rPr>
-          <w:rFonts w:ascii="Courier New" w:hAnsi="Courier New" w:cs="Courier New"/>
-        </w:rPr>
-        <w:t>0xD000004</w:t>
-      </w:r>
-      <w:r>
-        <w:t>. This register is used to control the disk drive operation. The register is write only. The following bits are defined:</w:t>
-      </w:r>
-    </w:p>
-    <w:p>
-      <w:pPr>
-        <w:tabs>
-          <w:tab w:val="left" w:pos="810"/>
-        </w:tabs>
-        <w:ind w:left="2880" w:hanging="2448"/>
-      </w:pPr>
-      <w:r>
-        <w:rPr>
-          <w:rFonts w:ascii="Courier New" w:hAnsi="Courier New" w:cs="Courier New"/>
-        </w:rPr>
-        <w:t>0</w:t>
-      </w:r>
-      <w:r>
-        <w:rPr>
-          <w:rFonts w:ascii="Courier New" w:hAnsi="Courier New" w:cs="Courier New"/>
-        </w:rPr>
-        <w:tab/>
-        <w:t>INT_ENA</w:t>
-      </w:r>
-      <w:r>
-        <w:tab/>
-        <w:t>Interrupts are enabled when this bit is set</w:t>
-      </w:r>
-    </w:p>
-    <w:p>
-      <w:pPr>
-        <w:tabs>
-          <w:tab w:val="left" w:pos="810"/>
-        </w:tabs>
-        <w:ind w:left="2880" w:hanging="2448"/>
-      </w:pPr>
-      <w:r>
-        <w:rPr>
-          <w:rFonts w:ascii="Courier New" w:hAnsi="Courier New" w:cs="Courier New"/>
-        </w:rPr>
-        <w:t>1</w:t>
-      </w:r>
-      <w:r>
-        <w:rPr>
-          <w:rFonts w:ascii="Courier New" w:hAnsi="Courier New" w:cs="Courier New"/>
-        </w:rPr>
-        <w:tab/>
-        <w:t>START_READ</w:t>
-      </w:r>
-      <w:r>
-        <w:tab/>
-        <w:t>A read operation will be started when this bit is set</w:t>
-      </w:r>
-    </w:p>
-    <w:p>
-      <w:pPr>
-        <w:tabs>
-          <w:tab w:val="left" w:pos="810"/>
-        </w:tabs>
-        <w:ind w:left="2880" w:hanging="2448"/>
-      </w:pPr>
-      <w:r>
-        <w:rPr>
-          <w:rFonts w:ascii="Courier New" w:hAnsi="Courier New" w:cs="Courier New"/>
-        </w:rPr>
-        <w:t>2</w:t>
-      </w:r>
-      <w:r>
-        <w:rPr>
-          <w:rFonts w:ascii="Courier New" w:hAnsi="Courier New" w:cs="Courier New"/>
-        </w:rPr>
-        <w:tab/>
-        <w:t>START_WRITE</w:t>
-      </w:r>
-      <w:r>
-        <w:tab/>
-        <w:t>A write operation will be started when this bit is set</w:t>
-      </w:r>
-    </w:p>
-    <w:p>
-      <w:r>
-        <w:t>Only a single operation can be performed at a time. Software must guarantee that the previous operation is completed before starting a new operation.</w:t>
-      </w:r>
-    </w:p>
-    <w:p>
-      <w:pPr>
-        <w:pStyle w:val="Heading4"/>
-      </w:pPr>
-      <w:r>
-        <w:t>DISK_ADDR</w:t>
-      </w:r>
-    </w:p>
-    <w:p>
-      <w:r>
-        <w:t xml:space="preserve">This register is at address </w:t>
-      </w:r>
-      <w:r>
-        <w:rPr>
-          <w:rFonts w:ascii="Courier New" w:hAnsi="Courier New" w:cs="Courier New"/>
-        </w:rPr>
-        <w:t>0xD000008</w:t>
-      </w:r>
-      <w:r>
-        <w:t>. It is used to specify the absolute address of the buffer to be read/written to the disk.</w:t>
-      </w:r>
-    </w:p>
-    <w:p>
-      <w:pPr>
-        <w:pStyle w:val="Heading4"/>
-      </w:pPr>
-      <w:r>
-        <w:t>DISK_BLOCK</w:t>
-      </w:r>
-    </w:p>
-    <w:p>
-      <w:r>
-        <w:t xml:space="preserve">This register is at address </w:t>
-      </w:r>
-      <w:r>
-        <w:rPr>
-          <w:rFonts w:ascii="Courier New" w:hAnsi="Courier New" w:cs="Courier New"/>
-        </w:rPr>
-        <w:t>0x0D00000C</w:t>
-      </w:r>
-      <w:r>
-        <w:t>. It is used to specify the block number to be read or written.</w:t>
-      </w:r>
-    </w:p>
-    <w:p>
-      <w:pPr>
-        <w:pStyle w:val="Heading1"/>
-      </w:pPr>
-      <w:bookmarkStart w:id="40" w:name="_Toc454370710"/>
-      <w:r>
-        <w:t>Interpreter Architecture</w:t>
-      </w:r>
-      <w:bookmarkEnd w:id="40"/>
-    </w:p>
-    <w:p>
-      <w:r>
-        <w:t>This section describes some of the implementation details of the interpreter. It does not define the behavior of the virtual machine, but rather how the virtual machine is implemented.</w:t>
-      </w:r>
-    </w:p>
-    <w:p>
-      <w:pPr>
-        <w:pStyle w:val="Heading2"/>
-      </w:pPr>
-      <w:bookmarkStart w:id="41" w:name="_Toc454370711"/>
-      <w:r>
-        <w:lastRenderedPageBreak/>
-        <w:t>Memory</w:t>
-      </w:r>
-      <w:bookmarkEnd w:id="41"/>
-    </w:p>
-    <w:p>
-      <w:r>
-        <w:t>In order to facilitate memory management, all memory references are made through the following four functions:</w:t>
-      </w:r>
-    </w:p>
-    <w:p>
-      <w:pPr>
-        <w:tabs>
-          <w:tab w:val="left" w:pos="2160"/>
-        </w:tabs>
-        <w:ind w:left="2160" w:hanging="1440"/>
-      </w:pPr>
-      <w:proofErr w:type="spellStart"/>
-      <w:r>
-        <w:rPr>
-          <w:rFonts w:ascii="Courier New" w:hAnsi="Courier New" w:cs="Courier New"/>
-        </w:rPr>
-        <w:t>Get_Word</w:t>
-      </w:r>
-      <w:proofErr w:type="spellEnd"/>
-      <w:r>
-        <w:tab/>
-        <w:t>Returns a word-sized value. The address must be word aligned.</w:t>
-      </w:r>
-    </w:p>
-    <w:p>
-      <w:pPr>
-        <w:tabs>
-          <w:tab w:val="left" w:pos="2160"/>
-        </w:tabs>
-        <w:ind w:left="2160" w:hanging="1440"/>
-      </w:pPr>
-      <w:proofErr w:type="spellStart"/>
-      <w:r>
-        <w:rPr>
-          <w:rFonts w:ascii="Courier New" w:hAnsi="Courier New" w:cs="Courier New"/>
-        </w:rPr>
-        <w:t>Set_Word</w:t>
-      </w:r>
-      <w:proofErr w:type="spellEnd"/>
-      <w:r>
-        <w:tab/>
-        <w:t>Sets a word-sized value. The address must be word aligned</w:t>
-      </w:r>
-    </w:p>
-    <w:p>
-      <w:pPr>
-        <w:tabs>
-          <w:tab w:val="left" w:pos="2160"/>
-        </w:tabs>
-        <w:ind w:left="2160" w:hanging="1440"/>
-      </w:pPr>
-      <w:proofErr w:type="spellStart"/>
-      <w:r>
-        <w:rPr>
-          <w:rFonts w:ascii="Courier New" w:hAnsi="Courier New" w:cs="Courier New"/>
-        </w:rPr>
-        <w:t>Get_Byte</w:t>
-      </w:r>
-      <w:proofErr w:type="spellEnd"/>
-      <w:r>
-        <w:tab/>
-        <w:t xml:space="preserve">Returns a </w:t>
-      </w:r>
-      <w:proofErr w:type="spellStart"/>
-      <w:r>
-        <w:t>byte</w:t>
-      </w:r>
-      <w:proofErr w:type="spellEnd"/>
-      <w:r>
-        <w:t>-sized value. There are no alignment requirements on the address.</w:t>
-      </w:r>
-    </w:p>
-    <w:p>
-      <w:pPr>
-        <w:tabs>
-          <w:tab w:val="left" w:pos="2160"/>
-        </w:tabs>
-        <w:ind w:left="2160" w:hanging="1440"/>
-      </w:pPr>
-      <w:proofErr w:type="spellStart"/>
-      <w:r>
-        <w:rPr>
-          <w:rFonts w:ascii="Courier New" w:hAnsi="Courier New" w:cs="Courier New"/>
-        </w:rPr>
-        <w:t>Set_Byte</w:t>
-      </w:r>
-      <w:proofErr w:type="spellEnd"/>
-      <w:r>
-        <w:tab/>
-        <w:t>Sets a word-sized value. There are no alignment requirements on the address.</w:t>
-      </w:r>
-    </w:p>
-    <w:p>
-      <w:pPr>
-        <w:tabs>
-          <w:tab w:val="left" w:pos="2160"/>
-        </w:tabs>
-      </w:pPr>
-      <w:r>
-        <w:t>If the address specified to these functions is outside the range of main memory, then the address will be interpreted as the address of a memory mapped IO register.</w:t>
-      </w:r>
-    </w:p>
-    <w:p>
-      <w:pPr>
-        <w:tabs>
-          <w:tab w:val="left" w:pos="2160"/>
-        </w:tabs>
-      </w:pPr>
-      <w:r>
-        <w:t xml:space="preserve">There are two functions for managing the machine state. They get/set all the registers. These functions are </w:t>
-      </w:r>
-      <w:proofErr w:type="spellStart"/>
-      <w:r>
-        <w:rPr>
-          <w:rFonts w:ascii="Courier New" w:hAnsi="Courier New" w:cs="Courier New"/>
-        </w:rPr>
-        <w:t>Get_Machine_State</w:t>
-      </w:r>
-      <w:proofErr w:type="spellEnd"/>
-      <w:r>
-        <w:t xml:space="preserve"> and </w:t>
-      </w:r>
-      <w:proofErr w:type="spellStart"/>
-      <w:r>
-        <w:rPr>
-          <w:rFonts w:ascii="Courier New" w:hAnsi="Courier New" w:cs="Courier New"/>
-        </w:rPr>
-        <w:t>Set_Machine_State</w:t>
-      </w:r>
-      <w:proofErr w:type="spellEnd"/>
-      <w:r>
-        <w:t xml:space="preserve">. </w:t>
-      </w:r>
-    </w:p>
-    <w:p>
-      <w:pPr>
-        <w:pStyle w:val="Heading2"/>
-      </w:pPr>
-      <w:bookmarkStart w:id="42" w:name="_Toc454370712"/>
-      <w:r>
-        <w:t>Executable file format and the Loader</w:t>
-      </w:r>
-      <w:bookmarkEnd w:id="42"/>
-    </w:p>
-    <w:p>
-      <w:pPr>
-        <w:tabs>
-          <w:tab w:val="left" w:pos="2160"/>
-        </w:tabs>
-      </w:pPr>
-      <w:r>
-        <w:t>To be specified</w:t>
-      </w:r>
-    </w:p>
-    <w:p>
-      <w:pPr>
-        <w:pStyle w:val="Heading2"/>
-      </w:pPr>
-      <w:bookmarkStart w:id="43" w:name="_Toc454370713"/>
-      <w:r>
-        <w:t>Adding IO devices to the interpreter</w:t>
-      </w:r>
-      <w:bookmarkEnd w:id="43"/>
-    </w:p>
-    <w:p>
-      <w:r>
-        <w:t>To be specified</w:t>
-      </w:r>
-    </w:p>
-    <w:p>
-      <w:pPr>
-        <w:pStyle w:val="Heading1"/>
-      </w:pPr>
-      <w:bookmarkStart w:id="44" w:name="_Toc454370714"/>
-      <w:r>
-        <w:t>Instruction Reference</w:t>
-      </w:r>
-      <w:bookmarkEnd w:id="44"/>
-    </w:p>
-    <w:p>
-      <w:r>
-        <w:t xml:space="preserve">This section defines the opcodes for the </w:t>
-      </w:r>
-      <w:proofErr w:type="spellStart"/>
-      <w:r>
-        <w:rPr>
-          <w:rFonts w:ascii="Courier New" w:hAnsi="Courier New" w:cs="Courier New"/>
-        </w:rPr>
-        <w:t>stackl</w:t>
-      </w:r>
-      <w:proofErr w:type="spellEnd"/>
-      <w:r>
-        <w:t xml:space="preserve"> machine. All opcodes occupy a word. </w:t>
-      </w:r>
-    </w:p>
-    <w:p>
-      <w:r>
-        <w:t xml:space="preserve">For binary </w:t>
-      </w:r>
-      <w:r>
-        <w:t xml:space="preserve">arithmetic </w:t>
-      </w:r>
-      <w:r>
-        <w:t>operations, the left operand is always pushed onto the stack first.</w:t>
-      </w:r>
-    </w:p>
-    <w:p>
-      <w:r>
-        <w:t>Some opcodes take a parameter from the instruction stream</w:t>
-      </w:r>
-      <w:r>
-        <w:t xml:space="preserve"> (that is, they are two word instructions)</w:t>
-      </w:r>
-      <w:r>
-        <w:t xml:space="preserve">. </w:t>
-      </w:r>
-      <w:r>
-        <w:t xml:space="preserve">These instructions are indicated by </w:t>
-      </w:r>
-      <w:r>
-        <w:rPr>
-          <w:rFonts w:ascii="Courier New" w:hAnsi="Courier New" w:cs="Courier New"/>
-        </w:rPr>
-        <w:t>&lt;</w:t>
-      </w:r>
-      <w:proofErr w:type="spellStart"/>
-      <w:r>
-        <w:rPr>
-          <w:rFonts w:ascii="Courier New" w:hAnsi="Courier New" w:cs="Courier New"/>
-        </w:rPr>
-        <w:t>param</w:t>
-      </w:r>
-      <w:proofErr w:type="spellEnd"/>
-      <w:r>
-        <w:rPr>
-          <w:rFonts w:ascii="Courier New" w:hAnsi="Courier New" w:cs="Courier New"/>
-        </w:rPr>
-        <w:t>&gt;</w:t>
-      </w:r>
-      <w:r>
-        <w:t xml:space="preserve"> in the opcode name where </w:t>
-      </w:r>
-      <w:r>
-        <w:rPr>
-          <w:rFonts w:ascii="Courier New" w:hAnsi="Courier New" w:cs="Courier New"/>
-        </w:rPr>
-        <w:t>&lt;</w:t>
-      </w:r>
-      <w:proofErr w:type="spellStart"/>
-      <w:r>
-        <w:rPr>
-          <w:rFonts w:ascii="Courier New" w:hAnsi="Courier New" w:cs="Courier New"/>
-        </w:rPr>
-        <w:t>param</w:t>
-      </w:r>
-      <w:proofErr w:type="spellEnd"/>
-      <w:r>
-        <w:rPr>
-          <w:rFonts w:ascii="Courier New" w:hAnsi="Courier New" w:cs="Courier New"/>
-        </w:rPr>
-        <w:t>&gt;</w:t>
-      </w:r>
-      <w:r>
-        <w:t xml:space="preserve"> is replaced by the name of the parameter. The parameter can be found at </w:t>
-      </w:r>
-      <w:proofErr w:type="gramStart"/>
-      <w:r>
-        <w:rPr>
-          <w:rFonts w:ascii="Courier New" w:hAnsi="Courier New" w:cs="Courier New"/>
-        </w:rPr>
-        <w:t>Memory[</w:t>
-      </w:r>
-      <w:proofErr w:type="gramEnd"/>
-      <w:r>
-        <w:rPr>
-          <w:rFonts w:ascii="Courier New" w:hAnsi="Courier New" w:cs="Courier New"/>
-        </w:rPr>
-        <w:t>IP+1]</w:t>
-      </w:r>
-      <w:r>
-        <w:t>.</w:t>
-      </w:r>
-    </w:p>
-    <w:p>
-      <w:r>
         <w:t>In the descriptions of the opcodes, memory offsets are given in word-sized increments. In other words, “</w:t>
       </w:r>
       <w:r>
@@ -14905,7 +15036,6 @@
     </w:p>
     <w:p>
       <w:r>
-        <w:lastRenderedPageBreak/>
         <w:t xml:space="preserve">The numerical value of specific opcodes should not relied upon because they are subject to change in future versions of </w:t>
       </w:r>
       <w:proofErr w:type="spellStart"/>
@@ -15129,6 +15259,7 @@
       </w:pPr>
       <w:bookmarkStart w:id="49" w:name="_Toc454370719"/>
       <w:r>
+        <w:lastRenderedPageBreak/>
         <w:t>B</w:t>
       </w:r>
       <w:r>
@@ -15222,7 +15353,6 @@
       </w:pPr>
       <w:proofErr w:type="gramStart"/>
       <w:r>
-        <w:lastRenderedPageBreak/>
         <w:t>Memory[</w:t>
       </w:r>
       <w:proofErr w:type="gramEnd"/>
@@ -15499,6 +15629,7 @@
       </w:pPr>
       <w:proofErr w:type="gramStart"/>
       <w:r>
+        <w:lastRenderedPageBreak/>
         <w:t>Memory[</w:t>
       </w:r>
       <w:proofErr w:type="gramEnd"/>
@@ -15553,7 +15684,6 @@
         <w:pStyle w:val="code"/>
       </w:pPr>
       <w:r>
-        <w:lastRenderedPageBreak/>
         <w:t>SP</w:t>
       </w:r>
       <w:r>
@@ -15829,6 +15959,7 @@
       </w:pPr>
       <w:bookmarkStart w:id="59" w:name="_Toc454370729"/>
       <w:r>
+        <w:lastRenderedPageBreak/>
         <w:t>HALT</w:t>
       </w:r>
       <w:bookmarkEnd w:id="59"/>
@@ -15862,7 +15993,6 @@
       </w:pPr>
       <w:bookmarkStart w:id="61" w:name="_Toc454370731"/>
       <w:r>
-        <w:lastRenderedPageBreak/>
         <w:t>INP</w:t>
       </w:r>
       <w:bookmarkEnd w:id="61"/>
@@ -16190,6 +16320,7 @@
         <w:rPr>
           <w:lang w:val="fr-FR"/>
         </w:rPr>
+        <w:lastRenderedPageBreak/>
         <w:t>LE</w:t>
       </w:r>
       <w:bookmarkEnd w:id="65"/>
@@ -16278,7 +16409,6 @@
       </w:pPr>
       <w:proofErr w:type="gramStart"/>
       <w:r>
-        <w:lastRenderedPageBreak/>
         <w:t>Memory[</w:t>
       </w:r>
       <w:proofErr w:type="gramEnd"/>
@@ -16543,6 +16673,7 @@
       </w:pPr>
       <w:bookmarkStart w:id="71" w:name="_Toc454370741"/>
       <w:r>
+        <w:lastRenderedPageBreak/>
         <w:t>NOP</w:t>
       </w:r>
       <w:bookmarkEnd w:id="71"/>
@@ -16608,7 +16739,6 @@
         <w:pStyle w:val="code"/>
       </w:pPr>
       <w:r>
-        <w:lastRenderedPageBreak/>
         <w:t>IP++</w:t>
       </w:r>
     </w:p>
@@ -16779,6 +16909,7 @@
       </w:pPr>
       <w:bookmarkStart w:id="77" w:name="_Toc454370747"/>
       <w:r>
+        <w:lastRenderedPageBreak/>
         <w:t>POPARGS &lt;size&gt;</w:t>
       </w:r>
     </w:p>
@@ -16850,7 +16981,6 @@
         <w:spacing w:before="240"/>
       </w:pPr>
       <w:r>
-        <w:lastRenderedPageBreak/>
         <w:t>SP--</w:t>
       </w:r>
     </w:p>
@@ -17119,6 +17249,7 @@
         <w:rPr>
           <w:lang w:val="sv-SE"/>
         </w:rPr>
+        <w:lastRenderedPageBreak/>
         <w:t>3</w:t>
       </w:r>
       <w:r>
@@ -17264,7 +17395,6 @@
       </w:pPr>
       <w:bookmarkStart w:id="80" w:name="_Toc454370750"/>
       <w:r>
-        <w:lastRenderedPageBreak/>
         <w:t>POPVAR</w:t>
       </w:r>
       <w:r>
@@ -17479,6 +17609,7 @@
       </w:pPr>
       <w:bookmarkStart w:id="84" w:name="_Toc454370754"/>
       <w:r>
+        <w:lastRenderedPageBreak/>
         <w:t>PUSHCVARIND</w:t>
       </w:r>
       <w:bookmarkEnd w:id="84"/>
@@ -17517,7 +17648,6 @@
       </w:pPr>
       <w:bookmarkStart w:id="85" w:name="_Toc454370755"/>
       <w:r>
-        <w:lastRenderedPageBreak/>
         <w:t>PUSHFP</w:t>
       </w:r>
       <w:bookmarkEnd w:id="85"/>
@@ -17885,6 +18015,7 @@
       </w:pPr>
       <w:bookmarkStart w:id="88" w:name="_Toc454370758"/>
       <w:r>
+        <w:lastRenderedPageBreak/>
         <w:t>PUSHVARIND</w:t>
       </w:r>
       <w:bookmarkEnd w:id="88"/>
@@ -17950,7 +18081,6 @@
         <w:spacing w:before="240"/>
       </w:pPr>
       <w:r>
-        <w:lastRenderedPageBreak/>
         <w:t>SP = FP-1</w:t>
       </w:r>
     </w:p>
@@ -18222,6 +18352,7 @@
       </w:pPr>
       <w:bookmarkStart w:id="93" w:name="_Toc454370763"/>
       <w:r>
+        <w:lastRenderedPageBreak/>
         <w:t>SHIFTL</w:t>
       </w:r>
       <w:bookmarkEnd w:id="93"/>
@@ -18283,7 +18414,6 @@
       </w:pPr>
       <w:proofErr w:type="gramStart"/>
       <w:r>
-        <w:lastRenderedPageBreak/>
         <w:t>Memory[</w:t>
       </w:r>
       <w:proofErr w:type="gramEnd"/>
@@ -22665,7 +22795,7 @@
           <w:rPr>
             <w:noProof/>
           </w:rPr>
-          <w:t>20</w:t>
+          <w:t>24</w:t>
         </w:r>
         <w:r>
           <w:rPr>
@@ -27909,7 +28039,7 @@
 </file>
 
 <file path=customXml/itemProps1.xml><?xml version="1.0" encoding="utf-8"?>
-<ds:datastoreItem xmlns:ds="http://schemas.openxmlformats.org/officeDocument/2006/customXml" ds:itemID="{98E24DE7-DAEC-4900-AD04-69CE33F7F4B6}">
+<ds:datastoreItem xmlns:ds="http://schemas.openxmlformats.org/officeDocument/2006/customXml" ds:itemID="{E29E877C-35E7-4C41-8DC2-834D5150C5EC}">
   <ds:schemaRefs>
     <ds:schemaRef ds:uri="http://schemas.openxmlformats.org/officeDocument/2006/bibliography"/>
   </ds:schemaRefs>

</xml_diff>

<commit_message>
update description of loading programs
</commit_message>
<xml_diff>
--- a/machine_reference.docx
+++ b/machine_reference.docx
@@ -10924,10 +10924,10 @@
             <v:path o:extrusionok="f" gradientshapeok="t" o:connecttype="rect"/>
             <o:lock v:ext="edit" aspectratio="t"/>
           </v:shapetype>
-          <v:shape id="_x0000_i1025" type="#_x0000_t75" style="width:189pt;height:171.75pt" o:ole="">
+          <v:shape id="_x0000_i1025" type="#_x0000_t75" style="width:189.15pt;height:171.95pt" o:ole="">
             <v:imagedata r:id="rId8" o:title=""/>
           </v:shape>
-          <o:OLEObject Type="Embed" ProgID="Word.Picture.8" ShapeID="_x0000_i1025" DrawAspect="Content" ObjectID="_1557155486" r:id="rId9"/>
+          <o:OLEObject Type="Embed" ProgID="Word.Picture.8" ShapeID="_x0000_i1025" DrawAspect="Content" ObjectID="_1585145126" r:id="rId9"/>
         </w:object>
       </w:r>
     </w:p>
@@ -11043,10 +11043,10 @@
       </w:pPr>
       <w:r>
         <w:object w:dxaOrig="3780" w:dyaOrig="3420">
-          <v:shape id="_x0000_i1026" type="#_x0000_t75" style="width:154.5pt;height:159pt" o:ole="">
+          <v:shape id="_x0000_i1026" type="#_x0000_t75" style="width:154.2pt;height:159.05pt" o:ole="">
             <v:imagedata r:id="rId10" o:title=""/>
           </v:shape>
-          <o:OLEObject Type="Embed" ProgID="Word.Picture.8" ShapeID="_x0000_i1026" DrawAspect="Content" ObjectID="_1557155487" r:id="rId11"/>
+          <o:OLEObject Type="Embed" ProgID="Word.Picture.8" ShapeID="_x0000_i1026" DrawAspect="Content" ObjectID="_1585145127" r:id="rId11"/>
         </w:object>
       </w:r>
     </w:p>
@@ -11485,377 +11485,377 @@
         <w:t xml:space="preserve"> operation will perform a </w:t>
       </w:r>
       <w:r>
-        <w:t>C</w:t>
+        <w:t xml:space="preserve">C </w:t>
+      </w:r>
+      <w:proofErr w:type="gramStart"/>
+      <w:r>
+        <w:rPr>
+          <w:rFonts w:ascii="Courier New" w:hAnsi="Courier New" w:cs="Courier New"/>
+        </w:rPr>
+        <w:t>gets(</w:t>
+      </w:r>
+      <w:proofErr w:type="gramEnd"/>
+      <w:r>
+        <w:rPr>
+          <w:rFonts w:ascii="Courier New" w:hAnsi="Courier New" w:cs="Courier New"/>
+        </w:rPr>
+        <w:t>)</w:t>
+      </w:r>
+      <w:r>
+        <w:t xml:space="preserve"> function. The address of the buffer is in </w:t>
+      </w:r>
+      <w:r>
+        <w:rPr>
+          <w:rFonts w:ascii="Courier New" w:hAnsi="Courier New" w:cs="Courier New"/>
+        </w:rPr>
+        <w:t>param1</w:t>
+      </w:r>
+      <w:r>
+        <w:t>.</w:t>
+      </w:r>
+      <w:r>
+        <w:t xml:space="preserve"> </w:t>
+      </w:r>
+      <w:r>
+        <w:t xml:space="preserve">This function will read at most </w:t>
+      </w:r>
+      <w:r>
+        <w:rPr>
+          <w:rFonts w:ascii="Courier New" w:hAnsi="Courier New" w:cs="Courier New"/>
+        </w:rPr>
+        <w:t>255</w:t>
+      </w:r>
+      <w:r>
+        <w:t xml:space="preserve"> characters plus a terminating </w:t>
+      </w:r>
+      <w:r>
+        <w:rPr>
+          <w:rFonts w:ascii="Courier New" w:hAnsi="Courier New" w:cs="Courier New"/>
+        </w:rPr>
+        <w:t>null</w:t>
+      </w:r>
+      <w:r>
+        <w:t>.</w:t>
+      </w:r>
+    </w:p>
+    <w:p>
+      <w:pPr>
+        <w:tabs>
+          <w:tab w:val="left" w:pos="2160"/>
+        </w:tabs>
+        <w:ind w:left="2520" w:hanging="2088"/>
+      </w:pPr>
+      <w:r>
+        <w:t>GETS_CALL</w:t>
+      </w:r>
+      <w:r>
+        <w:tab/>
+        <w:t>5</w:t>
+      </w:r>
+      <w:r>
+        <w:tab/>
+        <w:t>This operation will perform the following C function:</w:t>
+      </w:r>
+    </w:p>
+    <w:p>
+      <w:pPr>
+        <w:tabs>
+          <w:tab w:val="left" w:pos="2160"/>
+        </w:tabs>
+        <w:ind w:left="2520" w:hanging="2088"/>
+        <w:rPr>
+          <w:rFonts w:ascii="Courier New" w:hAnsi="Courier New" w:cs="Courier New"/>
+        </w:rPr>
+      </w:pPr>
+      <w:r>
+        <w:rPr>
+          <w:rFonts w:ascii="Courier New" w:hAnsi="Courier New" w:cs="Courier New"/>
+        </w:rPr>
+        <w:tab/>
+      </w:r>
+      <w:r>
+        <w:rPr>
+          <w:rFonts w:ascii="Courier New" w:hAnsi="Courier New" w:cs="Courier New"/>
+        </w:rPr>
+        <w:tab/>
+      </w:r>
+      <w:proofErr w:type="spellStart"/>
+      <w:proofErr w:type="gramStart"/>
+      <w:r>
+        <w:rPr>
+          <w:rFonts w:ascii="Courier New" w:hAnsi="Courier New" w:cs="Courier New"/>
+        </w:rPr>
+        <w:t>scanf</w:t>
+      </w:r>
+      <w:proofErr w:type="spellEnd"/>
+      <w:r>
+        <w:rPr>
+          <w:rFonts w:ascii="Courier New" w:hAnsi="Courier New" w:cs="Courier New"/>
+        </w:rPr>
+        <w:t>(</w:t>
+      </w:r>
+      <w:proofErr w:type="gramEnd"/>
+      <w:r>
+        <w:rPr>
+          <w:rFonts w:ascii="Courier New" w:hAnsi="Courier New" w:cs="Courier New"/>
+        </w:rPr>
+        <w:t xml:space="preserve">"%s", </w:t>
+      </w:r>
+      <w:r>
+        <w:rPr>
+          <w:rFonts w:ascii="Courier New" w:hAnsi="Courier New" w:cs="Courier New"/>
+        </w:rPr>
+        <w:t>param1</w:t>
+      </w:r>
+      <w:r>
+        <w:rPr>
+          <w:rFonts w:ascii="Courier New" w:hAnsi="Courier New" w:cs="Courier New"/>
+        </w:rPr>
+        <w:t>);</w:t>
+      </w:r>
+    </w:p>
+    <w:p>
+      <w:pPr>
+        <w:tabs>
+          <w:tab w:val="left" w:pos="2160"/>
+        </w:tabs>
+        <w:ind w:left="2520" w:hanging="2088"/>
+      </w:pPr>
+      <w:r>
+        <w:rPr>
+          <w:rFonts w:ascii="Courier New" w:hAnsi="Courier New" w:cs="Courier New"/>
+        </w:rPr>
+        <w:tab/>
+      </w:r>
+      <w:r>
+        <w:rPr>
+          <w:rFonts w:ascii="Courier New" w:hAnsi="Courier New" w:cs="Courier New"/>
+        </w:rPr>
+        <w:tab/>
+      </w:r>
+      <w:proofErr w:type="gramStart"/>
+      <w:r>
+        <w:t>where</w:t>
+      </w:r>
+      <w:proofErr w:type="gramEnd"/>
+      <w:r>
+        <w:t xml:space="preserve"> </w:t>
+      </w:r>
+      <w:r>
+        <w:rPr>
+          <w:rFonts w:ascii="Courier New" w:hAnsi="Courier New" w:cs="Courier New"/>
+        </w:rPr>
+        <w:t>param1</w:t>
+      </w:r>
+      <w:r>
+        <w:t xml:space="preserve"> is the address of the buffer.</w:t>
+      </w:r>
+      <w:r>
+        <w:t xml:space="preserve"> There is no attempt to prevent buffer overflow.</w:t>
+      </w:r>
+    </w:p>
+    <w:p>
+      <w:pPr>
+        <w:tabs>
+          <w:tab w:val="left" w:pos="2160"/>
+        </w:tabs>
+        <w:ind w:left="2520" w:hanging="2088"/>
+      </w:pPr>
+      <w:r>
+        <w:t>GETI_CALL</w:t>
+      </w:r>
+      <w:r>
+        <w:tab/>
+        <w:t>7</w:t>
+      </w:r>
+      <w:r>
+        <w:tab/>
+        <w:t>This operation will perform the following C function:</w:t>
+      </w:r>
+    </w:p>
+    <w:p>
+      <w:pPr>
+        <w:tabs>
+          <w:tab w:val="left" w:pos="2160"/>
+        </w:tabs>
+        <w:ind w:left="2520" w:hanging="2088"/>
+        <w:rPr>
+          <w:rFonts w:ascii="Courier New" w:hAnsi="Courier New" w:cs="Courier New"/>
+        </w:rPr>
+      </w:pPr>
+      <w:r>
+        <w:rPr>
+          <w:rFonts w:ascii="Courier New" w:hAnsi="Courier New" w:cs="Courier New"/>
+        </w:rPr>
+        <w:tab/>
+      </w:r>
+      <w:r>
+        <w:rPr>
+          <w:rFonts w:ascii="Courier New" w:hAnsi="Courier New" w:cs="Courier New"/>
+        </w:rPr>
+        <w:tab/>
+      </w:r>
+      <w:proofErr w:type="spellStart"/>
+      <w:proofErr w:type="gramStart"/>
+      <w:r>
+        <w:rPr>
+          <w:rFonts w:ascii="Courier New" w:hAnsi="Courier New" w:cs="Courier New"/>
+        </w:rPr>
+        <w:t>scanf</w:t>
+      </w:r>
+      <w:proofErr w:type="spellEnd"/>
+      <w:r>
+        <w:rPr>
+          <w:rFonts w:ascii="Courier New" w:hAnsi="Courier New" w:cs="Courier New"/>
+        </w:rPr>
+        <w:t>(</w:t>
+      </w:r>
+      <w:proofErr w:type="gramEnd"/>
+      <w:r>
+        <w:rPr>
+          <w:rFonts w:ascii="Courier New" w:hAnsi="Courier New" w:cs="Courier New"/>
+        </w:rPr>
+        <w:t>"%</w:t>
+      </w:r>
+      <w:r>
+        <w:rPr>
+          <w:rFonts w:ascii="Courier New" w:hAnsi="Courier New" w:cs="Courier New"/>
+        </w:rPr>
+        <w:t>d</w:t>
+      </w:r>
+      <w:r>
+        <w:rPr>
+          <w:rFonts w:ascii="Courier New" w:hAnsi="Courier New" w:cs="Courier New"/>
+        </w:rPr>
+        <w:t xml:space="preserve">", </w:t>
+      </w:r>
+      <w:r>
+        <w:rPr>
+          <w:rFonts w:ascii="Courier New" w:hAnsi="Courier New" w:cs="Courier New"/>
+        </w:rPr>
+        <w:t>param1</w:t>
+      </w:r>
+      <w:r>
+        <w:rPr>
+          <w:rFonts w:ascii="Courier New" w:hAnsi="Courier New" w:cs="Courier New"/>
+        </w:rPr>
+        <w:t>);</w:t>
+      </w:r>
+    </w:p>
+    <w:p>
+      <w:pPr>
+        <w:tabs>
+          <w:tab w:val="left" w:pos="2160"/>
+        </w:tabs>
+        <w:ind w:left="2520" w:hanging="2088"/>
+      </w:pPr>
+      <w:r>
+        <w:rPr>
+          <w:rFonts w:ascii="Courier New" w:hAnsi="Courier New" w:cs="Courier New"/>
+        </w:rPr>
+        <w:tab/>
+      </w:r>
+      <w:r>
+        <w:rPr>
+          <w:rFonts w:ascii="Courier New" w:hAnsi="Courier New" w:cs="Courier New"/>
+        </w:rPr>
+        <w:tab/>
+      </w:r>
+      <w:proofErr w:type="gramStart"/>
+      <w:r>
+        <w:t>where</w:t>
+      </w:r>
+      <w:proofErr w:type="gramEnd"/>
+      <w:r>
+        <w:t xml:space="preserve"> </w:t>
+      </w:r>
+      <w:r>
+        <w:rPr>
+          <w:rFonts w:ascii="Courier New" w:hAnsi="Courier New" w:cs="Courier New"/>
+        </w:rPr>
+        <w:t>param1</w:t>
+      </w:r>
+      <w:r>
+        <w:t xml:space="preserve"> is assumed to be the address of an integer.</w:t>
+      </w:r>
+    </w:p>
+    <w:p>
+      <w:pPr>
+        <w:tabs>
+          <w:tab w:val="left" w:pos="2160"/>
+        </w:tabs>
+        <w:ind w:left="2520" w:hanging="2088"/>
+      </w:pPr>
+      <w:r>
+        <w:lastRenderedPageBreak/>
+        <w:t>EXEC_CALL</w:t>
+      </w:r>
+      <w:r>
+        <w:tab/>
+      </w:r>
+      <w:r>
+        <w:t>8</w:t>
+      </w:r>
+      <w:r>
+        <w:tab/>
+        <w:t xml:space="preserve">This operation will call the loader to load a file into memory. The name of the file is in a string pointed to by </w:t>
+      </w:r>
+      <w:r>
+        <w:rPr>
+          <w:rFonts w:ascii="Courier New" w:hAnsi="Courier New" w:cs="Courier New"/>
+        </w:rPr>
+        <w:t>param1</w:t>
+      </w:r>
+      <w:r>
+        <w:t xml:space="preserve">. The high memory address of the load will be stored in </w:t>
+      </w:r>
+      <w:r>
+        <w:rPr>
+          <w:rFonts w:ascii="Courier New" w:hAnsi="Courier New" w:cs="Courier New"/>
+        </w:rPr>
+        <w:t>param2</w:t>
+      </w:r>
+      <w:r>
+        <w:t xml:space="preserve"> upon completion. The </w:t>
+      </w:r>
+      <w:r>
+        <w:rPr>
+          <w:rFonts w:ascii="Courier New" w:hAnsi="Courier New" w:cs="Courier New"/>
+        </w:rPr>
+        <w:t>BP</w:t>
+      </w:r>
+      <w:r>
+        <w:t xml:space="preserve"> and </w:t>
+      </w:r>
+      <w:r>
+        <w:rPr>
+          <w:rFonts w:ascii="Courier New" w:hAnsi="Courier New" w:cs="Courier New"/>
+        </w:rPr>
+        <w:t>LP</w:t>
+      </w:r>
+      <w:r>
+        <w:t xml:space="preserve"> registers should be set prior to initiating this operation</w:t>
+      </w:r>
+      <w:r>
+        <w:t xml:space="preserve"> with the </w:t>
+      </w:r>
+      <w:r>
+        <w:rPr>
+          <w:rFonts w:ascii="Courier New" w:hAnsi="Courier New" w:cs="Courier New"/>
+        </w:rPr>
+        <w:t>BP</w:t>
+      </w:r>
+      <w:r>
+        <w:t xml:space="preserve"> indicating the starting address for the load</w:t>
+      </w:r>
+      <w:r>
+        <w:t>.</w:t>
+      </w:r>
+      <w:r>
+        <w:t xml:space="preserve"> The word just past the high memory will contain the stack size requested by the process.</w:t>
       </w:r>
       <w:bookmarkStart w:id="30" w:name="_GoBack"/>
       <w:bookmarkEnd w:id="30"/>
-      <w:r>
-        <w:t xml:space="preserve"> </w:t>
-      </w:r>
-      <w:proofErr w:type="gramStart"/>
-      <w:r>
-        <w:rPr>
-          <w:rFonts w:ascii="Courier New" w:hAnsi="Courier New" w:cs="Courier New"/>
-        </w:rPr>
-        <w:t>gets(</w:t>
-      </w:r>
-      <w:proofErr w:type="gramEnd"/>
-      <w:r>
-        <w:rPr>
-          <w:rFonts w:ascii="Courier New" w:hAnsi="Courier New" w:cs="Courier New"/>
-        </w:rPr>
-        <w:t>)</w:t>
-      </w:r>
-      <w:r>
-        <w:t xml:space="preserve"> function. The address of the buffer is in </w:t>
-      </w:r>
-      <w:r>
-        <w:rPr>
-          <w:rFonts w:ascii="Courier New" w:hAnsi="Courier New" w:cs="Courier New"/>
-        </w:rPr>
-        <w:t>param1</w:t>
-      </w:r>
-      <w:r>
-        <w:t>.</w:t>
-      </w:r>
-      <w:r>
-        <w:t xml:space="preserve"> </w:t>
-      </w:r>
-      <w:r>
-        <w:t xml:space="preserve">This function will read at most </w:t>
-      </w:r>
-      <w:r>
-        <w:rPr>
-          <w:rFonts w:ascii="Courier New" w:hAnsi="Courier New" w:cs="Courier New"/>
-        </w:rPr>
-        <w:t>255</w:t>
-      </w:r>
-      <w:r>
-        <w:t xml:space="preserve"> characters plus a terminating </w:t>
-      </w:r>
-      <w:r>
-        <w:rPr>
-          <w:rFonts w:ascii="Courier New" w:hAnsi="Courier New" w:cs="Courier New"/>
-        </w:rPr>
-        <w:t>null</w:t>
-      </w:r>
-      <w:r>
-        <w:t>.</w:t>
-      </w:r>
-    </w:p>
-    <w:p>
-      <w:pPr>
-        <w:tabs>
-          <w:tab w:val="left" w:pos="2160"/>
-        </w:tabs>
-        <w:ind w:left="2520" w:hanging="2088"/>
-      </w:pPr>
-      <w:r>
-        <w:t>GETS_CALL</w:t>
-      </w:r>
-      <w:r>
-        <w:tab/>
-        <w:t>5</w:t>
-      </w:r>
-      <w:r>
-        <w:tab/>
-        <w:t>This operation will perform the following C function:</w:t>
-      </w:r>
-    </w:p>
-    <w:p>
-      <w:pPr>
-        <w:tabs>
-          <w:tab w:val="left" w:pos="2160"/>
-        </w:tabs>
-        <w:ind w:left="2520" w:hanging="2088"/>
-        <w:rPr>
-          <w:rFonts w:ascii="Courier New" w:hAnsi="Courier New" w:cs="Courier New"/>
-        </w:rPr>
-      </w:pPr>
-      <w:r>
-        <w:rPr>
-          <w:rFonts w:ascii="Courier New" w:hAnsi="Courier New" w:cs="Courier New"/>
-        </w:rPr>
-        <w:tab/>
-      </w:r>
-      <w:r>
-        <w:rPr>
-          <w:rFonts w:ascii="Courier New" w:hAnsi="Courier New" w:cs="Courier New"/>
-        </w:rPr>
-        <w:tab/>
-      </w:r>
-      <w:proofErr w:type="spellStart"/>
-      <w:proofErr w:type="gramStart"/>
-      <w:r>
-        <w:rPr>
-          <w:rFonts w:ascii="Courier New" w:hAnsi="Courier New" w:cs="Courier New"/>
-        </w:rPr>
-        <w:t>scanf</w:t>
-      </w:r>
-      <w:proofErr w:type="spellEnd"/>
-      <w:r>
-        <w:rPr>
-          <w:rFonts w:ascii="Courier New" w:hAnsi="Courier New" w:cs="Courier New"/>
-        </w:rPr>
-        <w:t>(</w:t>
-      </w:r>
-      <w:proofErr w:type="gramEnd"/>
-      <w:r>
-        <w:rPr>
-          <w:rFonts w:ascii="Courier New" w:hAnsi="Courier New" w:cs="Courier New"/>
-        </w:rPr>
-        <w:t xml:space="preserve">"%s", </w:t>
-      </w:r>
-      <w:r>
-        <w:rPr>
-          <w:rFonts w:ascii="Courier New" w:hAnsi="Courier New" w:cs="Courier New"/>
-        </w:rPr>
-        <w:t>param1</w:t>
-      </w:r>
-      <w:r>
-        <w:rPr>
-          <w:rFonts w:ascii="Courier New" w:hAnsi="Courier New" w:cs="Courier New"/>
-        </w:rPr>
-        <w:t>);</w:t>
-      </w:r>
-    </w:p>
-    <w:p>
-      <w:pPr>
-        <w:tabs>
-          <w:tab w:val="left" w:pos="2160"/>
-        </w:tabs>
-        <w:ind w:left="2520" w:hanging="2088"/>
-      </w:pPr>
-      <w:r>
-        <w:rPr>
-          <w:rFonts w:ascii="Courier New" w:hAnsi="Courier New" w:cs="Courier New"/>
-        </w:rPr>
-        <w:tab/>
-      </w:r>
-      <w:r>
-        <w:rPr>
-          <w:rFonts w:ascii="Courier New" w:hAnsi="Courier New" w:cs="Courier New"/>
-        </w:rPr>
-        <w:tab/>
-      </w:r>
-      <w:proofErr w:type="gramStart"/>
-      <w:r>
-        <w:t>where</w:t>
-      </w:r>
-      <w:proofErr w:type="gramEnd"/>
-      <w:r>
-        <w:t xml:space="preserve"> </w:t>
-      </w:r>
-      <w:r>
-        <w:rPr>
-          <w:rFonts w:ascii="Courier New" w:hAnsi="Courier New" w:cs="Courier New"/>
-        </w:rPr>
-        <w:t>param1</w:t>
-      </w:r>
-      <w:r>
-        <w:t xml:space="preserve"> is the address of the buffer.</w:t>
-      </w:r>
-      <w:r>
-        <w:t xml:space="preserve"> There is no attempt to prevent buffer overflow.</w:t>
-      </w:r>
-    </w:p>
-    <w:p>
-      <w:pPr>
-        <w:tabs>
-          <w:tab w:val="left" w:pos="2160"/>
-        </w:tabs>
-        <w:ind w:left="2520" w:hanging="2088"/>
-      </w:pPr>
-      <w:r>
-        <w:t>GETI_CALL</w:t>
-      </w:r>
-      <w:r>
-        <w:tab/>
-        <w:t>7</w:t>
-      </w:r>
-      <w:r>
-        <w:tab/>
-        <w:t>This operation will perform the following C function:</w:t>
-      </w:r>
-    </w:p>
-    <w:p>
-      <w:pPr>
-        <w:tabs>
-          <w:tab w:val="left" w:pos="2160"/>
-        </w:tabs>
-        <w:ind w:left="2520" w:hanging="2088"/>
-        <w:rPr>
-          <w:rFonts w:ascii="Courier New" w:hAnsi="Courier New" w:cs="Courier New"/>
-        </w:rPr>
-      </w:pPr>
-      <w:r>
-        <w:rPr>
-          <w:rFonts w:ascii="Courier New" w:hAnsi="Courier New" w:cs="Courier New"/>
-        </w:rPr>
-        <w:tab/>
-      </w:r>
-      <w:r>
-        <w:rPr>
-          <w:rFonts w:ascii="Courier New" w:hAnsi="Courier New" w:cs="Courier New"/>
-        </w:rPr>
-        <w:tab/>
-      </w:r>
-      <w:proofErr w:type="spellStart"/>
-      <w:proofErr w:type="gramStart"/>
-      <w:r>
-        <w:rPr>
-          <w:rFonts w:ascii="Courier New" w:hAnsi="Courier New" w:cs="Courier New"/>
-        </w:rPr>
-        <w:t>scanf</w:t>
-      </w:r>
-      <w:proofErr w:type="spellEnd"/>
-      <w:r>
-        <w:rPr>
-          <w:rFonts w:ascii="Courier New" w:hAnsi="Courier New" w:cs="Courier New"/>
-        </w:rPr>
-        <w:t>(</w:t>
-      </w:r>
-      <w:proofErr w:type="gramEnd"/>
-      <w:r>
-        <w:rPr>
-          <w:rFonts w:ascii="Courier New" w:hAnsi="Courier New" w:cs="Courier New"/>
-        </w:rPr>
-        <w:t>"%</w:t>
-      </w:r>
-      <w:r>
-        <w:rPr>
-          <w:rFonts w:ascii="Courier New" w:hAnsi="Courier New" w:cs="Courier New"/>
-        </w:rPr>
-        <w:t>d</w:t>
-      </w:r>
-      <w:r>
-        <w:rPr>
-          <w:rFonts w:ascii="Courier New" w:hAnsi="Courier New" w:cs="Courier New"/>
-        </w:rPr>
-        <w:t xml:space="preserve">", </w:t>
-      </w:r>
-      <w:r>
-        <w:rPr>
-          <w:rFonts w:ascii="Courier New" w:hAnsi="Courier New" w:cs="Courier New"/>
-        </w:rPr>
-        <w:t>param1</w:t>
-      </w:r>
-      <w:r>
-        <w:rPr>
-          <w:rFonts w:ascii="Courier New" w:hAnsi="Courier New" w:cs="Courier New"/>
-        </w:rPr>
-        <w:t>);</w:t>
-      </w:r>
-    </w:p>
-    <w:p>
-      <w:pPr>
-        <w:tabs>
-          <w:tab w:val="left" w:pos="2160"/>
-        </w:tabs>
-        <w:ind w:left="2520" w:hanging="2088"/>
-      </w:pPr>
-      <w:r>
-        <w:rPr>
-          <w:rFonts w:ascii="Courier New" w:hAnsi="Courier New" w:cs="Courier New"/>
-        </w:rPr>
-        <w:tab/>
-      </w:r>
-      <w:r>
-        <w:rPr>
-          <w:rFonts w:ascii="Courier New" w:hAnsi="Courier New" w:cs="Courier New"/>
-        </w:rPr>
-        <w:tab/>
-      </w:r>
-      <w:proofErr w:type="gramStart"/>
-      <w:r>
-        <w:t>where</w:t>
-      </w:r>
-      <w:proofErr w:type="gramEnd"/>
-      <w:r>
-        <w:t xml:space="preserve"> </w:t>
-      </w:r>
-      <w:r>
-        <w:rPr>
-          <w:rFonts w:ascii="Courier New" w:hAnsi="Courier New" w:cs="Courier New"/>
-        </w:rPr>
-        <w:t>param1</w:t>
-      </w:r>
-      <w:r>
-        <w:t xml:space="preserve"> is assumed to be the address of an integer.</w:t>
-      </w:r>
-    </w:p>
-    <w:p>
-      <w:pPr>
-        <w:tabs>
-          <w:tab w:val="left" w:pos="2160"/>
-        </w:tabs>
-        <w:ind w:left="2520" w:hanging="2088"/>
-      </w:pPr>
-      <w:r>
-        <w:lastRenderedPageBreak/>
-        <w:t>EXEC_CALL</w:t>
-      </w:r>
-      <w:r>
-        <w:tab/>
-      </w:r>
-      <w:r>
-        <w:t>8</w:t>
-      </w:r>
-      <w:r>
-        <w:tab/>
-        <w:t xml:space="preserve">This operation will call the loader to load a file into memory. The name of the file is in a string pointed to by </w:t>
-      </w:r>
-      <w:r>
-        <w:rPr>
-          <w:rFonts w:ascii="Courier New" w:hAnsi="Courier New" w:cs="Courier New"/>
-        </w:rPr>
-        <w:t>param1</w:t>
-      </w:r>
-      <w:r>
-        <w:t xml:space="preserve">. The high memory address of the load will be stored in </w:t>
-      </w:r>
-      <w:r>
-        <w:rPr>
-          <w:rFonts w:ascii="Courier New" w:hAnsi="Courier New" w:cs="Courier New"/>
-        </w:rPr>
-        <w:t>param2</w:t>
-      </w:r>
-      <w:r>
-        <w:t xml:space="preserve"> upon completion. The </w:t>
-      </w:r>
-      <w:r>
-        <w:rPr>
-          <w:rFonts w:ascii="Courier New" w:hAnsi="Courier New" w:cs="Courier New"/>
-        </w:rPr>
-        <w:t>BP</w:t>
-      </w:r>
-      <w:r>
-        <w:t xml:space="preserve"> and </w:t>
-      </w:r>
-      <w:r>
-        <w:rPr>
-          <w:rFonts w:ascii="Courier New" w:hAnsi="Courier New" w:cs="Courier New"/>
-        </w:rPr>
-        <w:t>LP</w:t>
-      </w:r>
-      <w:r>
-        <w:t xml:space="preserve"> registers should be set prior to initiating this operation</w:t>
-      </w:r>
-      <w:r>
-        <w:t xml:space="preserve"> with the </w:t>
-      </w:r>
-      <w:r>
-        <w:rPr>
-          <w:rFonts w:ascii="Courier New" w:hAnsi="Courier New" w:cs="Courier New"/>
-        </w:rPr>
-        <w:t>BP</w:t>
-      </w:r>
-      <w:r>
-        <w:t xml:space="preserve"> indicating the starting address for the load</w:t>
-      </w:r>
-      <w:r>
-        <w:t>.</w:t>
-      </w:r>
     </w:p>
     <w:p>
       <w:r>
@@ -12392,6 +12392,7 @@
         <w:rPr>
           <w:rFonts w:ascii="Courier New" w:hAnsi="Courier New" w:cs="Courier New"/>
         </w:rPr>
+        <w:lastRenderedPageBreak/>
         <w:t>io_blk.op</w:t>
       </w:r>
       <w:proofErr w:type="spellEnd"/>
@@ -12415,7 +12416,6 @@
         <w:rPr>
           <w:rFonts w:ascii="Courier New" w:hAnsi="Courier New" w:cs="Courier New"/>
         </w:rPr>
-        <w:lastRenderedPageBreak/>
         <w:t>io_blk.addr</w:t>
       </w:r>
       <w:proofErr w:type="spellEnd"/>
@@ -13213,6 +13213,7 @@
         <w:rPr>
           <w:rFonts w:ascii="Courier New" w:hAnsi="Courier New" w:cs="Courier New"/>
         </w:rPr>
+        <w:lastRenderedPageBreak/>
         <w:t>-</w:t>
       </w:r>
       <w:proofErr w:type="spellStart"/>
@@ -13236,7 +13237,6 @@
         <w:rPr>
           <w:rFonts w:ascii="Courier New" w:hAnsi="Courier New" w:cs="Courier New"/>
         </w:rPr>
-        <w:lastRenderedPageBreak/>
         <w:t>-version</w:t>
       </w:r>
       <w:r>
@@ -14704,9 +14704,62 @@
     </w:p>
     <w:p>
       <w:pPr>
+        <w:pStyle w:val="Heading2"/>
+      </w:pPr>
+      <w:bookmarkStart w:id="40" w:name="_Toc454370710"/>
+      <w:r>
+        <w:t>Generic IO Device</w:t>
+      </w:r>
+    </w:p>
+    <w:p>
+      <w:r>
+        <w:t>The Generic IO device is a multi-purpose device for doing input and output. It does not represent any device that would exist on real hardware. Instead, it provides a reasonable interface for performing a variety of functions.</w:t>
+      </w:r>
+    </w:p>
+    <w:p>
+      <w:r>
+        <w:t>The generic IO device can be enabled with the following pragma:</w:t>
+      </w:r>
+    </w:p>
+    <w:p>
+      <w:pPr>
+        <w:ind w:left="432"/>
+      </w:pPr>
+      <w:r>
+        <w:t xml:space="preserve">#pragma feature </w:t>
+      </w:r>
+      <w:proofErr w:type="spellStart"/>
+      <w:r>
+        <w:t>gen_io</w:t>
+      </w:r>
+      <w:proofErr w:type="spellEnd"/>
+    </w:p>
+    <w:p>
+      <w:pPr>
+        <w:pStyle w:val="Heading3"/>
+      </w:pPr>
+      <w:r>
+        <w:t>Registers</w:t>
+      </w:r>
+    </w:p>
+    <w:p>
+      <w:pPr>
+        <w:pStyle w:val="Heading4"/>
+      </w:pPr>
+      <w:r>
+        <w:t>Command/Status Register</w:t>
+      </w:r>
+    </w:p>
+    <w:p>
+      <w:r>
+        <w:t>The command and status register is at address 0x0B00000. The lower byte is for commands. The GEN_IO device responds to the following commands:</w:t>
+      </w:r>
+    </w:p>
+    <w:p/>
+    <w:p>
+      <w:pPr>
         <w:pStyle w:val="Heading1"/>
       </w:pPr>
-      <w:bookmarkStart w:id="40" w:name="_Toc454370710"/>
       <w:r>
         <w:t>Interpreter Architecture</w:t>
       </w:r>
@@ -14837,6 +14890,7 @@
         </w:tabs>
       </w:pPr>
       <w:r>
+        <w:lastRenderedPageBreak/>
         <w:t xml:space="preserve">There are two functions for managing the machine state. They get/set all the registers. These functions are </w:t>
       </w:r>
       <w:proofErr w:type="spellStart"/>
@@ -14936,7 +14990,6 @@
     </w:p>
     <w:p>
       <w:r>
-        <w:lastRenderedPageBreak/>
         <w:t>Some opcodes take a parameter from the instruction stream</w:t>
       </w:r>
       <w:r>
@@ -15152,6 +15205,7 @@
         <w:pStyle w:val="code"/>
       </w:pPr>
       <w:r>
+        <w:lastRenderedPageBreak/>
         <w:t>SP--</w:t>
       </w:r>
     </w:p>
@@ -15259,7 +15313,6 @@
       </w:pPr>
       <w:bookmarkStart w:id="49" w:name="_Toc454370719"/>
       <w:r>
-        <w:lastRenderedPageBreak/>
         <w:t>B</w:t>
       </w:r>
       <w:r>
@@ -15501,6 +15554,7 @@
         <w:pStyle w:val="code"/>
       </w:pPr>
       <w:r>
+        <w:lastRenderedPageBreak/>
         <w:t xml:space="preserve">IP = </w:t>
       </w:r>
       <w:r>
@@ -15629,7 +15683,6 @@
       </w:pPr>
       <w:proofErr w:type="gramStart"/>
       <w:r>
-        <w:lastRenderedPageBreak/>
         <w:t>Memory[</w:t>
       </w:r>
       <w:proofErr w:type="gramEnd"/>
@@ -15807,6 +15860,7 @@
         <w:pStyle w:val="code"/>
       </w:pPr>
       <w:r>
+        <w:lastRenderedPageBreak/>
         <w:t>SP</w:t>
       </w:r>
       <w:r>
@@ -15959,7 +16013,6 @@
       </w:pPr>
       <w:bookmarkStart w:id="59" w:name="_Toc454370729"/>
       <w:r>
-        <w:lastRenderedPageBreak/>
         <w:t>HALT</w:t>
       </w:r>
       <w:bookmarkEnd w:id="59"/>
@@ -16113,6 +16166,7 @@
       </w:pPr>
       <w:bookmarkStart w:id="63" w:name="_Toc454370733"/>
       <w:r>
+        <w:lastRenderedPageBreak/>
         <w:t>JUMP</w:t>
       </w:r>
       <w:r>
@@ -16320,7 +16374,6 @@
         <w:rPr>
           <w:lang w:val="fr-FR"/>
         </w:rPr>
-        <w:lastRenderedPageBreak/>
         <w:t>LE</w:t>
       </w:r>
       <w:bookmarkEnd w:id="65"/>
@@ -16550,6 +16603,7 @@
         <w:pStyle w:val="code"/>
       </w:pPr>
       <w:r>
+        <w:lastRenderedPageBreak/>
         <w:t>SP--</w:t>
       </w:r>
     </w:p>
@@ -16673,7 +16727,6 @@
       </w:pPr>
       <w:bookmarkStart w:id="71" w:name="_Toc454370741"/>
       <w:r>
-        <w:lastRenderedPageBreak/>
         <w:t>NOP</w:t>
       </w:r>
       <w:bookmarkEnd w:id="71"/>
@@ -16820,6 +16873,7 @@
       </w:pPr>
       <w:bookmarkStart w:id="75" w:name="_Toc454370745"/>
       <w:r>
+        <w:lastRenderedPageBreak/>
         <w:t>PLUS</w:t>
       </w:r>
       <w:bookmarkEnd w:id="75"/>
@@ -16909,7 +16963,6 @@
       </w:pPr>
       <w:bookmarkStart w:id="77" w:name="_Toc454370747"/>
       <w:r>
-        <w:lastRenderedPageBreak/>
         <w:t>POPARGS &lt;size&gt;</w:t>
       </w:r>
     </w:p>
@@ -17109,6 +17162,7 @@
       </w:pPr>
       <w:bookmarkStart w:id="78" w:name="_Toc454370748"/>
       <w:r>
+        <w:lastRenderedPageBreak/>
         <w:t>POPCVARIND</w:t>
       </w:r>
       <w:bookmarkEnd w:id="78"/>
@@ -17249,7 +17303,6 @@
         <w:rPr>
           <w:lang w:val="sv-SE"/>
         </w:rPr>
-        <w:lastRenderedPageBreak/>
         <w:t>3</w:t>
       </w:r>
       <w:r>
@@ -17502,6 +17555,7 @@
       </w:pPr>
       <w:bookmarkStart w:id="82" w:name="_Toc454370752"/>
       <w:r>
+        <w:lastRenderedPageBreak/>
         <w:t>PUSH &lt;value&gt;</w:t>
       </w:r>
       <w:bookmarkEnd w:id="82"/>
@@ -17609,7 +17663,6 @@
       </w:pPr>
       <w:bookmarkStart w:id="84" w:name="_Toc454370754"/>
       <w:r>
-        <w:lastRenderedPageBreak/>
         <w:t>PUSHCVARIND</w:t>
       </w:r>
       <w:bookmarkEnd w:id="84"/>
@@ -17817,6 +17870,7 @@
         <w:rPr>
           <w:lang w:val="sv-SE"/>
         </w:rPr>
+        <w:lastRenderedPageBreak/>
         <w:t>4</w:t>
       </w:r>
       <w:r>
@@ -18015,7 +18069,6 @@
       </w:pPr>
       <w:bookmarkStart w:id="88" w:name="_Toc454370758"/>
       <w:r>
-        <w:lastRenderedPageBreak/>
         <w:t>PUSHVARIND</w:t>
       </w:r>
       <w:bookmarkEnd w:id="88"/>
@@ -18212,6 +18265,7 @@
       </w:pPr>
       <w:bookmarkStart w:id="91" w:name="_Toc454370761"/>
       <w:r>
+        <w:lastRenderedPageBreak/>
         <w:t>RTI</w:t>
       </w:r>
       <w:bookmarkEnd w:id="91"/>
@@ -18352,7 +18406,6 @@
       </w:pPr>
       <w:bookmarkStart w:id="93" w:name="_Toc454370763"/>
       <w:r>
-        <w:lastRenderedPageBreak/>
         <w:t>SHIFTL</w:t>
       </w:r>
       <w:bookmarkEnd w:id="93"/>
@@ -18557,6 +18610,7 @@
         <w:pStyle w:val="code"/>
       </w:pPr>
       <w:r>
+        <w:lastRenderedPageBreak/>
         <w:t>IP++</w:t>
       </w:r>
     </w:p>
@@ -22757,10 +22811,7 @@
       <w:t>V0.</w:t>
     </w:r>
     <w:r>
-      <w:t>10.</w:t>
-    </w:r>
-    <w:r>
-      <w:t>2</w:t>
+      <w:t>10.2</w:t>
     </w:r>
     <w:r>
       <w:tab/>
@@ -22795,7 +22846,7 @@
           <w:rPr>
             <w:noProof/>
           </w:rPr>
-          <w:t>24</w:t>
+          <w:t>17</w:t>
         </w:r>
         <w:r>
           <w:rPr>
@@ -28039,7 +28090,7 @@
 </file>
 
 <file path=customXml/itemProps1.xml><?xml version="1.0" encoding="utf-8"?>
-<ds:datastoreItem xmlns:ds="http://schemas.openxmlformats.org/officeDocument/2006/customXml" ds:itemID="{E29E877C-35E7-4C41-8DC2-834D5150C5EC}">
+<ds:datastoreItem xmlns:ds="http://schemas.openxmlformats.org/officeDocument/2006/customXml" ds:itemID="{9882BC3B-3398-4DEB-82AD-A317AA2DCEFC}">
   <ds:schemaRefs>
     <ds:schemaRef ds:uri="http://schemas.openxmlformats.org/officeDocument/2006/bibliography"/>
   </ds:schemaRefs>

</xml_diff>

<commit_message>
Updated command line args to stackl, slasm
</commit_message>
<xml_diff>
--- a/machine_reference.docx
+++ b/machine_reference.docx
@@ -10076,15 +10076,30 @@
       <w:r>
         <w:t>-</w:t>
       </w:r>
-      <w:r>
-        <w:rPr>
-          <w:rFonts w:ascii="Courier New" w:hAnsi="Courier New" w:cs="Courier New"/>
-        </w:rPr>
-        <w:t>debug</w:t>
-      </w:r>
-      <w:r>
-        <w:tab/>
-        <w:t>Causes the compiler to log information that might be useful for debugging the compiler.</w:t>
+      <w:proofErr w:type="spellStart"/>
+      <w:r>
+        <w:rPr>
+          <w:rFonts w:ascii="Courier New" w:hAnsi="Courier New" w:cs="Courier New"/>
+        </w:rPr>
+        <w:t>db</w:t>
+      </w:r>
+      <w:r>
+        <w:rPr>
+          <w:rFonts w:ascii="Courier New" w:hAnsi="Courier New" w:cs="Courier New"/>
+        </w:rPr>
+        <w:t>g</w:t>
+      </w:r>
+      <w:proofErr w:type="spellEnd"/>
+      <w:r>
+        <w:tab/>
+      </w:r>
+      <w:proofErr w:type="gramStart"/>
+      <w:r>
+        <w:t>Causes</w:t>
+      </w:r>
+      <w:proofErr w:type="gramEnd"/>
+      <w:r>
+        <w:t xml:space="preserve"> the compiler to log information that might be useful for debugging the compiler.</w:t>
       </w:r>
       <w:r>
         <w:t xml:space="preserve"> This option is depreciated and should not be used.</w:t>
@@ -10103,6 +10118,28 @@
       <w:r>
         <w:tab/>
         <w:t>Prints a short help string and then exits</w:t>
+      </w:r>
+    </w:p>
+    <w:p>
+      <w:pPr>
+        <w:ind w:left="2160" w:hanging="1728"/>
+      </w:pPr>
+      <w:r>
+        <w:rPr>
+          <w:rFonts w:ascii="Courier New" w:hAnsi="Courier New" w:cs="Courier New"/>
+        </w:rPr>
+        <w:t>-list</w:t>
+      </w:r>
+      <w:r>
+        <w:tab/>
+      </w:r>
+      <w:proofErr w:type="gramStart"/>
+      <w:r>
+        <w:t>Causes</w:t>
+      </w:r>
+      <w:proofErr w:type="gramEnd"/>
+      <w:r>
+        <w:t xml:space="preserve"> the assembler to produce a listing output</w:t>
       </w:r>
     </w:p>
     <w:p>
@@ -12485,6 +12522,9 @@
     <w:p>
       <w:pPr>
         <w:ind w:left="1890" w:hanging="1458"/>
+        <w:rPr>
+          <w:rFonts w:ascii="Courier New" w:hAnsi="Courier New" w:cs="Courier New"/>
+        </w:rPr>
       </w:pPr>
       <w:r>
         <w:rPr>
@@ -12497,12 +12537,48 @@
         <w:rPr>
           <w:rFonts w:ascii="Courier New" w:hAnsi="Courier New" w:cs="Courier New"/>
         </w:rPr>
+        <w:t>dbg</w:t>
+      </w:r>
+      <w:proofErr w:type="spellEnd"/>
+      <w:r>
+        <w:rPr>
+          <w:rFonts w:ascii="Courier New" w:hAnsi="Courier New" w:cs="Courier New"/>
+        </w:rPr>
+        <w:tab/>
+      </w:r>
+      <w:r>
+        <w:t>Outputs a listing file</w:t>
+      </w:r>
+    </w:p>
+    <w:p>
+      <w:pPr>
+        <w:ind w:left="1890" w:hanging="1458"/>
+      </w:pPr>
+      <w:r>
+        <w:rPr>
+          <w:rFonts w:ascii="Courier New" w:hAnsi="Courier New" w:cs="Courier New"/>
+        </w:rPr>
+        <w:t>-</w:t>
+      </w:r>
+      <w:proofErr w:type="spellStart"/>
+      <w:r>
+        <w:rPr>
+          <w:rFonts w:ascii="Courier New" w:hAnsi="Courier New" w:cs="Courier New"/>
+        </w:rPr>
         <w:t>defs</w:t>
       </w:r>
       <w:proofErr w:type="spellEnd"/>
       <w:r>
         <w:tab/>
-        <w:t xml:space="preserve">Output a </w:t>
+        <w:t xml:space="preserve">Output </w:t>
+      </w:r>
+      <w:proofErr w:type="gramStart"/>
+      <w:r>
+        <w:t>a</w:t>
+      </w:r>
+      <w:proofErr w:type="gramEnd"/>
+      <w:r>
+        <w:t xml:space="preserve"> </w:t>
       </w:r>
       <w:r>
         <w:rPr>
@@ -12522,7 +12598,12 @@
       </w:r>
       <w:proofErr w:type="spellEnd"/>
       <w:r>
-        <w:t xml:space="preserve"> machine instructions. This option is used internally by the compiler build.</w:t>
+        <w:t xml:space="preserve"> machin</w:t>
+      </w:r>
+      <w:bookmarkStart w:id="19" w:name="_GoBack"/>
+      <w:bookmarkEnd w:id="19"/>
+      <w:r>
+        <w:t>e instructions. This option is used internally by the compiler build.</w:t>
       </w:r>
     </w:p>
     <w:p>
@@ -12591,7 +12672,7 @@
       <w:pPr>
         <w:pStyle w:val="Heading1"/>
       </w:pPr>
-      <w:bookmarkStart w:id="19" w:name="_Toc7074198"/>
+      <w:bookmarkStart w:id="20" w:name="_Toc7074198"/>
       <w:r>
         <w:t xml:space="preserve">The </w:t>
       </w:r>
@@ -12603,7 +12684,7 @@
       <w:r>
         <w:t xml:space="preserve"> machine</w:t>
       </w:r>
-      <w:bookmarkEnd w:id="19"/>
+      <w:bookmarkEnd w:id="20"/>
     </w:p>
     <w:p>
       <w:r>
@@ -12638,7 +12719,11 @@
     </w:p>
     <w:p>
       <w:r>
-        <w:t xml:space="preserve">There are two categories of special purpose registers: execution and memory management. The execution registers are used for general instructions. The memory management </w:t>
+        <w:t xml:space="preserve">There are two categories of special purpose registers: execution and memory management. The execution registers are used for general instructions. The memory </w:t>
+      </w:r>
+      <w:r>
+        <w:lastRenderedPageBreak/>
+        <w:t xml:space="preserve">management </w:t>
       </w:r>
       <w:r>
         <w:t>registers</w:t>
@@ -12651,380 +12736,379 @@
       <w:pPr>
         <w:pStyle w:val="Heading2"/>
       </w:pPr>
-      <w:bookmarkStart w:id="20" w:name="_Toc7074199"/>
+      <w:bookmarkStart w:id="21" w:name="_Toc7074199"/>
+      <w:r>
+        <w:t>Execution Registers</w:t>
+      </w:r>
+      <w:bookmarkEnd w:id="21"/>
+    </w:p>
+    <w:p>
+      <w:pPr>
+        <w:pStyle w:val="Heading3"/>
+      </w:pPr>
+      <w:bookmarkStart w:id="22" w:name="_Toc7074200"/>
+      <w:r>
+        <w:t>Instruction Pointer (IP)</w:t>
+      </w:r>
+      <w:bookmarkEnd w:id="22"/>
+    </w:p>
+    <w:p>
+      <w:r>
+        <w:t xml:space="preserve">The instruction pointer contains the address of the next instruction to be executed. </w:t>
+      </w:r>
+    </w:p>
+    <w:p>
+      <w:pPr>
+        <w:pStyle w:val="Heading3"/>
+      </w:pPr>
+      <w:bookmarkStart w:id="23" w:name="_Toc7074201"/>
+      <w:r>
+        <w:t>Stack Pointer (SP)</w:t>
+      </w:r>
+      <w:bookmarkEnd w:id="23"/>
+    </w:p>
+    <w:p>
+      <w:r>
+        <w:t>The stack pointer contains the address of the first unused memory location at the top of the stack.  The stack always contains word aligned data. The stack grows to increasing memory addresses.</w:t>
+      </w:r>
+    </w:p>
+    <w:p>
+      <w:r>
+        <w:t>Pseudocode for pushing an item onto the stack is as follows:</w:t>
+      </w:r>
+    </w:p>
+    <w:p>
+      <w:pPr>
+        <w:pStyle w:val="code"/>
+        <w:rPr>
+          <w:rFonts w:cs="Courier New"/>
+        </w:rPr>
+      </w:pPr>
+    </w:p>
+    <w:p>
+      <w:pPr>
+        <w:pStyle w:val="code"/>
+      </w:pPr>
+      <w:r>
+        <w:t>Memory[SP] = value;</w:t>
+      </w:r>
+    </w:p>
+    <w:p>
+      <w:pPr>
+        <w:pStyle w:val="code"/>
+      </w:pPr>
+      <w:r>
+        <w:t>SP++;</w:t>
+      </w:r>
+    </w:p>
+    <w:p>
+      <w:r>
+        <w:t>Pseudo-code for popping an item from the stack is as follows:</w:t>
+      </w:r>
+    </w:p>
+    <w:p>
+      <w:pPr>
+        <w:pStyle w:val="code"/>
+      </w:pPr>
+      <w:r>
+        <w:t>SP--;</w:t>
+      </w:r>
+    </w:p>
+    <w:p>
+      <w:pPr>
+        <w:pStyle w:val="code"/>
+      </w:pPr>
+      <w:r>
+        <w:t>value = Memory[SP];</w:t>
+      </w:r>
+    </w:p>
+    <w:p>
+      <w:pPr>
+        <w:pStyle w:val="Heading3"/>
+      </w:pPr>
+      <w:bookmarkStart w:id="24" w:name="_Toc7074202"/>
+      <w:r>
+        <w:t>Frame Pointer (FP)</w:t>
+      </w:r>
+      <w:bookmarkEnd w:id="24"/>
+    </w:p>
+    <w:p>
+      <w:r>
+        <w:t>The frame pointer is used for function calls. It points to the location of the first local variable in a called function.</w:t>
+      </w:r>
+      <w:r>
+        <w:t xml:space="preserve"> The opcodes that include VAR in the opcode name reference the FP to locate the variable.</w:t>
+      </w:r>
+    </w:p>
+    <w:p>
+      <w:pPr>
+        <w:pStyle w:val="Heading2"/>
+      </w:pPr>
+      <w:bookmarkStart w:id="25" w:name="_Toc7074203"/>
+      <w:r>
+        <w:t>Flag Register (FLAG)</w:t>
+      </w:r>
+      <w:bookmarkEnd w:id="25"/>
+    </w:p>
+    <w:p>
+      <w:r>
+        <w:t>The flag register contains bits that identify the mode the processor is in. The following bits are defined:</w:t>
+      </w:r>
+    </w:p>
+    <w:p>
+      <w:pPr>
+        <w:tabs>
+          <w:tab w:val="left" w:pos="1080"/>
+        </w:tabs>
+        <w:ind w:left="3060" w:hanging="2484"/>
+      </w:pPr>
+      <w:r>
+        <w:t>0</w:t>
+      </w:r>
+      <w:r>
+        <w:tab/>
+      </w:r>
+      <w:r>
+        <w:rPr>
+          <w:rFonts w:ascii="Courier New" w:hAnsi="Courier New" w:cs="Courier New"/>
+        </w:rPr>
+        <w:t>HALTED</w:t>
+      </w:r>
+      <w:r>
+        <w:tab/>
+        <w:t>The CPU will stop and the interpreter will exit when this bit is set</w:t>
+      </w:r>
+    </w:p>
+    <w:p>
+      <w:pPr>
+        <w:tabs>
+          <w:tab w:val="left" w:pos="1080"/>
+        </w:tabs>
+        <w:ind w:left="3060" w:hanging="2484"/>
+      </w:pPr>
+      <w:r>
+        <w:t>1</w:t>
+      </w:r>
+      <w:r>
+        <w:tab/>
+      </w:r>
+      <w:r>
+        <w:rPr>
+          <w:rFonts w:ascii="Courier New" w:hAnsi="Courier New" w:cs="Courier New"/>
+        </w:rPr>
+        <w:t>USER_MODE</w:t>
+      </w:r>
+      <w:r>
+        <w:tab/>
+        <w:t>The CPU is in user mode when this bit is set. The CPU is in system mode when this bit is clear.</w:t>
+      </w:r>
+    </w:p>
+    <w:p>
+      <w:pPr>
+        <w:tabs>
+          <w:tab w:val="left" w:pos="1080"/>
+        </w:tabs>
+        <w:ind w:left="3060" w:hanging="2484"/>
+      </w:pPr>
+      <w:r>
+        <w:t>2</w:t>
+      </w:r>
+      <w:r>
+        <w:tab/>
+      </w:r>
+      <w:r>
+        <w:rPr>
+          <w:rFonts w:ascii="Courier New" w:hAnsi="Courier New" w:cs="Courier New"/>
+        </w:rPr>
+        <w:t>INT_MOD</w:t>
+      </w:r>
+      <w:r>
+        <w:t>E</w:t>
+      </w:r>
+      <w:r>
+        <w:tab/>
+        <w:t>The CPU is executing in interrupt mode when this bit is set.</w:t>
+      </w:r>
+    </w:p>
+    <w:p>
+      <w:pPr>
+        <w:tabs>
+          <w:tab w:val="left" w:pos="1080"/>
+        </w:tabs>
+        <w:ind w:left="3060" w:hanging="2484"/>
+      </w:pPr>
+      <w:r>
+        <w:t>3</w:t>
+      </w:r>
+      <w:r>
+        <w:tab/>
+      </w:r>
+      <w:r>
+        <w:rPr>
+          <w:rFonts w:ascii="Courier New" w:hAnsi="Courier New" w:cs="Courier New"/>
+        </w:rPr>
+        <w:t>INT_DIS</w:t>
+      </w:r>
+      <w:r>
+        <w:tab/>
+        <w:t>Interrupts are disabled when this bit is set.</w:t>
+      </w:r>
+    </w:p>
+    <w:p>
+      <w:pPr>
+        <w:tabs>
+          <w:tab w:val="left" w:pos="1080"/>
+        </w:tabs>
+        <w:ind w:left="3060" w:hanging="2484"/>
+      </w:pPr>
+      <w:r>
+        <w:t>4</w:t>
+      </w:r>
+      <w:r>
+        <w:tab/>
+      </w:r>
+      <w:r>
+        <w:rPr>
+          <w:rFonts w:ascii="Courier New" w:hAnsi="Courier New" w:cs="Courier New"/>
+        </w:rPr>
+        <w:t>VMEM</w:t>
+      </w:r>
+      <w:r>
+        <w:tab/>
+        <w:t>The CPU is operating in virtual memory mode when this bit is set. This mode is not yet implemented.</w:t>
+      </w:r>
+    </w:p>
+    <w:p>
+      <w:pPr>
+        <w:tabs>
+          <w:tab w:val="left" w:pos="1080"/>
+        </w:tabs>
+        <w:ind w:left="3060" w:hanging="2484"/>
+      </w:pPr>
       <w:r>
         <w:lastRenderedPageBreak/>
-        <w:t>Execution Registers</w:t>
-      </w:r>
-      <w:bookmarkEnd w:id="20"/>
+        <w:t>16</w:t>
+      </w:r>
+      <w:r>
+        <w:tab/>
+        <w:t>I_MACH</w:t>
+      </w:r>
+      <w:r>
+        <w:tab/>
+        <w:t>A machine check is pending</w:t>
+      </w:r>
+    </w:p>
+    <w:p>
+      <w:pPr>
+        <w:tabs>
+          <w:tab w:val="left" w:pos="1080"/>
+        </w:tabs>
+        <w:ind w:left="3060" w:hanging="2484"/>
+      </w:pPr>
+      <w:r>
+        <w:t>17</w:t>
+      </w:r>
+      <w:r>
+        <w:tab/>
+        <w:t>I_TRAP</w:t>
+      </w:r>
+      <w:r>
+        <w:tab/>
+        <w:t>A trap instruction is pending</w:t>
+      </w:r>
+    </w:p>
+    <w:p>
+      <w:pPr>
+        <w:pStyle w:val="Heading2"/>
+      </w:pPr>
+      <w:bookmarkStart w:id="26" w:name="_Toc7074204"/>
+      <w:r>
+        <w:t>Interrupt Vector (IVEC)</w:t>
+      </w:r>
+      <w:bookmarkEnd w:id="26"/>
+    </w:p>
+    <w:p>
+      <w:r>
+        <w:t>This register contains the absolute address of the interrupt vector table. The interrupt vector table should be large enough to contain 16 word-sized interrupt vectors. When the machine boots, the IVEC register is set to zero and only the first two interrupts (machine check and trap) should be used prior to setting the IVEC.</w:t>
+      </w:r>
+    </w:p>
+    <w:p>
+      <w:pPr>
+        <w:pStyle w:val="Heading2"/>
+      </w:pPr>
+      <w:bookmarkStart w:id="27" w:name="_Toc7074205"/>
+      <w:r>
+        <w:t>Memory Management Registers</w:t>
+      </w:r>
+      <w:bookmarkEnd w:id="27"/>
+    </w:p>
+    <w:p>
+      <w:r>
+        <w:t>When operating in user mode, memory accesses are relative to the Base Pointer. When not in user mode, the Base Pointer and Limit Pointer are ignored, and all addresses are absolute.</w:t>
+      </w:r>
     </w:p>
     <w:p>
       <w:pPr>
         <w:pStyle w:val="Heading3"/>
       </w:pPr>
-      <w:bookmarkStart w:id="21" w:name="_Toc7074200"/>
-      <w:r>
-        <w:t>Instruction Pointer (IP)</w:t>
-      </w:r>
-      <w:bookmarkEnd w:id="21"/>
-    </w:p>
-    <w:p>
-      <w:r>
-        <w:t xml:space="preserve">The instruction pointer contains the address of the next instruction to be executed. </w:t>
+      <w:bookmarkStart w:id="28" w:name="_Toc7074206"/>
+      <w:r>
+        <w:t>Base Pointer (BP)</w:t>
+      </w:r>
+      <w:bookmarkEnd w:id="28"/>
+    </w:p>
+    <w:p>
+      <w:r>
+        <w:t xml:space="preserve">The base pointer contains the address of the start of memory for the current process. All memory addresses are relative to the </w:t>
+      </w:r>
+      <w:r>
+        <w:t>B</w:t>
+      </w:r>
+      <w:r>
+        <w:t xml:space="preserve">ase </w:t>
+      </w:r>
+      <w:r>
+        <w:t>P</w:t>
+      </w:r>
+      <w:r>
+        <w:t xml:space="preserve">ointer. In other words, if a process wants to access memory at address N, the actual address is BP+N. </w:t>
+      </w:r>
+      <w:r>
+        <w:t>This is true whether the memory operation is fetching data or instructions.</w:t>
       </w:r>
     </w:p>
     <w:p>
       <w:pPr>
         <w:pStyle w:val="Heading3"/>
       </w:pPr>
-      <w:bookmarkStart w:id="22" w:name="_Toc7074201"/>
-      <w:r>
-        <w:t>Stack Pointer (SP)</w:t>
-      </w:r>
-      <w:bookmarkEnd w:id="22"/>
-    </w:p>
-    <w:p>
-      <w:r>
-        <w:t>The stack pointer contains the address of the first unused memory location at the top of the stack.  The stack always contains word aligned data. The stack grows to increasing memory addresses.</w:t>
-      </w:r>
-    </w:p>
-    <w:p>
-      <w:r>
-        <w:t>Pseudocode for pushing an item onto the stack is as follows:</w:t>
-      </w:r>
-    </w:p>
-    <w:p>
-      <w:pPr>
-        <w:pStyle w:val="code"/>
-        <w:rPr>
-          <w:rFonts w:cs="Courier New"/>
-        </w:rPr>
-      </w:pPr>
-    </w:p>
-    <w:p>
-      <w:pPr>
-        <w:pStyle w:val="code"/>
-      </w:pPr>
-      <w:r>
-        <w:t>Memory[SP] = value;</w:t>
-      </w:r>
-    </w:p>
-    <w:p>
-      <w:pPr>
-        <w:pStyle w:val="code"/>
-      </w:pPr>
-      <w:r>
-        <w:t>SP++;</w:t>
-      </w:r>
-    </w:p>
-    <w:p>
-      <w:r>
-        <w:t>Pseudo-code for popping an item from the stack is as follows:</w:t>
-      </w:r>
-    </w:p>
-    <w:p>
-      <w:pPr>
-        <w:pStyle w:val="code"/>
-      </w:pPr>
-      <w:r>
-        <w:t>SP--;</w:t>
-      </w:r>
-    </w:p>
-    <w:p>
-      <w:pPr>
-        <w:pStyle w:val="code"/>
-      </w:pPr>
-      <w:r>
-        <w:t>value = Memory[SP];</w:t>
-      </w:r>
-    </w:p>
-    <w:p>
-      <w:pPr>
-        <w:pStyle w:val="Heading3"/>
-      </w:pPr>
-      <w:bookmarkStart w:id="23" w:name="_Toc7074202"/>
-      <w:r>
-        <w:t>Frame Pointer (FP)</w:t>
-      </w:r>
-      <w:bookmarkEnd w:id="23"/>
-    </w:p>
-    <w:p>
-      <w:r>
-        <w:t>The frame pointer is used for function calls. It points to the location of the first local variable in a called function.</w:t>
-      </w:r>
-      <w:r>
-        <w:t xml:space="preserve"> The opcodes that include VAR in the opcode name reference the FP to locate the variable.</w:t>
+      <w:bookmarkStart w:id="29" w:name="_Toc7074207"/>
+      <w:r>
+        <w:t>Limit Pointer (LP)</w:t>
+      </w:r>
+      <w:bookmarkEnd w:id="29"/>
+    </w:p>
+    <w:p>
+      <w:r>
+        <w:t xml:space="preserve">The limit pointer contains the value just above the highest memory that a process can access. In other words, legal memory access are those in the range of </w:t>
+      </w:r>
+      <w:proofErr w:type="gramStart"/>
+      <w:r>
+        <w:t>BP ..</w:t>
+      </w:r>
+      <w:proofErr w:type="gramEnd"/>
+      <w:r>
+        <w:t xml:space="preserve"> LP-1. Any access outside this range will cause a machine check.</w:t>
       </w:r>
     </w:p>
     <w:p>
       <w:pPr>
         <w:pStyle w:val="Heading2"/>
       </w:pPr>
-      <w:bookmarkStart w:id="24" w:name="_Toc7074203"/>
-      <w:r>
-        <w:t>Flag Register (FLAG)</w:t>
-      </w:r>
-      <w:bookmarkEnd w:id="24"/>
-    </w:p>
-    <w:p>
-      <w:r>
-        <w:t>The flag register contains bits that identify the mode the processor is in. The following bits are defined:</w:t>
-      </w:r>
-    </w:p>
-    <w:p>
-      <w:pPr>
-        <w:tabs>
-          <w:tab w:val="left" w:pos="1080"/>
-        </w:tabs>
-        <w:ind w:left="3060" w:hanging="2484"/>
-      </w:pPr>
-      <w:r>
-        <w:t>0</w:t>
-      </w:r>
-      <w:r>
-        <w:tab/>
-      </w:r>
-      <w:r>
-        <w:rPr>
-          <w:rFonts w:ascii="Courier New" w:hAnsi="Courier New" w:cs="Courier New"/>
-        </w:rPr>
-        <w:t>HALTED</w:t>
-      </w:r>
-      <w:r>
-        <w:tab/>
-        <w:t>The CPU will stop and the interpreter will exit when this bit is set</w:t>
-      </w:r>
-    </w:p>
-    <w:p>
-      <w:pPr>
-        <w:tabs>
-          <w:tab w:val="left" w:pos="1080"/>
-        </w:tabs>
-        <w:ind w:left="3060" w:hanging="2484"/>
-      </w:pPr>
-      <w:r>
-        <w:t>1</w:t>
-      </w:r>
-      <w:r>
-        <w:tab/>
-      </w:r>
-      <w:r>
-        <w:rPr>
-          <w:rFonts w:ascii="Courier New" w:hAnsi="Courier New" w:cs="Courier New"/>
-        </w:rPr>
-        <w:t>USER_MODE</w:t>
-      </w:r>
-      <w:r>
-        <w:tab/>
-        <w:t>The CPU is in user mode when this bit is set. The CPU is in system mode when this bit is clear.</w:t>
-      </w:r>
-    </w:p>
-    <w:p>
-      <w:pPr>
-        <w:tabs>
-          <w:tab w:val="left" w:pos="1080"/>
-        </w:tabs>
-        <w:ind w:left="3060" w:hanging="2484"/>
-      </w:pPr>
-      <w:r>
-        <w:t>2</w:t>
-      </w:r>
-      <w:r>
-        <w:tab/>
-      </w:r>
-      <w:r>
-        <w:rPr>
-          <w:rFonts w:ascii="Courier New" w:hAnsi="Courier New" w:cs="Courier New"/>
-        </w:rPr>
-        <w:t>INT_MOD</w:t>
-      </w:r>
-      <w:r>
-        <w:t>E</w:t>
-      </w:r>
-      <w:r>
-        <w:tab/>
-        <w:t>The CPU is executing in interrupt mode when this bit is set.</w:t>
-      </w:r>
-    </w:p>
-    <w:p>
-      <w:pPr>
-        <w:tabs>
-          <w:tab w:val="left" w:pos="1080"/>
-        </w:tabs>
-        <w:ind w:left="3060" w:hanging="2484"/>
-      </w:pPr>
-      <w:r>
-        <w:t>3</w:t>
-      </w:r>
-      <w:r>
-        <w:tab/>
-      </w:r>
-      <w:r>
-        <w:rPr>
-          <w:rFonts w:ascii="Courier New" w:hAnsi="Courier New" w:cs="Courier New"/>
-        </w:rPr>
-        <w:t>INT_DIS</w:t>
-      </w:r>
-      <w:r>
-        <w:tab/>
-        <w:t>Interrupts are disabled when this bit is set.</w:t>
-      </w:r>
-    </w:p>
-    <w:p>
-      <w:pPr>
-        <w:tabs>
-          <w:tab w:val="left" w:pos="1080"/>
-        </w:tabs>
-        <w:ind w:left="3060" w:hanging="2484"/>
-      </w:pPr>
-      <w:r>
-        <w:t>4</w:t>
-      </w:r>
-      <w:r>
-        <w:tab/>
-      </w:r>
-      <w:r>
-        <w:rPr>
-          <w:rFonts w:ascii="Courier New" w:hAnsi="Courier New" w:cs="Courier New"/>
-        </w:rPr>
-        <w:t>VMEM</w:t>
-      </w:r>
-      <w:r>
-        <w:tab/>
-        <w:t>The CPU is operating in virtual memory mode when this bit is set. This mode is not yet implemented.</w:t>
-      </w:r>
-    </w:p>
-    <w:p>
-      <w:pPr>
-        <w:tabs>
-          <w:tab w:val="left" w:pos="1080"/>
-        </w:tabs>
-        <w:ind w:left="3060" w:hanging="2484"/>
-      </w:pPr>
-      <w:r>
-        <w:t>16</w:t>
-      </w:r>
-      <w:r>
-        <w:tab/>
-        <w:t>I_MACH</w:t>
-      </w:r>
-      <w:r>
-        <w:tab/>
-        <w:t>A machine check is pending</w:t>
-      </w:r>
-    </w:p>
-    <w:p>
-      <w:pPr>
-        <w:tabs>
-          <w:tab w:val="left" w:pos="1080"/>
-        </w:tabs>
-        <w:ind w:left="3060" w:hanging="2484"/>
-      </w:pPr>
-      <w:r>
-        <w:lastRenderedPageBreak/>
-        <w:t>17</w:t>
-      </w:r>
-      <w:r>
-        <w:tab/>
-        <w:t>I_TRAP</w:t>
-      </w:r>
-      <w:r>
-        <w:tab/>
-        <w:t>A trap instruction is pending</w:t>
-      </w:r>
-    </w:p>
-    <w:p>
-      <w:pPr>
-        <w:pStyle w:val="Heading2"/>
-      </w:pPr>
-      <w:bookmarkStart w:id="25" w:name="_Toc7074204"/>
-      <w:r>
-        <w:t>Interrupt Vector (IVEC)</w:t>
-      </w:r>
-      <w:bookmarkEnd w:id="25"/>
-    </w:p>
-    <w:p>
-      <w:r>
-        <w:t>This register contains the absolute address of the interrupt vector table. The interrupt vector table should be large enough to contain 16 word-sized interrupt vectors. When the machine boots, the IVEC register is set to zero and only the first two interrupts (machine check and trap) should be used prior to setting the IVEC.</w:t>
-      </w:r>
-    </w:p>
-    <w:p>
-      <w:pPr>
-        <w:pStyle w:val="Heading2"/>
-      </w:pPr>
-      <w:bookmarkStart w:id="26" w:name="_Toc7074205"/>
-      <w:r>
-        <w:t>Memory Management Registers</w:t>
-      </w:r>
-      <w:bookmarkEnd w:id="26"/>
-    </w:p>
-    <w:p>
-      <w:r>
-        <w:t>When operating in user mode, memory accesses are relative to the Base Pointer. When not in user mode, the Base Pointer and Limit Pointer are ignored, and all addresses are absolute.</w:t>
-      </w:r>
-    </w:p>
-    <w:p>
-      <w:pPr>
-        <w:pStyle w:val="Heading3"/>
-      </w:pPr>
-      <w:bookmarkStart w:id="27" w:name="_Toc7074206"/>
-      <w:r>
-        <w:t>Base Pointer (BP)</w:t>
-      </w:r>
-      <w:bookmarkEnd w:id="27"/>
-    </w:p>
-    <w:p>
-      <w:r>
-        <w:t xml:space="preserve">The base pointer contains the address of the start of memory for the current process. All memory addresses are relative to the </w:t>
-      </w:r>
-      <w:r>
-        <w:t>B</w:t>
-      </w:r>
-      <w:r>
-        <w:t xml:space="preserve">ase </w:t>
-      </w:r>
-      <w:r>
-        <w:t>P</w:t>
-      </w:r>
-      <w:r>
-        <w:t xml:space="preserve">ointer. In other words, if a process wants to access memory at address N, the actual address is BP+N. </w:t>
-      </w:r>
-      <w:r>
-        <w:t>This is true whether the memory operation is fetching data or instructions.</w:t>
-      </w:r>
-    </w:p>
-    <w:p>
-      <w:pPr>
-        <w:pStyle w:val="Heading3"/>
-      </w:pPr>
-      <w:bookmarkStart w:id="28" w:name="_Toc7074207"/>
-      <w:r>
-        <w:t>Limit Pointer (LP)</w:t>
-      </w:r>
-      <w:bookmarkEnd w:id="28"/>
-    </w:p>
-    <w:p>
-      <w:r>
-        <w:t xml:space="preserve">The limit pointer contains the value just above the highest memory that a process can access. In other words, legal memory access are those in the range of </w:t>
-      </w:r>
-      <w:proofErr w:type="gramStart"/>
-      <w:r>
-        <w:t>BP ..</w:t>
-      </w:r>
-      <w:proofErr w:type="gramEnd"/>
-      <w:r>
-        <w:t xml:space="preserve"> LP-1. Any access outside this range will cause a machine check.</w:t>
-      </w:r>
-    </w:p>
-    <w:p>
-      <w:pPr>
-        <w:pStyle w:val="Heading2"/>
-      </w:pPr>
-      <w:bookmarkStart w:id="29" w:name="_Toc7074208"/>
+      <w:bookmarkStart w:id="30" w:name="_Toc7074208"/>
       <w:r>
         <w:t>Stack Frames</w:t>
       </w:r>
-      <w:bookmarkEnd w:id="29"/>
+      <w:bookmarkEnd w:id="30"/>
     </w:p>
     <w:p>
       <w:r>
@@ -13034,8 +13118,8 @@
         <w:t xml:space="preserve"> Higher addresses are higher in the diagram.</w:t>
       </w:r>
     </w:p>
-    <w:bookmarkStart w:id="30" w:name="_MON_1489328795"/>
-    <w:bookmarkEnd w:id="30"/>
+    <w:bookmarkStart w:id="31" w:name="_MON_1489328795"/>
+    <w:bookmarkEnd w:id="31"/>
     <w:p>
       <w:pPr>
         <w:jc w:val="center"/>
@@ -13061,10 +13145,10 @@
             <v:path o:extrusionok="f" gradientshapeok="t" o:connecttype="rect"/>
             <o:lock v:ext="edit" aspectratio="t"/>
           </v:shapetype>
-          <v:shape id="_x0000_i1025" type="#_x0000_t75" style="width:189.75pt;height:171.75pt" o:ole="">
+          <v:shape id="_x0000_i1025" type="#_x0000_t75" style="width:189.9pt;height:171.4pt" o:ole="">
             <v:imagedata r:id="rId8" o:title=""/>
           </v:shape>
-          <o:OLEObject Type="Embed" ProgID="Word.Picture.8" ShapeID="_x0000_i1025" DrawAspect="Content" ObjectID="_1644474489" r:id="rId9"/>
+          <o:OLEObject Type="Embed" ProgID="Word.Picture.8" ShapeID="_x0000_i1025" DrawAspect="Content" ObjectID="_1649056428" r:id="rId9"/>
         </w:object>
       </w:r>
     </w:p>
@@ -13135,11 +13219,11 @@
       <w:pPr>
         <w:pStyle w:val="Heading3"/>
       </w:pPr>
-      <w:bookmarkStart w:id="31" w:name="_Toc7074209"/>
+      <w:bookmarkStart w:id="32" w:name="_Toc7074209"/>
       <w:r>
         <w:t>Interrupt stack frames</w:t>
       </w:r>
-      <w:bookmarkEnd w:id="31"/>
+      <w:bookmarkEnd w:id="32"/>
     </w:p>
     <w:p>
       <w:r>
@@ -13173,18 +13257,18 @@
         <w:t>.</w:t>
       </w:r>
     </w:p>
-    <w:bookmarkStart w:id="32" w:name="_MON_1552297015"/>
-    <w:bookmarkEnd w:id="32"/>
+    <w:bookmarkStart w:id="33" w:name="_MON_1552297015"/>
+    <w:bookmarkEnd w:id="33"/>
     <w:p>
       <w:pPr>
         <w:jc w:val="center"/>
       </w:pPr>
       <w:r>
         <w:object w:dxaOrig="3780" w:dyaOrig="3420">
-          <v:shape id="_x0000_i1026" type="#_x0000_t75" style="width:154.5pt;height:159pt" o:ole="">
+          <v:shape id="_x0000_i1026" type="#_x0000_t75" style="width:154.2pt;height:159.3pt" o:ole="">
             <v:imagedata r:id="rId10" o:title=""/>
           </v:shape>
-          <o:OLEObject Type="Embed" ProgID="Word.Picture.8" ShapeID="_x0000_i1026" DrawAspect="Content" ObjectID="_1644474490" r:id="rId11"/>
+          <o:OLEObject Type="Embed" ProgID="Word.Picture.8" ShapeID="_x0000_i1026" DrawAspect="Content" ObjectID="_1649056429" r:id="rId11"/>
         </w:object>
       </w:r>
     </w:p>
@@ -13242,12 +13326,12 @@
       <w:pPr>
         <w:pStyle w:val="Heading2"/>
       </w:pPr>
-      <w:bookmarkStart w:id="33" w:name="_Toc7074210"/>
+      <w:bookmarkStart w:id="34" w:name="_Toc7074210"/>
       <w:proofErr w:type="spellStart"/>
       <w:r>
         <w:t>Input/Output</w:t>
       </w:r>
-      <w:bookmarkEnd w:id="33"/>
+      <w:bookmarkEnd w:id="34"/>
       <w:proofErr w:type="spellEnd"/>
     </w:p>
     <w:p>
@@ -14066,12 +14150,12 @@
       <w:pPr>
         <w:pStyle w:val="Heading2"/>
       </w:pPr>
-      <w:bookmarkStart w:id="34" w:name="_Toc7074211"/>
+      <w:bookmarkStart w:id="35" w:name="_Toc7074211"/>
       <w:r>
         <w:lastRenderedPageBreak/>
         <w:t>Loading programs</w:t>
       </w:r>
-      <w:bookmarkEnd w:id="34"/>
+      <w:bookmarkEnd w:id="35"/>
     </w:p>
     <w:p>
       <w:r>
@@ -15082,11 +15166,11 @@
       <w:pPr>
         <w:pStyle w:val="Heading2"/>
       </w:pPr>
-      <w:bookmarkStart w:id="35" w:name="_Toc7074212"/>
+      <w:bookmarkStart w:id="36" w:name="_Toc7074212"/>
       <w:r>
         <w:t>Command line arguments</w:t>
       </w:r>
-      <w:bookmarkEnd w:id="35"/>
+      <w:bookmarkEnd w:id="36"/>
     </w:p>
     <w:p>
       <w:r>
@@ -15326,11 +15410,11 @@
       <w:pPr>
         <w:pStyle w:val="Heading2"/>
       </w:pPr>
-      <w:bookmarkStart w:id="36" w:name="_Toc7074213"/>
+      <w:bookmarkStart w:id="37" w:name="_Toc7074213"/>
       <w:r>
         <w:t>Interrupts</w:t>
       </w:r>
-      <w:bookmarkEnd w:id="36"/>
+      <w:bookmarkEnd w:id="37"/>
     </w:p>
     <w:p>
       <w:r>
@@ -15797,11 +15881,11 @@
       <w:pPr>
         <w:pStyle w:val="Heading1"/>
       </w:pPr>
-      <w:bookmarkStart w:id="37" w:name="_Toc7074214"/>
+      <w:bookmarkStart w:id="38" w:name="_Toc7074214"/>
       <w:r>
         <w:t>Devices</w:t>
       </w:r>
-      <w:bookmarkEnd w:id="37"/>
+      <w:bookmarkEnd w:id="38"/>
     </w:p>
     <w:p>
       <w:r>
@@ -15826,14 +15910,14 @@
           <w:lang w:val="it-IT"/>
         </w:rPr>
       </w:pPr>
-      <w:bookmarkStart w:id="38" w:name="_Toc7074215"/>
+      <w:bookmarkStart w:id="39" w:name="_Toc7074215"/>
       <w:r>
         <w:rPr>
           <w:lang w:val="it-IT"/>
         </w:rPr>
         <w:t>Programmed IO Terminal (pio_term)</w:t>
       </w:r>
-      <w:bookmarkEnd w:id="38"/>
+      <w:bookmarkEnd w:id="39"/>
     </w:p>
     <w:p>
       <w:r>
@@ -15907,12 +15991,12 @@
       <w:pPr>
         <w:pStyle w:val="Heading3"/>
       </w:pPr>
-      <w:bookmarkStart w:id="39" w:name="_Toc7074216"/>
+      <w:bookmarkStart w:id="40" w:name="_Toc7074216"/>
       <w:r>
         <w:lastRenderedPageBreak/>
         <w:t>Registers</w:t>
       </w:r>
-      <w:bookmarkEnd w:id="39"/>
+      <w:bookmarkEnd w:id="40"/>
     </w:p>
     <w:p>
       <w:r>
@@ -16086,11 +16170,11 @@
       <w:pPr>
         <w:pStyle w:val="Heading2"/>
       </w:pPr>
-      <w:bookmarkStart w:id="40" w:name="_Toc7074217"/>
+      <w:bookmarkStart w:id="41" w:name="_Toc7074217"/>
       <w:r>
         <w:t>Timer</w:t>
       </w:r>
-      <w:bookmarkEnd w:id="40"/>
+      <w:bookmarkEnd w:id="41"/>
     </w:p>
     <w:p>
       <w:r>
@@ -16287,11 +16371,11 @@
       <w:pPr>
         <w:pStyle w:val="Heading2"/>
       </w:pPr>
-      <w:bookmarkStart w:id="41" w:name="_Toc7074218"/>
+      <w:bookmarkStart w:id="42" w:name="_Toc7074218"/>
       <w:r>
         <w:t>Disk</w:t>
       </w:r>
-      <w:bookmarkEnd w:id="41"/>
+      <w:bookmarkEnd w:id="42"/>
     </w:p>
     <w:p>
       <w:r>
@@ -16368,11 +16452,11 @@
       <w:pPr>
         <w:pStyle w:val="Heading3"/>
       </w:pPr>
-      <w:bookmarkStart w:id="42" w:name="_Toc7074219"/>
+      <w:bookmarkStart w:id="43" w:name="_Toc7074219"/>
       <w:r>
         <w:t>Registers</w:t>
       </w:r>
-      <w:bookmarkEnd w:id="42"/>
+      <w:bookmarkEnd w:id="43"/>
     </w:p>
     <w:p>
       <w:r>
@@ -16766,11 +16850,11 @@
       <w:pPr>
         <w:pStyle w:val="Heading2"/>
       </w:pPr>
-      <w:bookmarkStart w:id="43" w:name="_Toc7074220"/>
+      <w:bookmarkStart w:id="44" w:name="_Toc7074220"/>
       <w:r>
         <w:t>Generic IO Device</w:t>
       </w:r>
-      <w:bookmarkEnd w:id="43"/>
+      <w:bookmarkEnd w:id="44"/>
     </w:p>
     <w:p>
       <w:r>
@@ -16799,12 +16883,12 @@
       <w:pPr>
         <w:pStyle w:val="Heading3"/>
       </w:pPr>
-      <w:bookmarkStart w:id="44" w:name="_Toc7074221"/>
+      <w:bookmarkStart w:id="45" w:name="_Toc7074221"/>
       <w:r>
         <w:lastRenderedPageBreak/>
         <w:t>Registers</w:t>
       </w:r>
-      <w:bookmarkEnd w:id="44"/>
+      <w:bookmarkEnd w:id="45"/>
     </w:p>
     <w:p>
       <w:pPr>
@@ -16824,11 +16908,11 @@
       <w:pPr>
         <w:pStyle w:val="Heading1"/>
       </w:pPr>
-      <w:bookmarkStart w:id="45" w:name="_Toc7074222"/>
+      <w:bookmarkStart w:id="46" w:name="_Toc7074222"/>
       <w:r>
         <w:t>Interpreter Architecture</w:t>
       </w:r>
-      <w:bookmarkEnd w:id="45"/>
+      <w:bookmarkEnd w:id="46"/>
     </w:p>
     <w:p>
       <w:r>
@@ -16839,11 +16923,11 @@
       <w:pPr>
         <w:pStyle w:val="Heading2"/>
       </w:pPr>
-      <w:bookmarkStart w:id="46" w:name="_Toc7074223"/>
+      <w:bookmarkStart w:id="47" w:name="_Toc7074223"/>
       <w:r>
         <w:t>Memory</w:t>
       </w:r>
-      <w:bookmarkEnd w:id="46"/>
+      <w:bookmarkEnd w:id="47"/>
     </w:p>
     <w:p>
       <w:r>
@@ -16984,11 +17068,11 @@
       <w:pPr>
         <w:pStyle w:val="Heading2"/>
       </w:pPr>
-      <w:bookmarkStart w:id="47" w:name="_Toc7074224"/>
+      <w:bookmarkStart w:id="48" w:name="_Toc7074224"/>
       <w:r>
         <w:t>Executable file format and the Loader</w:t>
       </w:r>
-      <w:bookmarkEnd w:id="47"/>
+      <w:bookmarkEnd w:id="48"/>
     </w:p>
     <w:p>
       <w:pPr>
@@ -17004,11 +17088,11 @@
       <w:pPr>
         <w:pStyle w:val="Heading2"/>
       </w:pPr>
-      <w:bookmarkStart w:id="48" w:name="_Toc7074225"/>
+      <w:bookmarkStart w:id="49" w:name="_Toc7074225"/>
       <w:r>
         <w:t>Adding IO devices to the interpreter</w:t>
       </w:r>
-      <w:bookmarkEnd w:id="48"/>
+      <w:bookmarkEnd w:id="49"/>
     </w:p>
     <w:p>
       <w:r>
@@ -17019,11 +17103,11 @@
       <w:pPr>
         <w:pStyle w:val="Heading1"/>
       </w:pPr>
-      <w:bookmarkStart w:id="49" w:name="_Toc7074226"/>
+      <w:bookmarkStart w:id="50" w:name="_Toc7074226"/>
       <w:r>
         <w:t>Instruction Reference</w:t>
       </w:r>
-      <w:bookmarkEnd w:id="49"/>
+      <w:bookmarkEnd w:id="50"/>
     </w:p>
     <w:p>
       <w:r>
@@ -17164,14 +17248,14 @@
       <w:pPr>
         <w:pStyle w:val="Heading2"/>
       </w:pPr>
-      <w:bookmarkStart w:id="50" w:name="_Toc7074227"/>
+      <w:bookmarkStart w:id="51" w:name="_Toc7074227"/>
       <w:r>
         <w:t>ADJSP</w:t>
       </w:r>
       <w:r>
         <w:t xml:space="preserve"> &lt;amount&gt;</w:t>
       </w:r>
-      <w:bookmarkEnd w:id="50"/>
+      <w:bookmarkEnd w:id="51"/>
     </w:p>
     <w:p>
       <w:r>
@@ -17232,11 +17316,11 @@
       <w:pPr>
         <w:pStyle w:val="Heading2"/>
       </w:pPr>
-      <w:bookmarkStart w:id="51" w:name="_Toc7074228"/>
+      <w:bookmarkStart w:id="52" w:name="_Toc7074228"/>
       <w:r>
         <w:t>AND</w:t>
       </w:r>
-      <w:bookmarkEnd w:id="51"/>
+      <w:bookmarkEnd w:id="52"/>
     </w:p>
     <w:p>
       <w:r>
@@ -17272,11 +17356,11 @@
       <w:pPr>
         <w:pStyle w:val="Heading2"/>
       </w:pPr>
-      <w:bookmarkStart w:id="52" w:name="_Toc7074229"/>
+      <w:bookmarkStart w:id="53" w:name="_Toc7074229"/>
       <w:r>
         <w:t>BAND</w:t>
       </w:r>
-      <w:bookmarkEnd w:id="52"/>
+      <w:bookmarkEnd w:id="53"/>
     </w:p>
     <w:p>
       <w:r>
@@ -17312,11 +17396,11 @@
       <w:pPr>
         <w:pStyle w:val="Heading2"/>
       </w:pPr>
-      <w:bookmarkStart w:id="53" w:name="_Toc7074230"/>
+      <w:bookmarkStart w:id="54" w:name="_Toc7074230"/>
       <w:r>
         <w:t>BOR</w:t>
       </w:r>
-      <w:bookmarkEnd w:id="53"/>
+      <w:bookmarkEnd w:id="54"/>
     </w:p>
     <w:p>
       <w:r>
@@ -17353,7 +17437,7 @@
       <w:pPr>
         <w:pStyle w:val="Heading2"/>
       </w:pPr>
-      <w:bookmarkStart w:id="54" w:name="_Toc7074231"/>
+      <w:bookmarkStart w:id="55" w:name="_Toc7074231"/>
       <w:r>
         <w:t>B</w:t>
       </w:r>
@@ -17363,7 +17447,7 @@
       <w:r>
         <w:t>OR</w:t>
       </w:r>
-      <w:bookmarkEnd w:id="54"/>
+      <w:bookmarkEnd w:id="55"/>
     </w:p>
     <w:p>
       <w:r>
@@ -17411,7 +17495,7 @@
       <w:pPr>
         <w:pStyle w:val="Heading2"/>
       </w:pPr>
-      <w:bookmarkStart w:id="55" w:name="_Toc7074232"/>
+      <w:bookmarkStart w:id="56" w:name="_Toc7074232"/>
       <w:r>
         <w:t>CALL</w:t>
       </w:r>
@@ -17426,7 +17510,7 @@
       <w:r>
         <w:t>&gt;</w:t>
       </w:r>
-      <w:bookmarkEnd w:id="55"/>
+      <w:bookmarkEnd w:id="56"/>
     </w:p>
     <w:p>
       <w:r>
@@ -17489,11 +17573,11 @@
       <w:pPr>
         <w:pStyle w:val="Heading2"/>
       </w:pPr>
-      <w:bookmarkStart w:id="56" w:name="_Toc7074233"/>
+      <w:bookmarkStart w:id="57" w:name="_Toc7074233"/>
       <w:r>
         <w:t>CALLI</w:t>
       </w:r>
-      <w:bookmarkEnd w:id="56"/>
+      <w:bookmarkEnd w:id="57"/>
     </w:p>
     <w:p>
       <w:r>
@@ -17576,11 +17660,11 @@
       <w:pPr>
         <w:pStyle w:val="Heading2"/>
       </w:pPr>
-      <w:bookmarkStart w:id="57" w:name="_Toc7074234"/>
+      <w:bookmarkStart w:id="58" w:name="_Toc7074234"/>
       <w:r>
         <w:t>CLID</w:t>
       </w:r>
-      <w:bookmarkEnd w:id="57"/>
+      <w:bookmarkEnd w:id="58"/>
     </w:p>
     <w:p>
       <w:r>
@@ -17667,12 +17751,12 @@
       <w:pPr>
         <w:pStyle w:val="Heading2"/>
       </w:pPr>
-      <w:bookmarkStart w:id="58" w:name="_Toc7074235"/>
+      <w:bookmarkStart w:id="59" w:name="_Toc7074235"/>
       <w:r>
         <w:lastRenderedPageBreak/>
         <w:t>COMP</w:t>
       </w:r>
-      <w:bookmarkEnd w:id="58"/>
+      <w:bookmarkEnd w:id="59"/>
     </w:p>
     <w:p>
       <w:r>
@@ -17706,11 +17790,11 @@
       <w:pPr>
         <w:pStyle w:val="Heading2"/>
       </w:pPr>
-      <w:bookmarkStart w:id="59" w:name="_Toc7074236"/>
+      <w:bookmarkStart w:id="60" w:name="_Toc7074236"/>
       <w:r>
         <w:t>DIVIDE</w:t>
       </w:r>
-      <w:bookmarkEnd w:id="59"/>
+      <w:bookmarkEnd w:id="60"/>
     </w:p>
     <w:p>
       <w:r>
@@ -17749,11 +17833,11 @@
       <w:pPr>
         <w:pStyle w:val="Heading2"/>
       </w:pPr>
-      <w:bookmarkStart w:id="60" w:name="_Toc7074237"/>
+      <w:bookmarkStart w:id="61" w:name="_Toc7074237"/>
       <w:r>
         <w:t>DUP</w:t>
       </w:r>
-      <w:bookmarkEnd w:id="60"/>
+      <w:bookmarkEnd w:id="61"/>
     </w:p>
     <w:p>
       <w:r>
@@ -17795,11 +17879,11 @@
       <w:pPr>
         <w:pStyle w:val="Heading2"/>
       </w:pPr>
-      <w:bookmarkStart w:id="61" w:name="_Toc7074238"/>
+      <w:bookmarkStart w:id="62" w:name="_Toc7074238"/>
       <w:r>
         <w:t>EQ</w:t>
       </w:r>
-      <w:bookmarkEnd w:id="61"/>
+      <w:bookmarkEnd w:id="62"/>
     </w:p>
     <w:p>
       <w:pPr>
@@ -17862,11 +17946,11 @@
       <w:pPr>
         <w:pStyle w:val="Heading2"/>
       </w:pPr>
-      <w:bookmarkStart w:id="62" w:name="_Toc7074239"/>
+      <w:bookmarkStart w:id="63" w:name="_Toc7074239"/>
       <w:r>
         <w:t>GE</w:t>
       </w:r>
-      <w:bookmarkEnd w:id="62"/>
+      <w:bookmarkEnd w:id="63"/>
     </w:p>
     <w:p>
       <w:r>
@@ -17923,11 +18007,11 @@
       <w:pPr>
         <w:pStyle w:val="Heading2"/>
       </w:pPr>
-      <w:bookmarkStart w:id="63" w:name="_Toc7074240"/>
+      <w:bookmarkStart w:id="64" w:name="_Toc7074240"/>
       <w:r>
         <w:t>GT</w:t>
       </w:r>
-      <w:bookmarkEnd w:id="63"/>
+      <w:bookmarkEnd w:id="64"/>
     </w:p>
     <w:p>
       <w:r>
@@ -17985,11 +18069,11 @@
       <w:pPr>
         <w:pStyle w:val="Heading2"/>
       </w:pPr>
-      <w:bookmarkStart w:id="64" w:name="_Toc7074241"/>
+      <w:bookmarkStart w:id="65" w:name="_Toc7074241"/>
       <w:r>
         <w:t>HALT</w:t>
       </w:r>
-      <w:bookmarkEnd w:id="64"/>
+      <w:bookmarkEnd w:id="65"/>
     </w:p>
     <w:p>
       <w:r>
@@ -18003,11 +18087,11 @@
       <w:pPr>
         <w:pStyle w:val="Heading2"/>
       </w:pPr>
-      <w:bookmarkStart w:id="65" w:name="_Toc7074242"/>
+      <w:bookmarkStart w:id="66" w:name="_Toc7074242"/>
       <w:r>
         <w:t>ILLEGAL</w:t>
       </w:r>
-      <w:bookmarkEnd w:id="65"/>
+      <w:bookmarkEnd w:id="66"/>
     </w:p>
     <w:p>
       <w:r>
@@ -18018,11 +18102,11 @@
       <w:pPr>
         <w:pStyle w:val="Heading2"/>
       </w:pPr>
-      <w:bookmarkStart w:id="66" w:name="_Toc7074243"/>
+      <w:bookmarkStart w:id="67" w:name="_Toc7074243"/>
       <w:r>
         <w:t>INP</w:t>
       </w:r>
-      <w:bookmarkEnd w:id="66"/>
+      <w:bookmarkEnd w:id="67"/>
     </w:p>
     <w:p>
       <w:r>
@@ -18069,7 +18153,7 @@
       <w:pPr>
         <w:pStyle w:val="Heading2"/>
       </w:pPr>
-      <w:bookmarkStart w:id="67" w:name="_Toc7074244"/>
+      <w:bookmarkStart w:id="68" w:name="_Toc7074244"/>
       <w:r>
         <w:t>JMPUSER</w:t>
       </w:r>
@@ -18084,7 +18168,7 @@
       <w:r>
         <w:t>&gt;</w:t>
       </w:r>
-      <w:bookmarkEnd w:id="67"/>
+      <w:bookmarkEnd w:id="68"/>
     </w:p>
     <w:p>
       <w:r>
@@ -18138,7 +18222,7 @@
       <w:pPr>
         <w:pStyle w:val="Heading2"/>
       </w:pPr>
-      <w:bookmarkStart w:id="68" w:name="_Toc7074245"/>
+      <w:bookmarkStart w:id="69" w:name="_Toc7074245"/>
       <w:r>
         <w:t>JUMP</w:t>
       </w:r>
@@ -18153,7 +18237,7 @@
       <w:r>
         <w:t>&gt;</w:t>
       </w:r>
-      <w:bookmarkEnd w:id="68"/>
+      <w:bookmarkEnd w:id="69"/>
     </w:p>
     <w:p>
       <w:r>
@@ -18196,7 +18280,7 @@
           <w:lang w:val="fr-FR"/>
         </w:rPr>
       </w:pPr>
-      <w:bookmarkStart w:id="69" w:name="_Toc7074246"/>
+      <w:bookmarkStart w:id="70" w:name="_Toc7074246"/>
       <w:r>
         <w:rPr>
           <w:lang w:val="fr-FR"/>
@@ -18217,7 +18301,7 @@
         </w:rPr>
         <w:t>&gt;</w:t>
       </w:r>
-      <w:bookmarkEnd w:id="69"/>
+      <w:bookmarkEnd w:id="70"/>
     </w:p>
     <w:p>
       <w:r>
@@ -18335,7 +18419,7 @@
           <w:lang w:val="fr-FR"/>
         </w:rPr>
       </w:pPr>
-      <w:bookmarkStart w:id="70" w:name="_Toc7074247"/>
+      <w:bookmarkStart w:id="71" w:name="_Toc7074247"/>
       <w:r>
         <w:rPr>
           <w:lang w:val="fr-FR"/>
@@ -18343,7 +18427,7 @@
         <w:lastRenderedPageBreak/>
         <w:t>LE</w:t>
       </w:r>
-      <w:bookmarkEnd w:id="70"/>
+      <w:bookmarkEnd w:id="71"/>
     </w:p>
     <w:p>
       <w:r>
@@ -18400,11 +18484,11 @@
       <w:pPr>
         <w:pStyle w:val="Heading2"/>
       </w:pPr>
-      <w:bookmarkStart w:id="71" w:name="_Toc7074248"/>
+      <w:bookmarkStart w:id="72" w:name="_Toc7074248"/>
       <w:r>
         <w:t>LT</w:t>
       </w:r>
-      <w:bookmarkEnd w:id="71"/>
+      <w:bookmarkEnd w:id="72"/>
     </w:p>
     <w:p>
       <w:r>
@@ -18461,11 +18545,11 @@
       <w:pPr>
         <w:pStyle w:val="Heading2"/>
       </w:pPr>
-      <w:bookmarkStart w:id="72" w:name="_Toc7074249"/>
+      <w:bookmarkStart w:id="73" w:name="_Toc7074249"/>
       <w:r>
         <w:t>MINUS</w:t>
       </w:r>
-      <w:bookmarkEnd w:id="72"/>
+      <w:bookmarkEnd w:id="73"/>
     </w:p>
     <w:p>
       <w:r>
@@ -18513,11 +18597,11 @@
       <w:pPr>
         <w:pStyle w:val="Heading2"/>
       </w:pPr>
-      <w:bookmarkStart w:id="73" w:name="_Toc7074250"/>
+      <w:bookmarkStart w:id="74" w:name="_Toc7074250"/>
       <w:r>
         <w:t>MOD</w:t>
       </w:r>
-      <w:bookmarkEnd w:id="73"/>
+      <w:bookmarkEnd w:id="74"/>
     </w:p>
     <w:p>
       <w:r>
@@ -18565,11 +18649,11 @@
       <w:pPr>
         <w:pStyle w:val="Heading2"/>
       </w:pPr>
-      <w:bookmarkStart w:id="74" w:name="_Toc7074251"/>
+      <w:bookmarkStart w:id="75" w:name="_Toc7074251"/>
       <w:r>
         <w:t>NE</w:t>
       </w:r>
-      <w:bookmarkEnd w:id="74"/>
+      <w:bookmarkEnd w:id="75"/>
     </w:p>
     <w:p>
       <w:pPr>
@@ -18634,11 +18718,11 @@
       <w:pPr>
         <w:pStyle w:val="Heading2"/>
       </w:pPr>
-      <w:bookmarkStart w:id="75" w:name="_Toc7074252"/>
+      <w:bookmarkStart w:id="76" w:name="_Toc7074252"/>
       <w:r>
         <w:t>NEG</w:t>
       </w:r>
-      <w:bookmarkEnd w:id="75"/>
+      <w:bookmarkEnd w:id="76"/>
     </w:p>
     <w:p>
       <w:r>
@@ -18666,12 +18750,12 @@
       <w:pPr>
         <w:pStyle w:val="Heading2"/>
       </w:pPr>
-      <w:bookmarkStart w:id="76" w:name="_Toc7074253"/>
+      <w:bookmarkStart w:id="77" w:name="_Toc7074253"/>
       <w:r>
         <w:lastRenderedPageBreak/>
         <w:t>NOP</w:t>
       </w:r>
-      <w:bookmarkEnd w:id="76"/>
+      <w:bookmarkEnd w:id="77"/>
     </w:p>
     <w:p>
       <w:r>
@@ -18696,11 +18780,11 @@
       <w:pPr>
         <w:pStyle w:val="Heading2"/>
       </w:pPr>
-      <w:bookmarkStart w:id="77" w:name="_Toc7074254"/>
+      <w:bookmarkStart w:id="78" w:name="_Toc7074254"/>
       <w:r>
         <w:t>NOT</w:t>
       </w:r>
-      <w:bookmarkEnd w:id="77"/>
+      <w:bookmarkEnd w:id="78"/>
     </w:p>
     <w:p>
       <w:r>
@@ -18733,11 +18817,11 @@
       <w:pPr>
         <w:pStyle w:val="Heading2"/>
       </w:pPr>
-      <w:bookmarkStart w:id="78" w:name="_Toc7074255"/>
+      <w:bookmarkStart w:id="79" w:name="_Toc7074255"/>
       <w:r>
         <w:t>OR</w:t>
       </w:r>
-      <w:bookmarkEnd w:id="78"/>
+      <w:bookmarkEnd w:id="79"/>
     </w:p>
     <w:p>
       <w:r>
@@ -18785,11 +18869,11 @@
       <w:pPr>
         <w:pStyle w:val="Heading2"/>
       </w:pPr>
-      <w:bookmarkStart w:id="79" w:name="_Toc7074256"/>
+      <w:bookmarkStart w:id="80" w:name="_Toc7074256"/>
       <w:r>
         <w:t>OUTS</w:t>
       </w:r>
-      <w:bookmarkEnd w:id="79"/>
+      <w:bookmarkEnd w:id="80"/>
     </w:p>
     <w:p>
       <w:r>
@@ -18800,11 +18884,11 @@
       <w:pPr>
         <w:pStyle w:val="Heading2"/>
       </w:pPr>
-      <w:bookmarkStart w:id="80" w:name="_Toc7074257"/>
+      <w:bookmarkStart w:id="81" w:name="_Toc7074257"/>
       <w:r>
         <w:t>PLUS</w:t>
       </w:r>
-      <w:bookmarkEnd w:id="80"/>
+      <w:bookmarkEnd w:id="81"/>
     </w:p>
     <w:p>
       <w:r>
@@ -18852,11 +18936,11 @@
       <w:pPr>
         <w:pStyle w:val="Heading2"/>
       </w:pPr>
-      <w:bookmarkStart w:id="81" w:name="_Toc7074258"/>
+      <w:bookmarkStart w:id="82" w:name="_Toc7074258"/>
       <w:r>
         <w:t>POP</w:t>
       </w:r>
-      <w:bookmarkEnd w:id="81"/>
+      <w:bookmarkEnd w:id="82"/>
     </w:p>
     <w:p>
       <w:r>
@@ -18884,12 +18968,12 @@
       <w:pPr>
         <w:pStyle w:val="Heading2"/>
       </w:pPr>
-      <w:bookmarkStart w:id="82" w:name="_Toc7074259"/>
+      <w:bookmarkStart w:id="83" w:name="_Toc7074259"/>
       <w:r>
         <w:lastRenderedPageBreak/>
         <w:t>POPARGS &lt;size&gt;</w:t>
       </w:r>
-      <w:bookmarkEnd w:id="82"/>
+      <w:bookmarkEnd w:id="83"/>
     </w:p>
     <w:p>
       <w:r>
@@ -18928,8 +19012,6 @@
         </w:rPr>
         <w:t>size</w:t>
       </w:r>
-      <w:bookmarkStart w:id="83" w:name="_GoBack"/>
-      <w:bookmarkEnd w:id="83"/>
       <w:r>
         <w:rPr>
           <w:rFonts w:ascii="Courier New" w:hAnsi="Courier New" w:cs="Courier New"/>
@@ -25568,7 +25650,7 @@
           <w:rPr>
             <w:noProof/>
           </w:rPr>
-          <w:t>30</w:t>
+          <w:t>12</w:t>
         </w:r>
         <w:r>
           <w:rPr>
@@ -30812,7 +30894,7 @@
 </file>
 
 <file path=customXml/itemProps1.xml><?xml version="1.0" encoding="utf-8"?>
-<ds:datastoreItem xmlns:ds="http://schemas.openxmlformats.org/officeDocument/2006/customXml" ds:itemID="{0A993EC0-C933-42FA-BC99-C06BF2E84325}">
+<ds:datastoreItem xmlns:ds="http://schemas.openxmlformats.org/officeDocument/2006/customXml" ds:itemID="{812C915C-D256-4499-A0F6-4489CEB8C8A2}">
   <ds:schemaRefs>
     <ds:schemaRef ds:uri="http://schemas.openxmlformats.org/officeDocument/2006/bibliography"/>
   </ds:schemaRefs>

</xml_diff>

<commit_message>
Updated the documentation on the INP instruction
</commit_message>
<xml_diff>
--- a/machine_reference.docx
+++ b/machine_reference.docx
@@ -120,7 +120,7 @@
         <w:rPr>
           <w:noProof/>
         </w:rPr>
-        <w:instrText xml:space="preserve"> PAGEREF _Toc7074179 \h </w:instrText>
+        <w:instrText xml:space="preserve"> PAGEREF _Toc132365467 \h </w:instrText>
       </w:r>
       <w:r>
         <w:rPr>
@@ -183,9 +183,29 @@
       </w:r>
       <w:r>
         <w:rPr>
-          <w:noProof/>
-        </w:rPr>
-        <w:t>stacklc: the stackl compiler</w:t>
+          <w:rFonts w:ascii="Courier New" w:hAnsi="Courier New" w:cs="Courier New"/>
+          <w:noProof/>
+        </w:rPr>
+        <w:t>stacklc</w:t>
+      </w:r>
+      <w:r>
+        <w:rPr>
+          <w:noProof/>
+        </w:rPr>
+        <w:t xml:space="preserve">: the </w:t>
+      </w:r>
+      <w:r>
+        <w:rPr>
+          <w:rFonts w:ascii="Courier New" w:hAnsi="Courier New" w:cs="Courier New"/>
+          <w:noProof/>
+        </w:rPr>
+        <w:t>stackl</w:t>
+      </w:r>
+      <w:r>
+        <w:rPr>
+          <w:noProof/>
+        </w:rPr>
+        <w:t xml:space="preserve"> compiler</w:t>
       </w:r>
       <w:r>
         <w:rPr>
@@ -203,7 +223,7 @@
         <w:rPr>
           <w:noProof/>
         </w:rPr>
-        <w:instrText xml:space="preserve"> PAGEREF _Toc7074180 \h </w:instrText>
+        <w:instrText xml:space="preserve"> PAGEREF _Toc132365468 \h </w:instrText>
       </w:r>
       <w:r>
         <w:rPr>
@@ -278,7 +298,7 @@
         <w:rPr>
           <w:noProof/>
         </w:rPr>
-        <w:instrText xml:space="preserve"> PAGEREF _Toc7074181 \h </w:instrText>
+        <w:instrText xml:space="preserve"> PAGEREF _Toc132365469 \h </w:instrText>
       </w:r>
       <w:r>
         <w:rPr>
@@ -359,7 +379,7 @@
         <w:rPr>
           <w:noProof/>
         </w:rPr>
-        <w:instrText xml:space="preserve"> PAGEREF _Toc7074182 \h </w:instrText>
+        <w:instrText xml:space="preserve"> PAGEREF _Toc132365470 \h </w:instrText>
       </w:r>
       <w:r>
         <w:rPr>
@@ -440,7 +460,7 @@
         <w:rPr>
           <w:noProof/>
         </w:rPr>
-        <w:instrText xml:space="preserve"> PAGEREF _Toc7074183 \h </w:instrText>
+        <w:instrText xml:space="preserve"> PAGEREF _Toc132365471 \h </w:instrText>
       </w:r>
       <w:r>
         <w:rPr>
@@ -521,7 +541,7 @@
         <w:rPr>
           <w:noProof/>
         </w:rPr>
-        <w:instrText xml:space="preserve"> PAGEREF _Toc7074184 \h </w:instrText>
+        <w:instrText xml:space="preserve"> PAGEREF _Toc132365472 \h </w:instrText>
       </w:r>
       <w:r>
         <w:rPr>
@@ -596,7 +616,7 @@
         <w:rPr>
           <w:noProof/>
         </w:rPr>
-        <w:instrText xml:space="preserve"> PAGEREF _Toc7074185 \h </w:instrText>
+        <w:instrText xml:space="preserve"> PAGEREF _Toc132365473 \h </w:instrText>
       </w:r>
       <w:r>
         <w:rPr>
@@ -671,7 +691,7 @@
         <w:rPr>
           <w:noProof/>
         </w:rPr>
-        <w:instrText xml:space="preserve"> PAGEREF _Toc7074186 \h </w:instrText>
+        <w:instrText xml:space="preserve"> PAGEREF _Toc132365474 \h </w:instrText>
       </w:r>
       <w:r>
         <w:rPr>
@@ -746,7 +766,7 @@
         <w:rPr>
           <w:noProof/>
         </w:rPr>
-        <w:instrText xml:space="preserve"> PAGEREF _Toc7074187 \h </w:instrText>
+        <w:instrText xml:space="preserve"> PAGEREF _Toc132365475 \h </w:instrText>
       </w:r>
       <w:r>
         <w:rPr>
@@ -821,7 +841,7 @@
         <w:rPr>
           <w:noProof/>
         </w:rPr>
-        <w:instrText xml:space="preserve"> PAGEREF _Toc7074188 \h </w:instrText>
+        <w:instrText xml:space="preserve"> PAGEREF _Toc132365476 \h </w:instrText>
       </w:r>
       <w:r>
         <w:rPr>
@@ -902,7 +922,7 @@
         <w:rPr>
           <w:noProof/>
         </w:rPr>
-        <w:instrText xml:space="preserve"> PAGEREF _Toc7074189 \h </w:instrText>
+        <w:instrText xml:space="preserve"> PAGEREF _Toc132365477 \h </w:instrText>
       </w:r>
       <w:r>
         <w:rPr>
@@ -983,7 +1003,7 @@
         <w:rPr>
           <w:noProof/>
         </w:rPr>
-        <w:instrText xml:space="preserve"> PAGEREF _Toc7074190 \h </w:instrText>
+        <w:instrText xml:space="preserve"> PAGEREF _Toc132365478 \h </w:instrText>
       </w:r>
       <w:r>
         <w:rPr>
@@ -1066,7 +1086,7 @@
         <w:rPr>
           <w:noProof/>
         </w:rPr>
-        <w:instrText xml:space="preserve"> PAGEREF _Toc7074191 \h </w:instrText>
+        <w:instrText xml:space="preserve"> PAGEREF _Toc132365479 \h </w:instrText>
       </w:r>
       <w:r>
         <w:rPr>
@@ -1141,7 +1161,7 @@
         <w:rPr>
           <w:noProof/>
         </w:rPr>
-        <w:instrText xml:space="preserve"> PAGEREF _Toc7074192 \h </w:instrText>
+        <w:instrText xml:space="preserve"> PAGEREF _Toc132365480 \h </w:instrText>
       </w:r>
       <w:r>
         <w:rPr>
@@ -1222,7 +1242,7 @@
         <w:rPr>
           <w:noProof/>
         </w:rPr>
-        <w:instrText xml:space="preserve"> PAGEREF _Toc7074193 \h </w:instrText>
+        <w:instrText xml:space="preserve"> PAGEREF _Toc132365481 \h </w:instrText>
       </w:r>
       <w:r>
         <w:rPr>
@@ -1303,7 +1323,7 @@
         <w:rPr>
           <w:noProof/>
         </w:rPr>
-        <w:instrText xml:space="preserve"> PAGEREF _Toc7074194 \h </w:instrText>
+        <w:instrText xml:space="preserve"> PAGEREF _Toc132365482 \h </w:instrText>
       </w:r>
       <w:r>
         <w:rPr>
@@ -1384,7 +1404,7 @@
         <w:rPr>
           <w:noProof/>
         </w:rPr>
-        <w:instrText xml:space="preserve"> PAGEREF _Toc7074195 \h </w:instrText>
+        <w:instrText xml:space="preserve"> PAGEREF _Toc132365483 \h </w:instrText>
       </w:r>
       <w:r>
         <w:rPr>
@@ -1459,7 +1479,7 @@
         <w:rPr>
           <w:noProof/>
         </w:rPr>
-        <w:instrText xml:space="preserve"> PAGEREF _Toc7074196 \h </w:instrText>
+        <w:instrText xml:space="preserve"> PAGEREF _Toc132365484 \h </w:instrText>
       </w:r>
       <w:r>
         <w:rPr>
@@ -1534,7 +1554,7 @@
         <w:rPr>
           <w:noProof/>
         </w:rPr>
-        <w:instrText xml:space="preserve"> PAGEREF _Toc7074197 \h </w:instrText>
+        <w:instrText xml:space="preserve"> PAGEREF _Toc132365485 \h </w:instrText>
       </w:r>
       <w:r>
         <w:rPr>
@@ -1617,7 +1637,7 @@
         <w:rPr>
           <w:noProof/>
         </w:rPr>
-        <w:instrText xml:space="preserve"> PAGEREF _Toc7074198 \h </w:instrText>
+        <w:instrText xml:space="preserve"> PAGEREF _Toc132365486 \h </w:instrText>
       </w:r>
       <w:r>
         <w:rPr>
@@ -1692,7 +1712,7 @@
         <w:rPr>
           <w:noProof/>
         </w:rPr>
-        <w:instrText xml:space="preserve"> PAGEREF _Toc7074199 \h </w:instrText>
+        <w:instrText xml:space="preserve"> PAGEREF _Toc132365487 \h </w:instrText>
       </w:r>
       <w:r>
         <w:rPr>
@@ -1773,7 +1793,7 @@
         <w:rPr>
           <w:noProof/>
         </w:rPr>
-        <w:instrText xml:space="preserve"> PAGEREF _Toc7074200 \h </w:instrText>
+        <w:instrText xml:space="preserve"> PAGEREF _Toc132365488 \h </w:instrText>
       </w:r>
       <w:r>
         <w:rPr>
@@ -1854,7 +1874,7 @@
         <w:rPr>
           <w:noProof/>
         </w:rPr>
-        <w:instrText xml:space="preserve"> PAGEREF _Toc7074201 \h </w:instrText>
+        <w:instrText xml:space="preserve"> PAGEREF _Toc132365489 \h </w:instrText>
       </w:r>
       <w:r>
         <w:rPr>
@@ -1935,7 +1955,7 @@
         <w:rPr>
           <w:noProof/>
         </w:rPr>
-        <w:instrText xml:space="preserve"> PAGEREF _Toc7074202 \h </w:instrText>
+        <w:instrText xml:space="preserve"> PAGEREF _Toc132365490 \h </w:instrText>
       </w:r>
       <w:r>
         <w:rPr>
@@ -2010,7 +2030,7 @@
         <w:rPr>
           <w:noProof/>
         </w:rPr>
-        <w:instrText xml:space="preserve"> PAGEREF _Toc7074203 \h </w:instrText>
+        <w:instrText xml:space="preserve"> PAGEREF _Toc132365491 \h </w:instrText>
       </w:r>
       <w:r>
         <w:rPr>
@@ -2085,7 +2105,7 @@
         <w:rPr>
           <w:noProof/>
         </w:rPr>
-        <w:instrText xml:space="preserve"> PAGEREF _Toc7074204 \h </w:instrText>
+        <w:instrText xml:space="preserve"> PAGEREF _Toc132365492 \h </w:instrText>
       </w:r>
       <w:r>
         <w:rPr>
@@ -2160,7 +2180,7 @@
         <w:rPr>
           <w:noProof/>
         </w:rPr>
-        <w:instrText xml:space="preserve"> PAGEREF _Toc7074205 \h </w:instrText>
+        <w:instrText xml:space="preserve"> PAGEREF _Toc132365493 \h </w:instrText>
       </w:r>
       <w:r>
         <w:rPr>
@@ -2241,7 +2261,7 @@
         <w:rPr>
           <w:noProof/>
         </w:rPr>
-        <w:instrText xml:space="preserve"> PAGEREF _Toc7074206 \h </w:instrText>
+        <w:instrText xml:space="preserve"> PAGEREF _Toc132365494 \h </w:instrText>
       </w:r>
       <w:r>
         <w:rPr>
@@ -2322,7 +2342,7 @@
         <w:rPr>
           <w:noProof/>
         </w:rPr>
-        <w:instrText xml:space="preserve"> PAGEREF _Toc7074207 \h </w:instrText>
+        <w:instrText xml:space="preserve"> PAGEREF _Toc132365495 \h </w:instrText>
       </w:r>
       <w:r>
         <w:rPr>
@@ -2397,7 +2417,7 @@
         <w:rPr>
           <w:noProof/>
         </w:rPr>
-        <w:instrText xml:space="preserve"> PAGEREF _Toc7074208 \h </w:instrText>
+        <w:instrText xml:space="preserve"> PAGEREF _Toc132365496 \h </w:instrText>
       </w:r>
       <w:r>
         <w:rPr>
@@ -2478,7 +2498,7 @@
         <w:rPr>
           <w:noProof/>
         </w:rPr>
-        <w:instrText xml:space="preserve"> PAGEREF _Toc7074209 \h </w:instrText>
+        <w:instrText xml:space="preserve"> PAGEREF _Toc132365497 \h </w:instrText>
       </w:r>
       <w:r>
         <w:rPr>
@@ -2553,7 +2573,7 @@
         <w:rPr>
           <w:noProof/>
         </w:rPr>
-        <w:instrText xml:space="preserve"> PAGEREF _Toc7074210 \h </w:instrText>
+        <w:instrText xml:space="preserve"> PAGEREF _Toc132365498 \h </w:instrText>
       </w:r>
       <w:r>
         <w:rPr>
@@ -2628,7 +2648,7 @@
         <w:rPr>
           <w:noProof/>
         </w:rPr>
-        <w:instrText xml:space="preserve"> PAGEREF _Toc7074211 \h </w:instrText>
+        <w:instrText xml:space="preserve"> PAGEREF _Toc132365499 \h </w:instrText>
       </w:r>
       <w:r>
         <w:rPr>
@@ -2703,7 +2723,7 @@
         <w:rPr>
           <w:noProof/>
         </w:rPr>
-        <w:instrText xml:space="preserve"> PAGEREF _Toc7074212 \h </w:instrText>
+        <w:instrText xml:space="preserve"> PAGEREF _Toc132365500 \h </w:instrText>
       </w:r>
       <w:r>
         <w:rPr>
@@ -2778,7 +2798,7 @@
         <w:rPr>
           <w:noProof/>
         </w:rPr>
-        <w:instrText xml:space="preserve"> PAGEREF _Toc7074213 \h </w:instrText>
+        <w:instrText xml:space="preserve"> PAGEREF _Toc132365501 \h </w:instrText>
       </w:r>
       <w:r>
         <w:rPr>
@@ -2795,7 +2815,7 @@
         <w:rPr>
           <w:noProof/>
         </w:rPr>
-        <w:t>18</w:t>
+        <w:t>19</w:t>
       </w:r>
       <w:r>
         <w:rPr>
@@ -2861,7 +2881,7 @@
         <w:rPr>
           <w:noProof/>
         </w:rPr>
-        <w:instrText xml:space="preserve"> PAGEREF _Toc7074214 \h </w:instrText>
+        <w:instrText xml:space="preserve"> PAGEREF _Toc132365502 \h </w:instrText>
       </w:r>
       <w:r>
         <w:rPr>
@@ -2938,7 +2958,7 @@
         <w:rPr>
           <w:noProof/>
         </w:rPr>
-        <w:instrText xml:space="preserve"> PAGEREF _Toc7074215 \h </w:instrText>
+        <w:instrText xml:space="preserve"> PAGEREF _Toc132365503 \h </w:instrText>
       </w:r>
       <w:r>
         <w:rPr>
@@ -2955,7 +2975,7 @@
         <w:rPr>
           <w:noProof/>
         </w:rPr>
-        <w:t>19</w:t>
+        <w:t>20</w:t>
       </w:r>
       <w:r>
         <w:rPr>
@@ -3019,7 +3039,7 @@
         <w:rPr>
           <w:noProof/>
         </w:rPr>
-        <w:instrText xml:space="preserve"> PAGEREF _Toc7074216 \h </w:instrText>
+        <w:instrText xml:space="preserve"> PAGEREF _Toc132365504 \h </w:instrText>
       </w:r>
       <w:r>
         <w:rPr>
@@ -3094,82 +3114,7 @@
         <w:rPr>
           <w:noProof/>
         </w:rPr>
-        <w:instrText xml:space="preserve"> PAGEREF _Toc7074217 \h </w:instrText>
-      </w:r>
-      <w:r>
-        <w:rPr>
-          <w:noProof/>
-        </w:rPr>
-      </w:r>
-      <w:r>
-        <w:rPr>
-          <w:noProof/>
-        </w:rPr>
-        <w:fldChar w:fldCharType="separate"/>
-      </w:r>
-      <w:r>
-        <w:rPr>
-          <w:noProof/>
-        </w:rPr>
-        <w:t>20</w:t>
-      </w:r>
-      <w:r>
-        <w:rPr>
-          <w:noProof/>
-        </w:rPr>
-        <w:fldChar w:fldCharType="end"/>
-      </w:r>
-    </w:p>
-    <w:p>
-      <w:pPr>
-        <w:pStyle w:val="TOC2"/>
-        <w:rPr>
-          <w:rFonts w:eastAsiaTheme="minorEastAsia" w:cstheme="minorBidi"/>
-          <w:smallCaps w:val="0"/>
-          <w:noProof/>
-          <w:sz w:val="22"/>
-          <w:szCs w:val="22"/>
-        </w:rPr>
-      </w:pPr>
-      <w:r>
-        <w:rPr>
-          <w:noProof/>
-        </w:rPr>
-        <w:t>5.3</w:t>
-      </w:r>
-      <w:r>
-        <w:rPr>
-          <w:rFonts w:eastAsiaTheme="minorEastAsia" w:cstheme="minorBidi"/>
-          <w:smallCaps w:val="0"/>
-          <w:noProof/>
-          <w:sz w:val="22"/>
-          <w:szCs w:val="22"/>
-        </w:rPr>
-        <w:tab/>
-      </w:r>
-      <w:r>
-        <w:rPr>
-          <w:noProof/>
-        </w:rPr>
-        <w:t>Disk</w:t>
-      </w:r>
-      <w:r>
-        <w:rPr>
-          <w:noProof/>
-        </w:rPr>
-        <w:tab/>
-      </w:r>
-      <w:r>
-        <w:rPr>
-          <w:noProof/>
-        </w:rPr>
-        <w:fldChar w:fldCharType="begin"/>
-      </w:r>
-      <w:r>
-        <w:rPr>
-          <w:noProof/>
-        </w:rPr>
-        <w:instrText xml:space="preserve"> PAGEREF _Toc7074218 \h </w:instrText>
+        <w:instrText xml:space="preserve"> PAGEREF _Toc132365505 \h </w:instrText>
       </w:r>
       <w:r>
         <w:rPr>
@@ -3215,7 +3160,7 @@
         <w:rPr>
           <w:noProof/>
         </w:rPr>
-        <w:t>5.3.1</w:t>
+        <w:t>5.2.1</w:t>
       </w:r>
       <w:r>
         <w:rPr>
@@ -3232,7 +3177,7 @@
         <w:rPr>
           <w:noProof/>
         </w:rPr>
-        <w:t>Registers</w:t>
+        <w:t>Include file</w:t>
       </w:r>
       <w:r>
         <w:rPr>
@@ -3250,7 +3195,7 @@
         <w:rPr>
           <w:noProof/>
         </w:rPr>
-        <w:instrText xml:space="preserve"> PAGEREF _Toc7074219 \h </w:instrText>
+        <w:instrText xml:space="preserve"> PAGEREF _Toc132365506 \h </w:instrText>
       </w:r>
       <w:r>
         <w:rPr>
@@ -3267,7 +3212,7 @@
         <w:rPr>
           <w:noProof/>
         </w:rPr>
-        <w:t>21</w:t>
+        <w:t>22</w:t>
       </w:r>
       <w:r>
         <w:rPr>
@@ -3291,7 +3236,7 @@
         <w:rPr>
           <w:noProof/>
         </w:rPr>
-        <w:t>5.4</w:t>
+        <w:t>5.3</w:t>
       </w:r>
       <w:r>
         <w:rPr>
@@ -3307,7 +3252,7 @@
         <w:rPr>
           <w:noProof/>
         </w:rPr>
-        <w:t>Generic IO Device</w:t>
+        <w:t>Disk</w:t>
       </w:r>
       <w:r>
         <w:rPr>
@@ -3325,7 +3270,7 @@
         <w:rPr>
           <w:noProof/>
         </w:rPr>
-        <w:instrText xml:space="preserve"> PAGEREF _Toc7074220 \h </w:instrText>
+        <w:instrText xml:space="preserve"> PAGEREF _Toc132365507 \h </w:instrText>
       </w:r>
       <w:r>
         <w:rPr>
@@ -3371,7 +3316,7 @@
         <w:rPr>
           <w:noProof/>
         </w:rPr>
-        <w:t>5.4.1</w:t>
+        <w:t>5.3.1</w:t>
       </w:r>
       <w:r>
         <w:rPr>
@@ -3406,7 +3351,7 @@
         <w:rPr>
           <w:noProof/>
         </w:rPr>
-        <w:instrText xml:space="preserve"> PAGEREF _Toc7074221 \h </w:instrText>
+        <w:instrText xml:space="preserve"> PAGEREF _Toc132365508 \h </w:instrText>
       </w:r>
       <w:r>
         <w:rPr>
@@ -3423,7 +3368,325 @@
         <w:rPr>
           <w:noProof/>
         </w:rPr>
+        <w:t>22</w:t>
+      </w:r>
+      <w:r>
+        <w:rPr>
+          <w:noProof/>
+        </w:rPr>
+        <w:fldChar w:fldCharType="end"/>
+      </w:r>
+    </w:p>
+    <w:p>
+      <w:pPr>
+        <w:pStyle w:val="TOC3"/>
+        <w:tabs>
+          <w:tab w:val="left" w:pos="1200"/>
+          <w:tab w:val="right" w:leader="dot" w:pos="8630"/>
+        </w:tabs>
+        <w:rPr>
+          <w:rFonts w:eastAsiaTheme="minorEastAsia" w:cstheme="minorBidi"/>
+          <w:i w:val="0"/>
+          <w:iCs w:val="0"/>
+          <w:noProof/>
+          <w:sz w:val="22"/>
+          <w:szCs w:val="22"/>
+        </w:rPr>
+      </w:pPr>
+      <w:r>
+        <w:rPr>
+          <w:noProof/>
+        </w:rPr>
+        <w:t>5.3.2</w:t>
+      </w:r>
+      <w:r>
+        <w:rPr>
+          <w:rFonts w:eastAsiaTheme="minorEastAsia" w:cstheme="minorBidi"/>
+          <w:i w:val="0"/>
+          <w:iCs w:val="0"/>
+          <w:noProof/>
+          <w:sz w:val="22"/>
+          <w:szCs w:val="22"/>
+        </w:rPr>
+        <w:tab/>
+      </w:r>
+      <w:r>
+        <w:rPr>
+          <w:noProof/>
+        </w:rPr>
+        <w:t>Include File</w:t>
+      </w:r>
+      <w:r>
+        <w:rPr>
+          <w:noProof/>
+        </w:rPr>
+        <w:tab/>
+      </w:r>
+      <w:r>
+        <w:rPr>
+          <w:noProof/>
+        </w:rPr>
+        <w:fldChar w:fldCharType="begin"/>
+      </w:r>
+      <w:r>
+        <w:rPr>
+          <w:noProof/>
+        </w:rPr>
+        <w:instrText xml:space="preserve"> PAGEREF _Toc132365509 \h </w:instrText>
+      </w:r>
+      <w:r>
+        <w:rPr>
+          <w:noProof/>
+        </w:rPr>
+      </w:r>
+      <w:r>
+        <w:rPr>
+          <w:noProof/>
+        </w:rPr>
+        <w:fldChar w:fldCharType="separate"/>
+      </w:r>
+      <w:r>
+        <w:rPr>
+          <w:noProof/>
+        </w:rPr>
         <w:t>23</w:t>
+      </w:r>
+      <w:r>
+        <w:rPr>
+          <w:noProof/>
+        </w:rPr>
+        <w:fldChar w:fldCharType="end"/>
+      </w:r>
+    </w:p>
+    <w:p>
+      <w:pPr>
+        <w:pStyle w:val="TOC2"/>
+        <w:rPr>
+          <w:rFonts w:eastAsiaTheme="minorEastAsia" w:cstheme="minorBidi"/>
+          <w:smallCaps w:val="0"/>
+          <w:noProof/>
+          <w:sz w:val="22"/>
+          <w:szCs w:val="22"/>
+        </w:rPr>
+      </w:pPr>
+      <w:r>
+        <w:rPr>
+          <w:noProof/>
+        </w:rPr>
+        <w:t>5.4</w:t>
+      </w:r>
+      <w:r>
+        <w:rPr>
+          <w:rFonts w:eastAsiaTheme="minorEastAsia" w:cstheme="minorBidi"/>
+          <w:smallCaps w:val="0"/>
+          <w:noProof/>
+          <w:sz w:val="22"/>
+          <w:szCs w:val="22"/>
+        </w:rPr>
+        <w:tab/>
+      </w:r>
+      <w:r>
+        <w:rPr>
+          <w:noProof/>
+        </w:rPr>
+        <w:t>Generic IO Device</w:t>
+      </w:r>
+      <w:r>
+        <w:rPr>
+          <w:noProof/>
+        </w:rPr>
+        <w:tab/>
+      </w:r>
+      <w:r>
+        <w:rPr>
+          <w:noProof/>
+        </w:rPr>
+        <w:fldChar w:fldCharType="begin"/>
+      </w:r>
+      <w:r>
+        <w:rPr>
+          <w:noProof/>
+        </w:rPr>
+        <w:instrText xml:space="preserve"> PAGEREF _Toc132365510 \h </w:instrText>
+      </w:r>
+      <w:r>
+        <w:rPr>
+          <w:noProof/>
+        </w:rPr>
+      </w:r>
+      <w:r>
+        <w:rPr>
+          <w:noProof/>
+        </w:rPr>
+        <w:fldChar w:fldCharType="separate"/>
+      </w:r>
+      <w:r>
+        <w:rPr>
+          <w:noProof/>
+        </w:rPr>
+        <w:t>24</w:t>
+      </w:r>
+      <w:r>
+        <w:rPr>
+          <w:noProof/>
+        </w:rPr>
+        <w:fldChar w:fldCharType="end"/>
+      </w:r>
+    </w:p>
+    <w:p>
+      <w:pPr>
+        <w:pStyle w:val="TOC3"/>
+        <w:tabs>
+          <w:tab w:val="left" w:pos="1200"/>
+          <w:tab w:val="right" w:leader="dot" w:pos="8630"/>
+        </w:tabs>
+        <w:rPr>
+          <w:rFonts w:eastAsiaTheme="minorEastAsia" w:cstheme="minorBidi"/>
+          <w:i w:val="0"/>
+          <w:iCs w:val="0"/>
+          <w:noProof/>
+          <w:sz w:val="22"/>
+          <w:szCs w:val="22"/>
+        </w:rPr>
+      </w:pPr>
+      <w:r>
+        <w:rPr>
+          <w:noProof/>
+        </w:rPr>
+        <w:t>5.4.1</w:t>
+      </w:r>
+      <w:r>
+        <w:rPr>
+          <w:rFonts w:eastAsiaTheme="minorEastAsia" w:cstheme="minorBidi"/>
+          <w:i w:val="0"/>
+          <w:iCs w:val="0"/>
+          <w:noProof/>
+          <w:sz w:val="22"/>
+          <w:szCs w:val="22"/>
+        </w:rPr>
+        <w:tab/>
+      </w:r>
+      <w:r>
+        <w:rPr>
+          <w:noProof/>
+        </w:rPr>
+        <w:t>Registers</w:t>
+      </w:r>
+      <w:r>
+        <w:rPr>
+          <w:noProof/>
+        </w:rPr>
+        <w:tab/>
+      </w:r>
+      <w:r>
+        <w:rPr>
+          <w:noProof/>
+        </w:rPr>
+        <w:fldChar w:fldCharType="begin"/>
+      </w:r>
+      <w:r>
+        <w:rPr>
+          <w:noProof/>
+        </w:rPr>
+        <w:instrText xml:space="preserve"> PAGEREF _Toc132365511 \h </w:instrText>
+      </w:r>
+      <w:r>
+        <w:rPr>
+          <w:noProof/>
+        </w:rPr>
+      </w:r>
+      <w:r>
+        <w:rPr>
+          <w:noProof/>
+        </w:rPr>
+        <w:fldChar w:fldCharType="separate"/>
+      </w:r>
+      <w:r>
+        <w:rPr>
+          <w:noProof/>
+        </w:rPr>
+        <w:t>24</w:t>
+      </w:r>
+      <w:r>
+        <w:rPr>
+          <w:noProof/>
+        </w:rPr>
+        <w:fldChar w:fldCharType="end"/>
+      </w:r>
+    </w:p>
+    <w:p>
+      <w:pPr>
+        <w:pStyle w:val="TOC3"/>
+        <w:tabs>
+          <w:tab w:val="left" w:pos="1200"/>
+          <w:tab w:val="right" w:leader="dot" w:pos="8630"/>
+        </w:tabs>
+        <w:rPr>
+          <w:rFonts w:eastAsiaTheme="minorEastAsia" w:cstheme="minorBidi"/>
+          <w:i w:val="0"/>
+          <w:iCs w:val="0"/>
+          <w:noProof/>
+          <w:sz w:val="22"/>
+          <w:szCs w:val="22"/>
+        </w:rPr>
+      </w:pPr>
+      <w:r>
+        <w:rPr>
+          <w:noProof/>
+        </w:rPr>
+        <w:t>5.4.2</w:t>
+      </w:r>
+      <w:r>
+        <w:rPr>
+          <w:rFonts w:eastAsiaTheme="minorEastAsia" w:cstheme="minorBidi"/>
+          <w:i w:val="0"/>
+          <w:iCs w:val="0"/>
+          <w:noProof/>
+          <w:sz w:val="22"/>
+          <w:szCs w:val="22"/>
+        </w:rPr>
+        <w:tab/>
+      </w:r>
+      <w:r>
+        <w:rPr>
+          <w:noProof/>
+        </w:rPr>
+        <w:t>Include file</w:t>
+      </w:r>
+      <w:r>
+        <w:rPr>
+          <w:noProof/>
+        </w:rPr>
+        <w:tab/>
+      </w:r>
+      <w:r>
+        <w:rPr>
+          <w:noProof/>
+        </w:rPr>
+        <w:fldChar w:fldCharType="begin"/>
+      </w:r>
+      <w:r>
+        <w:rPr>
+          <w:noProof/>
+        </w:rPr>
+        <w:instrText xml:space="preserve"> PAGEREF _Toc132365512 \h </w:instrText>
+      </w:r>
+      <w:r>
+        <w:rPr>
+          <w:noProof/>
+        </w:rPr>
+      </w:r>
+      <w:r>
+        <w:rPr>
+          <w:noProof/>
+        </w:rPr>
+        <w:fldChar w:fldCharType="separate"/>
+      </w:r>
+      <w:r>
+        <w:rPr>
+          <w:noProof/>
+        </w:rPr>
+        <w:t>24</w:t>
       </w:r>
       <w:r>
         <w:rPr>
@@ -3489,7 +3752,7 @@
         <w:rPr>
           <w:noProof/>
         </w:rPr>
-        <w:instrText xml:space="preserve"> PAGEREF _Toc7074222 \h </w:instrText>
+        <w:instrText xml:space="preserve"> PAGEREF _Toc132365513 \h </w:instrText>
       </w:r>
       <w:r>
         <w:rPr>
@@ -3506,7 +3769,7 @@
         <w:rPr>
           <w:noProof/>
         </w:rPr>
-        <w:t>23</w:t>
+        <w:t>25</w:t>
       </w:r>
       <w:r>
         <w:rPr>
@@ -3564,7 +3827,7 @@
         <w:rPr>
           <w:noProof/>
         </w:rPr>
-        <w:instrText xml:space="preserve"> PAGEREF _Toc7074223 \h </w:instrText>
+        <w:instrText xml:space="preserve"> PAGEREF _Toc132365514 \h </w:instrText>
       </w:r>
       <w:r>
         <w:rPr>
@@ -3581,7 +3844,7 @@
         <w:rPr>
           <w:noProof/>
         </w:rPr>
-        <w:t>23</w:t>
+        <w:t>25</w:t>
       </w:r>
       <w:r>
         <w:rPr>
@@ -3605,6 +3868,7 @@
         <w:rPr>
           <w:noProof/>
         </w:rPr>
+        <w:lastRenderedPageBreak/>
         <w:t>6.2</w:t>
       </w:r>
       <w:r>
@@ -3639,7 +3903,7 @@
         <w:rPr>
           <w:noProof/>
         </w:rPr>
-        <w:instrText xml:space="preserve"> PAGEREF _Toc7074224 \h </w:instrText>
+        <w:instrText xml:space="preserve"> PAGEREF _Toc132365515 \h </w:instrText>
       </w:r>
       <w:r>
         <w:rPr>
@@ -3656,7 +3920,7 @@
         <w:rPr>
           <w:noProof/>
         </w:rPr>
-        <w:t>23</w:t>
+        <w:t>25</w:t>
       </w:r>
       <w:r>
         <w:rPr>
@@ -3714,7 +3978,7 @@
         <w:rPr>
           <w:noProof/>
         </w:rPr>
-        <w:instrText xml:space="preserve"> PAGEREF _Toc7074225 \h </w:instrText>
+        <w:instrText xml:space="preserve"> PAGEREF _Toc132365516 \h </w:instrText>
       </w:r>
       <w:r>
         <w:rPr>
@@ -3731,7 +3995,7 @@
         <w:rPr>
           <w:noProof/>
         </w:rPr>
-        <w:t>23</w:t>
+        <w:t>25</w:t>
       </w:r>
       <w:r>
         <w:rPr>
@@ -3761,7 +4025,6 @@
         <w:rPr>
           <w:noProof/>
         </w:rPr>
-        <w:lastRenderedPageBreak/>
         <w:t>7</w:t>
       </w:r>
       <w:r>
@@ -3798,7 +4061,7 @@
         <w:rPr>
           <w:noProof/>
         </w:rPr>
-        <w:instrText xml:space="preserve"> PAGEREF _Toc7074226 \h </w:instrText>
+        <w:instrText xml:space="preserve"> PAGEREF _Toc132365517 \h </w:instrText>
       </w:r>
       <w:r>
         <w:rPr>
@@ -3815,7 +4078,7 @@
         <w:rPr>
           <w:noProof/>
         </w:rPr>
-        <w:t>23</w:t>
+        <w:t>25</w:t>
       </w:r>
       <w:r>
         <w:rPr>
@@ -3873,7 +4136,7 @@
         <w:rPr>
           <w:noProof/>
         </w:rPr>
-        <w:instrText xml:space="preserve"> PAGEREF _Toc7074227 \h </w:instrText>
+        <w:instrText xml:space="preserve"> PAGEREF _Toc132365518 \h </w:instrText>
       </w:r>
       <w:r>
         <w:rPr>
@@ -3890,7 +4153,7 @@
         <w:rPr>
           <w:noProof/>
         </w:rPr>
-        <w:t>24</w:t>
+        <w:t>26</w:t>
       </w:r>
       <w:r>
         <w:rPr>
@@ -3948,7 +4211,7 @@
         <w:rPr>
           <w:noProof/>
         </w:rPr>
-        <w:instrText xml:space="preserve"> PAGEREF _Toc7074228 \h </w:instrText>
+        <w:instrText xml:space="preserve"> PAGEREF _Toc132365519 \h </w:instrText>
       </w:r>
       <w:r>
         <w:rPr>
@@ -3965,7 +4228,7 @@
         <w:rPr>
           <w:noProof/>
         </w:rPr>
-        <w:t>24</w:t>
+        <w:t>26</w:t>
       </w:r>
       <w:r>
         <w:rPr>
@@ -4023,7 +4286,7 @@
         <w:rPr>
           <w:noProof/>
         </w:rPr>
-        <w:instrText xml:space="preserve"> PAGEREF _Toc7074229 \h </w:instrText>
+        <w:instrText xml:space="preserve"> PAGEREF _Toc132365520 \h </w:instrText>
       </w:r>
       <w:r>
         <w:rPr>
@@ -4040,7 +4303,7 @@
         <w:rPr>
           <w:noProof/>
         </w:rPr>
-        <w:t>24</w:t>
+        <w:t>26</w:t>
       </w:r>
       <w:r>
         <w:rPr>
@@ -4098,7 +4361,7 @@
         <w:rPr>
           <w:noProof/>
         </w:rPr>
-        <w:instrText xml:space="preserve"> PAGEREF _Toc7074230 \h </w:instrText>
+        <w:instrText xml:space="preserve"> PAGEREF _Toc132365521 \h </w:instrText>
       </w:r>
       <w:r>
         <w:rPr>
@@ -4115,7 +4378,7 @@
         <w:rPr>
           <w:noProof/>
         </w:rPr>
-        <w:t>24</w:t>
+        <w:t>26</w:t>
       </w:r>
       <w:r>
         <w:rPr>
@@ -4173,7 +4436,7 @@
         <w:rPr>
           <w:noProof/>
         </w:rPr>
-        <w:instrText xml:space="preserve"> PAGEREF _Toc7074231 \h </w:instrText>
+        <w:instrText xml:space="preserve"> PAGEREF _Toc132365522 \h </w:instrText>
       </w:r>
       <w:r>
         <w:rPr>
@@ -4190,7 +4453,7 @@
         <w:rPr>
           <w:noProof/>
         </w:rPr>
-        <w:t>25</w:t>
+        <w:t>27</w:t>
       </w:r>
       <w:r>
         <w:rPr>
@@ -4248,7 +4511,7 @@
         <w:rPr>
           <w:noProof/>
         </w:rPr>
-        <w:instrText xml:space="preserve"> PAGEREF _Toc7074232 \h </w:instrText>
+        <w:instrText xml:space="preserve"> PAGEREF _Toc132365523 \h </w:instrText>
       </w:r>
       <w:r>
         <w:rPr>
@@ -4265,7 +4528,7 @@
         <w:rPr>
           <w:noProof/>
         </w:rPr>
-        <w:t>25</w:t>
+        <w:t>27</w:t>
       </w:r>
       <w:r>
         <w:rPr>
@@ -4323,7 +4586,7 @@
         <w:rPr>
           <w:noProof/>
         </w:rPr>
-        <w:instrText xml:space="preserve"> PAGEREF _Toc7074233 \h </w:instrText>
+        <w:instrText xml:space="preserve"> PAGEREF _Toc132365524 \h </w:instrText>
       </w:r>
       <w:r>
         <w:rPr>
@@ -4340,7 +4603,7 @@
         <w:rPr>
           <w:noProof/>
         </w:rPr>
-        <w:t>25</w:t>
+        <w:t>27</w:t>
       </w:r>
       <w:r>
         <w:rPr>
@@ -4398,7 +4661,7 @@
         <w:rPr>
           <w:noProof/>
         </w:rPr>
-        <w:instrText xml:space="preserve"> PAGEREF _Toc7074234 \h </w:instrText>
+        <w:instrText xml:space="preserve"> PAGEREF _Toc132365525 \h </w:instrText>
       </w:r>
       <w:r>
         <w:rPr>
@@ -4415,7 +4678,7 @@
         <w:rPr>
           <w:noProof/>
         </w:rPr>
-        <w:t>25</w:t>
+        <w:t>27</w:t>
       </w:r>
       <w:r>
         <w:rPr>
@@ -4473,7 +4736,7 @@
         <w:rPr>
           <w:noProof/>
         </w:rPr>
-        <w:instrText xml:space="preserve"> PAGEREF _Toc7074235 \h </w:instrText>
+        <w:instrText xml:space="preserve"> PAGEREF _Toc132365526 \h </w:instrText>
       </w:r>
       <w:r>
         <w:rPr>
@@ -4490,7 +4753,7 @@
         <w:rPr>
           <w:noProof/>
         </w:rPr>
-        <w:t>26</w:t>
+        <w:t>27</w:t>
       </w:r>
       <w:r>
         <w:rPr>
@@ -4548,7 +4811,7 @@
         <w:rPr>
           <w:noProof/>
         </w:rPr>
-        <w:instrText xml:space="preserve"> PAGEREF _Toc7074236 \h </w:instrText>
+        <w:instrText xml:space="preserve"> PAGEREF _Toc132365527 \h </w:instrText>
       </w:r>
       <w:r>
         <w:rPr>
@@ -4565,7 +4828,7 @@
         <w:rPr>
           <w:noProof/>
         </w:rPr>
-        <w:t>26</w:t>
+        <w:t>28</w:t>
       </w:r>
       <w:r>
         <w:rPr>
@@ -4623,7 +4886,7 @@
         <w:rPr>
           <w:noProof/>
         </w:rPr>
-        <w:instrText xml:space="preserve"> PAGEREF _Toc7074237 \h </w:instrText>
+        <w:instrText xml:space="preserve"> PAGEREF _Toc132365528 \h </w:instrText>
       </w:r>
       <w:r>
         <w:rPr>
@@ -4640,7 +4903,7 @@
         <w:rPr>
           <w:noProof/>
         </w:rPr>
-        <w:t>26</w:t>
+        <w:t>28</w:t>
       </w:r>
       <w:r>
         <w:rPr>
@@ -4698,7 +4961,7 @@
         <w:rPr>
           <w:noProof/>
         </w:rPr>
-        <w:instrText xml:space="preserve"> PAGEREF _Toc7074238 \h </w:instrText>
+        <w:instrText xml:space="preserve"> PAGEREF _Toc132365529 \h </w:instrText>
       </w:r>
       <w:r>
         <w:rPr>
@@ -4715,7 +4978,7 @@
         <w:rPr>
           <w:noProof/>
         </w:rPr>
-        <w:t>26</w:t>
+        <w:t>28</w:t>
       </w:r>
       <w:r>
         <w:rPr>
@@ -4773,7 +5036,7 @@
         <w:rPr>
           <w:noProof/>
         </w:rPr>
-        <w:instrText xml:space="preserve"> PAGEREF _Toc7074239 \h </w:instrText>
+        <w:instrText xml:space="preserve"> PAGEREF _Toc132365530 \h </w:instrText>
       </w:r>
       <w:r>
         <w:rPr>
@@ -4790,7 +5053,7 @@
         <w:rPr>
           <w:noProof/>
         </w:rPr>
-        <w:t>26</w:t>
+        <w:t>28</w:t>
       </w:r>
       <w:r>
         <w:rPr>
@@ -4848,7 +5111,7 @@
         <w:rPr>
           <w:noProof/>
         </w:rPr>
-        <w:instrText xml:space="preserve"> PAGEREF _Toc7074240 \h </w:instrText>
+        <w:instrText xml:space="preserve"> PAGEREF _Toc132365531 \h </w:instrText>
       </w:r>
       <w:r>
         <w:rPr>
@@ -4865,7 +5128,7 @@
         <w:rPr>
           <w:noProof/>
         </w:rPr>
-        <w:t>26</w:t>
+        <w:t>28</w:t>
       </w:r>
       <w:r>
         <w:rPr>
@@ -4923,7 +5186,7 @@
         <w:rPr>
           <w:noProof/>
         </w:rPr>
-        <w:instrText xml:space="preserve"> PAGEREF _Toc7074241 \h </w:instrText>
+        <w:instrText xml:space="preserve"> PAGEREF _Toc132365532 \h </w:instrText>
       </w:r>
       <w:r>
         <w:rPr>
@@ -4940,7 +5203,7 @@
         <w:rPr>
           <w:noProof/>
         </w:rPr>
-        <w:t>27</w:t>
+        <w:t>29</w:t>
       </w:r>
       <w:r>
         <w:rPr>
@@ -4998,7 +5261,7 @@
         <w:rPr>
           <w:noProof/>
         </w:rPr>
-        <w:instrText xml:space="preserve"> PAGEREF _Toc7074242 \h </w:instrText>
+        <w:instrText xml:space="preserve"> PAGEREF _Toc132365533 \h </w:instrText>
       </w:r>
       <w:r>
         <w:rPr>
@@ -5015,13 +5278,7 @@
         <w:rPr>
           <w:noProof/>
         </w:rPr>
-        <w:t>2</w:t>
-      </w:r>
-      <w:r>
-        <w:rPr>
-          <w:noProof/>
-        </w:rPr>
-        <w:t>7</w:t>
+        <w:t>29</w:t>
       </w:r>
       <w:r>
         <w:rPr>
@@ -5079,7 +5336,7 @@
         <w:rPr>
           <w:noProof/>
         </w:rPr>
-        <w:instrText xml:space="preserve"> PAGEREF _Toc7074243 \h </w:instrText>
+        <w:instrText xml:space="preserve"> PAGEREF _Toc132365534 \h </w:instrText>
       </w:r>
       <w:r>
         <w:rPr>
@@ -5096,7 +5353,7 @@
         <w:rPr>
           <w:noProof/>
         </w:rPr>
-        <w:t>27</w:t>
+        <w:t>29</w:t>
       </w:r>
       <w:r>
         <w:rPr>
@@ -5154,7 +5411,7 @@
         <w:rPr>
           <w:noProof/>
         </w:rPr>
-        <w:instrText xml:space="preserve"> PAGEREF _Toc7074244 \h </w:instrText>
+        <w:instrText xml:space="preserve"> PAGEREF _Toc132365535 \h </w:instrText>
       </w:r>
       <w:r>
         <w:rPr>
@@ -5171,7 +5428,7 @@
         <w:rPr>
           <w:noProof/>
         </w:rPr>
-        <w:t>27</w:t>
+        <w:t>29</w:t>
       </w:r>
       <w:r>
         <w:rPr>
@@ -5229,7 +5486,7 @@
         <w:rPr>
           <w:noProof/>
         </w:rPr>
-        <w:instrText xml:space="preserve"> PAGEREF _Toc7074245 \h </w:instrText>
+        <w:instrText xml:space="preserve"> PAGEREF _Toc132365536 \h </w:instrText>
       </w:r>
       <w:r>
         <w:rPr>
@@ -5246,7 +5503,7 @@
         <w:rPr>
           <w:noProof/>
         </w:rPr>
-        <w:t>27</w:t>
+        <w:t>29</w:t>
       </w:r>
       <w:r>
         <w:rPr>
@@ -5306,7 +5563,7 @@
         <w:rPr>
           <w:noProof/>
         </w:rPr>
-        <w:instrText xml:space="preserve"> PAGEREF _Toc7074246 \h </w:instrText>
+        <w:instrText xml:space="preserve"> PAGEREF _Toc132365537 \h </w:instrText>
       </w:r>
       <w:r>
         <w:rPr>
@@ -5323,7 +5580,7 @@
         <w:rPr>
           <w:noProof/>
         </w:rPr>
-        <w:t>27</w:t>
+        <w:t>29</w:t>
       </w:r>
       <w:r>
         <w:rPr>
@@ -5383,7 +5640,7 @@
         <w:rPr>
           <w:noProof/>
         </w:rPr>
-        <w:instrText xml:space="preserve"> PAGEREF _Toc7074247 \h </w:instrText>
+        <w:instrText xml:space="preserve"> PAGEREF _Toc132365538 \h </w:instrText>
       </w:r>
       <w:r>
         <w:rPr>
@@ -5400,7 +5657,7 @@
         <w:rPr>
           <w:noProof/>
         </w:rPr>
-        <w:t>28</w:t>
+        <w:t>30</w:t>
       </w:r>
       <w:r>
         <w:rPr>
@@ -5458,7 +5715,7 @@
         <w:rPr>
           <w:noProof/>
         </w:rPr>
-        <w:instrText xml:space="preserve"> PAGEREF _Toc7074248 \h </w:instrText>
+        <w:instrText xml:space="preserve"> PAGEREF _Toc132365539 \h </w:instrText>
       </w:r>
       <w:r>
         <w:rPr>
@@ -5475,7 +5732,7 @@
         <w:rPr>
           <w:noProof/>
         </w:rPr>
-        <w:t>28</w:t>
+        <w:t>30</w:t>
       </w:r>
       <w:r>
         <w:rPr>
@@ -5533,7 +5790,7 @@
         <w:rPr>
           <w:noProof/>
         </w:rPr>
-        <w:instrText xml:space="preserve"> PAGEREF _Toc7074249 \h </w:instrText>
+        <w:instrText xml:space="preserve"> PAGEREF _Toc132365540 \h </w:instrText>
       </w:r>
       <w:r>
         <w:rPr>
@@ -5550,7 +5807,7 @@
         <w:rPr>
           <w:noProof/>
         </w:rPr>
-        <w:t>28</w:t>
+        <w:t>30</w:t>
       </w:r>
       <w:r>
         <w:rPr>
@@ -5608,7 +5865,7 @@
         <w:rPr>
           <w:noProof/>
         </w:rPr>
-        <w:instrText xml:space="preserve"> PAGEREF _Toc7074250 \h </w:instrText>
+        <w:instrText xml:space="preserve"> PAGEREF _Toc132365541 \h </w:instrText>
       </w:r>
       <w:r>
         <w:rPr>
@@ -5625,7 +5882,7 @@
         <w:rPr>
           <w:noProof/>
         </w:rPr>
-        <w:t>28</w:t>
+        <w:t>30</w:t>
       </w:r>
       <w:r>
         <w:rPr>
@@ -5683,7 +5940,7 @@
         <w:rPr>
           <w:noProof/>
         </w:rPr>
-        <w:instrText xml:space="preserve"> PAGEREF _Toc7074251 \h </w:instrText>
+        <w:instrText xml:space="preserve"> PAGEREF _Toc132365542 \h </w:instrText>
       </w:r>
       <w:r>
         <w:rPr>
@@ -5700,7 +5957,7 @@
         <w:rPr>
           <w:noProof/>
         </w:rPr>
-        <w:t>28</w:t>
+        <w:t>30</w:t>
       </w:r>
       <w:r>
         <w:rPr>
@@ -5758,7 +6015,7 @@
         <w:rPr>
           <w:noProof/>
         </w:rPr>
-        <w:instrText xml:space="preserve"> PAGEREF _Toc7074252 \h </w:instrText>
+        <w:instrText xml:space="preserve"> PAGEREF _Toc132365543 \h </w:instrText>
       </w:r>
       <w:r>
         <w:rPr>
@@ -5775,7 +6032,7 @@
         <w:rPr>
           <w:noProof/>
         </w:rPr>
-        <w:t>28</w:t>
+        <w:t>30</w:t>
       </w:r>
       <w:r>
         <w:rPr>
@@ -5833,7 +6090,7 @@
         <w:rPr>
           <w:noProof/>
         </w:rPr>
-        <w:instrText xml:space="preserve"> PAGEREF _Toc7074253 \h </w:instrText>
+        <w:instrText xml:space="preserve"> PAGEREF _Toc132365544 \h </w:instrText>
       </w:r>
       <w:r>
         <w:rPr>
@@ -5850,7 +6107,7 @@
         <w:rPr>
           <w:noProof/>
         </w:rPr>
-        <w:t>29</w:t>
+        <w:t>31</w:t>
       </w:r>
       <w:r>
         <w:rPr>
@@ -5908,7 +6165,7 @@
         <w:rPr>
           <w:noProof/>
         </w:rPr>
-        <w:instrText xml:space="preserve"> PAGEREF _Toc7074254 \h </w:instrText>
+        <w:instrText xml:space="preserve"> PAGEREF _Toc132365545 \h </w:instrText>
       </w:r>
       <w:r>
         <w:rPr>
@@ -5925,7 +6182,7 @@
         <w:rPr>
           <w:noProof/>
         </w:rPr>
-        <w:t>29</w:t>
+        <w:t>31</w:t>
       </w:r>
       <w:r>
         <w:rPr>
@@ -5983,7 +6240,7 @@
         <w:rPr>
           <w:noProof/>
         </w:rPr>
-        <w:instrText xml:space="preserve"> PAGEREF _Toc7074255 \h </w:instrText>
+        <w:instrText xml:space="preserve"> PAGEREF _Toc132365546 \h </w:instrText>
       </w:r>
       <w:r>
         <w:rPr>
@@ -6000,7 +6257,7 @@
         <w:rPr>
           <w:noProof/>
         </w:rPr>
-        <w:t>29</w:t>
+        <w:t>31</w:t>
       </w:r>
       <w:r>
         <w:rPr>
@@ -6058,7 +6315,7 @@
         <w:rPr>
           <w:noProof/>
         </w:rPr>
-        <w:instrText xml:space="preserve"> PAGEREF _Toc7074256 \h </w:instrText>
+        <w:instrText xml:space="preserve"> PAGEREF _Toc132365547 \h </w:instrText>
       </w:r>
       <w:r>
         <w:rPr>
@@ -6075,7 +6332,7 @@
         <w:rPr>
           <w:noProof/>
         </w:rPr>
-        <w:t>29</w:t>
+        <w:t>31</w:t>
       </w:r>
       <w:r>
         <w:rPr>
@@ -6133,7 +6390,7 @@
         <w:rPr>
           <w:noProof/>
         </w:rPr>
-        <w:instrText xml:space="preserve"> PAGEREF _Toc7074257 \h </w:instrText>
+        <w:instrText xml:space="preserve"> PAGEREF _Toc132365548 \h </w:instrText>
       </w:r>
       <w:r>
         <w:rPr>
@@ -6150,7 +6407,7 @@
         <w:rPr>
           <w:noProof/>
         </w:rPr>
-        <w:t>29</w:t>
+        <w:t>31</w:t>
       </w:r>
       <w:r>
         <w:rPr>
@@ -6208,7 +6465,7 @@
         <w:rPr>
           <w:noProof/>
         </w:rPr>
-        <w:instrText xml:space="preserve"> PAGEREF _Toc7074258 \h </w:instrText>
+        <w:instrText xml:space="preserve"> PAGEREF _Toc132365549 \h </w:instrText>
       </w:r>
       <w:r>
         <w:rPr>
@@ -6225,7 +6482,7 @@
         <w:rPr>
           <w:noProof/>
         </w:rPr>
-        <w:t>29</w:t>
+        <w:t>31</w:t>
       </w:r>
       <w:r>
         <w:rPr>
@@ -6283,7 +6540,7 @@
         <w:rPr>
           <w:noProof/>
         </w:rPr>
-        <w:instrText xml:space="preserve"> PAGEREF _Toc7074259 \h </w:instrText>
+        <w:instrText xml:space="preserve"> PAGEREF _Toc132365550 \h </w:instrText>
       </w:r>
       <w:r>
         <w:rPr>
@@ -6300,7 +6557,7 @@
         <w:rPr>
           <w:noProof/>
         </w:rPr>
-        <w:t>30</w:t>
+        <w:t>32</w:t>
       </w:r>
       <w:r>
         <w:rPr>
@@ -6358,7 +6615,7 @@
         <w:rPr>
           <w:noProof/>
         </w:rPr>
-        <w:instrText xml:space="preserve"> PAGEREF _Toc7074260 \h </w:instrText>
+        <w:instrText xml:space="preserve"> PAGEREF _Toc132365551 \h </w:instrText>
       </w:r>
       <w:r>
         <w:rPr>
@@ -6375,7 +6632,7 @@
         <w:rPr>
           <w:noProof/>
         </w:rPr>
-        <w:t>30</w:t>
+        <w:t>32</w:t>
       </w:r>
       <w:r>
         <w:rPr>
@@ -6433,7 +6690,7 @@
         <w:rPr>
           <w:noProof/>
         </w:rPr>
-        <w:instrText xml:space="preserve"> PAGEREF _Toc7074261 \h </w:instrText>
+        <w:instrText xml:space="preserve"> PAGEREF _Toc132365552 \h </w:instrText>
       </w:r>
       <w:r>
         <w:rPr>
@@ -6450,7 +6707,7 @@
         <w:rPr>
           <w:noProof/>
         </w:rPr>
-        <w:t>30</w:t>
+        <w:t>32</w:t>
       </w:r>
       <w:r>
         <w:rPr>
@@ -6508,7 +6765,7 @@
         <w:rPr>
           <w:noProof/>
         </w:rPr>
-        <w:instrText xml:space="preserve"> PAGEREF _Toc7074262 \h </w:instrText>
+        <w:instrText xml:space="preserve"> PAGEREF _Toc132365553 \h </w:instrText>
       </w:r>
       <w:r>
         <w:rPr>
@@ -6525,7 +6782,7 @@
         <w:rPr>
           <w:noProof/>
         </w:rPr>
-        <w:t>30</w:t>
+        <w:t>33</w:t>
       </w:r>
       <w:r>
         <w:rPr>
@@ -6583,7 +6840,7 @@
         <w:rPr>
           <w:noProof/>
         </w:rPr>
-        <w:instrText xml:space="preserve"> PAGEREF _Toc7074263 \h </w:instrText>
+        <w:instrText xml:space="preserve"> PAGEREF _Toc132365554 \h </w:instrText>
       </w:r>
       <w:r>
         <w:rPr>
@@ -6600,7 +6857,7 @@
         <w:rPr>
           <w:noProof/>
         </w:rPr>
-        <w:t>31</w:t>
+        <w:t>33</w:t>
       </w:r>
       <w:r>
         <w:rPr>
@@ -6658,7 +6915,7 @@
         <w:rPr>
           <w:noProof/>
         </w:rPr>
-        <w:instrText xml:space="preserve"> PAGEREF _Toc7074264 \h </w:instrText>
+        <w:instrText xml:space="preserve"> PAGEREF _Toc132365555 \h </w:instrText>
       </w:r>
       <w:r>
         <w:rPr>
@@ -6675,7 +6932,7 @@
         <w:rPr>
           <w:noProof/>
         </w:rPr>
-        <w:t>31</w:t>
+        <w:t>33</w:t>
       </w:r>
       <w:r>
         <w:rPr>
@@ -6733,7 +6990,7 @@
         <w:rPr>
           <w:noProof/>
         </w:rPr>
-        <w:instrText xml:space="preserve"> PAGEREF _Toc7074265 \h </w:instrText>
+        <w:instrText xml:space="preserve"> PAGEREF _Toc132365556 \h </w:instrText>
       </w:r>
       <w:r>
         <w:rPr>
@@ -6750,7 +7007,7 @@
         <w:rPr>
           <w:noProof/>
         </w:rPr>
-        <w:t>31</w:t>
+        <w:t>33</w:t>
       </w:r>
       <w:r>
         <w:rPr>
@@ -6808,7 +7065,7 @@
         <w:rPr>
           <w:noProof/>
         </w:rPr>
-        <w:instrText xml:space="preserve"> PAGEREF _Toc7074266 \h </w:instrText>
+        <w:instrText xml:space="preserve"> PAGEREF _Toc132365557 \h </w:instrText>
       </w:r>
       <w:r>
         <w:rPr>
@@ -6825,7 +7082,7 @@
         <w:rPr>
           <w:noProof/>
         </w:rPr>
-        <w:t>31</w:t>
+        <w:t>34</w:t>
       </w:r>
       <w:r>
         <w:rPr>
@@ -6883,7 +7140,7 @@
         <w:rPr>
           <w:noProof/>
         </w:rPr>
-        <w:instrText xml:space="preserve"> PAGEREF _Toc7074267 \h </w:instrText>
+        <w:instrText xml:space="preserve"> PAGEREF _Toc132365558 \h </w:instrText>
       </w:r>
       <w:r>
         <w:rPr>
@@ -6900,7 +7157,7 @@
         <w:rPr>
           <w:noProof/>
         </w:rPr>
-        <w:t>32</w:t>
+        <w:t>34</w:t>
       </w:r>
       <w:r>
         <w:rPr>
@@ -6958,7 +7215,7 @@
         <w:rPr>
           <w:noProof/>
         </w:rPr>
-        <w:instrText xml:space="preserve"> PAGEREF _Toc7074268 \h </w:instrText>
+        <w:instrText xml:space="preserve"> PAGEREF _Toc132365559 \h </w:instrText>
       </w:r>
       <w:r>
         <w:rPr>
@@ -6975,7 +7232,7 @@
         <w:rPr>
           <w:noProof/>
         </w:rPr>
-        <w:t>32</w:t>
+        <w:t>34</w:t>
       </w:r>
       <w:r>
         <w:rPr>
@@ -7033,7 +7290,7 @@
         <w:rPr>
           <w:noProof/>
         </w:rPr>
-        <w:instrText xml:space="preserve"> PAGEREF _Toc7074269 \h </w:instrText>
+        <w:instrText xml:space="preserve"> PAGEREF _Toc132365560 \h </w:instrText>
       </w:r>
       <w:r>
         <w:rPr>
@@ -7050,7 +7307,7 @@
         <w:rPr>
           <w:noProof/>
         </w:rPr>
-        <w:t>32</w:t>
+        <w:t>34</w:t>
       </w:r>
       <w:r>
         <w:rPr>
@@ -7108,7 +7365,7 @@
         <w:rPr>
           <w:noProof/>
         </w:rPr>
-        <w:instrText xml:space="preserve"> PAGEREF _Toc7074270 \h </w:instrText>
+        <w:instrText xml:space="preserve"> PAGEREF _Toc132365561 \h </w:instrText>
       </w:r>
       <w:r>
         <w:rPr>
@@ -7125,7 +7382,7 @@
         <w:rPr>
           <w:noProof/>
         </w:rPr>
-        <w:t>32</w:t>
+        <w:t>35</w:t>
       </w:r>
       <w:r>
         <w:rPr>
@@ -7183,7 +7440,7 @@
         <w:rPr>
           <w:noProof/>
         </w:rPr>
-        <w:instrText xml:space="preserve"> PAGEREF _Toc7074271 \h </w:instrText>
+        <w:instrText xml:space="preserve"> PAGEREF _Toc132365562 \h </w:instrText>
       </w:r>
       <w:r>
         <w:rPr>
@@ -7200,7 +7457,7 @@
         <w:rPr>
           <w:noProof/>
         </w:rPr>
-        <w:t>33</w:t>
+        <w:t>35</w:t>
       </w:r>
       <w:r>
         <w:rPr>
@@ -7258,7 +7515,7 @@
         <w:rPr>
           <w:noProof/>
         </w:rPr>
-        <w:instrText xml:space="preserve"> PAGEREF _Toc7074272 \h </w:instrText>
+        <w:instrText xml:space="preserve"> PAGEREF _Toc132365563 \h </w:instrText>
       </w:r>
       <w:r>
         <w:rPr>
@@ -7275,7 +7532,7 @@
         <w:rPr>
           <w:noProof/>
         </w:rPr>
-        <w:t>33</w:t>
+        <w:t>35</w:t>
       </w:r>
       <w:r>
         <w:rPr>
@@ -7333,7 +7590,7 @@
         <w:rPr>
           <w:noProof/>
         </w:rPr>
-        <w:instrText xml:space="preserve"> PAGEREF _Toc7074273 \h </w:instrText>
+        <w:instrText xml:space="preserve"> PAGEREF _Toc132365564 \h </w:instrText>
       </w:r>
       <w:r>
         <w:rPr>
@@ -7350,7 +7607,7 @@
         <w:rPr>
           <w:noProof/>
         </w:rPr>
-        <w:t>33</w:t>
+        <w:t>35</w:t>
       </w:r>
       <w:r>
         <w:rPr>
@@ -7408,7 +7665,7 @@
         <w:rPr>
           <w:noProof/>
         </w:rPr>
-        <w:instrText xml:space="preserve"> PAGEREF _Toc7074274 \h </w:instrText>
+        <w:instrText xml:space="preserve"> PAGEREF _Toc132365565 \h </w:instrText>
       </w:r>
       <w:r>
         <w:rPr>
@@ -7425,7 +7682,7 @@
         <w:rPr>
           <w:noProof/>
         </w:rPr>
-        <w:t>33</w:t>
+        <w:t>35</w:t>
       </w:r>
       <w:r>
         <w:rPr>
@@ -7483,7 +7740,7 @@
         <w:rPr>
           <w:noProof/>
         </w:rPr>
-        <w:instrText xml:space="preserve"> PAGEREF _Toc7074275 \h </w:instrText>
+        <w:instrText xml:space="preserve"> PAGEREF _Toc132365566 \h </w:instrText>
       </w:r>
       <w:r>
         <w:rPr>
@@ -7500,7 +7757,7 @@
         <w:rPr>
           <w:noProof/>
         </w:rPr>
-        <w:t>33</w:t>
+        <w:t>36</w:t>
       </w:r>
       <w:r>
         <w:rPr>
@@ -7524,6 +7781,7 @@
         <w:rPr>
           <w:noProof/>
         </w:rPr>
+        <w:lastRenderedPageBreak/>
         <w:t>7.50</w:t>
       </w:r>
       <w:r>
@@ -7558,7 +7816,7 @@
         <w:rPr>
           <w:noProof/>
         </w:rPr>
-        <w:instrText xml:space="preserve"> PAGEREF _Toc7074276 \h </w:instrText>
+        <w:instrText xml:space="preserve"> PAGEREF _Toc132365567 \h </w:instrText>
       </w:r>
       <w:r>
         <w:rPr>
@@ -7575,7 +7833,7 @@
         <w:rPr>
           <w:noProof/>
         </w:rPr>
-        <w:t>34</w:t>
+        <w:t>36</w:t>
       </w:r>
       <w:r>
         <w:rPr>
@@ -7633,7 +7891,7 @@
         <w:rPr>
           <w:noProof/>
         </w:rPr>
-        <w:instrText xml:space="preserve"> PAGEREF _Toc7074277 \h </w:instrText>
+        <w:instrText xml:space="preserve"> PAGEREF _Toc132365568 \h </w:instrText>
       </w:r>
       <w:r>
         <w:rPr>
@@ -7650,7 +7908,7 @@
         <w:rPr>
           <w:noProof/>
         </w:rPr>
-        <w:t>34</w:t>
+        <w:t>36</w:t>
       </w:r>
       <w:r>
         <w:rPr>
@@ -7674,7 +7932,6 @@
         <w:rPr>
           <w:noProof/>
         </w:rPr>
-        <w:lastRenderedPageBreak/>
         <w:t>7.52</w:t>
       </w:r>
       <w:r>
@@ -7709,7 +7966,7 @@
         <w:rPr>
           <w:noProof/>
         </w:rPr>
-        <w:instrText xml:space="preserve"> PAGEREF _Toc7074278 \h </w:instrText>
+        <w:instrText xml:space="preserve"> PAGEREF _Toc132365569 \h </w:instrText>
       </w:r>
       <w:r>
         <w:rPr>
@@ -7726,7 +7983,7 @@
         <w:rPr>
           <w:noProof/>
         </w:rPr>
-        <w:t>34</w:t>
+        <w:t>36</w:t>
       </w:r>
       <w:r>
         <w:rPr>
@@ -7784,7 +8041,7 @@
         <w:rPr>
           <w:noProof/>
         </w:rPr>
-        <w:instrText xml:space="preserve"> PAGEREF _Toc7074279 \h </w:instrText>
+        <w:instrText xml:space="preserve"> PAGEREF _Toc132365570 \h </w:instrText>
       </w:r>
       <w:r>
         <w:rPr>
@@ -7801,7 +8058,7 @@
         <w:rPr>
           <w:noProof/>
         </w:rPr>
-        <w:t>34</w:t>
+        <w:t>36</w:t>
       </w:r>
       <w:r>
         <w:rPr>
@@ -7859,7 +8116,7 @@
         <w:rPr>
           <w:noProof/>
         </w:rPr>
-        <w:instrText xml:space="preserve"> PAGEREF _Toc7074280 \h </w:instrText>
+        <w:instrText xml:space="preserve"> PAGEREF _Toc132365571 \h </w:instrText>
       </w:r>
       <w:r>
         <w:rPr>
@@ -7876,7 +8133,7 @@
         <w:rPr>
           <w:noProof/>
         </w:rPr>
-        <w:t>34</w:t>
+        <w:t>37</w:t>
       </w:r>
       <w:r>
         <w:rPr>
@@ -7934,7 +8191,7 @@
         <w:rPr>
           <w:noProof/>
         </w:rPr>
-        <w:instrText xml:space="preserve"> PAGEREF _Toc7074281 \h </w:instrText>
+        <w:instrText xml:space="preserve"> PAGEREF _Toc132365572 \h </w:instrText>
       </w:r>
       <w:r>
         <w:rPr>
@@ -7951,7 +8208,7 @@
         <w:rPr>
           <w:noProof/>
         </w:rPr>
-        <w:t>34</w:t>
+        <w:t>37</w:t>
       </w:r>
       <w:r>
         <w:rPr>
@@ -8009,7 +8266,7 @@
         <w:rPr>
           <w:noProof/>
         </w:rPr>
-        <w:instrText xml:space="preserve"> PAGEREF _Toc7074282 \h </w:instrText>
+        <w:instrText xml:space="preserve"> PAGEREF _Toc132365573 \h </w:instrText>
       </w:r>
       <w:r>
         <w:rPr>
@@ -8026,7 +8283,7 @@
         <w:rPr>
           <w:noProof/>
         </w:rPr>
-        <w:t>34</w:t>
+        <w:t>37</w:t>
       </w:r>
       <w:r>
         <w:rPr>
@@ -8092,7 +8349,7 @@
         <w:rPr>
           <w:noProof/>
         </w:rPr>
-        <w:instrText xml:space="preserve"> PAGEREF _Toc7074283 \h </w:instrText>
+        <w:instrText xml:space="preserve"> PAGEREF _Toc132365574 \h </w:instrText>
       </w:r>
       <w:r>
         <w:rPr>
@@ -8109,7 +8366,7 @@
         <w:rPr>
           <w:noProof/>
         </w:rPr>
-        <w:t>35</w:t>
+        <w:t>38</w:t>
       </w:r>
       <w:r>
         <w:rPr>
@@ -8141,7 +8398,7 @@
       <w:pPr>
         <w:pStyle w:val="Heading1"/>
       </w:pPr>
-      <w:bookmarkStart w:id="0" w:name="_Toc7074179"/>
+      <w:bookmarkStart w:id="0" w:name="_Toc132365467"/>
       <w:r>
         <w:t>Introduction</w:t>
       </w:r>
@@ -8172,9 +8429,12 @@
       <w:pPr>
         <w:pStyle w:val="Heading1"/>
       </w:pPr>
-      <w:bookmarkStart w:id="1" w:name="_Toc7074180"/>
-      <w:proofErr w:type="spellStart"/>
-      <w:r>
+      <w:bookmarkStart w:id="1" w:name="_Toc132365468"/>
+      <w:proofErr w:type="spellStart"/>
+      <w:r>
+        <w:rPr>
+          <w:rFonts w:ascii="Courier New" w:hAnsi="Courier New" w:cs="Courier New"/>
+        </w:rPr>
         <w:t>stacklc</w:t>
       </w:r>
       <w:proofErr w:type="spellEnd"/>
@@ -8183,6 +8443,9 @@
       </w:r>
       <w:proofErr w:type="spellStart"/>
       <w:r>
+        <w:rPr>
+          <w:rFonts w:ascii="Courier New" w:hAnsi="Courier New" w:cs="Courier New"/>
+        </w:rPr>
         <w:t>stackl</w:t>
       </w:r>
       <w:proofErr w:type="spellEnd"/>
@@ -8291,7 +8554,7 @@
       <w:pPr>
         <w:pStyle w:val="Heading2"/>
       </w:pPr>
-      <w:bookmarkStart w:id="2" w:name="_Toc7074181"/>
+      <w:bookmarkStart w:id="2" w:name="_Toc132365469"/>
       <w:r>
         <w:t>Special functions</w:t>
       </w:r>
@@ -8364,7 +8627,7 @@
       <w:pPr>
         <w:pStyle w:val="Heading3"/>
       </w:pPr>
-      <w:bookmarkStart w:id="3" w:name="_Toc7074182"/>
+      <w:bookmarkStart w:id="3" w:name="_Toc132365470"/>
       <w:r>
         <w:t>Interrupt</w:t>
       </w:r>
@@ -8771,7 +9034,7 @@
       <w:pPr>
         <w:pStyle w:val="Heading3"/>
       </w:pPr>
-      <w:bookmarkStart w:id="4" w:name="_Toc7074183"/>
+      <w:bookmarkStart w:id="4" w:name="_Toc132365471"/>
       <w:r>
         <w:t>system trap</w:t>
       </w:r>
@@ -9186,7 +9449,7 @@
       <w:pPr>
         <w:pStyle w:val="Heading3"/>
       </w:pPr>
-      <w:bookmarkStart w:id="5" w:name="_Toc7074184"/>
+      <w:bookmarkStart w:id="5" w:name="_Toc132365472"/>
       <w:r>
         <w:t>startup</w:t>
       </w:r>
@@ -9377,7 +9640,7 @@
       <w:pPr>
         <w:pStyle w:val="Heading2"/>
       </w:pPr>
-      <w:bookmarkStart w:id="6" w:name="_Toc7074185"/>
+      <w:bookmarkStart w:id="6" w:name="_Toc132365473"/>
       <w:r>
         <w:t>Generating assembly code</w:t>
       </w:r>
@@ -9673,7 +9936,7 @@
       <w:pPr>
         <w:pStyle w:val="Heading2"/>
       </w:pPr>
-      <w:bookmarkStart w:id="7" w:name="_Toc7074186"/>
+      <w:bookmarkStart w:id="7" w:name="_Toc132365474"/>
       <w:r>
         <w:t>Pragmas</w:t>
       </w:r>
@@ -10056,7 +10319,7 @@
       <w:pPr>
         <w:pStyle w:val="Heading2"/>
       </w:pPr>
-      <w:bookmarkStart w:id="8" w:name="_Toc7074187"/>
+      <w:bookmarkStart w:id="8" w:name="_Toc132365475"/>
       <w:r>
         <w:t>Command line arguments</w:t>
       </w:r>
@@ -10221,7 +10484,7 @@
       <w:pPr>
         <w:pStyle w:val="Heading2"/>
       </w:pPr>
-      <w:bookmarkStart w:id="9" w:name="_Toc7074188"/>
+      <w:bookmarkStart w:id="9" w:name="_Toc132365476"/>
       <w:r>
         <w:t>System includes and libraries</w:t>
       </w:r>
@@ -10470,7 +10733,7 @@
       <w:pPr>
         <w:pStyle w:val="Heading3"/>
       </w:pPr>
-      <w:bookmarkStart w:id="10" w:name="_Toc7074189"/>
+      <w:bookmarkStart w:id="10" w:name="_Toc132365477"/>
       <w:proofErr w:type="spellStart"/>
       <w:r>
         <w:t>string.h</w:t>
@@ -11523,7 +11786,7 @@
       <w:pPr>
         <w:pStyle w:val="Heading3"/>
       </w:pPr>
-      <w:bookmarkStart w:id="11" w:name="_Toc7074190"/>
+      <w:bookmarkStart w:id="11" w:name="_Toc132365478"/>
       <w:proofErr w:type="spellStart"/>
       <w:r>
         <w:t>sysio.h</w:t>
@@ -11991,7 +12254,7 @@
       <w:pPr>
         <w:pStyle w:val="Heading1"/>
       </w:pPr>
-      <w:bookmarkStart w:id="12" w:name="_Toc7074191"/>
+      <w:bookmarkStart w:id="12" w:name="_Toc132365479"/>
       <w:proofErr w:type="spellStart"/>
       <w:r>
         <w:t>slasm</w:t>
@@ -12078,7 +12341,7 @@
       <w:pPr>
         <w:pStyle w:val="Heading2"/>
       </w:pPr>
-      <w:bookmarkStart w:id="13" w:name="_Toc7074192"/>
+      <w:bookmarkStart w:id="13" w:name="_Toc132365480"/>
       <w:r>
         <w:lastRenderedPageBreak/>
         <w:t>File format</w:t>
@@ -12094,7 +12357,7 @@
       <w:pPr>
         <w:pStyle w:val="Heading3"/>
       </w:pPr>
-      <w:bookmarkStart w:id="14" w:name="_Toc7074193"/>
+      <w:bookmarkStart w:id="14" w:name="_Toc132365481"/>
       <w:r>
         <w:t>Comments</w:t>
       </w:r>
@@ -12109,7 +12372,7 @@
       <w:pPr>
         <w:pStyle w:val="Heading3"/>
       </w:pPr>
-      <w:bookmarkStart w:id="15" w:name="_Toc7074194"/>
+      <w:bookmarkStart w:id="15" w:name="_Toc132365482"/>
       <w:r>
         <w:t>Labels</w:t>
       </w:r>
@@ -12159,7 +12422,7 @@
       <w:pPr>
         <w:pStyle w:val="Heading3"/>
       </w:pPr>
-      <w:bookmarkStart w:id="16" w:name="_Toc7074195"/>
+      <w:bookmarkStart w:id="16" w:name="_Toc132365483"/>
       <w:r>
         <w:t>Dot commands</w:t>
       </w:r>
@@ -12387,7 +12650,7 @@
       <w:pPr>
         <w:pStyle w:val="Heading2"/>
       </w:pPr>
-      <w:bookmarkStart w:id="17" w:name="_Toc7074196"/>
+      <w:bookmarkStart w:id="17" w:name="_Toc132365484"/>
       <w:r>
         <w:lastRenderedPageBreak/>
         <w:t>Pound commands</w:t>
@@ -12575,7 +12838,7 @@
       <w:pPr>
         <w:pStyle w:val="Heading2"/>
       </w:pPr>
-      <w:bookmarkStart w:id="18" w:name="_Toc7074197"/>
+      <w:bookmarkStart w:id="18" w:name="_Toc132365485"/>
       <w:r>
         <w:t>Command line options</w:t>
       </w:r>
@@ -12731,7 +12994,7 @@
       <w:pPr>
         <w:pStyle w:val="Heading1"/>
       </w:pPr>
-      <w:bookmarkStart w:id="19" w:name="_Toc7074198"/>
+      <w:bookmarkStart w:id="19" w:name="_Toc132365486"/>
       <w:r>
         <w:t xml:space="preserve">The </w:t>
       </w:r>
@@ -12795,7 +13058,7 @@
       <w:pPr>
         <w:pStyle w:val="Heading2"/>
       </w:pPr>
-      <w:bookmarkStart w:id="20" w:name="_Toc7074199"/>
+      <w:bookmarkStart w:id="20" w:name="_Toc132365487"/>
       <w:r>
         <w:t>Execution Registers</w:t>
       </w:r>
@@ -12805,7 +13068,7 @@
       <w:pPr>
         <w:pStyle w:val="Heading3"/>
       </w:pPr>
-      <w:bookmarkStart w:id="21" w:name="_Toc7074200"/>
+      <w:bookmarkStart w:id="21" w:name="_Toc132365488"/>
       <w:r>
         <w:t>Instruction Pointer (IP)</w:t>
       </w:r>
@@ -12820,7 +13083,7 @@
       <w:pPr>
         <w:pStyle w:val="Heading3"/>
       </w:pPr>
-      <w:bookmarkStart w:id="22" w:name="_Toc7074201"/>
+      <w:bookmarkStart w:id="22" w:name="_Toc132365489"/>
       <w:r>
         <w:t>Stack Pointer (SP)</w:t>
       </w:r>
@@ -12885,7 +13148,7 @@
       <w:pPr>
         <w:pStyle w:val="Heading3"/>
       </w:pPr>
-      <w:bookmarkStart w:id="23" w:name="_Toc7074202"/>
+      <w:bookmarkStart w:id="23" w:name="_Toc132365490"/>
       <w:r>
         <w:t>Frame Pointer (FP)</w:t>
       </w:r>
@@ -12903,7 +13166,7 @@
       <w:pPr>
         <w:pStyle w:val="Heading2"/>
       </w:pPr>
-      <w:bookmarkStart w:id="24" w:name="_Toc7074203"/>
+      <w:bookmarkStart w:id="24" w:name="_Toc132365491"/>
       <w:r>
         <w:t>Flag Register (FLAG)</w:t>
       </w:r>
@@ -13080,7 +13343,7 @@
       <w:pPr>
         <w:pStyle w:val="Heading2"/>
       </w:pPr>
-      <w:bookmarkStart w:id="25" w:name="_Toc7074204"/>
+      <w:bookmarkStart w:id="25" w:name="_Toc132365492"/>
       <w:r>
         <w:t>Interrupt Vector (IVEC)</w:t>
       </w:r>
@@ -13095,7 +13358,7 @@
       <w:pPr>
         <w:pStyle w:val="Heading2"/>
       </w:pPr>
-      <w:bookmarkStart w:id="26" w:name="_Toc7074205"/>
+      <w:bookmarkStart w:id="26" w:name="_Toc132365493"/>
       <w:r>
         <w:t>Memory Management Registers</w:t>
       </w:r>
@@ -13110,7 +13373,7 @@
       <w:pPr>
         <w:pStyle w:val="Heading3"/>
       </w:pPr>
-      <w:bookmarkStart w:id="27" w:name="_Toc7074206"/>
+      <w:bookmarkStart w:id="27" w:name="_Toc132365494"/>
       <w:r>
         <w:t>Base Pointer (BP)</w:t>
       </w:r>
@@ -13140,7 +13403,7 @@
       <w:pPr>
         <w:pStyle w:val="Heading3"/>
       </w:pPr>
-      <w:bookmarkStart w:id="28" w:name="_Toc7074207"/>
+      <w:bookmarkStart w:id="28" w:name="_Toc132365495"/>
       <w:r>
         <w:t>Limit Pointer (LP)</w:t>
       </w:r>
@@ -13163,7 +13426,7 @@
       <w:pPr>
         <w:pStyle w:val="Heading2"/>
       </w:pPr>
-      <w:bookmarkStart w:id="29" w:name="_Toc7074208"/>
+      <w:bookmarkStart w:id="29" w:name="_Toc132365496"/>
       <w:r>
         <w:t>Stack Frames</w:t>
       </w:r>
@@ -13204,10 +13467,10 @@
             <v:path o:extrusionok="f" gradientshapeok="t" o:connecttype="rect"/>
             <o:lock v:ext="edit" aspectratio="t"/>
           </v:shapetype>
-          <v:shape id="_x0000_i1025" type="#_x0000_t75" style="width:189.35pt;height:171.2pt" o:ole="">
+          <v:shape id="_x0000_i1025" type="#_x0000_t75" style="width:189.45pt;height:171.35pt" o:ole="">
             <v:imagedata r:id="rId8" o:title=""/>
           </v:shape>
-          <o:OLEObject Type="Embed" ProgID="Word.Picture.8" ShapeID="_x0000_i1025" DrawAspect="Content" ObjectID="_1742273778" r:id="rId9"/>
+          <o:OLEObject Type="Embed" ProgID="Word.Picture.8" ShapeID="_x0000_i1025" DrawAspect="Content" ObjectID="_1742978267" r:id="rId9"/>
         </w:object>
       </w:r>
     </w:p>
@@ -13281,7 +13544,7 @@
       <w:pPr>
         <w:pStyle w:val="Heading3"/>
       </w:pPr>
-      <w:bookmarkStart w:id="31" w:name="_Toc7074209"/>
+      <w:bookmarkStart w:id="31" w:name="_Toc132365497"/>
       <w:r>
         <w:t>Interrupt stack frames</w:t>
       </w:r>
@@ -13327,10 +13590,10 @@
       </w:pPr>
       <w:r>
         <w:object w:dxaOrig="3780" w:dyaOrig="3420">
-          <v:shape id="_x0000_i1026" type="#_x0000_t75" style="width:154.2pt;height:159.3pt" o:ole="">
+          <v:shape id="_x0000_i1026" type="#_x0000_t75" style="width:154.05pt;height:159.3pt" o:ole="">
             <v:imagedata r:id="rId10" o:title=""/>
           </v:shape>
-          <o:OLEObject Type="Embed" ProgID="Word.Picture.8" ShapeID="_x0000_i1026" DrawAspect="Content" ObjectID="_1742273779" r:id="rId11"/>
+          <o:OLEObject Type="Embed" ProgID="Word.Picture.8" ShapeID="_x0000_i1026" DrawAspect="Content" ObjectID="_1742978268" r:id="rId11"/>
         </w:object>
       </w:r>
     </w:p>
@@ -13388,7 +13651,7 @@
       <w:pPr>
         <w:pStyle w:val="Heading2"/>
       </w:pPr>
-      <w:bookmarkStart w:id="33" w:name="_Toc7074210"/>
+      <w:bookmarkStart w:id="33" w:name="_Toc132365498"/>
       <w:proofErr w:type="spellStart"/>
       <w:r>
         <w:t>Input/Output</w:t>
@@ -13421,6 +13684,59 @@
     </w:p>
     <w:p>
       <w:r>
+        <w:t xml:space="preserve">In order to use the </w:t>
+      </w:r>
+      <w:r>
+        <w:rPr>
+          <w:rFonts w:ascii="Courier New" w:hAnsi="Courier New" w:cs="Courier New"/>
+        </w:rPr>
+        <w:t>INP</w:t>
+      </w:r>
+      <w:r>
+        <w:t xml:space="preserve"> instruction, the file </w:t>
+      </w:r>
+      <w:proofErr w:type="spellStart"/>
+      <w:r>
+        <w:rPr>
+          <w:rFonts w:ascii="Courier New" w:hAnsi="Courier New" w:cs="Courier New"/>
+        </w:rPr>
+        <w:t>inp_def.h</w:t>
+      </w:r>
+      <w:proofErr w:type="spellEnd"/>
+      <w:r>
+        <w:t xml:space="preserve"> should be included as it defines the </w:t>
+      </w:r>
+      <w:proofErr w:type="spellStart"/>
+      <w:r>
+        <w:rPr>
+          <w:rFonts w:ascii="Courier New" w:hAnsi="Courier New" w:cs="Courier New"/>
+        </w:rPr>
+        <w:t>struct</w:t>
+      </w:r>
+      <w:proofErr w:type="spellEnd"/>
+      <w:r>
+        <w:t xml:space="preserve"> and </w:t>
+      </w:r>
+      <w:proofErr w:type="spellStart"/>
+      <w:r>
+        <w:t>consts</w:t>
+      </w:r>
+      <w:proofErr w:type="spellEnd"/>
+      <w:r>
+        <w:t xml:space="preserve"> needed for the </w:t>
+      </w:r>
+      <w:r>
+        <w:rPr>
+          <w:rFonts w:ascii="Courier New" w:hAnsi="Courier New" w:cs="Courier New"/>
+        </w:rPr>
+        <w:t>INP</w:t>
+      </w:r>
+      <w:r>
+        <w:t xml:space="preserve"> instruction.</w:t>
+      </w:r>
+    </w:p>
+    <w:p>
+      <w:r>
         <w:t xml:space="preserve">The </w:t>
       </w:r>
       <w:r>
@@ -13430,7 +13746,13 @@
         <w:t>INP</w:t>
       </w:r>
       <w:r>
-        <w:t xml:space="preserve"> instruction provides a non-blocking means of doing input. The value on the top of the stack is assumed to be the address of an </w:t>
+        <w:t xml:space="preserve"> instruction provides a non-blocking means of doing input</w:t>
+      </w:r>
+      <w:r>
+        <w:t xml:space="preserve"> (as well as other operations)</w:t>
+      </w:r>
+      <w:r>
+        <w:t xml:space="preserve">. The value on the top of the stack is assumed to be the address of an </w:t>
       </w:r>
       <w:proofErr w:type="spellStart"/>
       <w:r>
@@ -13446,6 +13768,7 @@
     </w:p>
     <w:p>
       <w:pPr>
+        <w:keepNext/>
         <w:ind w:left="432"/>
         <w:rPr>
           <w:rFonts w:ascii="Courier New" w:hAnsi="Courier New" w:cs="Courier New"/>
@@ -13456,6 +13779,7 @@
         <w:rPr>
           <w:rFonts w:ascii="Courier New" w:hAnsi="Courier New" w:cs="Courier New"/>
         </w:rPr>
+        <w:lastRenderedPageBreak/>
         <w:t>typedef</w:t>
       </w:r>
       <w:proofErr w:type="spellEnd"/>
@@ -13476,6 +13800,7 @@
     </w:p>
     <w:p>
       <w:pPr>
+        <w:keepNext/>
         <w:spacing w:before="0"/>
         <w:ind w:left="432"/>
         <w:rPr>
@@ -13491,6 +13816,7 @@
     </w:p>
     <w:p>
       <w:pPr>
+        <w:keepNext/>
         <w:spacing w:before="0"/>
         <w:ind w:left="432"/>
         <w:rPr>
@@ -13520,6 +13846,7 @@
     </w:p>
     <w:p>
       <w:pPr>
+        <w:keepNext/>
         <w:spacing w:before="0"/>
         <w:ind w:left="432"/>
         <w:rPr>
@@ -13623,8 +13950,513 @@
     </w:p>
     <w:p>
       <w:r>
+        <w:t xml:space="preserve">The </w:t>
+      </w:r>
+      <w:r>
+        <w:rPr>
+          <w:rFonts w:ascii="Courier New" w:hAnsi="Courier New" w:cs="Courier New"/>
+        </w:rPr>
+        <w:t>op</w:t>
+      </w:r>
+      <w:r>
+        <w:t xml:space="preserve"> is used to specify the desired operation and </w:t>
+      </w:r>
+      <w:r>
+        <w:t>indicate</w:t>
+      </w:r>
+      <w:r>
+        <w:t>s</w:t>
+      </w:r>
+      <w:r>
+        <w:t xml:space="preserve"> the completion of the operation. The two </w:t>
+      </w:r>
+      <w:proofErr w:type="spellStart"/>
+      <w:r>
+        <w:rPr>
+          <w:rFonts w:ascii="Courier New" w:hAnsi="Courier New" w:cs="Courier New"/>
+        </w:rPr>
+        <w:t>param</w:t>
+      </w:r>
+      <w:proofErr w:type="spellEnd"/>
+      <w:r>
+        <w:t xml:space="preserve"> values are operation dependent. </w:t>
+      </w:r>
+    </w:p>
+    <w:p>
+      <w:r>
+        <w:t xml:space="preserve">When the operation is finished the most significant bit of the </w:t>
+      </w:r>
+      <w:r>
+        <w:rPr>
+          <w:rFonts w:ascii="Courier New" w:hAnsi="Courier New" w:cs="Courier New"/>
+        </w:rPr>
+        <w:t>op</w:t>
+      </w:r>
+      <w:r>
+        <w:t xml:space="preserve"> field is set (resulting in a negative value).</w:t>
+      </w:r>
+    </w:p>
+    <w:p>
+      <w:r>
+        <w:t>The following operations are defined:</w:t>
+      </w:r>
+    </w:p>
+    <w:p>
+      <w:pPr>
+        <w:tabs>
+          <w:tab w:val="left" w:pos="2700"/>
+        </w:tabs>
+        <w:ind w:left="3060" w:hanging="2628"/>
+      </w:pPr>
+      <w:r>
+        <w:t>INP_</w:t>
+      </w:r>
+      <w:r>
+        <w:t>PRINTS_CALL</w:t>
+      </w:r>
+      <w:r>
+        <w:tab/>
+        <w:t>3</w:t>
+      </w:r>
+      <w:r>
+        <w:tab/>
+        <w:t xml:space="preserve">This operation will perform the equivalent of a C </w:t>
+      </w:r>
+      <w:proofErr w:type="spellStart"/>
+      <w:proofErr w:type="gramStart"/>
+      <w:r>
+        <w:rPr>
+          <w:rFonts w:ascii="Courier New" w:hAnsi="Courier New" w:cs="Courier New"/>
+        </w:rPr>
+        <w:t>fputs</w:t>
+      </w:r>
+      <w:proofErr w:type="spellEnd"/>
+      <w:r>
+        <w:rPr>
+          <w:rFonts w:ascii="Courier New" w:hAnsi="Courier New" w:cs="Courier New"/>
+        </w:rPr>
+        <w:t>(</w:t>
+      </w:r>
+      <w:proofErr w:type="gramEnd"/>
+      <w:r>
+        <w:rPr>
+          <w:rFonts w:ascii="Courier New" w:hAnsi="Courier New" w:cs="Courier New"/>
+        </w:rPr>
+        <w:t>)</w:t>
+      </w:r>
+      <w:r>
+        <w:t xml:space="preserve"> function</w:t>
+      </w:r>
+      <w:r>
+        <w:t xml:space="preserve"> to print the null terminated string pointed to by param1.</w:t>
+      </w:r>
+      <w:r>
+        <w:t xml:space="preserve"> </w:t>
+      </w:r>
+      <w:r>
+        <w:t>T</w:t>
+      </w:r>
+      <w:r>
+        <w:t>he output wil</w:t>
+      </w:r>
+      <w:r>
+        <w:t>l be delayed to approximately 1</w:t>
+      </w:r>
+      <w:r>
+        <w:t>0</w:t>
+      </w:r>
+      <w:r>
+        <w:t>,000 characters per se</w:t>
+      </w:r>
+      <w:r>
+        <w:t>cond to simulate the output speed of a serial device.</w:t>
+      </w:r>
+    </w:p>
+    <w:p>
+      <w:pPr>
+        <w:tabs>
+          <w:tab w:val="left" w:pos="2700"/>
+        </w:tabs>
+        <w:ind w:left="3060" w:hanging="2628"/>
+      </w:pPr>
+      <w:r>
+        <w:t>INP_</w:t>
+      </w:r>
+      <w:r>
+        <w:t>GETS_CALL</w:t>
+      </w:r>
+      <w:r>
+        <w:tab/>
+        <w:t>5</w:t>
+      </w:r>
+      <w:r>
+        <w:tab/>
+        <w:t>This operation will perform the following C function:</w:t>
+      </w:r>
+    </w:p>
+    <w:p>
+      <w:pPr>
+        <w:tabs>
+          <w:tab w:val="left" w:pos="2700"/>
+        </w:tabs>
+        <w:ind w:left="3060" w:hanging="2628"/>
+        <w:rPr>
+          <w:rFonts w:ascii="Courier New" w:hAnsi="Courier New" w:cs="Courier New"/>
+        </w:rPr>
+      </w:pPr>
+      <w:r>
+        <w:rPr>
+          <w:rFonts w:ascii="Courier New" w:hAnsi="Courier New" w:cs="Courier New"/>
+        </w:rPr>
+        <w:tab/>
+      </w:r>
+      <w:r>
+        <w:rPr>
+          <w:rFonts w:ascii="Courier New" w:hAnsi="Courier New" w:cs="Courier New"/>
+        </w:rPr>
+        <w:tab/>
+      </w:r>
+      <w:proofErr w:type="spellStart"/>
+      <w:proofErr w:type="gramStart"/>
+      <w:r>
+        <w:rPr>
+          <w:rFonts w:ascii="Courier New" w:hAnsi="Courier New" w:cs="Courier New"/>
+        </w:rPr>
+        <w:t>scanf</w:t>
+      </w:r>
+      <w:proofErr w:type="spellEnd"/>
+      <w:r>
+        <w:rPr>
+          <w:rFonts w:ascii="Courier New" w:hAnsi="Courier New" w:cs="Courier New"/>
+        </w:rPr>
+        <w:t>(</w:t>
+      </w:r>
+      <w:proofErr w:type="gramEnd"/>
+      <w:r>
+        <w:rPr>
+          <w:rFonts w:ascii="Courier New" w:hAnsi="Courier New" w:cs="Courier New"/>
+        </w:rPr>
+        <w:t xml:space="preserve">"%s", </w:t>
+      </w:r>
+      <w:r>
+        <w:rPr>
+          <w:rFonts w:ascii="Courier New" w:hAnsi="Courier New" w:cs="Courier New"/>
+        </w:rPr>
+        <w:t>param1</w:t>
+      </w:r>
+      <w:r>
+        <w:rPr>
+          <w:rFonts w:ascii="Courier New" w:hAnsi="Courier New" w:cs="Courier New"/>
+        </w:rPr>
+        <w:t>);</w:t>
+      </w:r>
+    </w:p>
+    <w:p>
+      <w:pPr>
+        <w:tabs>
+          <w:tab w:val="left" w:pos="2700"/>
+        </w:tabs>
+        <w:ind w:left="3060" w:hanging="2628"/>
+      </w:pPr>
+      <w:r>
+        <w:rPr>
+          <w:rFonts w:ascii="Courier New" w:hAnsi="Courier New" w:cs="Courier New"/>
+        </w:rPr>
+        <w:tab/>
+      </w:r>
+      <w:r>
+        <w:rPr>
+          <w:rFonts w:ascii="Courier New" w:hAnsi="Courier New" w:cs="Courier New"/>
+        </w:rPr>
+        <w:tab/>
+      </w:r>
+      <w:r>
+        <w:t xml:space="preserve">where </w:t>
+      </w:r>
+      <w:r>
+        <w:rPr>
+          <w:rFonts w:ascii="Courier New" w:hAnsi="Courier New" w:cs="Courier New"/>
+        </w:rPr>
+        <w:t>param1</w:t>
+      </w:r>
+      <w:r>
+        <w:t xml:space="preserve"> is the address of the buffer.</w:t>
+      </w:r>
+      <w:r>
+        <w:t xml:space="preserve"> There is no attempt to prevent buffer overflow.</w:t>
+      </w:r>
+    </w:p>
+    <w:p>
+      <w:pPr>
+        <w:tabs>
+          <w:tab w:val="left" w:pos="2700"/>
+        </w:tabs>
+        <w:ind w:left="3060" w:hanging="2628"/>
+      </w:pPr>
+      <w:r>
+        <w:t>INP_GETL_CALL</w:t>
+      </w:r>
+      <w:r>
+        <w:tab/>
+        <w:t>6</w:t>
+      </w:r>
+      <w:r>
+        <w:tab/>
+        <w:t xml:space="preserve">This operation will perform a C </w:t>
+      </w:r>
+      <w:proofErr w:type="gramStart"/>
+      <w:r>
+        <w:rPr>
+          <w:rFonts w:ascii="Courier New" w:hAnsi="Courier New" w:cs="Courier New"/>
+        </w:rPr>
+        <w:t>gets(</w:t>
+      </w:r>
+      <w:proofErr w:type="gramEnd"/>
+      <w:r>
+        <w:rPr>
+          <w:rFonts w:ascii="Courier New" w:hAnsi="Courier New" w:cs="Courier New"/>
+        </w:rPr>
+        <w:t>)</w:t>
+      </w:r>
+      <w:r>
+        <w:t xml:space="preserve"> function. The address of the buffer is in </w:t>
+      </w:r>
+      <w:r>
+        <w:rPr>
+          <w:rFonts w:ascii="Courier New" w:hAnsi="Courier New" w:cs="Courier New"/>
+        </w:rPr>
+        <w:t>param1</w:t>
+      </w:r>
+      <w:r>
+        <w:t xml:space="preserve">. This function will read at most </w:t>
+      </w:r>
+      <w:r>
+        <w:rPr>
+          <w:rFonts w:ascii="Courier New" w:hAnsi="Courier New" w:cs="Courier New"/>
+        </w:rPr>
+        <w:t>255</w:t>
+      </w:r>
+      <w:r>
+        <w:t xml:space="preserve"> characters plus a terminating </w:t>
+      </w:r>
+      <w:r>
+        <w:rPr>
+          <w:rFonts w:ascii="Courier New" w:hAnsi="Courier New" w:cs="Courier New"/>
+        </w:rPr>
+        <w:t>null</w:t>
+      </w:r>
+      <w:r>
+        <w:t>.</w:t>
+      </w:r>
+    </w:p>
+    <w:p>
+      <w:pPr>
+        <w:tabs>
+          <w:tab w:val="left" w:pos="2700"/>
+        </w:tabs>
+        <w:ind w:left="3060" w:hanging="2628"/>
+      </w:pPr>
+      <w:r>
+        <w:t>INP_</w:t>
+      </w:r>
+      <w:r>
+        <w:t>GETI_CALL</w:t>
+      </w:r>
+      <w:r>
+        <w:tab/>
+        <w:t>7</w:t>
+      </w:r>
+      <w:r>
+        <w:tab/>
+        <w:t>This operation will perform the following C function:</w:t>
+      </w:r>
+    </w:p>
+    <w:p>
+      <w:pPr>
+        <w:tabs>
+          <w:tab w:val="left" w:pos="2700"/>
+        </w:tabs>
+        <w:ind w:left="3060" w:hanging="2628"/>
+        <w:rPr>
+          <w:rFonts w:ascii="Courier New" w:hAnsi="Courier New" w:cs="Courier New"/>
+        </w:rPr>
+      </w:pPr>
+      <w:r>
+        <w:rPr>
+          <w:rFonts w:ascii="Courier New" w:hAnsi="Courier New" w:cs="Courier New"/>
+        </w:rPr>
+        <w:tab/>
+      </w:r>
+      <w:r>
+        <w:rPr>
+          <w:rFonts w:ascii="Courier New" w:hAnsi="Courier New" w:cs="Courier New"/>
+        </w:rPr>
+        <w:tab/>
+      </w:r>
+      <w:proofErr w:type="spellStart"/>
+      <w:proofErr w:type="gramStart"/>
+      <w:r>
+        <w:rPr>
+          <w:rFonts w:ascii="Courier New" w:hAnsi="Courier New" w:cs="Courier New"/>
+        </w:rPr>
+        <w:t>scanf</w:t>
+      </w:r>
+      <w:proofErr w:type="spellEnd"/>
+      <w:r>
+        <w:rPr>
+          <w:rFonts w:ascii="Courier New" w:hAnsi="Courier New" w:cs="Courier New"/>
+        </w:rPr>
+        <w:t>(</w:t>
+      </w:r>
+      <w:proofErr w:type="gramEnd"/>
+      <w:r>
+        <w:rPr>
+          <w:rFonts w:ascii="Courier New" w:hAnsi="Courier New" w:cs="Courier New"/>
+        </w:rPr>
+        <w:t>"%</w:t>
+      </w:r>
+      <w:r>
+        <w:rPr>
+          <w:rFonts w:ascii="Courier New" w:hAnsi="Courier New" w:cs="Courier New"/>
+        </w:rPr>
+        <w:t>d</w:t>
+      </w:r>
+      <w:r>
+        <w:rPr>
+          <w:rFonts w:ascii="Courier New" w:hAnsi="Courier New" w:cs="Courier New"/>
+        </w:rPr>
+        <w:t xml:space="preserve">", </w:t>
+      </w:r>
+      <w:r>
+        <w:rPr>
+          <w:rFonts w:ascii="Courier New" w:hAnsi="Courier New" w:cs="Courier New"/>
+        </w:rPr>
+        <w:t>param1</w:t>
+      </w:r>
+      <w:r>
+        <w:rPr>
+          <w:rFonts w:ascii="Courier New" w:hAnsi="Courier New" w:cs="Courier New"/>
+        </w:rPr>
+        <w:t>);</w:t>
+      </w:r>
+    </w:p>
+    <w:p>
+      <w:pPr>
+        <w:tabs>
+          <w:tab w:val="left" w:pos="2700"/>
+        </w:tabs>
+        <w:ind w:left="3060" w:hanging="2628"/>
+      </w:pPr>
+      <w:r>
+        <w:rPr>
+          <w:rFonts w:ascii="Courier New" w:hAnsi="Courier New" w:cs="Courier New"/>
+        </w:rPr>
+        <w:tab/>
+      </w:r>
+      <w:r>
+        <w:rPr>
+          <w:rFonts w:ascii="Courier New" w:hAnsi="Courier New" w:cs="Courier New"/>
+        </w:rPr>
+        <w:tab/>
+      </w:r>
+      <w:r>
+        <w:t xml:space="preserve">where </w:t>
+      </w:r>
+      <w:r>
+        <w:rPr>
+          <w:rFonts w:ascii="Courier New" w:hAnsi="Courier New" w:cs="Courier New"/>
+        </w:rPr>
+        <w:t>param1</w:t>
+      </w:r>
+      <w:r>
+        <w:t xml:space="preserve"> is assumed to be the address of an integer.</w:t>
+      </w:r>
+    </w:p>
+    <w:p>
+      <w:pPr>
+        <w:tabs>
+          <w:tab w:val="left" w:pos="2700"/>
+        </w:tabs>
+        <w:ind w:left="3060" w:hanging="2628"/>
+      </w:pPr>
+      <w:r>
+        <w:t>INP_</w:t>
+      </w:r>
+      <w:r>
+        <w:t>EXEC_CALL</w:t>
+      </w:r>
+      <w:r>
+        <w:tab/>
+      </w:r>
+      <w:r>
+        <w:t>8</w:t>
+      </w:r>
+      <w:r>
+        <w:tab/>
+        <w:t xml:space="preserve">This operation will call the loader to load a file into memory. The name of the file is in a string pointed to by </w:t>
+      </w:r>
+      <w:r>
+        <w:rPr>
+          <w:rFonts w:ascii="Courier New" w:hAnsi="Courier New" w:cs="Courier New"/>
+        </w:rPr>
+        <w:t>param1</w:t>
+      </w:r>
+      <w:r>
+        <w:t xml:space="preserve">. The high memory address of the load will be stored in </w:t>
+      </w:r>
+      <w:r>
+        <w:rPr>
+          <w:rFonts w:ascii="Courier New" w:hAnsi="Courier New" w:cs="Courier New"/>
+        </w:rPr>
+        <w:t>param2</w:t>
+      </w:r>
+      <w:r>
+        <w:t xml:space="preserve"> upon completion. The </w:t>
+      </w:r>
+      <w:r>
+        <w:rPr>
+          <w:rFonts w:ascii="Courier New" w:hAnsi="Courier New" w:cs="Courier New"/>
+        </w:rPr>
+        <w:t>BP</w:t>
+      </w:r>
+      <w:r>
+        <w:t xml:space="preserve"> and </w:t>
+      </w:r>
+      <w:r>
+        <w:rPr>
+          <w:rFonts w:ascii="Courier New" w:hAnsi="Courier New" w:cs="Courier New"/>
+        </w:rPr>
+        <w:t>LP</w:t>
+      </w:r>
+      <w:r>
+        <w:t xml:space="preserve"> registers should be set prior to initiating this operation</w:t>
+      </w:r>
+      <w:r>
+        <w:t xml:space="preserve"> with the </w:t>
+      </w:r>
+      <w:r>
+        <w:rPr>
+          <w:rFonts w:ascii="Courier New" w:hAnsi="Courier New" w:cs="Courier New"/>
+        </w:rPr>
+        <w:t>BP</w:t>
+      </w:r>
+      <w:r>
+        <w:t xml:space="preserve"> indicating the starting address for the load</w:t>
+      </w:r>
+      <w:r>
+        <w:t>.</w:t>
+      </w:r>
+      <w:r>
+        <w:t xml:space="preserve"> The word just past the high memory will contain the stack size requested by the process.</w:t>
+      </w:r>
+    </w:p>
+    <w:p>
+      <w:pPr>
+        <w:keepNext/>
+      </w:pPr>
+      <w:r>
         <w:lastRenderedPageBreak/>
-        <w:t xml:space="preserve">The </w:t>
+        <w:t xml:space="preserve">Since these are non-blocking operations, the initiator needs to poll the </w:t>
       </w:r>
       <w:r>
         <w:rPr>
@@ -13633,519 +14465,10 @@
         <w:t>op</w:t>
       </w:r>
       <w:r>
-        <w:t xml:space="preserve"> is used to specify the desired operation and </w:t>
-      </w:r>
-      <w:r>
-        <w:t>indicate</w:t>
-      </w:r>
-      <w:r>
-        <w:t>s</w:t>
-      </w:r>
-      <w:r>
-        <w:t xml:space="preserve"> the completion of the operation. The two </w:t>
-      </w:r>
-      <w:proofErr w:type="spellStart"/>
-      <w:r>
-        <w:rPr>
-          <w:rFonts w:ascii="Courier New" w:hAnsi="Courier New" w:cs="Courier New"/>
-        </w:rPr>
-        <w:t>param</w:t>
-      </w:r>
-      <w:proofErr w:type="spellEnd"/>
-      <w:r>
-        <w:t xml:space="preserve"> values are operation dependent. </w:t>
-      </w:r>
-    </w:p>
-    <w:p>
-      <w:r>
-        <w:t xml:space="preserve">When the operation is finished the most significant bit of the </w:t>
-      </w:r>
-      <w:r>
-        <w:rPr>
-          <w:rFonts w:ascii="Courier New" w:hAnsi="Courier New" w:cs="Courier New"/>
-        </w:rPr>
-        <w:t>op</w:t>
-      </w:r>
-      <w:r>
-        <w:t xml:space="preserve"> field is set (resulting in a negative value).</w:t>
-      </w:r>
-    </w:p>
-    <w:p>
-      <w:r>
-        <w:t>The following operations are defined:</w:t>
-      </w:r>
-    </w:p>
-    <w:p>
-      <w:pPr>
-        <w:tabs>
-          <w:tab w:val="left" w:pos="2700"/>
-        </w:tabs>
-        <w:ind w:left="3060" w:hanging="2628"/>
-      </w:pPr>
-      <w:r>
-        <w:t>INP_</w:t>
-      </w:r>
-      <w:r>
-        <w:t>PRINTS_CALL</w:t>
-      </w:r>
-      <w:r>
-        <w:tab/>
-        <w:t>3</w:t>
-      </w:r>
-      <w:r>
-        <w:tab/>
-        <w:t xml:space="preserve">This operation will perform the equivalent of a C </w:t>
-      </w:r>
-      <w:proofErr w:type="spellStart"/>
-      <w:proofErr w:type="gramStart"/>
-      <w:r>
-        <w:rPr>
-          <w:rFonts w:ascii="Courier New" w:hAnsi="Courier New" w:cs="Courier New"/>
-        </w:rPr>
-        <w:t>fputs</w:t>
-      </w:r>
-      <w:proofErr w:type="spellEnd"/>
-      <w:r>
-        <w:rPr>
-          <w:rFonts w:ascii="Courier New" w:hAnsi="Courier New" w:cs="Courier New"/>
-        </w:rPr>
-        <w:t>(</w:t>
-      </w:r>
-      <w:proofErr w:type="gramEnd"/>
-      <w:r>
-        <w:rPr>
-          <w:rFonts w:ascii="Courier New" w:hAnsi="Courier New" w:cs="Courier New"/>
-        </w:rPr>
-        <w:t>)</w:t>
-      </w:r>
-      <w:r>
-        <w:t xml:space="preserve"> function</w:t>
-      </w:r>
-      <w:r>
-        <w:t xml:space="preserve"> to print the null terminated string pointed to by param1.</w:t>
-      </w:r>
-      <w:r>
-        <w:t xml:space="preserve"> </w:t>
-      </w:r>
-      <w:r>
-        <w:t>T</w:t>
-      </w:r>
-      <w:r>
-        <w:t>he output wil</w:t>
-      </w:r>
-      <w:r>
-        <w:t>l be delayed to approximately 1</w:t>
-      </w:r>
-      <w:r>
-        <w:t>0</w:t>
-      </w:r>
-      <w:r>
-        <w:t>,000 characters per se</w:t>
-      </w:r>
-      <w:r>
-        <w:t>cond to simulate the output speed of a serial device.</w:t>
-      </w:r>
-    </w:p>
-    <w:p>
-      <w:pPr>
-        <w:tabs>
-          <w:tab w:val="left" w:pos="2700"/>
-        </w:tabs>
-        <w:ind w:left="3060" w:hanging="2628"/>
-      </w:pPr>
-      <w:r>
-        <w:t>INP_</w:t>
-      </w:r>
-      <w:r>
-        <w:t>GETS_CALL</w:t>
-      </w:r>
-      <w:r>
-        <w:tab/>
-        <w:t>5</w:t>
-      </w:r>
-      <w:r>
-        <w:tab/>
-        <w:t>This operation will perform the following C function:</w:t>
-      </w:r>
-    </w:p>
-    <w:p>
-      <w:pPr>
-        <w:tabs>
-          <w:tab w:val="left" w:pos="2700"/>
-        </w:tabs>
-        <w:ind w:left="3060" w:hanging="2628"/>
-        <w:rPr>
-          <w:rFonts w:ascii="Courier New" w:hAnsi="Courier New" w:cs="Courier New"/>
-        </w:rPr>
-      </w:pPr>
-      <w:r>
-        <w:rPr>
-          <w:rFonts w:ascii="Courier New" w:hAnsi="Courier New" w:cs="Courier New"/>
-        </w:rPr>
-        <w:tab/>
-      </w:r>
-      <w:r>
-        <w:rPr>
-          <w:rFonts w:ascii="Courier New" w:hAnsi="Courier New" w:cs="Courier New"/>
-        </w:rPr>
-        <w:tab/>
-      </w:r>
-      <w:proofErr w:type="spellStart"/>
-      <w:proofErr w:type="gramStart"/>
-      <w:r>
-        <w:rPr>
-          <w:rFonts w:ascii="Courier New" w:hAnsi="Courier New" w:cs="Courier New"/>
-        </w:rPr>
-        <w:t>scanf</w:t>
-      </w:r>
-      <w:proofErr w:type="spellEnd"/>
-      <w:r>
-        <w:rPr>
-          <w:rFonts w:ascii="Courier New" w:hAnsi="Courier New" w:cs="Courier New"/>
-        </w:rPr>
-        <w:t>(</w:t>
-      </w:r>
-      <w:proofErr w:type="gramEnd"/>
-      <w:r>
-        <w:rPr>
-          <w:rFonts w:ascii="Courier New" w:hAnsi="Courier New" w:cs="Courier New"/>
-        </w:rPr>
-        <w:t xml:space="preserve">"%s", </w:t>
-      </w:r>
-      <w:r>
-        <w:rPr>
-          <w:rFonts w:ascii="Courier New" w:hAnsi="Courier New" w:cs="Courier New"/>
-        </w:rPr>
-        <w:t>param1</w:t>
-      </w:r>
-      <w:r>
-        <w:rPr>
-          <w:rFonts w:ascii="Courier New" w:hAnsi="Courier New" w:cs="Courier New"/>
-        </w:rPr>
-        <w:t>);</w:t>
-      </w:r>
-    </w:p>
-    <w:p>
-      <w:pPr>
-        <w:tabs>
-          <w:tab w:val="left" w:pos="2700"/>
-        </w:tabs>
-        <w:ind w:left="3060" w:hanging="2628"/>
-      </w:pPr>
-      <w:r>
-        <w:rPr>
-          <w:rFonts w:ascii="Courier New" w:hAnsi="Courier New" w:cs="Courier New"/>
-        </w:rPr>
-        <w:tab/>
-      </w:r>
-      <w:r>
-        <w:rPr>
-          <w:rFonts w:ascii="Courier New" w:hAnsi="Courier New" w:cs="Courier New"/>
-        </w:rPr>
-        <w:tab/>
-      </w:r>
-      <w:r>
-        <w:t xml:space="preserve">where </w:t>
-      </w:r>
-      <w:r>
-        <w:rPr>
-          <w:rFonts w:ascii="Courier New" w:hAnsi="Courier New" w:cs="Courier New"/>
-        </w:rPr>
-        <w:t>param1</w:t>
-      </w:r>
-      <w:r>
-        <w:t xml:space="preserve"> is the address of the buffer.</w:t>
-      </w:r>
-      <w:r>
-        <w:t xml:space="preserve"> There is no attempt to prevent buffer overflow.</w:t>
-      </w:r>
-    </w:p>
-    <w:p>
-      <w:pPr>
-        <w:tabs>
-          <w:tab w:val="left" w:pos="2700"/>
-        </w:tabs>
-        <w:ind w:left="3060" w:hanging="2628"/>
-      </w:pPr>
-      <w:r>
-        <w:t>INP_GETL_CALL</w:t>
-      </w:r>
-      <w:r>
-        <w:tab/>
-        <w:t>6</w:t>
-      </w:r>
-      <w:r>
-        <w:tab/>
-        <w:t xml:space="preserve">This operation will perform a C </w:t>
-      </w:r>
-      <w:proofErr w:type="gramStart"/>
-      <w:r>
-        <w:rPr>
-          <w:rFonts w:ascii="Courier New" w:hAnsi="Courier New" w:cs="Courier New"/>
-        </w:rPr>
-        <w:t>gets(</w:t>
-      </w:r>
-      <w:proofErr w:type="gramEnd"/>
-      <w:r>
-        <w:rPr>
-          <w:rFonts w:ascii="Courier New" w:hAnsi="Courier New" w:cs="Courier New"/>
-        </w:rPr>
-        <w:t>)</w:t>
-      </w:r>
-      <w:r>
-        <w:t xml:space="preserve"> function. The address of the buffer is in </w:t>
-      </w:r>
-      <w:r>
-        <w:rPr>
-          <w:rFonts w:ascii="Courier New" w:hAnsi="Courier New" w:cs="Courier New"/>
-        </w:rPr>
-        <w:t>param1</w:t>
-      </w:r>
-      <w:r>
-        <w:t xml:space="preserve">. This function will read at most </w:t>
-      </w:r>
-      <w:r>
-        <w:rPr>
-          <w:rFonts w:ascii="Courier New" w:hAnsi="Courier New" w:cs="Courier New"/>
-        </w:rPr>
-        <w:t>255</w:t>
-      </w:r>
-      <w:r>
-        <w:t xml:space="preserve"> characters plus a terminating </w:t>
-      </w:r>
-      <w:r>
-        <w:rPr>
-          <w:rFonts w:ascii="Courier New" w:hAnsi="Courier New" w:cs="Courier New"/>
-        </w:rPr>
-        <w:t>null</w:t>
-      </w:r>
-      <w:r>
-        <w:t>.</w:t>
-      </w:r>
-    </w:p>
-    <w:p>
-      <w:pPr>
-        <w:tabs>
-          <w:tab w:val="left" w:pos="2700"/>
-        </w:tabs>
-        <w:ind w:left="3060" w:hanging="2628"/>
-      </w:pPr>
-      <w:r>
-        <w:t>INP_</w:t>
-      </w:r>
-      <w:r>
-        <w:t>GETI_CALL</w:t>
-      </w:r>
-      <w:r>
-        <w:tab/>
-        <w:t>7</w:t>
-      </w:r>
-      <w:r>
-        <w:tab/>
-        <w:t>This operation will perform the following C function:</w:t>
-      </w:r>
-    </w:p>
-    <w:p>
-      <w:pPr>
-        <w:tabs>
-          <w:tab w:val="left" w:pos="2700"/>
-        </w:tabs>
-        <w:ind w:left="3060" w:hanging="2628"/>
-        <w:rPr>
-          <w:rFonts w:ascii="Courier New" w:hAnsi="Courier New" w:cs="Courier New"/>
-        </w:rPr>
-      </w:pPr>
-      <w:r>
-        <w:rPr>
-          <w:rFonts w:ascii="Courier New" w:hAnsi="Courier New" w:cs="Courier New"/>
-        </w:rPr>
-        <w:tab/>
-      </w:r>
-      <w:r>
-        <w:rPr>
-          <w:rFonts w:ascii="Courier New" w:hAnsi="Courier New" w:cs="Courier New"/>
-        </w:rPr>
-        <w:tab/>
-      </w:r>
-      <w:proofErr w:type="spellStart"/>
-      <w:proofErr w:type="gramStart"/>
-      <w:r>
-        <w:rPr>
-          <w:rFonts w:ascii="Courier New" w:hAnsi="Courier New" w:cs="Courier New"/>
-        </w:rPr>
-        <w:t>scanf</w:t>
-      </w:r>
-      <w:proofErr w:type="spellEnd"/>
-      <w:r>
-        <w:rPr>
-          <w:rFonts w:ascii="Courier New" w:hAnsi="Courier New" w:cs="Courier New"/>
-        </w:rPr>
-        <w:t>(</w:t>
-      </w:r>
-      <w:proofErr w:type="gramEnd"/>
-      <w:r>
-        <w:rPr>
-          <w:rFonts w:ascii="Courier New" w:hAnsi="Courier New" w:cs="Courier New"/>
-        </w:rPr>
-        <w:t>"%</w:t>
-      </w:r>
-      <w:r>
-        <w:rPr>
-          <w:rFonts w:ascii="Courier New" w:hAnsi="Courier New" w:cs="Courier New"/>
-        </w:rPr>
-        <w:t>d</w:t>
-      </w:r>
-      <w:r>
-        <w:rPr>
-          <w:rFonts w:ascii="Courier New" w:hAnsi="Courier New" w:cs="Courier New"/>
-        </w:rPr>
-        <w:t xml:space="preserve">", </w:t>
-      </w:r>
-      <w:r>
-        <w:rPr>
-          <w:rFonts w:ascii="Courier New" w:hAnsi="Courier New" w:cs="Courier New"/>
-        </w:rPr>
-        <w:t>param1</w:t>
-      </w:r>
-      <w:r>
-        <w:rPr>
-          <w:rFonts w:ascii="Courier New" w:hAnsi="Courier New" w:cs="Courier New"/>
-        </w:rPr>
-        <w:t>);</w:t>
-      </w:r>
-    </w:p>
-    <w:p>
-      <w:pPr>
-        <w:tabs>
-          <w:tab w:val="left" w:pos="2700"/>
-        </w:tabs>
-        <w:ind w:left="3060" w:hanging="2628"/>
-      </w:pPr>
-      <w:r>
-        <w:rPr>
-          <w:rFonts w:ascii="Courier New" w:hAnsi="Courier New" w:cs="Courier New"/>
-        </w:rPr>
-        <w:tab/>
-      </w:r>
-      <w:r>
-        <w:rPr>
-          <w:rFonts w:ascii="Courier New" w:hAnsi="Courier New" w:cs="Courier New"/>
-        </w:rPr>
-        <w:tab/>
-      </w:r>
-      <w:r>
-        <w:t xml:space="preserve">where </w:t>
-      </w:r>
-      <w:r>
-        <w:rPr>
-          <w:rFonts w:ascii="Courier New" w:hAnsi="Courier New" w:cs="Courier New"/>
-        </w:rPr>
-        <w:t>param1</w:t>
-      </w:r>
-      <w:r>
-        <w:t xml:space="preserve"> is assumed to be the address of an integer.</w:t>
-      </w:r>
-    </w:p>
-    <w:p>
-      <w:pPr>
-        <w:tabs>
-          <w:tab w:val="left" w:pos="2700"/>
-        </w:tabs>
-        <w:ind w:left="3060" w:hanging="2628"/>
-      </w:pPr>
-      <w:r>
-        <w:t>INP_</w:t>
-      </w:r>
-      <w:r>
-        <w:t>EXEC_CALL</w:t>
-      </w:r>
-      <w:r>
-        <w:tab/>
-      </w:r>
-      <w:r>
-        <w:t>8</w:t>
-      </w:r>
-      <w:r>
-        <w:tab/>
-        <w:t xml:space="preserve">This operation will call the loader to load a file into memory. The name of the file is in a string pointed to by </w:t>
-      </w:r>
-      <w:r>
-        <w:rPr>
-          <w:rFonts w:ascii="Courier New" w:hAnsi="Courier New" w:cs="Courier New"/>
-        </w:rPr>
-        <w:t>param1</w:t>
-      </w:r>
-      <w:r>
-        <w:t xml:space="preserve">. The high memory address of the load will be stored in </w:t>
-      </w:r>
-      <w:r>
-        <w:rPr>
-          <w:rFonts w:ascii="Courier New" w:hAnsi="Courier New" w:cs="Courier New"/>
-        </w:rPr>
-        <w:t>param2</w:t>
-      </w:r>
-      <w:r>
-        <w:t xml:space="preserve"> upon completion. The </w:t>
-      </w:r>
-      <w:r>
-        <w:rPr>
-          <w:rFonts w:ascii="Courier New" w:hAnsi="Courier New" w:cs="Courier New"/>
-        </w:rPr>
-        <w:t>BP</w:t>
-      </w:r>
-      <w:r>
-        <w:t xml:space="preserve"> and </w:t>
-      </w:r>
-      <w:r>
-        <w:rPr>
-          <w:rFonts w:ascii="Courier New" w:hAnsi="Courier New" w:cs="Courier New"/>
-        </w:rPr>
-        <w:t>LP</w:t>
-      </w:r>
-      <w:r>
-        <w:t xml:space="preserve"> registers should be set prior to initiating this operation</w:t>
-      </w:r>
-      <w:r>
-        <w:t xml:space="preserve"> with the </w:t>
-      </w:r>
-      <w:r>
-        <w:rPr>
-          <w:rFonts w:ascii="Courier New" w:hAnsi="Courier New" w:cs="Courier New"/>
-        </w:rPr>
-        <w:t>BP</w:t>
-      </w:r>
-      <w:r>
-        <w:t xml:space="preserve"> indicating the starting address for the load</w:t>
-      </w:r>
-      <w:r>
-        <w:t>.</w:t>
-      </w:r>
-      <w:r>
-        <w:t xml:space="preserve"> The word just past the high memory will contain the stack size requested by the process.</w:t>
-      </w:r>
-    </w:p>
-    <w:p>
-      <w:pPr>
-        <w:keepNext/>
-      </w:pPr>
-      <w:r>
-        <w:t xml:space="preserve">Since these are non-blocking operations, the initiator needs to poll the </w:t>
-      </w:r>
-      <w:r>
-        <w:rPr>
-          <w:rFonts w:ascii="Courier New" w:hAnsi="Courier New" w:cs="Courier New"/>
-        </w:rPr>
-        <w:t>op</w:t>
-      </w:r>
-      <w:r>
         <w:t xml:space="preserve"> field waiting for it to turn negative to determine when the operation is complete.</w:t>
       </w:r>
       <w:r>
-        <w:t xml:space="preserve"> If the operation fails, </w:t>
-      </w:r>
-      <w:r>
-        <w:lastRenderedPageBreak/>
-        <w:t>the instruction will set bit 30 (</w:t>
+        <w:t xml:space="preserve"> If the operation fails, the instruction will set bit 30 (</w:t>
       </w:r>
       <w:r>
         <w:rPr>
@@ -14274,7 +14597,7 @@
       <w:pPr>
         <w:pStyle w:val="Heading2"/>
       </w:pPr>
-      <w:bookmarkStart w:id="34" w:name="_Toc7074211"/>
+      <w:bookmarkStart w:id="34" w:name="_Toc132365499"/>
       <w:r>
         <w:t>Loading programs</w:t>
       </w:r>
@@ -14292,6 +14615,12 @@
       </w:r>
       <w:r>
         <w:t xml:space="preserve"> instruction with the </w:t>
+      </w:r>
+      <w:r>
+        <w:rPr>
+          <w:rFonts w:ascii="Courier New" w:hAnsi="Courier New" w:cs="Courier New"/>
+        </w:rPr>
+        <w:t>INP_</w:t>
       </w:r>
       <w:r>
         <w:rPr>
@@ -14722,7 +15051,19 @@
         <w:rPr>
           <w:rFonts w:ascii="Courier New" w:hAnsi="Courier New" w:cs="Courier New"/>
         </w:rPr>
-        <w:t xml:space="preserve"> = EXEC_CALL;</w:t>
+        <w:t xml:space="preserve"> = </w:t>
+      </w:r>
+      <w:r>
+        <w:rPr>
+          <w:rFonts w:ascii="Courier New" w:hAnsi="Courier New" w:cs="Courier New"/>
+        </w:rPr>
+        <w:t>INP_</w:t>
+      </w:r>
+      <w:r>
+        <w:rPr>
+          <w:rFonts w:ascii="Courier New" w:hAnsi="Courier New" w:cs="Courier New"/>
+        </w:rPr>
+        <w:t>EXEC_CALL;</w:t>
       </w:r>
     </w:p>
     <w:p>
@@ -14733,7 +15074,6 @@
           <w:rFonts w:ascii="Courier New" w:hAnsi="Courier New" w:cs="Courier New"/>
         </w:rPr>
       </w:pPr>
-      <w:proofErr w:type="spellStart"/>
       <w:r>
         <w:rPr>
           <w:rFonts w:ascii="Courier New" w:hAnsi="Courier New" w:cs="Courier New"/>
@@ -14745,14 +15085,25 @@
         <w:rPr>
           <w:rFonts w:ascii="Courier New" w:hAnsi="Courier New" w:cs="Courier New"/>
         </w:rPr>
-        <w:t>blk.addr</w:t>
-      </w:r>
-      <w:proofErr w:type="spellEnd"/>
+        <w:t>blk.</w:t>
+      </w:r>
+      <w:r>
+        <w:rPr>
+          <w:rFonts w:ascii="Courier New" w:hAnsi="Courier New" w:cs="Courier New"/>
+        </w:rPr>
+        <w:t>param</w:t>
+      </w:r>
       <w:proofErr w:type="gramEnd"/>
       <w:r>
         <w:rPr>
           <w:rFonts w:ascii="Courier New" w:hAnsi="Courier New" w:cs="Courier New"/>
         </w:rPr>
+        <w:t>1</w:t>
+      </w:r>
+      <w:r>
+        <w:rPr>
+          <w:rFonts w:ascii="Courier New" w:hAnsi="Courier New" w:cs="Courier New"/>
+        </w:rPr>
         <w:t xml:space="preserve"> = "</w:t>
       </w:r>
       <w:proofErr w:type="spellStart"/>
@@ -14792,7 +15143,6 @@
           <w:rFonts w:ascii="Courier New" w:hAnsi="Courier New" w:cs="Courier New"/>
         </w:rPr>
       </w:pPr>
-      <w:proofErr w:type="spellStart"/>
       <w:r>
         <w:rPr>
           <w:rFonts w:ascii="Courier New" w:hAnsi="Courier New" w:cs="Courier New"/>
@@ -14804,14 +15154,25 @@
         <w:rPr>
           <w:rFonts w:ascii="Courier New" w:hAnsi="Courier New" w:cs="Courier New"/>
         </w:rPr>
-        <w:t>blk.status</w:t>
-      </w:r>
-      <w:proofErr w:type="spellEnd"/>
+        <w:t>blk.</w:t>
+      </w:r>
+      <w:r>
+        <w:rPr>
+          <w:rFonts w:ascii="Courier New" w:hAnsi="Courier New" w:cs="Courier New"/>
+        </w:rPr>
+        <w:t>param</w:t>
+      </w:r>
       <w:proofErr w:type="gramEnd"/>
       <w:r>
         <w:rPr>
           <w:rFonts w:ascii="Courier New" w:hAnsi="Courier New" w:cs="Courier New"/>
         </w:rPr>
+        <w:t>2</w:t>
+      </w:r>
+      <w:r>
+        <w:rPr>
+          <w:rFonts w:ascii="Courier New" w:hAnsi="Courier New" w:cs="Courier New"/>
+        </w:rPr>
         <w:t xml:space="preserve"> = 0;</w:t>
       </w:r>
     </w:p>
@@ -14862,12 +15223,30 @@
     </w:p>
     <w:p>
       <w:pPr>
+        <w:keepNext/>
         <w:spacing w:before="0"/>
         <w:ind w:left="432"/>
         <w:rPr>
           <w:rFonts w:ascii="Courier New" w:hAnsi="Courier New" w:cs="Courier New"/>
         </w:rPr>
       </w:pPr>
+      <w:r>
+        <w:rPr>
+          <w:rFonts w:ascii="Courier New" w:hAnsi="Courier New" w:cs="Courier New"/>
+        </w:rPr>
+        <w:lastRenderedPageBreak/>
+        <w:t>// wait for program to be loaded</w:t>
+      </w:r>
+    </w:p>
+    <w:p>
+      <w:pPr>
+        <w:keepNext/>
+        <w:spacing w:before="0"/>
+        <w:ind w:left="432"/>
+        <w:rPr>
+          <w:rFonts w:ascii="Courier New" w:hAnsi="Courier New" w:cs="Courier New"/>
+        </w:rPr>
+      </w:pPr>
       <w:proofErr w:type="gramStart"/>
       <w:r>
         <w:rPr>
@@ -15029,23 +15408,21 @@
         <w:rPr>
           <w:rFonts w:ascii="Courier New" w:hAnsi="Courier New" w:cs="Courier New"/>
         </w:rPr>
-        <w:t>*)</w:t>
-      </w:r>
-      <w:proofErr w:type="spellStart"/>
-      <w:r>
-        <w:rPr>
-          <w:rFonts w:ascii="Courier New" w:hAnsi="Courier New" w:cs="Courier New"/>
-        </w:rPr>
-        <w:t>io</w:t>
+        <w:t>*)io</w:t>
       </w:r>
       <w:proofErr w:type="gramEnd"/>
       <w:r>
         <w:rPr>
           <w:rFonts w:ascii="Courier New" w:hAnsi="Courier New" w:cs="Courier New"/>
         </w:rPr>
-        <w:t>_blk.status</w:t>
-      </w:r>
-      <w:proofErr w:type="spellEnd"/>
+        <w:t>_blk.</w:t>
+      </w:r>
+      <w:r>
+        <w:rPr>
+          <w:rFonts w:ascii="Courier New" w:hAnsi="Courier New" w:cs="Courier New"/>
+        </w:rPr>
+        <w:t>param2</w:t>
+      </w:r>
       <w:r>
         <w:rPr>
           <w:rFonts w:ascii="Courier New" w:hAnsi="Courier New" w:cs="Courier New"/>
@@ -15073,28 +15450,32 @@
         <w:rPr>
           <w:rFonts w:ascii="Courier New" w:hAnsi="Courier New" w:cs="Courier New"/>
         </w:rPr>
-        <w:t xml:space="preserve"> = </w:t>
-      </w:r>
-      <w:proofErr w:type="spellStart"/>
-      <w:r>
-        <w:rPr>
-          <w:rFonts w:ascii="Courier New" w:hAnsi="Courier New" w:cs="Courier New"/>
-        </w:rPr>
-        <w:t>io_</w:t>
+        <w:t xml:space="preserve"> = io_</w:t>
       </w:r>
       <w:proofErr w:type="gramStart"/>
       <w:r>
         <w:rPr>
           <w:rFonts w:ascii="Courier New" w:hAnsi="Courier New" w:cs="Courier New"/>
         </w:rPr>
-        <w:t>blk.status</w:t>
-      </w:r>
-      <w:proofErr w:type="spellEnd"/>
+        <w:t>blk.</w:t>
+      </w:r>
+      <w:r>
+        <w:rPr>
+          <w:rFonts w:ascii="Courier New" w:hAnsi="Courier New" w:cs="Courier New"/>
+        </w:rPr>
+        <w:t>param</w:t>
+      </w:r>
       <w:proofErr w:type="gramEnd"/>
       <w:r>
         <w:rPr>
           <w:rFonts w:ascii="Courier New" w:hAnsi="Courier New" w:cs="Courier New"/>
         </w:rPr>
+        <w:t>2</w:t>
+      </w:r>
+      <w:r>
+        <w:rPr>
+          <w:rFonts w:ascii="Courier New" w:hAnsi="Courier New" w:cs="Courier New"/>
+        </w:rPr>
         <w:t xml:space="preserve"> + *</w:t>
       </w:r>
       <w:proofErr w:type="spellStart"/>
@@ -15162,7 +15543,7 @@
         <w:rPr>
           <w:rFonts w:ascii="Courier New" w:hAnsi="Courier New" w:cs="Courier New"/>
         </w:rPr>
-        <w:t>// start the user code</w:t>
+        <w:t>// FP and SP will set after correcting for BP</w:t>
       </w:r>
     </w:p>
     <w:p>
@@ -15193,7 +15574,27 @@
         <w:rPr>
           <w:rFonts w:ascii="Courier New" w:hAnsi="Courier New" w:cs="Courier New"/>
         </w:rPr>
-        <w:t>"DUP", io_blk.param2);</w:t>
+        <w:t>"DUP", io_blk.param2</w:t>
+      </w:r>
+      <w:r>
+        <w:rPr>
+          <w:rFonts w:ascii="Courier New" w:hAnsi="Courier New" w:cs="Courier New"/>
+        </w:rPr>
+        <w:t xml:space="preserve"> + 4 - </w:t>
+      </w:r>
+      <w:proofErr w:type="spellStart"/>
+      <w:r>
+        <w:rPr>
+          <w:rFonts w:ascii="Courier New" w:hAnsi="Courier New" w:cs="Courier New"/>
+        </w:rPr>
+        <w:t>start_addr</w:t>
+      </w:r>
+      <w:proofErr w:type="spellEnd"/>
+      <w:r>
+        <w:rPr>
+          <w:rFonts w:ascii="Courier New" w:hAnsi="Courier New" w:cs="Courier New"/>
+        </w:rPr>
+        <w:t>);</w:t>
       </w:r>
     </w:p>
     <w:p>
@@ -15255,6 +15656,30 @@
           <w:rFonts w:ascii="Courier New" w:hAnsi="Courier New" w:cs="Courier New"/>
         </w:rPr>
       </w:pPr>
+    </w:p>
+    <w:p>
+      <w:pPr>
+        <w:spacing w:before="0"/>
+        <w:ind w:left="432"/>
+        <w:rPr>
+          <w:rFonts w:ascii="Courier New" w:hAnsi="Courier New" w:cs="Courier New"/>
+        </w:rPr>
+      </w:pPr>
+      <w:r>
+        <w:rPr>
+          <w:rFonts w:ascii="Courier New" w:hAnsi="Courier New" w:cs="Courier New"/>
+        </w:rPr>
+        <w:t>// start the user code.</w:t>
+      </w:r>
+    </w:p>
+    <w:p>
+      <w:pPr>
+        <w:spacing w:before="0"/>
+        <w:ind w:left="432"/>
+        <w:rPr>
+          <w:rFonts w:ascii="Courier New" w:hAnsi="Courier New" w:cs="Courier New"/>
+        </w:rPr>
+      </w:pPr>
       <w:r>
         <w:rPr>
           <w:rFonts w:ascii="Courier New" w:hAnsi="Courier New" w:cs="Courier New"/>
@@ -15319,14 +15744,20 @@
     </w:p>
     <w:p>
       <w:r>
-        <w:t>Following the update to the FP, no VAR instructions should execute because they would reference the new FP. Following the update to the SP, stack operations will reference the new stack.</w:t>
+        <w:t xml:space="preserve">Following the update to the FP, no instructions </w:t>
+      </w:r>
+      <w:r>
+        <w:t xml:space="preserve">involving variables </w:t>
+      </w:r>
+      <w:r>
+        <w:t>should execute because they would reference the new FP. Following the update to the SP, stack operations will reference the new stack.</w:t>
       </w:r>
     </w:p>
     <w:p>
       <w:pPr>
         <w:pStyle w:val="Heading2"/>
       </w:pPr>
-      <w:bookmarkStart w:id="35" w:name="_Toc7074212"/>
+      <w:bookmarkStart w:id="35" w:name="_Toc132365500"/>
       <w:r>
         <w:t>Command line arguments</w:t>
       </w:r>
@@ -15564,6 +15995,7 @@
         <w:rPr>
           <w:rFonts w:ascii="Courier New" w:hAnsi="Courier New" w:cs="Courier New"/>
         </w:rPr>
+        <w:lastRenderedPageBreak/>
         <w:t>-version</w:t>
       </w:r>
       <w:r>
@@ -15575,9 +16007,8 @@
       <w:pPr>
         <w:pStyle w:val="Heading2"/>
       </w:pPr>
-      <w:bookmarkStart w:id="36" w:name="_Toc7074213"/>
-      <w:r>
-        <w:lastRenderedPageBreak/>
+      <w:bookmarkStart w:id="36" w:name="_Toc132365501"/>
+      <w:r>
         <w:t>Interrupts</w:t>
       </w:r>
       <w:bookmarkEnd w:id="36"/>
@@ -16067,7 +16498,7 @@
       <w:pPr>
         <w:pStyle w:val="Heading1"/>
       </w:pPr>
-      <w:bookmarkStart w:id="37" w:name="_Toc7074214"/>
+      <w:bookmarkStart w:id="37" w:name="_Toc132365502"/>
       <w:r>
         <w:t>Devices</w:t>
       </w:r>
@@ -16096,7 +16527,7 @@
           <w:lang w:val="it-IT"/>
         </w:rPr>
       </w:pPr>
-      <w:bookmarkStart w:id="38" w:name="_Toc7074215"/>
+      <w:bookmarkStart w:id="38" w:name="_Toc132365503"/>
       <w:r>
         <w:rPr>
           <w:lang w:val="it-IT"/>
@@ -16186,7 +16617,7 @@
       <w:pPr>
         <w:pStyle w:val="Heading3"/>
       </w:pPr>
-      <w:bookmarkStart w:id="39" w:name="_Toc7074216"/>
+      <w:bookmarkStart w:id="39" w:name="_Toc132365504"/>
       <w:r>
         <w:t>Registers</w:t>
       </w:r>
@@ -16375,6 +16806,9 @@
       </w:r>
       <w:proofErr w:type="spellStart"/>
       <w:r>
+        <w:rPr>
+          <w:rFonts w:ascii="Courier New" w:hAnsi="Courier New" w:cs="Courier New"/>
+        </w:rPr>
         <w:t>pio_term.h</w:t>
       </w:r>
       <w:proofErr w:type="spellEnd"/>
@@ -16553,7 +16987,7 @@
       <w:pPr>
         <w:pStyle w:val="Heading2"/>
       </w:pPr>
-      <w:bookmarkStart w:id="40" w:name="_Toc7074217"/>
+      <w:bookmarkStart w:id="40" w:name="_Toc132365505"/>
       <w:r>
         <w:t>Timer</w:t>
       </w:r>
@@ -16762,9 +17196,11 @@
       <w:pPr>
         <w:pStyle w:val="Heading3"/>
       </w:pPr>
+      <w:bookmarkStart w:id="41" w:name="_Toc132365506"/>
       <w:r>
         <w:t>Include file</w:t>
       </w:r>
+      <w:bookmarkEnd w:id="41"/>
     </w:p>
     <w:p>
       <w:r>
@@ -16772,6 +17208,9 @@
       </w:r>
       <w:proofErr w:type="spellStart"/>
       <w:r>
+        <w:rPr>
+          <w:rFonts w:ascii="Courier New" w:hAnsi="Courier New" w:cs="Courier New"/>
+        </w:rPr>
         <w:t>timer.h</w:t>
       </w:r>
       <w:proofErr w:type="spellEnd"/>
@@ -16887,11 +17326,11 @@
       <w:pPr>
         <w:pStyle w:val="Heading2"/>
       </w:pPr>
-      <w:bookmarkStart w:id="41" w:name="_Toc7074218"/>
+      <w:bookmarkStart w:id="42" w:name="_Toc132365507"/>
       <w:r>
         <w:t>Disk</w:t>
       </w:r>
-      <w:bookmarkEnd w:id="41"/>
+      <w:bookmarkEnd w:id="42"/>
     </w:p>
     <w:p>
       <w:r>
@@ -16970,11 +17409,11 @@
       <w:pPr>
         <w:pStyle w:val="Heading3"/>
       </w:pPr>
-      <w:bookmarkStart w:id="42" w:name="_Toc7074219"/>
+      <w:bookmarkStart w:id="43" w:name="_Toc132365508"/>
       <w:r>
         <w:t>Registers</w:t>
       </w:r>
-      <w:bookmarkEnd w:id="42"/>
+      <w:bookmarkEnd w:id="43"/>
     </w:p>
     <w:p>
       <w:r>
@@ -17368,9 +17807,11 @@
       <w:pPr>
         <w:pStyle w:val="Heading3"/>
       </w:pPr>
+      <w:bookmarkStart w:id="44" w:name="_Toc132365509"/>
       <w:r>
         <w:t>Include File</w:t>
       </w:r>
+      <w:bookmarkEnd w:id="44"/>
     </w:p>
     <w:p>
       <w:r>
@@ -17378,6 +17819,9 @@
       </w:r>
       <w:proofErr w:type="spellStart"/>
       <w:r>
+        <w:rPr>
+          <w:rFonts w:ascii="Courier New" w:hAnsi="Courier New" w:cs="Courier New"/>
+        </w:rPr>
         <w:t>disk.h</w:t>
       </w:r>
       <w:proofErr w:type="spellEnd"/>
@@ -17680,11 +18124,11 @@
       <w:pPr>
         <w:pStyle w:val="Heading2"/>
       </w:pPr>
-      <w:bookmarkStart w:id="43" w:name="_Toc7074220"/>
+      <w:bookmarkStart w:id="45" w:name="_Toc132365510"/>
       <w:r>
         <w:t>Generic IO Device</w:t>
       </w:r>
-      <w:bookmarkEnd w:id="43"/>
+      <w:bookmarkEnd w:id="45"/>
     </w:p>
     <w:p>
       <w:r>
@@ -17713,11 +18157,11 @@
       <w:pPr>
         <w:pStyle w:val="Heading3"/>
       </w:pPr>
-      <w:bookmarkStart w:id="44" w:name="_Toc7074221"/>
+      <w:bookmarkStart w:id="46" w:name="_Toc132365511"/>
       <w:r>
         <w:t>Registers</w:t>
       </w:r>
-      <w:bookmarkEnd w:id="44"/>
+      <w:bookmarkEnd w:id="46"/>
     </w:p>
     <w:p>
       <w:pPr>
@@ -17736,9 +18180,11 @@
       <w:pPr>
         <w:pStyle w:val="Heading3"/>
       </w:pPr>
+      <w:bookmarkStart w:id="47" w:name="_Toc132365512"/>
       <w:r>
         <w:t>Include file</w:t>
       </w:r>
+      <w:bookmarkEnd w:id="47"/>
     </w:p>
     <w:p>
       <w:r>
@@ -18020,11 +18466,11 @@
       <w:pPr>
         <w:pStyle w:val="Heading1"/>
       </w:pPr>
-      <w:bookmarkStart w:id="45" w:name="_Toc7074222"/>
+      <w:bookmarkStart w:id="48" w:name="_Toc132365513"/>
       <w:r>
         <w:t>Interpreter Architecture</w:t>
       </w:r>
-      <w:bookmarkEnd w:id="45"/>
+      <w:bookmarkEnd w:id="48"/>
     </w:p>
     <w:p>
       <w:r>
@@ -18035,11 +18481,11 @@
       <w:pPr>
         <w:pStyle w:val="Heading2"/>
       </w:pPr>
-      <w:bookmarkStart w:id="46" w:name="_Toc7074223"/>
+      <w:bookmarkStart w:id="49" w:name="_Toc132365514"/>
       <w:r>
         <w:t>Memory</w:t>
       </w:r>
-      <w:bookmarkEnd w:id="46"/>
+      <w:bookmarkEnd w:id="49"/>
     </w:p>
     <w:p>
       <w:r>
@@ -18180,11 +18626,11 @@
       <w:pPr>
         <w:pStyle w:val="Heading2"/>
       </w:pPr>
-      <w:bookmarkStart w:id="47" w:name="_Toc7074224"/>
+      <w:bookmarkStart w:id="50" w:name="_Toc132365515"/>
       <w:r>
         <w:t>Executable file format and the Loader</w:t>
       </w:r>
-      <w:bookmarkEnd w:id="47"/>
+      <w:bookmarkEnd w:id="50"/>
     </w:p>
     <w:p>
       <w:pPr>
@@ -18200,11 +18646,11 @@
       <w:pPr>
         <w:pStyle w:val="Heading2"/>
       </w:pPr>
-      <w:bookmarkStart w:id="48" w:name="_Toc7074225"/>
+      <w:bookmarkStart w:id="51" w:name="_Toc132365516"/>
       <w:r>
         <w:t>Adding IO devices to the interpreter</w:t>
       </w:r>
-      <w:bookmarkEnd w:id="48"/>
+      <w:bookmarkEnd w:id="51"/>
     </w:p>
     <w:p>
       <w:r>
@@ -18215,11 +18661,11 @@
       <w:pPr>
         <w:pStyle w:val="Heading1"/>
       </w:pPr>
-      <w:bookmarkStart w:id="49" w:name="_Toc7074226"/>
+      <w:bookmarkStart w:id="52" w:name="_Toc132365517"/>
       <w:r>
         <w:t>Instruction Reference</w:t>
       </w:r>
-      <w:bookmarkEnd w:id="49"/>
+      <w:bookmarkEnd w:id="52"/>
     </w:p>
     <w:p>
       <w:r>
@@ -18368,14 +18814,14 @@
       <w:pPr>
         <w:pStyle w:val="Heading2"/>
       </w:pPr>
-      <w:bookmarkStart w:id="50" w:name="_Toc7074227"/>
+      <w:bookmarkStart w:id="53" w:name="_Toc132365518"/>
       <w:r>
         <w:t>ADJSP</w:t>
       </w:r>
       <w:r>
         <w:t xml:space="preserve"> &lt;amount&gt;</w:t>
       </w:r>
-      <w:bookmarkEnd w:id="50"/>
+      <w:bookmarkEnd w:id="53"/>
     </w:p>
     <w:p>
       <w:r>
@@ -18444,11 +18890,11 @@
       <w:pPr>
         <w:pStyle w:val="Heading2"/>
       </w:pPr>
-      <w:bookmarkStart w:id="51" w:name="_Toc7074228"/>
+      <w:bookmarkStart w:id="54" w:name="_Toc132365519"/>
       <w:r>
         <w:t>AND</w:t>
       </w:r>
-      <w:bookmarkEnd w:id="51"/>
+      <w:bookmarkEnd w:id="54"/>
     </w:p>
     <w:p>
       <w:r>
@@ -18484,11 +18930,11 @@
       <w:pPr>
         <w:pStyle w:val="Heading2"/>
       </w:pPr>
-      <w:bookmarkStart w:id="52" w:name="_Toc7074229"/>
+      <w:bookmarkStart w:id="55" w:name="_Toc132365520"/>
       <w:r>
         <w:t>BAND</w:t>
       </w:r>
-      <w:bookmarkEnd w:id="52"/>
+      <w:bookmarkEnd w:id="55"/>
     </w:p>
     <w:p>
       <w:r>
@@ -18524,11 +18970,11 @@
       <w:pPr>
         <w:pStyle w:val="Heading2"/>
       </w:pPr>
-      <w:bookmarkStart w:id="53" w:name="_Toc7074230"/>
+      <w:bookmarkStart w:id="56" w:name="_Toc132365521"/>
       <w:r>
         <w:t>BOR</w:t>
       </w:r>
-      <w:bookmarkEnd w:id="53"/>
+      <w:bookmarkEnd w:id="56"/>
     </w:p>
     <w:p>
       <w:r>
@@ -18564,7 +19010,7 @@
       <w:pPr>
         <w:pStyle w:val="Heading2"/>
       </w:pPr>
-      <w:bookmarkStart w:id="54" w:name="_Toc7074231"/>
+      <w:bookmarkStart w:id="57" w:name="_Toc132365522"/>
       <w:r>
         <w:lastRenderedPageBreak/>
         <w:t>B</w:t>
@@ -18575,7 +19021,7 @@
       <w:r>
         <w:t>OR</w:t>
       </w:r>
-      <w:bookmarkEnd w:id="54"/>
+      <w:bookmarkEnd w:id="57"/>
     </w:p>
     <w:p>
       <w:r>
@@ -18623,7 +19069,7 @@
       <w:pPr>
         <w:pStyle w:val="Heading2"/>
       </w:pPr>
-      <w:bookmarkStart w:id="55" w:name="_Toc7074232"/>
+      <w:bookmarkStart w:id="58" w:name="_Toc132365523"/>
       <w:r>
         <w:t>CALL</w:t>
       </w:r>
@@ -18638,7 +19084,7 @@
       <w:r>
         <w:t>&gt;</w:t>
       </w:r>
-      <w:bookmarkEnd w:id="55"/>
+      <w:bookmarkEnd w:id="58"/>
     </w:p>
     <w:p>
       <w:r>
@@ -18701,11 +19147,11 @@
       <w:pPr>
         <w:pStyle w:val="Heading2"/>
       </w:pPr>
-      <w:bookmarkStart w:id="56" w:name="_Toc7074233"/>
+      <w:bookmarkStart w:id="59" w:name="_Toc132365524"/>
       <w:r>
         <w:t>CALLI</w:t>
       </w:r>
-      <w:bookmarkEnd w:id="56"/>
+      <w:bookmarkEnd w:id="59"/>
     </w:p>
     <w:p>
       <w:r>
@@ -18788,11 +19234,11 @@
       <w:pPr>
         <w:pStyle w:val="Heading2"/>
       </w:pPr>
-      <w:bookmarkStart w:id="57" w:name="_Toc7074234"/>
+      <w:bookmarkStart w:id="60" w:name="_Toc132365525"/>
       <w:r>
         <w:t>CLID</w:t>
       </w:r>
-      <w:bookmarkEnd w:id="57"/>
+      <w:bookmarkEnd w:id="60"/>
     </w:p>
     <w:p>
       <w:r>
@@ -18879,11 +19325,11 @@
       <w:pPr>
         <w:pStyle w:val="Heading2"/>
       </w:pPr>
-      <w:bookmarkStart w:id="58" w:name="_Toc7074235"/>
+      <w:bookmarkStart w:id="61" w:name="_Toc132365526"/>
       <w:r>
         <w:t>COMP</w:t>
       </w:r>
-      <w:bookmarkEnd w:id="58"/>
+      <w:bookmarkEnd w:id="61"/>
     </w:p>
     <w:p>
       <w:r>
@@ -18918,11 +19364,11 @@
       <w:pPr>
         <w:pStyle w:val="Heading2"/>
       </w:pPr>
-      <w:bookmarkStart w:id="59" w:name="_Toc7074236"/>
+      <w:bookmarkStart w:id="62" w:name="_Toc132365527"/>
       <w:r>
         <w:t>DIVIDE</w:t>
       </w:r>
-      <w:bookmarkEnd w:id="59"/>
+      <w:bookmarkEnd w:id="62"/>
     </w:p>
     <w:p>
       <w:r>
@@ -18961,11 +19407,11 @@
       <w:pPr>
         <w:pStyle w:val="Heading2"/>
       </w:pPr>
-      <w:bookmarkStart w:id="60" w:name="_Toc7074237"/>
+      <w:bookmarkStart w:id="63" w:name="_Toc132365528"/>
       <w:r>
         <w:t>DUP</w:t>
       </w:r>
-      <w:bookmarkEnd w:id="60"/>
+      <w:bookmarkEnd w:id="63"/>
     </w:p>
     <w:p>
       <w:r>
@@ -19007,11 +19453,11 @@
       <w:pPr>
         <w:pStyle w:val="Heading2"/>
       </w:pPr>
-      <w:bookmarkStart w:id="61" w:name="_Toc7074238"/>
+      <w:bookmarkStart w:id="64" w:name="_Toc132365529"/>
       <w:r>
         <w:t>EQ</w:t>
       </w:r>
-      <w:bookmarkEnd w:id="61"/>
+      <w:bookmarkEnd w:id="64"/>
     </w:p>
     <w:p>
       <w:pPr>
@@ -19074,11 +19520,11 @@
       <w:pPr>
         <w:pStyle w:val="Heading2"/>
       </w:pPr>
-      <w:bookmarkStart w:id="62" w:name="_Toc7074239"/>
+      <w:bookmarkStart w:id="65" w:name="_Toc132365530"/>
       <w:r>
         <w:t>GE</w:t>
       </w:r>
-      <w:bookmarkEnd w:id="62"/>
+      <w:bookmarkEnd w:id="65"/>
     </w:p>
     <w:p>
       <w:r>
@@ -19135,11 +19581,11 @@
       <w:pPr>
         <w:pStyle w:val="Heading2"/>
       </w:pPr>
-      <w:bookmarkStart w:id="63" w:name="_Toc7074240"/>
+      <w:bookmarkStart w:id="66" w:name="_Toc132365531"/>
       <w:r>
         <w:t>GT</w:t>
       </w:r>
-      <w:bookmarkEnd w:id="63"/>
+      <w:bookmarkEnd w:id="66"/>
     </w:p>
     <w:p>
       <w:r>
@@ -19196,12 +19642,12 @@
       <w:pPr>
         <w:pStyle w:val="Heading2"/>
       </w:pPr>
-      <w:bookmarkStart w:id="64" w:name="_Toc7074241"/>
+      <w:bookmarkStart w:id="67" w:name="_Toc132365532"/>
       <w:r>
         <w:lastRenderedPageBreak/>
         <w:t>HALT</w:t>
       </w:r>
-      <w:bookmarkEnd w:id="64"/>
+      <w:bookmarkEnd w:id="67"/>
     </w:p>
     <w:p>
       <w:r>
@@ -19215,11 +19661,11 @@
       <w:pPr>
         <w:pStyle w:val="Heading2"/>
       </w:pPr>
-      <w:bookmarkStart w:id="65" w:name="_Toc7074242"/>
+      <w:bookmarkStart w:id="68" w:name="_Toc132365533"/>
       <w:r>
         <w:t>ILLEGAL</w:t>
       </w:r>
-      <w:bookmarkEnd w:id="65"/>
+      <w:bookmarkEnd w:id="68"/>
     </w:p>
     <w:p>
       <w:r>
@@ -19230,11 +19676,11 @@
       <w:pPr>
         <w:pStyle w:val="Heading2"/>
       </w:pPr>
-      <w:bookmarkStart w:id="66" w:name="_Toc7074243"/>
+      <w:bookmarkStart w:id="69" w:name="_Toc132365534"/>
       <w:r>
         <w:t>INP</w:t>
       </w:r>
-      <w:bookmarkEnd w:id="66"/>
+      <w:bookmarkEnd w:id="69"/>
     </w:p>
     <w:p>
       <w:r>
@@ -19281,7 +19727,7 @@
       <w:pPr>
         <w:pStyle w:val="Heading2"/>
       </w:pPr>
-      <w:bookmarkStart w:id="67" w:name="_Toc7074244"/>
+      <w:bookmarkStart w:id="70" w:name="_Toc132365535"/>
       <w:r>
         <w:t>JMPUSER</w:t>
       </w:r>
@@ -19296,7 +19742,7 @@
       <w:r>
         <w:t>&gt;</w:t>
       </w:r>
-      <w:bookmarkEnd w:id="67"/>
+      <w:bookmarkEnd w:id="70"/>
     </w:p>
     <w:p>
       <w:r>
@@ -19362,7 +19808,7 @@
       <w:pPr>
         <w:pStyle w:val="Heading2"/>
       </w:pPr>
-      <w:bookmarkStart w:id="68" w:name="_Toc7074245"/>
+      <w:bookmarkStart w:id="71" w:name="_Toc132365536"/>
       <w:r>
         <w:t>JUMP</w:t>
       </w:r>
@@ -19377,7 +19823,7 @@
       <w:r>
         <w:t>&gt;</w:t>
       </w:r>
-      <w:bookmarkEnd w:id="68"/>
+      <w:bookmarkEnd w:id="71"/>
     </w:p>
     <w:p>
       <w:r>
@@ -19420,7 +19866,7 @@
           <w:lang w:val="fr-FR"/>
         </w:rPr>
       </w:pPr>
-      <w:bookmarkStart w:id="69" w:name="_Toc7074246"/>
+      <w:bookmarkStart w:id="72" w:name="_Toc132365537"/>
       <w:r>
         <w:rPr>
           <w:lang w:val="fr-FR"/>
@@ -19441,7 +19887,7 @@
         </w:rPr>
         <w:t>&gt;</w:t>
       </w:r>
-      <w:bookmarkEnd w:id="69"/>
+      <w:bookmarkEnd w:id="72"/>
     </w:p>
     <w:p>
       <w:r>
@@ -19559,7 +20005,7 @@
           <w:lang w:val="fr-FR"/>
         </w:rPr>
       </w:pPr>
-      <w:bookmarkStart w:id="70" w:name="_Toc7074247"/>
+      <w:bookmarkStart w:id="73" w:name="_Toc132365538"/>
       <w:r>
         <w:rPr>
           <w:lang w:val="fr-FR"/>
@@ -19567,7 +20013,7 @@
         <w:lastRenderedPageBreak/>
         <w:t>LE</w:t>
       </w:r>
-      <w:bookmarkEnd w:id="70"/>
+      <w:bookmarkEnd w:id="73"/>
     </w:p>
     <w:p>
       <w:r>
@@ -19624,11 +20070,11 @@
       <w:pPr>
         <w:pStyle w:val="Heading2"/>
       </w:pPr>
-      <w:bookmarkStart w:id="71" w:name="_Toc7074248"/>
+      <w:bookmarkStart w:id="74" w:name="_Toc132365539"/>
       <w:r>
         <w:t>LT</w:t>
       </w:r>
-      <w:bookmarkEnd w:id="71"/>
+      <w:bookmarkEnd w:id="74"/>
     </w:p>
     <w:p>
       <w:r>
@@ -19685,11 +20131,11 @@
       <w:pPr>
         <w:pStyle w:val="Heading2"/>
       </w:pPr>
-      <w:bookmarkStart w:id="72" w:name="_Toc7074249"/>
+      <w:bookmarkStart w:id="75" w:name="_Toc132365540"/>
       <w:r>
         <w:t>MINUS</w:t>
       </w:r>
-      <w:bookmarkEnd w:id="72"/>
+      <w:bookmarkEnd w:id="75"/>
     </w:p>
     <w:p>
       <w:r>
@@ -19737,11 +20183,11 @@
       <w:pPr>
         <w:pStyle w:val="Heading2"/>
       </w:pPr>
-      <w:bookmarkStart w:id="73" w:name="_Toc7074250"/>
+      <w:bookmarkStart w:id="76" w:name="_Toc132365541"/>
       <w:r>
         <w:t>MOD</w:t>
       </w:r>
-      <w:bookmarkEnd w:id="73"/>
+      <w:bookmarkEnd w:id="76"/>
     </w:p>
     <w:p>
       <w:r>
@@ -19789,11 +20235,11 @@
       <w:pPr>
         <w:pStyle w:val="Heading2"/>
       </w:pPr>
-      <w:bookmarkStart w:id="74" w:name="_Toc7074251"/>
+      <w:bookmarkStart w:id="77" w:name="_Toc132365542"/>
       <w:r>
         <w:t>NE</w:t>
       </w:r>
-      <w:bookmarkEnd w:id="74"/>
+      <w:bookmarkEnd w:id="77"/>
     </w:p>
     <w:p>
       <w:pPr>
@@ -19861,11 +20307,11 @@
       <w:pPr>
         <w:pStyle w:val="Heading2"/>
       </w:pPr>
-      <w:bookmarkStart w:id="75" w:name="_Toc7074252"/>
+      <w:bookmarkStart w:id="78" w:name="_Toc132365543"/>
       <w:r>
         <w:t>NEG</w:t>
       </w:r>
-      <w:bookmarkEnd w:id="75"/>
+      <w:bookmarkEnd w:id="78"/>
     </w:p>
     <w:p>
       <w:r>
@@ -19893,12 +20339,12 @@
       <w:pPr>
         <w:pStyle w:val="Heading2"/>
       </w:pPr>
-      <w:bookmarkStart w:id="76" w:name="_Toc7074253"/>
+      <w:bookmarkStart w:id="79" w:name="_Toc132365544"/>
       <w:r>
         <w:lastRenderedPageBreak/>
         <w:t>NOP</w:t>
       </w:r>
-      <w:bookmarkEnd w:id="76"/>
+      <w:bookmarkEnd w:id="79"/>
     </w:p>
     <w:p>
       <w:r>
@@ -19923,11 +20369,11 @@
       <w:pPr>
         <w:pStyle w:val="Heading2"/>
       </w:pPr>
-      <w:bookmarkStart w:id="77" w:name="_Toc7074254"/>
+      <w:bookmarkStart w:id="80" w:name="_Toc132365545"/>
       <w:r>
         <w:t>NOT</w:t>
       </w:r>
-      <w:bookmarkEnd w:id="77"/>
+      <w:bookmarkEnd w:id="80"/>
     </w:p>
     <w:p>
       <w:r>
@@ -19963,11 +20409,11 @@
       <w:pPr>
         <w:pStyle w:val="Heading2"/>
       </w:pPr>
-      <w:bookmarkStart w:id="78" w:name="_Toc7074255"/>
+      <w:bookmarkStart w:id="81" w:name="_Toc132365546"/>
       <w:r>
         <w:t>OR</w:t>
       </w:r>
-      <w:bookmarkEnd w:id="78"/>
+      <w:bookmarkEnd w:id="81"/>
     </w:p>
     <w:p>
       <w:r>
@@ -20015,11 +20461,11 @@
       <w:pPr>
         <w:pStyle w:val="Heading2"/>
       </w:pPr>
-      <w:bookmarkStart w:id="79" w:name="_Toc7074256"/>
+      <w:bookmarkStart w:id="82" w:name="_Toc132365547"/>
       <w:r>
         <w:t>OUTS</w:t>
       </w:r>
-      <w:bookmarkEnd w:id="79"/>
+      <w:bookmarkEnd w:id="82"/>
     </w:p>
     <w:p>
       <w:r>
@@ -20030,11 +20476,11 @@
       <w:pPr>
         <w:pStyle w:val="Heading2"/>
       </w:pPr>
-      <w:bookmarkStart w:id="80" w:name="_Toc7074257"/>
+      <w:bookmarkStart w:id="83" w:name="_Toc132365548"/>
       <w:r>
         <w:t>PLUS</w:t>
       </w:r>
-      <w:bookmarkEnd w:id="80"/>
+      <w:bookmarkEnd w:id="83"/>
     </w:p>
     <w:p>
       <w:r>
@@ -20082,11 +20528,11 @@
       <w:pPr>
         <w:pStyle w:val="Heading2"/>
       </w:pPr>
-      <w:bookmarkStart w:id="81" w:name="_Toc7074258"/>
+      <w:bookmarkStart w:id="84" w:name="_Toc132365549"/>
       <w:r>
         <w:t>POP</w:t>
       </w:r>
-      <w:bookmarkEnd w:id="81"/>
+      <w:bookmarkEnd w:id="84"/>
     </w:p>
     <w:p>
       <w:r>
@@ -20114,12 +20560,12 @@
       <w:pPr>
         <w:pStyle w:val="Heading2"/>
       </w:pPr>
-      <w:bookmarkStart w:id="82" w:name="_Toc7074259"/>
+      <w:bookmarkStart w:id="85" w:name="_Toc132365550"/>
       <w:r>
         <w:lastRenderedPageBreak/>
         <w:t>POPARGS &lt;size&gt;</w:t>
       </w:r>
-      <w:bookmarkEnd w:id="82"/>
+      <w:bookmarkEnd w:id="85"/>
     </w:p>
     <w:p>
       <w:r>
@@ -20261,11 +20707,11 @@
       <w:pPr>
         <w:pStyle w:val="Heading2"/>
       </w:pPr>
-      <w:bookmarkStart w:id="83" w:name="_Toc7074260"/>
+      <w:bookmarkStart w:id="86" w:name="_Toc132365551"/>
       <w:r>
         <w:t>POPCVAR &lt;offset&gt;</w:t>
       </w:r>
-      <w:bookmarkEnd w:id="83"/>
+      <w:bookmarkEnd w:id="86"/>
       <w:r>
         <w:t xml:space="preserve"> </w:t>
       </w:r>
@@ -20322,11 +20768,11 @@
       <w:pPr>
         <w:pStyle w:val="Heading2"/>
       </w:pPr>
-      <w:bookmarkStart w:id="84" w:name="_Toc7074261"/>
+      <w:bookmarkStart w:id="87" w:name="_Toc132365552"/>
       <w:r>
         <w:t>POPCVARIND</w:t>
       </w:r>
-      <w:bookmarkEnd w:id="84"/>
+      <w:bookmarkEnd w:id="87"/>
     </w:p>
     <w:p>
       <w:r>
@@ -20370,7 +20816,7 @@
       <w:pPr>
         <w:pStyle w:val="Heading2"/>
       </w:pPr>
-      <w:bookmarkStart w:id="85" w:name="_Toc7074262"/>
+      <w:bookmarkStart w:id="88" w:name="_Toc132365553"/>
       <w:r>
         <w:lastRenderedPageBreak/>
         <w:t>POPREG &lt;</w:t>
@@ -20391,7 +20837,7 @@
       <w:r>
         <w:t>&gt;</w:t>
       </w:r>
-      <w:bookmarkEnd w:id="85"/>
+      <w:bookmarkEnd w:id="88"/>
     </w:p>
     <w:p>
       <w:pPr>
@@ -20609,14 +21055,14 @@
       <w:pPr>
         <w:pStyle w:val="Heading2"/>
       </w:pPr>
-      <w:bookmarkStart w:id="86" w:name="_Toc7074263"/>
+      <w:bookmarkStart w:id="89" w:name="_Toc132365554"/>
       <w:r>
         <w:t>POPVAR</w:t>
       </w:r>
       <w:r>
         <w:t xml:space="preserve"> &lt;offset&gt;</w:t>
       </w:r>
-      <w:bookmarkEnd w:id="86"/>
+      <w:bookmarkEnd w:id="89"/>
     </w:p>
     <w:p>
       <w:r>
@@ -20669,11 +21115,11 @@
       <w:pPr>
         <w:pStyle w:val="Heading2"/>
       </w:pPr>
-      <w:bookmarkStart w:id="87" w:name="_Toc7074264"/>
+      <w:bookmarkStart w:id="90" w:name="_Toc132365555"/>
       <w:r>
         <w:t>POPVARIND</w:t>
       </w:r>
-      <w:bookmarkEnd w:id="87"/>
+      <w:bookmarkEnd w:id="90"/>
     </w:p>
     <w:p>
       <w:r>
@@ -20709,11 +21155,11 @@
       <w:pPr>
         <w:pStyle w:val="Heading2"/>
       </w:pPr>
-      <w:bookmarkStart w:id="88" w:name="_Toc7074265"/>
+      <w:bookmarkStart w:id="91" w:name="_Toc132365556"/>
       <w:r>
         <w:t>PUSH &lt;value&gt;</w:t>
       </w:r>
-      <w:bookmarkEnd w:id="88"/>
+      <w:bookmarkEnd w:id="91"/>
     </w:p>
     <w:p>
       <w:r>
@@ -20749,7 +21195,7 @@
       <w:pPr>
         <w:pStyle w:val="Heading2"/>
       </w:pPr>
-      <w:bookmarkStart w:id="89" w:name="_Toc7074266"/>
+      <w:bookmarkStart w:id="92" w:name="_Toc132365557"/>
       <w:r>
         <w:lastRenderedPageBreak/>
         <w:t>PUSHCVAR</w:t>
@@ -20757,7 +21203,7 @@
       <w:r>
         <w:t xml:space="preserve"> &lt;offset&gt;</w:t>
       </w:r>
-      <w:bookmarkEnd w:id="89"/>
+      <w:bookmarkEnd w:id="92"/>
     </w:p>
     <w:p>
       <w:r>
@@ -20807,11 +21253,11 @@
       <w:pPr>
         <w:pStyle w:val="Heading2"/>
       </w:pPr>
-      <w:bookmarkStart w:id="90" w:name="_Toc7074267"/>
+      <w:bookmarkStart w:id="93" w:name="_Toc132365558"/>
       <w:r>
         <w:t>PUSHCVARIND</w:t>
       </w:r>
-      <w:bookmarkEnd w:id="90"/>
+      <w:bookmarkEnd w:id="93"/>
     </w:p>
     <w:p>
       <w:r>
@@ -20848,11 +21294,11 @@
       <w:pPr>
         <w:pStyle w:val="Heading2"/>
       </w:pPr>
-      <w:bookmarkStart w:id="91" w:name="_Toc7074268"/>
+      <w:bookmarkStart w:id="94" w:name="_Toc132365559"/>
       <w:r>
         <w:t>PUSHFP</w:t>
       </w:r>
-      <w:bookmarkEnd w:id="91"/>
+      <w:bookmarkEnd w:id="94"/>
     </w:p>
     <w:p>
       <w:r>
@@ -20888,7 +21334,7 @@
       <w:pPr>
         <w:pStyle w:val="Heading2"/>
       </w:pPr>
-      <w:bookmarkStart w:id="92" w:name="_Toc7074269"/>
+      <w:bookmarkStart w:id="95" w:name="_Toc132365560"/>
       <w:r>
         <w:t>PUSHREG &lt;</w:t>
       </w:r>
@@ -20908,7 +21354,7 @@
       <w:r>
         <w:t>&gt;</w:t>
       </w:r>
-      <w:bookmarkEnd w:id="92"/>
+      <w:bookmarkEnd w:id="95"/>
     </w:p>
     <w:p>
       <w:r>
@@ -21151,7 +21597,7 @@
       <w:pPr>
         <w:pStyle w:val="Heading2"/>
       </w:pPr>
-      <w:bookmarkStart w:id="93" w:name="_Toc7074270"/>
+      <w:bookmarkStart w:id="96" w:name="_Toc132365561"/>
       <w:r>
         <w:lastRenderedPageBreak/>
         <w:t>PUSHVAR</w:t>
@@ -21159,7 +21605,7 @@
       <w:r>
         <w:t xml:space="preserve"> &lt;offset&gt;</w:t>
       </w:r>
-      <w:bookmarkEnd w:id="93"/>
+      <w:bookmarkEnd w:id="96"/>
     </w:p>
     <w:p>
       <w:r>
@@ -21201,18 +21647,16 @@
       <w:r>
         <w:t>IP += 2</w:t>
       </w:r>
-      <w:bookmarkStart w:id="94" w:name="_GoBack"/>
-      <w:bookmarkEnd w:id="94"/>
     </w:p>
     <w:p>
       <w:pPr>
         <w:pStyle w:val="Heading2"/>
       </w:pPr>
-      <w:bookmarkStart w:id="95" w:name="_Toc7074271"/>
+      <w:bookmarkStart w:id="97" w:name="_Toc132365562"/>
       <w:r>
         <w:t>PUSHVARIND</w:t>
       </w:r>
-      <w:bookmarkEnd w:id="95"/>
+      <w:bookmarkEnd w:id="97"/>
     </w:p>
     <w:p>
       <w:r>
@@ -21261,11 +21705,11 @@
       <w:pPr>
         <w:pStyle w:val="Heading2"/>
       </w:pPr>
-      <w:bookmarkStart w:id="96" w:name="_Toc7074272"/>
+      <w:bookmarkStart w:id="98" w:name="_Toc132365563"/>
       <w:r>
         <w:t>RETURN</w:t>
       </w:r>
-      <w:bookmarkEnd w:id="96"/>
+      <w:bookmarkEnd w:id="98"/>
     </w:p>
     <w:p>
       <w:r>
@@ -21301,11 +21745,11 @@
       <w:pPr>
         <w:pStyle w:val="Heading2"/>
       </w:pPr>
-      <w:bookmarkStart w:id="97" w:name="_Toc7074273"/>
+      <w:bookmarkStart w:id="99" w:name="_Toc132365564"/>
       <w:r>
         <w:t>RETURNV</w:t>
       </w:r>
-      <w:bookmarkEnd w:id="97"/>
+      <w:bookmarkEnd w:id="99"/>
     </w:p>
     <w:p>
       <w:r>
@@ -21365,11 +21809,11 @@
       <w:pPr>
         <w:pStyle w:val="Heading2"/>
       </w:pPr>
-      <w:bookmarkStart w:id="98" w:name="_Toc7074274"/>
+      <w:bookmarkStart w:id="100" w:name="_Toc132365565"/>
       <w:r>
         <w:t>RTI</w:t>
       </w:r>
-      <w:bookmarkEnd w:id="98"/>
+      <w:bookmarkEnd w:id="100"/>
     </w:p>
     <w:p>
       <w:r>
@@ -21412,12 +21856,12 @@
       <w:pPr>
         <w:pStyle w:val="Heading2"/>
       </w:pPr>
-      <w:bookmarkStart w:id="99" w:name="_Toc7074275"/>
+      <w:bookmarkStart w:id="101" w:name="_Toc132365566"/>
       <w:r>
         <w:lastRenderedPageBreak/>
         <w:t>SEID</w:t>
       </w:r>
-      <w:bookmarkEnd w:id="99"/>
+      <w:bookmarkEnd w:id="101"/>
     </w:p>
     <w:p>
       <w:r>
@@ -21498,11 +21942,11 @@
       <w:pPr>
         <w:pStyle w:val="Heading2"/>
       </w:pPr>
-      <w:bookmarkStart w:id="100" w:name="_Toc7074276"/>
+      <w:bookmarkStart w:id="102" w:name="_Toc132365567"/>
       <w:r>
         <w:t>SHIFTL</w:t>
       </w:r>
-      <w:bookmarkEnd w:id="100"/>
+      <w:bookmarkEnd w:id="102"/>
     </w:p>
     <w:p>
       <w:r>
@@ -21538,11 +21982,11 @@
       <w:pPr>
         <w:pStyle w:val="Heading2"/>
       </w:pPr>
-      <w:bookmarkStart w:id="101" w:name="_Toc7074277"/>
+      <w:bookmarkStart w:id="103" w:name="_Toc132365568"/>
       <w:r>
         <w:t>SHIFTR</w:t>
       </w:r>
-      <w:bookmarkEnd w:id="101"/>
+      <w:bookmarkEnd w:id="103"/>
     </w:p>
     <w:p>
       <w:r>
@@ -21578,11 +22022,11 @@
       <w:pPr>
         <w:pStyle w:val="Heading2"/>
       </w:pPr>
-      <w:bookmarkStart w:id="102" w:name="_Toc7074278"/>
+      <w:bookmarkStart w:id="104" w:name="_Toc132365569"/>
       <w:r>
         <w:t>SWAP</w:t>
       </w:r>
-      <w:bookmarkEnd w:id="102"/>
+      <w:bookmarkEnd w:id="104"/>
     </w:p>
     <w:p>
       <w:r>
@@ -21629,11 +22073,11 @@
       <w:pPr>
         <w:pStyle w:val="Heading2"/>
       </w:pPr>
-      <w:bookmarkStart w:id="103" w:name="_Toc7074279"/>
+      <w:bookmarkStart w:id="105" w:name="_Toc132365570"/>
       <w:r>
         <w:t>TIMES</w:t>
       </w:r>
-      <w:bookmarkEnd w:id="103"/>
+      <w:bookmarkEnd w:id="105"/>
     </w:p>
     <w:p>
       <w:r>
@@ -21681,12 +22125,12 @@
       <w:pPr>
         <w:pStyle w:val="Heading2"/>
       </w:pPr>
-      <w:bookmarkStart w:id="104" w:name="_Toc7074280"/>
+      <w:bookmarkStart w:id="106" w:name="_Toc132365571"/>
       <w:r>
         <w:lastRenderedPageBreak/>
         <w:t>TRACE_OFF</w:t>
       </w:r>
-      <w:bookmarkEnd w:id="104"/>
+      <w:bookmarkEnd w:id="106"/>
     </w:p>
     <w:p>
       <w:r>
@@ -21706,11 +22150,11 @@
       <w:pPr>
         <w:pStyle w:val="Heading2"/>
       </w:pPr>
-      <w:bookmarkStart w:id="105" w:name="_Toc7074281"/>
+      <w:bookmarkStart w:id="107" w:name="_Toc132365572"/>
       <w:r>
         <w:t>TRACE_ON</w:t>
       </w:r>
-      <w:bookmarkEnd w:id="105"/>
+      <w:bookmarkEnd w:id="107"/>
     </w:p>
     <w:p>
       <w:r>
@@ -21730,11 +22174,11 @@
       <w:pPr>
         <w:pStyle w:val="Heading2"/>
       </w:pPr>
-      <w:bookmarkStart w:id="106" w:name="_Toc7074282"/>
+      <w:bookmarkStart w:id="108" w:name="_Toc132365573"/>
       <w:r>
         <w:t>TRAP</w:t>
       </w:r>
-      <w:bookmarkEnd w:id="106"/>
+      <w:bookmarkEnd w:id="108"/>
     </w:p>
     <w:p>
       <w:r>
@@ -21794,9 +22238,12 @@
       <w:r>
         <w:br w:type="page"/>
       </w:r>
-      <w:bookmarkStart w:id="107" w:name="_Toc7074283"/>
-      <w:proofErr w:type="spellStart"/>
-      <w:r>
+      <w:bookmarkStart w:id="109" w:name="_Toc132365574"/>
+      <w:proofErr w:type="spellStart"/>
+      <w:r>
+        <w:rPr>
+          <w:rFonts w:ascii="Courier New" w:hAnsi="Courier New" w:cs="Courier New"/>
+        </w:rPr>
         <w:lastRenderedPageBreak/>
         <w:t>stacklc</w:t>
       </w:r>
@@ -21804,7 +22251,7 @@
       <w:r>
         <w:t xml:space="preserve"> grammar</w:t>
       </w:r>
-      <w:bookmarkEnd w:id="107"/>
+      <w:bookmarkEnd w:id="109"/>
     </w:p>
     <w:p>
       <w:r>
@@ -21821,6 +22268,8 @@
       <w:r>
         <w:t xml:space="preserve"> grammar is defined below:</w:t>
       </w:r>
+      <w:bookmarkStart w:id="110" w:name="_GoBack"/>
+      <w:bookmarkEnd w:id="110"/>
     </w:p>
     <w:p/>
     <w:p>
@@ -26832,6 +27281,9 @@
       <w:t xml:space="preserve"> V1.0.1</w:t>
     </w:r>
     <w:r>
+      <w:t>-1</w:t>
+    </w:r>
+    <w:r>
       <w:tab/>
     </w:r>
     <w:r>
@@ -26864,7 +27316,7 @@
           <w:rPr>
             <w:noProof/>
           </w:rPr>
-          <w:t>38</w:t>
+          <w:t>41</w:t>
         </w:r>
         <w:r>
           <w:rPr>
@@ -32108,7 +32560,7 @@
 </file>
 
 <file path=customXml/itemProps1.xml><?xml version="1.0" encoding="utf-8"?>
-<ds:datastoreItem xmlns:ds="http://schemas.openxmlformats.org/officeDocument/2006/customXml" ds:itemID="{510DCAC0-CEE8-401E-8467-322EFA636CEF}">
+<ds:datastoreItem xmlns:ds="http://schemas.openxmlformats.org/officeDocument/2006/customXml" ds:itemID="{0C507C46-E4ED-4948-BA80-9887BE6C80E9}">
   <ds:schemaRefs>
     <ds:schemaRef ds:uri="http://schemas.openxmlformats.org/officeDocument/2006/bibliography"/>
   </ds:schemaRefs>

</xml_diff>